<commit_message>
added informations about files' compilation
</commit_message>
<xml_diff>
--- a/Form Esercitazione.docx
+++ b/Form Esercitazione.docx
@@ -191,9 +191,156 @@
           <w:lang w:eastAsia="en-GB"/>
           <w14:ligatures w14:val="none"/>
         </w:rPr>
-        <w:t xml:space="preserve">1.a Generare la documentazione usando </w:t>
-      </w:r>
-      <w:proofErr w:type="spellStart"/>
+        <w:t>1.a Generare la documentazione usando Doxygen e verificare se la documentazione prodotta permette di orientarsi nella struttura del progetto software. Indicare i punti che potrebbero essere migliorati.</w:t>
+      </w:r>
+    </w:p>
+    <w:p>
+      <w:pPr>
+        <w:spacing w:after="0" w:line="240" w:lineRule="auto"/>
+        <w:rPr>
+          <w:rFonts w:ascii="Arial" w:eastAsia="Times New Roman" w:hAnsi="Arial" w:cs="Arial"/>
+          <w:color w:val="000000"/>
+          <w:kern w:val="0"/>
+          <w:lang w:eastAsia="en-GB"/>
+          <w14:ligatures w14:val="none"/>
+        </w:rPr>
+      </w:pPr>
+    </w:p>
+    <w:p>
+      <w:pPr>
+        <w:spacing w:after="0" w:line="240" w:lineRule="auto"/>
+        <w:rPr>
+          <w:rFonts w:ascii="Arial" w:eastAsia="Times New Roman" w:hAnsi="Arial" w:cs="Arial"/>
+          <w:color w:val="000000"/>
+          <w:kern w:val="0"/>
+          <w:lang w:eastAsia="en-GB"/>
+          <w14:ligatures w14:val="none"/>
+        </w:rPr>
+      </w:pPr>
+    </w:p>
+    <w:p>
+      <w:pPr>
+        <w:spacing w:after="0" w:line="240" w:lineRule="auto"/>
+        <w:rPr>
+          <w:rFonts w:ascii="Arial" w:eastAsia="Times New Roman" w:hAnsi="Arial" w:cs="Arial"/>
+          <w:color w:val="000000"/>
+          <w:kern w:val="0"/>
+          <w:lang w:eastAsia="en-GB"/>
+          <w14:ligatures w14:val="none"/>
+        </w:rPr>
+      </w:pPr>
+      <w:r>
+        <w:rPr>
+          <w:rFonts w:ascii="Arial" w:eastAsia="Times New Roman" w:hAnsi="Arial" w:cs="Arial"/>
+          <w:color w:val="000000"/>
+          <w:kern w:val="0"/>
+          <w:lang w:eastAsia="en-GB"/>
+          <w14:ligatures w14:val="none"/>
+        </w:rPr>
+        <w:t xml:space="preserve">La documentazione fornita presenta tutti </w:t>
+      </w:r>
+      <w:r>
+        <w:rPr>
+          <w:rFonts w:ascii="Arial" w:eastAsia="Times New Roman" w:hAnsi="Arial" w:cs="Arial"/>
+          <w:color w:val="000000"/>
+          <w:kern w:val="0"/>
+          <w:lang w:eastAsia="en-GB"/>
+          <w14:ligatures w14:val="none"/>
+        </w:rPr>
+        <w:t xml:space="preserve">i </w:t>
+      </w:r>
+      <w:r>
+        <w:rPr>
+          <w:rFonts w:ascii="Arial" w:eastAsia="Times New Roman" w:hAnsi="Arial" w:cs="Arial"/>
+          <w:color w:val="000000"/>
+          <w:kern w:val="0"/>
+          <w:lang w:eastAsia="en-GB"/>
+          <w14:ligatures w14:val="none"/>
+        </w:rPr>
+        <w:t>commenti</w:t>
+      </w:r>
+      <w:r>
+        <w:rPr>
+          <w:rFonts w:ascii="Arial" w:eastAsia="Times New Roman" w:hAnsi="Arial" w:cs="Arial"/>
+          <w:color w:val="000000"/>
+          <w:kern w:val="0"/>
+          <w:lang w:eastAsia="en-GB"/>
+          <w14:ligatures w14:val="none"/>
+        </w:rPr>
+        <w:t xml:space="preserve"> del caso</w:t>
+      </w:r>
+      <w:r>
+        <w:rPr>
+          <w:rFonts w:ascii="Arial" w:eastAsia="Times New Roman" w:hAnsi="Arial" w:cs="Arial"/>
+          <w:color w:val="000000"/>
+          <w:kern w:val="0"/>
+          <w:lang w:eastAsia="en-GB"/>
+          <w14:ligatures w14:val="none"/>
+        </w:rPr>
+        <w:t>, permettendo</w:t>
+      </w:r>
+      <w:r>
+        <w:rPr>
+          <w:rFonts w:ascii="Arial" w:eastAsia="Times New Roman" w:hAnsi="Arial" w:cs="Arial"/>
+          <w:color w:val="000000"/>
+          <w:kern w:val="0"/>
+          <w:lang w:eastAsia="en-GB"/>
+          <w14:ligatures w14:val="none"/>
+        </w:rPr>
+        <w:t xml:space="preserve"> facile interpretazione</w:t>
+      </w:r>
+      <w:r>
+        <w:rPr>
+          <w:rFonts w:ascii="Arial" w:eastAsia="Times New Roman" w:hAnsi="Arial" w:cs="Arial"/>
+          <w:color w:val="000000"/>
+          <w:kern w:val="0"/>
+          <w:lang w:eastAsia="en-GB"/>
+          <w14:ligatures w14:val="none"/>
+        </w:rPr>
+        <w:t xml:space="preserve"> ed orientamento</w:t>
+      </w:r>
+      <w:r>
+        <w:rPr>
+          <w:rFonts w:ascii="Arial" w:eastAsia="Times New Roman" w:hAnsi="Arial" w:cs="Arial"/>
+          <w:color w:val="000000"/>
+          <w:kern w:val="0"/>
+          <w:lang w:eastAsia="en-GB"/>
+          <w14:ligatures w14:val="none"/>
+        </w:rPr>
+        <w:t xml:space="preserve"> all’interno delle classi</w:t>
+      </w:r>
+      <w:r>
+        <w:rPr>
+          <w:rFonts w:ascii="Arial" w:eastAsia="Times New Roman" w:hAnsi="Arial" w:cs="Arial"/>
+          <w:color w:val="000000"/>
+          <w:kern w:val="0"/>
+          <w:lang w:eastAsia="en-GB"/>
+          <w14:ligatures w14:val="none"/>
+        </w:rPr>
+        <w:t xml:space="preserve">. </w:t>
+      </w:r>
+    </w:p>
+    <w:p>
+      <w:pPr>
+        <w:spacing w:after="0" w:line="240" w:lineRule="auto"/>
+        <w:rPr>
+          <w:rFonts w:ascii="Arial" w:eastAsia="Times New Roman" w:hAnsi="Arial" w:cs="Arial"/>
+          <w:color w:val="000000"/>
+          <w:kern w:val="0"/>
+          <w:lang w:eastAsia="en-GB"/>
+          <w14:ligatures w14:val="none"/>
+        </w:rPr>
+      </w:pPr>
+      <w:r>
+        <w:rPr>
+          <w:rFonts w:ascii="Arial" w:eastAsia="Times New Roman" w:hAnsi="Arial" w:cs="Arial"/>
+          <w:color w:val="000000"/>
+          <w:kern w:val="0"/>
+          <w:lang w:eastAsia="en-GB"/>
+          <w14:ligatures w14:val="none"/>
+        </w:rPr>
+        <w:t xml:space="preserve">Attraverso </w:t>
+      </w:r>
       <w:r>
         <w:rPr>
           <w:rFonts w:ascii="Arial" w:eastAsia="Times New Roman" w:hAnsi="Arial" w:cs="Arial"/>
@@ -204,177 +351,6 @@
         </w:rPr>
         <w:t>Doxygen</w:t>
       </w:r>
-      <w:proofErr w:type="spellEnd"/>
-      <w:r>
-        <w:rPr>
-          <w:rFonts w:ascii="Arial" w:eastAsia="Times New Roman" w:hAnsi="Arial" w:cs="Arial"/>
-          <w:color w:val="000000"/>
-          <w:kern w:val="0"/>
-          <w:lang w:eastAsia="en-GB"/>
-          <w14:ligatures w14:val="none"/>
-        </w:rPr>
-        <w:t xml:space="preserve"> e verificare se la documentazione prodotta permette di orientarsi nella struttura del progetto software. Indicare i punti che potrebbero essere migliorati.</w:t>
-      </w:r>
-    </w:p>
-    <w:p>
-      <w:pPr>
-        <w:spacing w:after="0" w:line="240" w:lineRule="auto"/>
-        <w:rPr>
-          <w:rFonts w:ascii="Arial" w:eastAsia="Times New Roman" w:hAnsi="Arial" w:cs="Arial"/>
-          <w:color w:val="000000"/>
-          <w:kern w:val="0"/>
-          <w:lang w:eastAsia="en-GB"/>
-          <w14:ligatures w14:val="none"/>
-        </w:rPr>
-      </w:pPr>
-    </w:p>
-    <w:p>
-      <w:pPr>
-        <w:spacing w:after="0" w:line="240" w:lineRule="auto"/>
-        <w:rPr>
-          <w:rFonts w:ascii="Arial" w:eastAsia="Times New Roman" w:hAnsi="Arial" w:cs="Arial"/>
-          <w:color w:val="000000"/>
-          <w:kern w:val="0"/>
-          <w:lang w:eastAsia="en-GB"/>
-          <w14:ligatures w14:val="none"/>
-        </w:rPr>
-      </w:pPr>
-    </w:p>
-    <w:p>
-      <w:pPr>
-        <w:spacing w:after="0" w:line="240" w:lineRule="auto"/>
-        <w:rPr>
-          <w:rFonts w:ascii="Arial" w:eastAsia="Times New Roman" w:hAnsi="Arial" w:cs="Arial"/>
-          <w:color w:val="000000"/>
-          <w:kern w:val="0"/>
-          <w:lang w:eastAsia="en-GB"/>
-          <w14:ligatures w14:val="none"/>
-        </w:rPr>
-      </w:pPr>
-      <w:r>
-        <w:rPr>
-          <w:rFonts w:ascii="Arial" w:eastAsia="Times New Roman" w:hAnsi="Arial" w:cs="Arial"/>
-          <w:color w:val="000000"/>
-          <w:kern w:val="0"/>
-          <w:lang w:eastAsia="en-GB"/>
-          <w14:ligatures w14:val="none"/>
-        </w:rPr>
-        <w:t xml:space="preserve">La documentazione fornita presenta tutti </w:t>
-      </w:r>
-      <w:r>
-        <w:rPr>
-          <w:rFonts w:ascii="Arial" w:eastAsia="Times New Roman" w:hAnsi="Arial" w:cs="Arial"/>
-          <w:color w:val="000000"/>
-          <w:kern w:val="0"/>
-          <w:lang w:eastAsia="en-GB"/>
-          <w14:ligatures w14:val="none"/>
-        </w:rPr>
-        <w:t xml:space="preserve">i </w:t>
-      </w:r>
-      <w:r>
-        <w:rPr>
-          <w:rFonts w:ascii="Arial" w:eastAsia="Times New Roman" w:hAnsi="Arial" w:cs="Arial"/>
-          <w:color w:val="000000"/>
-          <w:kern w:val="0"/>
-          <w:lang w:eastAsia="en-GB"/>
-          <w14:ligatures w14:val="none"/>
-        </w:rPr>
-        <w:t>commenti</w:t>
-      </w:r>
-      <w:r>
-        <w:rPr>
-          <w:rFonts w:ascii="Arial" w:eastAsia="Times New Roman" w:hAnsi="Arial" w:cs="Arial"/>
-          <w:color w:val="000000"/>
-          <w:kern w:val="0"/>
-          <w:lang w:eastAsia="en-GB"/>
-          <w14:ligatures w14:val="none"/>
-        </w:rPr>
-        <w:t xml:space="preserve"> del caso</w:t>
-      </w:r>
-      <w:r>
-        <w:rPr>
-          <w:rFonts w:ascii="Arial" w:eastAsia="Times New Roman" w:hAnsi="Arial" w:cs="Arial"/>
-          <w:color w:val="000000"/>
-          <w:kern w:val="0"/>
-          <w:lang w:eastAsia="en-GB"/>
-          <w14:ligatures w14:val="none"/>
-        </w:rPr>
-        <w:t>, permettendo</w:t>
-      </w:r>
-      <w:r>
-        <w:rPr>
-          <w:rFonts w:ascii="Arial" w:eastAsia="Times New Roman" w:hAnsi="Arial" w:cs="Arial"/>
-          <w:color w:val="000000"/>
-          <w:kern w:val="0"/>
-          <w:lang w:eastAsia="en-GB"/>
-          <w14:ligatures w14:val="none"/>
-        </w:rPr>
-        <w:t xml:space="preserve"> facile interpretazione</w:t>
-      </w:r>
-      <w:r>
-        <w:rPr>
-          <w:rFonts w:ascii="Arial" w:eastAsia="Times New Roman" w:hAnsi="Arial" w:cs="Arial"/>
-          <w:color w:val="000000"/>
-          <w:kern w:val="0"/>
-          <w:lang w:eastAsia="en-GB"/>
-          <w14:ligatures w14:val="none"/>
-        </w:rPr>
-        <w:t xml:space="preserve"> ed orientamento</w:t>
-      </w:r>
-      <w:r>
-        <w:rPr>
-          <w:rFonts w:ascii="Arial" w:eastAsia="Times New Roman" w:hAnsi="Arial" w:cs="Arial"/>
-          <w:color w:val="000000"/>
-          <w:kern w:val="0"/>
-          <w:lang w:eastAsia="en-GB"/>
-          <w14:ligatures w14:val="none"/>
-        </w:rPr>
-        <w:t xml:space="preserve"> all’interno delle classi</w:t>
-      </w:r>
-      <w:r>
-        <w:rPr>
-          <w:rFonts w:ascii="Arial" w:eastAsia="Times New Roman" w:hAnsi="Arial" w:cs="Arial"/>
-          <w:color w:val="000000"/>
-          <w:kern w:val="0"/>
-          <w:lang w:eastAsia="en-GB"/>
-          <w14:ligatures w14:val="none"/>
-        </w:rPr>
-        <w:t xml:space="preserve">. </w:t>
-      </w:r>
-    </w:p>
-    <w:p>
-      <w:pPr>
-        <w:spacing w:after="0" w:line="240" w:lineRule="auto"/>
-        <w:rPr>
-          <w:rFonts w:ascii="Arial" w:eastAsia="Times New Roman" w:hAnsi="Arial" w:cs="Arial"/>
-          <w:color w:val="000000"/>
-          <w:kern w:val="0"/>
-          <w:lang w:eastAsia="en-GB"/>
-          <w14:ligatures w14:val="none"/>
-        </w:rPr>
-      </w:pPr>
-      <w:r>
-        <w:rPr>
-          <w:rFonts w:ascii="Arial" w:eastAsia="Times New Roman" w:hAnsi="Arial" w:cs="Arial"/>
-          <w:color w:val="000000"/>
-          <w:kern w:val="0"/>
-          <w:lang w:eastAsia="en-GB"/>
-          <w14:ligatures w14:val="none"/>
-        </w:rPr>
-        <w:t xml:space="preserve">Attraverso </w:t>
-      </w:r>
-      <w:proofErr w:type="spellStart"/>
-      <w:r>
-        <w:rPr>
-          <w:rFonts w:ascii="Arial" w:eastAsia="Times New Roman" w:hAnsi="Arial" w:cs="Arial"/>
-          <w:color w:val="000000"/>
-          <w:kern w:val="0"/>
-          <w:lang w:eastAsia="en-GB"/>
-          <w14:ligatures w14:val="none"/>
-        </w:rPr>
-        <w:t>Doxygen</w:t>
-      </w:r>
-      <w:proofErr w:type="spellEnd"/>
       <w:r>
         <w:rPr>
           <w:rFonts w:ascii="Arial" w:eastAsia="Times New Roman" w:hAnsi="Arial" w:cs="Arial"/>
@@ -540,41 +516,107 @@
           <w:lang w:eastAsia="en-GB"/>
           <w14:ligatures w14:val="none"/>
         </w:rPr>
-        <w:t xml:space="preserve">1.b Utilizzando la documentazione e i commenti inseriti nei </w:t>
-      </w:r>
-      <w:proofErr w:type="gramStart"/>
-      <w:r>
-        <w:rPr>
-          <w:rFonts w:ascii="Arial" w:eastAsia="Times New Roman" w:hAnsi="Arial" w:cs="Arial"/>
-          <w:color w:val="000000"/>
-          <w:kern w:val="0"/>
-          <w:lang w:eastAsia="en-GB"/>
-          <w14:ligatures w14:val="none"/>
-        </w:rPr>
-        <w:t>file .</w:t>
-      </w:r>
-      <w:proofErr w:type="spellStart"/>
-      <w:r>
-        <w:rPr>
-          <w:rFonts w:ascii="Arial" w:eastAsia="Times New Roman" w:hAnsi="Arial" w:cs="Arial"/>
-          <w:color w:val="000000"/>
-          <w:kern w:val="0"/>
-          <w:lang w:eastAsia="en-GB"/>
-          <w14:ligatures w14:val="none"/>
-        </w:rPr>
-        <w:t>ccp</w:t>
-      </w:r>
-      <w:proofErr w:type="spellEnd"/>
-      <w:proofErr w:type="gramEnd"/>
-      <w:r>
-        <w:rPr>
-          <w:rFonts w:ascii="Arial" w:eastAsia="Times New Roman" w:hAnsi="Arial" w:cs="Arial"/>
-          <w:color w:val="000000"/>
-          <w:kern w:val="0"/>
-          <w:lang w:eastAsia="en-GB"/>
-          <w14:ligatures w14:val="none"/>
-        </w:rPr>
-        <w:t xml:space="preserve"> e .h verificare se il progetto software aderisce alle specifiche assegnate durante la prima settimana. Indicare le eventuali specifiche non rispettate.</w:t>
+        <w:t xml:space="preserve">1.b Utilizzando la documentazione e i commenti inseriti nei file </w:t>
+      </w:r>
+      <w:r>
+        <w:rPr>
+          <w:rFonts w:ascii="Arial" w:eastAsia="Times New Roman" w:hAnsi="Arial" w:cs="Arial"/>
+          <w:color w:val="000000"/>
+          <w:kern w:val="0"/>
+          <w:lang w:eastAsia="en-GB"/>
+          <w14:ligatures w14:val="none"/>
+        </w:rPr>
+        <w:t>‘</w:t>
+      </w:r>
+      <w:r>
+        <w:rPr>
+          <w:rFonts w:ascii="Arial" w:eastAsia="Times New Roman" w:hAnsi="Arial" w:cs="Arial"/>
+          <w:color w:val="000000"/>
+          <w:kern w:val="0"/>
+          <w:lang w:eastAsia="en-GB"/>
+          <w14:ligatures w14:val="none"/>
+        </w:rPr>
+        <w:t>.c</w:t>
+      </w:r>
+      <w:r>
+        <w:rPr>
+          <w:rFonts w:ascii="Arial" w:eastAsia="Times New Roman" w:hAnsi="Arial" w:cs="Arial"/>
+          <w:color w:val="000000"/>
+          <w:kern w:val="0"/>
+          <w:lang w:eastAsia="en-GB"/>
+          <w14:ligatures w14:val="none"/>
+        </w:rPr>
+        <w:t>p</w:t>
+      </w:r>
+      <w:r>
+        <w:rPr>
+          <w:rFonts w:ascii="Arial" w:eastAsia="Times New Roman" w:hAnsi="Arial" w:cs="Arial"/>
+          <w:color w:val="000000"/>
+          <w:kern w:val="0"/>
+          <w:lang w:eastAsia="en-GB"/>
+          <w14:ligatures w14:val="none"/>
+        </w:rPr>
+        <w:t>p</w:t>
+      </w:r>
+      <w:r>
+        <w:rPr>
+          <w:rFonts w:ascii="Arial" w:eastAsia="Times New Roman" w:hAnsi="Arial" w:cs="Arial"/>
+          <w:color w:val="000000"/>
+          <w:kern w:val="0"/>
+          <w:lang w:eastAsia="en-GB"/>
+          <w14:ligatures w14:val="none"/>
+        </w:rPr>
+        <w:t>’</w:t>
+      </w:r>
+      <w:r>
+        <w:rPr>
+          <w:rFonts w:ascii="Arial" w:eastAsia="Times New Roman" w:hAnsi="Arial" w:cs="Arial"/>
+          <w:color w:val="000000"/>
+          <w:kern w:val="0"/>
+          <w:lang w:eastAsia="en-GB"/>
+          <w14:ligatures w14:val="none"/>
+        </w:rPr>
+        <w:t xml:space="preserve"> e </w:t>
+      </w:r>
+      <w:r>
+        <w:rPr>
+          <w:rFonts w:ascii="Arial" w:eastAsia="Times New Roman" w:hAnsi="Arial" w:cs="Arial"/>
+          <w:color w:val="000000"/>
+          <w:kern w:val="0"/>
+          <w:lang w:eastAsia="en-GB"/>
+          <w14:ligatures w14:val="none"/>
+        </w:rPr>
+        <w:t>‘</w:t>
+      </w:r>
+      <w:r>
+        <w:rPr>
+          <w:rFonts w:ascii="Arial" w:eastAsia="Times New Roman" w:hAnsi="Arial" w:cs="Arial"/>
+          <w:color w:val="000000"/>
+          <w:kern w:val="0"/>
+          <w:lang w:eastAsia="en-GB"/>
+          <w14:ligatures w14:val="none"/>
+        </w:rPr>
+        <w:t>.h</w:t>
+      </w:r>
+      <w:r>
+        <w:rPr>
+          <w:rFonts w:ascii="Arial" w:eastAsia="Times New Roman" w:hAnsi="Arial" w:cs="Arial"/>
+          <w:color w:val="000000"/>
+          <w:kern w:val="0"/>
+          <w:lang w:eastAsia="en-GB"/>
+          <w14:ligatures w14:val="none"/>
+        </w:rPr>
+        <w:t>’</w:t>
+      </w:r>
+      <w:r>
+        <w:rPr>
+          <w:rFonts w:ascii="Arial" w:eastAsia="Times New Roman" w:hAnsi="Arial" w:cs="Arial"/>
+          <w:color w:val="000000"/>
+          <w:kern w:val="0"/>
+          <w:lang w:eastAsia="en-GB"/>
+          <w14:ligatures w14:val="none"/>
+        </w:rPr>
+        <w:t xml:space="preserve"> verificare se il progetto software aderisce alle specifiche assegnate durante la prima settimana. Indicare le eventuali specifiche non rispettate.</w:t>
       </w:r>
     </w:p>
     <w:p>
@@ -1108,6 +1150,17 @@
           <w:lang w:eastAsia="en-GB"/>
           <w14:ligatures w14:val="none"/>
         </w:rPr>
+        <w:t>(</w:t>
+      </w:r>
+      <w:r>
+        <w:rPr>
+          <w:rFonts w:ascii="Times New Roman" w:eastAsia="Times New Roman" w:hAnsi="Times New Roman" w:cs="Times New Roman"/>
+          <w:kern w:val="0"/>
+          <w:sz w:val="24"/>
+          <w:szCs w:val="24"/>
+          <w:lang w:eastAsia="en-GB"/>
+          <w14:ligatures w14:val="none"/>
+        </w:rPr>
         <w:t>Mediante compilatore g</w:t>
       </w:r>
       <w:r>
@@ -1152,6 +1205,17 @@
           <w:lang w:eastAsia="en-GB"/>
           <w14:ligatures w14:val="none"/>
         </w:rPr>
+        <w:t>)</w:t>
+      </w:r>
+      <w:r>
+        <w:rPr>
+          <w:rFonts w:ascii="Times New Roman" w:eastAsia="Times New Roman" w:hAnsi="Times New Roman" w:cs="Times New Roman"/>
+          <w:kern w:val="0"/>
+          <w:sz w:val="24"/>
+          <w:szCs w:val="24"/>
+          <w:lang w:eastAsia="en-GB"/>
+          <w14:ligatures w14:val="none"/>
+        </w:rPr>
         <w:t xml:space="preserve">. </w:t>
       </w:r>
       <w:r>
@@ -1204,370 +1268,1230 @@
           <w14:ligatures w14:val="none"/>
         </w:rPr>
       </w:pPr>
-    </w:p>
-    <w:p>
-      <w:pPr>
-        <w:spacing w:after="0" w:line="240" w:lineRule="auto"/>
-        <w:rPr>
-          <w:rFonts w:ascii="Times New Roman" w:eastAsia="Times New Roman" w:hAnsi="Times New Roman" w:cs="Times New Roman"/>
-          <w:kern w:val="0"/>
-          <w:sz w:val="24"/>
-          <w:szCs w:val="24"/>
-          <w:lang w:eastAsia="en-GB"/>
-          <w14:ligatures w14:val="none"/>
-        </w:rPr>
-      </w:pPr>
-    </w:p>
-    <w:p>
-      <w:pPr>
-        <w:spacing w:after="0" w:line="240" w:lineRule="auto"/>
-        <w:rPr>
-          <w:rFonts w:ascii="Times New Roman" w:eastAsia="Times New Roman" w:hAnsi="Times New Roman" w:cs="Times New Roman"/>
-          <w:kern w:val="0"/>
-          <w:sz w:val="24"/>
-          <w:szCs w:val="24"/>
-          <w:lang w:eastAsia="en-GB"/>
-          <w14:ligatures w14:val="none"/>
-        </w:rPr>
-      </w:pPr>
-    </w:p>
-    <w:p>
-      <w:pPr>
-        <w:spacing w:after="0" w:line="240" w:lineRule="auto"/>
-        <w:rPr>
-          <w:rFonts w:ascii="Times New Roman" w:eastAsia="Times New Roman" w:hAnsi="Times New Roman" w:cs="Times New Roman"/>
-          <w:kern w:val="0"/>
-          <w:sz w:val="24"/>
-          <w:szCs w:val="24"/>
-          <w:lang w:eastAsia="en-GB"/>
-          <w14:ligatures w14:val="none"/>
-        </w:rPr>
-      </w:pPr>
-    </w:p>
-    <w:p>
-      <w:pPr>
-        <w:spacing w:after="0" w:line="240" w:lineRule="auto"/>
-        <w:rPr>
-          <w:rFonts w:ascii="Times New Roman" w:eastAsia="Times New Roman" w:hAnsi="Times New Roman" w:cs="Times New Roman"/>
-          <w:kern w:val="0"/>
-          <w:sz w:val="24"/>
-          <w:szCs w:val="24"/>
-          <w:lang w:eastAsia="en-GB"/>
-          <w14:ligatures w14:val="none"/>
-        </w:rPr>
-      </w:pPr>
-    </w:p>
-    <w:p>
-      <w:pPr>
-        <w:spacing w:after="0" w:line="240" w:lineRule="auto"/>
-        <w:rPr>
-          <w:rFonts w:ascii="Times New Roman" w:eastAsia="Times New Roman" w:hAnsi="Times New Roman" w:cs="Times New Roman"/>
-          <w:kern w:val="0"/>
-          <w:sz w:val="24"/>
-          <w:szCs w:val="24"/>
-          <w:lang w:eastAsia="en-GB"/>
-          <w14:ligatures w14:val="none"/>
-        </w:rPr>
-      </w:pPr>
-    </w:p>
-    <w:p>
-      <w:pPr>
-        <w:spacing w:after="0" w:line="240" w:lineRule="auto"/>
-        <w:rPr>
-          <w:rFonts w:ascii="Times New Roman" w:eastAsia="Times New Roman" w:hAnsi="Times New Roman" w:cs="Times New Roman"/>
-          <w:kern w:val="0"/>
-          <w:sz w:val="24"/>
-          <w:szCs w:val="24"/>
-          <w:lang w:eastAsia="en-GB"/>
-          <w14:ligatures w14:val="none"/>
-        </w:rPr>
-      </w:pPr>
-    </w:p>
-    <w:p>
-      <w:pPr>
-        <w:spacing w:after="0" w:line="240" w:lineRule="auto"/>
-        <w:rPr>
-          <w:rFonts w:ascii="Times New Roman" w:eastAsia="Times New Roman" w:hAnsi="Times New Roman" w:cs="Times New Roman"/>
-          <w:kern w:val="0"/>
-          <w:sz w:val="24"/>
-          <w:szCs w:val="24"/>
-          <w:lang w:eastAsia="en-GB"/>
-          <w14:ligatures w14:val="none"/>
-        </w:rPr>
-      </w:pPr>
-    </w:p>
-    <w:p>
-      <w:pPr>
-        <w:spacing w:after="0" w:line="240" w:lineRule="auto"/>
-        <w:rPr>
-          <w:rFonts w:ascii="Times New Roman" w:eastAsia="Times New Roman" w:hAnsi="Times New Roman" w:cs="Times New Roman"/>
-          <w:kern w:val="0"/>
-          <w:sz w:val="24"/>
-          <w:szCs w:val="24"/>
-          <w:lang w:eastAsia="en-GB"/>
-          <w14:ligatures w14:val="none"/>
-        </w:rPr>
-      </w:pPr>
-    </w:p>
-    <w:p>
-      <w:pPr>
-        <w:spacing w:after="0" w:line="240" w:lineRule="auto"/>
-        <w:rPr>
-          <w:rFonts w:ascii="Times New Roman" w:eastAsia="Times New Roman" w:hAnsi="Times New Roman" w:cs="Times New Roman"/>
-          <w:kern w:val="0"/>
-          <w:sz w:val="24"/>
-          <w:szCs w:val="24"/>
-          <w:lang w:eastAsia="en-GB"/>
-          <w14:ligatures w14:val="none"/>
-        </w:rPr>
-      </w:pPr>
-    </w:p>
-    <w:p>
-      <w:pPr>
-        <w:spacing w:after="0" w:line="240" w:lineRule="auto"/>
-        <w:rPr>
-          <w:rFonts w:ascii="Times New Roman" w:eastAsia="Times New Roman" w:hAnsi="Times New Roman" w:cs="Times New Roman"/>
-          <w:kern w:val="0"/>
-          <w:sz w:val="24"/>
-          <w:szCs w:val="24"/>
-          <w:lang w:eastAsia="en-GB"/>
-          <w14:ligatures w14:val="none"/>
-        </w:rPr>
-      </w:pPr>
-    </w:p>
-    <w:p>
-      <w:pPr>
-        <w:spacing w:after="0" w:line="240" w:lineRule="auto"/>
-        <w:rPr>
-          <w:rFonts w:ascii="Times New Roman" w:eastAsia="Times New Roman" w:hAnsi="Times New Roman" w:cs="Times New Roman"/>
-          <w:kern w:val="0"/>
-          <w:sz w:val="24"/>
-          <w:szCs w:val="24"/>
-          <w:lang w:eastAsia="en-GB"/>
-          <w14:ligatures w14:val="none"/>
-        </w:rPr>
-      </w:pPr>
-    </w:p>
-    <w:p>
-      <w:pPr>
-        <w:spacing w:after="0" w:line="240" w:lineRule="auto"/>
-        <w:rPr>
-          <w:rFonts w:ascii="Times New Roman" w:eastAsia="Times New Roman" w:hAnsi="Times New Roman" w:cs="Times New Roman"/>
-          <w:kern w:val="0"/>
-          <w:sz w:val="24"/>
-          <w:szCs w:val="24"/>
-          <w:lang w:eastAsia="en-GB"/>
-          <w14:ligatures w14:val="none"/>
-        </w:rPr>
-      </w:pPr>
-    </w:p>
-    <w:p>
-      <w:pPr>
-        <w:spacing w:after="0" w:line="240" w:lineRule="auto"/>
-        <w:rPr>
-          <w:rFonts w:ascii="Times New Roman" w:eastAsia="Times New Roman" w:hAnsi="Times New Roman" w:cs="Times New Roman"/>
-          <w:kern w:val="0"/>
-          <w:sz w:val="24"/>
-          <w:szCs w:val="24"/>
-          <w:lang w:eastAsia="en-GB"/>
-          <w14:ligatures w14:val="none"/>
-        </w:rPr>
-      </w:pPr>
-    </w:p>
-    <w:p>
-      <w:pPr>
-        <w:spacing w:after="0" w:line="240" w:lineRule="auto"/>
-        <w:rPr>
-          <w:rFonts w:ascii="Times New Roman" w:eastAsia="Times New Roman" w:hAnsi="Times New Roman" w:cs="Times New Roman"/>
-          <w:kern w:val="0"/>
-          <w:sz w:val="24"/>
-          <w:szCs w:val="24"/>
-          <w:lang w:eastAsia="en-GB"/>
-          <w14:ligatures w14:val="none"/>
-        </w:rPr>
-      </w:pPr>
-    </w:p>
-    <w:p>
-      <w:pPr>
-        <w:spacing w:after="0" w:line="240" w:lineRule="auto"/>
-        <w:rPr>
-          <w:rFonts w:ascii="Times New Roman" w:eastAsia="Times New Roman" w:hAnsi="Times New Roman" w:cs="Times New Roman"/>
-          <w:kern w:val="0"/>
-          <w:sz w:val="24"/>
-          <w:szCs w:val="24"/>
-          <w:lang w:eastAsia="en-GB"/>
-          <w14:ligatures w14:val="none"/>
-        </w:rPr>
-      </w:pPr>
-    </w:p>
-    <w:p>
-      <w:pPr>
-        <w:spacing w:after="0" w:line="240" w:lineRule="auto"/>
-        <w:rPr>
-          <w:rFonts w:ascii="Times New Roman" w:eastAsia="Times New Roman" w:hAnsi="Times New Roman" w:cs="Times New Roman"/>
-          <w:kern w:val="0"/>
-          <w:sz w:val="24"/>
-          <w:szCs w:val="24"/>
-          <w:lang w:eastAsia="en-GB"/>
-          <w14:ligatures w14:val="none"/>
-        </w:rPr>
-      </w:pPr>
-    </w:p>
-    <w:p>
-      <w:pPr>
-        <w:spacing w:after="0" w:line="240" w:lineRule="auto"/>
-        <w:rPr>
-          <w:rFonts w:ascii="Times New Roman" w:eastAsia="Times New Roman" w:hAnsi="Times New Roman" w:cs="Times New Roman"/>
-          <w:kern w:val="0"/>
-          <w:sz w:val="24"/>
-          <w:szCs w:val="24"/>
-          <w:lang w:eastAsia="en-GB"/>
-          <w14:ligatures w14:val="none"/>
-        </w:rPr>
-      </w:pPr>
-    </w:p>
-    <w:p>
-      <w:pPr>
-        <w:spacing w:after="0" w:line="240" w:lineRule="auto"/>
-        <w:rPr>
-          <w:rFonts w:ascii="Times New Roman" w:eastAsia="Times New Roman" w:hAnsi="Times New Roman" w:cs="Times New Roman"/>
-          <w:kern w:val="0"/>
-          <w:sz w:val="24"/>
-          <w:szCs w:val="24"/>
-          <w:lang w:eastAsia="en-GB"/>
-          <w14:ligatures w14:val="none"/>
-        </w:rPr>
-      </w:pPr>
-    </w:p>
-    <w:p>
-      <w:pPr>
-        <w:spacing w:after="0" w:line="240" w:lineRule="auto"/>
-        <w:rPr>
-          <w:rFonts w:ascii="Times New Roman" w:eastAsia="Times New Roman" w:hAnsi="Times New Roman" w:cs="Times New Roman"/>
-          <w:kern w:val="0"/>
-          <w:sz w:val="24"/>
-          <w:szCs w:val="24"/>
-          <w:lang w:eastAsia="en-GB"/>
-          <w14:ligatures w14:val="none"/>
-        </w:rPr>
-      </w:pPr>
-    </w:p>
-    <w:p>
-      <w:pPr>
-        <w:spacing w:after="0" w:line="240" w:lineRule="auto"/>
-        <w:rPr>
-          <w:rFonts w:ascii="Times New Roman" w:eastAsia="Times New Roman" w:hAnsi="Times New Roman" w:cs="Times New Roman"/>
-          <w:kern w:val="0"/>
-          <w:sz w:val="24"/>
-          <w:szCs w:val="24"/>
-          <w:lang w:eastAsia="en-GB"/>
-          <w14:ligatures w14:val="none"/>
-        </w:rPr>
-      </w:pPr>
-    </w:p>
-    <w:p>
-      <w:pPr>
-        <w:spacing w:after="0" w:line="240" w:lineRule="auto"/>
-        <w:rPr>
-          <w:rFonts w:ascii="Times New Roman" w:eastAsia="Times New Roman" w:hAnsi="Times New Roman" w:cs="Times New Roman"/>
-          <w:kern w:val="0"/>
-          <w:sz w:val="24"/>
-          <w:szCs w:val="24"/>
-          <w:lang w:eastAsia="en-GB"/>
-          <w14:ligatures w14:val="none"/>
-        </w:rPr>
-      </w:pPr>
-    </w:p>
-    <w:p>
-      <w:pPr>
-        <w:spacing w:after="0" w:line="240" w:lineRule="auto"/>
-        <w:rPr>
-          <w:rFonts w:ascii="Times New Roman" w:eastAsia="Times New Roman" w:hAnsi="Times New Roman" w:cs="Times New Roman"/>
-          <w:kern w:val="0"/>
-          <w:sz w:val="24"/>
-          <w:szCs w:val="24"/>
-          <w:lang w:eastAsia="en-GB"/>
-          <w14:ligatures w14:val="none"/>
-        </w:rPr>
-      </w:pPr>
-    </w:p>
-    <w:p>
-      <w:pPr>
-        <w:spacing w:after="0" w:line="240" w:lineRule="auto"/>
-        <w:rPr>
-          <w:rFonts w:ascii="Times New Roman" w:eastAsia="Times New Roman" w:hAnsi="Times New Roman" w:cs="Times New Roman"/>
-          <w:kern w:val="0"/>
-          <w:sz w:val="24"/>
-          <w:szCs w:val="24"/>
-          <w:lang w:eastAsia="en-GB"/>
-          <w14:ligatures w14:val="none"/>
-        </w:rPr>
-      </w:pPr>
-    </w:p>
-    <w:p>
-      <w:pPr>
-        <w:spacing w:after="0" w:line="240" w:lineRule="auto"/>
-        <w:rPr>
-          <w:rFonts w:ascii="Times New Roman" w:eastAsia="Times New Roman" w:hAnsi="Times New Roman" w:cs="Times New Roman"/>
-          <w:kern w:val="0"/>
-          <w:sz w:val="24"/>
-          <w:szCs w:val="24"/>
-          <w:lang w:eastAsia="en-GB"/>
-          <w14:ligatures w14:val="none"/>
-        </w:rPr>
-      </w:pPr>
-    </w:p>
-    <w:p>
-      <w:pPr>
-        <w:spacing w:after="0" w:line="240" w:lineRule="auto"/>
-        <w:rPr>
-          <w:rFonts w:ascii="Times New Roman" w:eastAsia="Times New Roman" w:hAnsi="Times New Roman" w:cs="Times New Roman"/>
-          <w:kern w:val="0"/>
-          <w:sz w:val="24"/>
-          <w:szCs w:val="24"/>
-          <w:lang w:eastAsia="en-GB"/>
-          <w14:ligatures w14:val="none"/>
-        </w:rPr>
-      </w:pPr>
-    </w:p>
-    <w:p>
-      <w:pPr>
-        <w:spacing w:after="0" w:line="240" w:lineRule="auto"/>
-        <w:rPr>
-          <w:rFonts w:ascii="Times New Roman" w:eastAsia="Times New Roman" w:hAnsi="Times New Roman" w:cs="Times New Roman"/>
-          <w:kern w:val="0"/>
-          <w:sz w:val="24"/>
-          <w:szCs w:val="24"/>
-          <w:lang w:eastAsia="en-GB"/>
-          <w14:ligatures w14:val="none"/>
-        </w:rPr>
-      </w:pPr>
-    </w:p>
-    <w:p>
-      <w:pPr>
-        <w:spacing w:after="0" w:line="240" w:lineRule="auto"/>
-        <w:rPr>
-          <w:rFonts w:ascii="Times New Roman" w:eastAsia="Times New Roman" w:hAnsi="Times New Roman" w:cs="Times New Roman"/>
-          <w:kern w:val="0"/>
-          <w:sz w:val="24"/>
-          <w:szCs w:val="24"/>
-          <w:lang w:eastAsia="en-GB"/>
-          <w14:ligatures w14:val="none"/>
-        </w:rPr>
-      </w:pPr>
-    </w:p>
-    <w:p>
-      <w:pPr>
-        <w:spacing w:after="0" w:line="240" w:lineRule="auto"/>
-        <w:rPr>
-          <w:rFonts w:ascii="Times New Roman" w:eastAsia="Times New Roman" w:hAnsi="Times New Roman" w:cs="Times New Roman"/>
-          <w:kern w:val="0"/>
-          <w:sz w:val="24"/>
-          <w:szCs w:val="24"/>
-          <w:lang w:eastAsia="en-GB"/>
-          <w14:ligatures w14:val="none"/>
-        </w:rPr>
-      </w:pPr>
+      <w:r>
+        <w:rPr>
+          <w:rFonts w:ascii="Times New Roman" w:eastAsia="Times New Roman" w:hAnsi="Times New Roman" w:cs="Times New Roman"/>
+          <w:kern w:val="0"/>
+          <w:sz w:val="24"/>
+          <w:szCs w:val="24"/>
+          <w:lang w:eastAsia="en-GB"/>
+          <w14:ligatures w14:val="none"/>
+        </w:rPr>
+        <w:t>Compilazione del main</w:t>
+      </w:r>
+      <w:r>
+        <w:rPr>
+          <w:rFonts w:ascii="Times New Roman" w:eastAsia="Times New Roman" w:hAnsi="Times New Roman" w:cs="Times New Roman"/>
+          <w:kern w:val="0"/>
+          <w:sz w:val="24"/>
+          <w:szCs w:val="24"/>
+          <w:lang w:eastAsia="en-GB"/>
+          <w14:ligatures w14:val="none"/>
+        </w:rPr>
+        <w:t>.cpp</w:t>
+      </w:r>
+      <w:r>
+        <w:rPr>
+          <w:rFonts w:ascii="Times New Roman" w:eastAsia="Times New Roman" w:hAnsi="Times New Roman" w:cs="Times New Roman"/>
+          <w:kern w:val="0"/>
+          <w:sz w:val="24"/>
+          <w:szCs w:val="24"/>
+          <w:lang w:eastAsia="en-GB"/>
+          <w14:ligatures w14:val="none"/>
+        </w:rPr>
+        <w:t xml:space="preserve"> -</w:t>
+      </w:r>
+      <w:r>
+        <w:rPr>
+          <w:rFonts w:ascii="Times New Roman" w:eastAsia="Times New Roman" w:hAnsi="Times New Roman" w:cs="Times New Roman"/>
+          <w:kern w:val="0"/>
+          <w:sz w:val="24"/>
+          <w:szCs w:val="24"/>
+          <w:lang w:eastAsia="en-GB"/>
+          <w14:ligatures w14:val="none"/>
+        </w:rPr>
+        <w:t xml:space="preserve"> </w:t>
+      </w:r>
+      <w:r>
+        <w:rPr>
+          <w:rFonts w:ascii="Times New Roman" w:eastAsia="Times New Roman" w:hAnsi="Times New Roman" w:cs="Times New Roman"/>
+          <w:kern w:val="0"/>
+          <w:sz w:val="24"/>
+          <w:szCs w:val="24"/>
+          <w:lang w:eastAsia="en-GB"/>
+          <w14:ligatures w14:val="none"/>
+        </w:rPr>
+        <w:t>s</w:t>
+      </w:r>
+      <w:r>
+        <w:rPr>
+          <w:rFonts w:ascii="Times New Roman" w:eastAsia="Times New Roman" w:hAnsi="Times New Roman" w:cs="Times New Roman"/>
+          <w:kern w:val="0"/>
+          <w:sz w:val="24"/>
+          <w:szCs w:val="24"/>
+          <w:lang w:eastAsia="en-GB"/>
+          <w14:ligatures w14:val="none"/>
+        </w:rPr>
+        <w:t xml:space="preserve">ono </w:t>
+      </w:r>
+      <w:r>
+        <w:rPr>
+          <w:rFonts w:ascii="Times New Roman" w:eastAsia="Times New Roman" w:hAnsi="Times New Roman" w:cs="Times New Roman"/>
+          <w:kern w:val="0"/>
+          <w:sz w:val="24"/>
+          <w:szCs w:val="24"/>
+          <w:lang w:eastAsia="en-GB"/>
+          <w14:ligatures w14:val="none"/>
+        </w:rPr>
+        <w:t>risultati</w:t>
+      </w:r>
+      <w:r>
+        <w:rPr>
+          <w:rFonts w:ascii="Times New Roman" w:eastAsia="Times New Roman" w:hAnsi="Times New Roman" w:cs="Times New Roman"/>
+          <w:kern w:val="0"/>
+          <w:sz w:val="24"/>
+          <w:szCs w:val="24"/>
+          <w:lang w:eastAsia="en-GB"/>
+          <w14:ligatures w14:val="none"/>
+        </w:rPr>
+        <w:t xml:space="preserve"> alcuni problemi in fase di compilazione</w:t>
+      </w:r>
+      <w:r>
+        <w:rPr>
+          <w:rFonts w:ascii="Times New Roman" w:eastAsia="Times New Roman" w:hAnsi="Times New Roman" w:cs="Times New Roman"/>
+          <w:kern w:val="0"/>
+          <w:sz w:val="24"/>
+          <w:szCs w:val="24"/>
+          <w:lang w:eastAsia="en-GB"/>
+          <w14:ligatures w14:val="none"/>
+        </w:rPr>
+        <w:t xml:space="preserve">: </w:t>
+      </w:r>
+    </w:p>
+    <w:p>
+      <w:pPr>
+        <w:pStyle w:val="Paragrafoelenco"/>
+        <w:spacing w:after="0" w:line="240" w:lineRule="auto"/>
+        <w:rPr>
+          <w:rFonts w:ascii="Times New Roman" w:eastAsia="Times New Roman" w:hAnsi="Times New Roman" w:cs="Times New Roman"/>
+          <w:kern w:val="0"/>
+          <w:sz w:val="24"/>
+          <w:szCs w:val="24"/>
+          <w:lang w:eastAsia="en-GB"/>
+          <w14:ligatures w14:val="none"/>
+        </w:rPr>
+      </w:pPr>
+    </w:p>
+    <w:p>
+      <w:pPr>
+        <w:pStyle w:val="Paragrafoelenco"/>
+        <w:numPr>
+          <w:ilvl w:val="0"/>
+          <w:numId w:val="1"/>
+        </w:numPr>
+        <w:spacing w:after="0" w:line="240" w:lineRule="auto"/>
+        <w:rPr>
+          <w:rFonts w:ascii="Times New Roman" w:eastAsia="Times New Roman" w:hAnsi="Times New Roman" w:cs="Times New Roman"/>
+          <w:kern w:val="0"/>
+          <w:sz w:val="24"/>
+          <w:szCs w:val="24"/>
+          <w:lang w:eastAsia="en-GB"/>
+          <w14:ligatures w14:val="none"/>
+        </w:rPr>
+      </w:pPr>
+      <w:proofErr w:type="gramStart"/>
+      <w:r>
+        <w:rPr>
+          <w:rFonts w:ascii="Times New Roman" w:eastAsia="Times New Roman" w:hAnsi="Times New Roman" w:cs="Times New Roman"/>
+          <w:kern w:val="0"/>
+          <w:sz w:val="24"/>
+          <w:szCs w:val="24"/>
+          <w:lang w:eastAsia="en-GB"/>
+          <w14:ligatures w14:val="none"/>
+        </w:rPr>
+        <w:t>“ ‘</w:t>
+      </w:r>
+      <w:proofErr w:type="gramEnd"/>
+      <w:r>
+        <w:rPr>
+          <w:rFonts w:ascii="Times New Roman" w:eastAsia="Times New Roman" w:hAnsi="Times New Roman" w:cs="Times New Roman"/>
+          <w:kern w:val="0"/>
+          <w:sz w:val="24"/>
+          <w:szCs w:val="24"/>
+          <w:lang w:eastAsia="en-GB"/>
+          <w14:ligatures w14:val="none"/>
+        </w:rPr>
+        <w:t xml:space="preserve">main’ must return ‘int’ ”: </w:t>
+      </w:r>
+    </w:p>
+    <w:p>
+      <w:pPr>
+        <w:pStyle w:val="Paragrafoelenco"/>
+        <w:spacing w:after="0" w:line="240" w:lineRule="auto"/>
+        <w:rPr>
+          <w:rFonts w:ascii="Times New Roman" w:eastAsia="Times New Roman" w:hAnsi="Times New Roman" w:cs="Times New Roman"/>
+          <w:kern w:val="0"/>
+          <w:sz w:val="24"/>
+          <w:szCs w:val="24"/>
+          <w:lang w:eastAsia="en-GB"/>
+          <w14:ligatures w14:val="none"/>
+        </w:rPr>
+      </w:pPr>
+      <w:r>
+        <w:rPr>
+          <w:rFonts w:ascii="Times New Roman" w:eastAsia="Times New Roman" w:hAnsi="Times New Roman" w:cs="Times New Roman"/>
+          <w:kern w:val="0"/>
+          <w:sz w:val="24"/>
+          <w:szCs w:val="24"/>
+          <w:lang w:eastAsia="en-GB"/>
+          <w14:ligatures w14:val="none"/>
+        </w:rPr>
+        <w:t xml:space="preserve">La funzione </w:t>
+      </w:r>
+      <w:r>
+        <w:rPr>
+          <w:rFonts w:ascii="Times New Roman" w:eastAsia="Times New Roman" w:hAnsi="Times New Roman" w:cs="Times New Roman"/>
+          <w:kern w:val="0"/>
+          <w:sz w:val="24"/>
+          <w:szCs w:val="24"/>
+          <w:lang w:eastAsia="en-GB"/>
+          <w14:ligatures w14:val="none"/>
+        </w:rPr>
+        <w:t>main</w:t>
+      </w:r>
+      <w:r>
+        <w:rPr>
+          <w:rFonts w:ascii="Times New Roman" w:eastAsia="Times New Roman" w:hAnsi="Times New Roman" w:cs="Times New Roman"/>
+          <w:kern w:val="0"/>
+          <w:sz w:val="24"/>
+          <w:szCs w:val="24"/>
+          <w:lang w:eastAsia="en-GB"/>
+          <w14:ligatures w14:val="none"/>
+        </w:rPr>
+        <w:t xml:space="preserve"> è definita con un tipo restituito void. In C++, la funzione </w:t>
+      </w:r>
+      <w:r>
+        <w:rPr>
+          <w:rFonts w:ascii="Times New Roman" w:eastAsia="Times New Roman" w:hAnsi="Times New Roman" w:cs="Times New Roman"/>
+          <w:kern w:val="0"/>
+          <w:sz w:val="24"/>
+          <w:szCs w:val="24"/>
+          <w:lang w:eastAsia="en-GB"/>
+          <w14:ligatures w14:val="none"/>
+        </w:rPr>
+        <w:t>main</w:t>
+      </w:r>
+      <w:r>
+        <w:rPr>
+          <w:rFonts w:ascii="Times New Roman" w:eastAsia="Times New Roman" w:hAnsi="Times New Roman" w:cs="Times New Roman"/>
+          <w:kern w:val="0"/>
+          <w:sz w:val="24"/>
+          <w:szCs w:val="24"/>
+          <w:lang w:eastAsia="en-GB"/>
+          <w14:ligatures w14:val="none"/>
+        </w:rPr>
+        <w:t xml:space="preserve"> deve avere un </w:t>
+      </w:r>
+      <w:r>
+        <w:rPr>
+          <w:rFonts w:ascii="Times New Roman" w:eastAsia="Times New Roman" w:hAnsi="Times New Roman" w:cs="Times New Roman"/>
+          <w:kern w:val="0"/>
+          <w:sz w:val="24"/>
+          <w:szCs w:val="24"/>
+          <w:lang w:eastAsia="en-GB"/>
+          <w14:ligatures w14:val="none"/>
+        </w:rPr>
+        <w:t>return di tipo</w:t>
+      </w:r>
+      <w:r>
+        <w:rPr>
+          <w:rFonts w:ascii="Times New Roman" w:eastAsia="Times New Roman" w:hAnsi="Times New Roman" w:cs="Times New Roman"/>
+          <w:kern w:val="0"/>
+          <w:sz w:val="24"/>
+          <w:szCs w:val="24"/>
+          <w:lang w:eastAsia="en-GB"/>
+          <w14:ligatures w14:val="none"/>
+        </w:rPr>
+        <w:t xml:space="preserve"> int. </w:t>
+      </w:r>
+    </w:p>
+    <w:p>
+      <w:pPr>
+        <w:pStyle w:val="Paragrafoelenco"/>
+        <w:spacing w:after="0" w:line="240" w:lineRule="auto"/>
+        <w:rPr>
+          <w:rFonts w:ascii="Times New Roman" w:eastAsia="Times New Roman" w:hAnsi="Times New Roman" w:cs="Times New Roman"/>
+          <w:kern w:val="0"/>
+          <w:sz w:val="24"/>
+          <w:szCs w:val="24"/>
+          <w:lang w:eastAsia="en-GB"/>
+          <w14:ligatures w14:val="none"/>
+        </w:rPr>
+      </w:pPr>
+      <w:r>
+        <w:rPr>
+          <w:rFonts w:ascii="Times New Roman" w:eastAsia="Times New Roman" w:hAnsi="Times New Roman" w:cs="Times New Roman"/>
+          <w:kern w:val="0"/>
+          <w:sz w:val="24"/>
+          <w:szCs w:val="24"/>
+          <w:lang w:eastAsia="en-GB"/>
+          <w14:ligatures w14:val="none"/>
+        </w:rPr>
+        <w:t xml:space="preserve">La dichiarazione della funzione main è stata cambiata in </w:t>
+      </w:r>
+      <w:proofErr w:type="gramStart"/>
+      <w:r>
+        <w:rPr>
+          <w:rFonts w:ascii="Times New Roman" w:eastAsia="Times New Roman" w:hAnsi="Times New Roman" w:cs="Times New Roman"/>
+          <w:kern w:val="0"/>
+          <w:sz w:val="24"/>
+          <w:szCs w:val="24"/>
+          <w:lang w:eastAsia="en-GB"/>
+          <w14:ligatures w14:val="none"/>
+        </w:rPr>
+        <w:t>“ int</w:t>
+      </w:r>
+      <w:proofErr w:type="gramEnd"/>
+      <w:r>
+        <w:rPr>
+          <w:rFonts w:ascii="Times New Roman" w:eastAsia="Times New Roman" w:hAnsi="Times New Roman" w:cs="Times New Roman"/>
+          <w:kern w:val="0"/>
+          <w:sz w:val="24"/>
+          <w:szCs w:val="24"/>
+          <w:lang w:eastAsia="en-GB"/>
+          <w14:ligatures w14:val="none"/>
+        </w:rPr>
+        <w:t xml:space="preserve"> main ()”; di conseguenza la funzione dovrà restituire un valore intero</w:t>
+      </w:r>
+      <w:r>
+        <w:rPr>
+          <w:rFonts w:ascii="Times New Roman" w:eastAsia="Times New Roman" w:hAnsi="Times New Roman" w:cs="Times New Roman"/>
+          <w:kern w:val="0"/>
+          <w:sz w:val="24"/>
+          <w:szCs w:val="24"/>
+          <w:lang w:eastAsia="en-GB"/>
+          <w14:ligatures w14:val="none"/>
+        </w:rPr>
+        <w:t xml:space="preserve"> (dunque bisognerà definire una variabile di tipo intero da restituire).</w:t>
+      </w:r>
+    </w:p>
+    <w:p>
+      <w:pPr>
+        <w:pStyle w:val="Paragrafoelenco"/>
+        <w:spacing w:after="0" w:line="240" w:lineRule="auto"/>
+        <w:rPr>
+          <w:rFonts w:ascii="Times New Roman" w:eastAsia="Times New Roman" w:hAnsi="Times New Roman" w:cs="Times New Roman"/>
+          <w:kern w:val="0"/>
+          <w:sz w:val="24"/>
+          <w:szCs w:val="24"/>
+          <w:lang w:eastAsia="en-GB"/>
+          <w14:ligatures w14:val="none"/>
+        </w:rPr>
+      </w:pPr>
+    </w:p>
+    <w:p>
+      <w:pPr>
+        <w:pStyle w:val="Paragrafoelenco"/>
+        <w:numPr>
+          <w:ilvl w:val="0"/>
+          <w:numId w:val="1"/>
+        </w:numPr>
+        <w:spacing w:after="0" w:line="240" w:lineRule="auto"/>
+        <w:rPr>
+          <w:rFonts w:ascii="Times New Roman" w:eastAsia="Times New Roman" w:hAnsi="Times New Roman" w:cs="Times New Roman"/>
+          <w:kern w:val="0"/>
+          <w:sz w:val="24"/>
+          <w:szCs w:val="24"/>
+          <w:lang w:val="en-US" w:eastAsia="en-GB"/>
+          <w14:ligatures w14:val="none"/>
+        </w:rPr>
+      </w:pPr>
+      <w:r>
+        <w:rPr>
+          <w:rFonts w:ascii="Times New Roman" w:eastAsia="Times New Roman" w:hAnsi="Times New Roman" w:cs="Times New Roman"/>
+          <w:kern w:val="0"/>
+          <w:sz w:val="24"/>
+          <w:szCs w:val="24"/>
+          <w:lang w:val="en-US" w:eastAsia="en-GB"/>
+          <w14:ligatures w14:val="none"/>
+        </w:rPr>
+        <w:t>Errori</w:t>
+      </w:r>
+      <w:r>
+        <w:rPr>
+          <w:rFonts w:ascii="Times New Roman" w:eastAsia="Times New Roman" w:hAnsi="Times New Roman" w:cs="Times New Roman"/>
+          <w:kern w:val="0"/>
+          <w:sz w:val="24"/>
+          <w:szCs w:val="24"/>
+          <w:lang w:val="en-US" w:eastAsia="en-GB"/>
+          <w14:ligatures w14:val="none"/>
+        </w:rPr>
+        <w:t xml:space="preserve"> di tipo </w:t>
+      </w:r>
+      <w:proofErr w:type="gramStart"/>
+      <w:r>
+        <w:rPr>
+          <w:rFonts w:ascii="Times New Roman" w:eastAsia="Times New Roman" w:hAnsi="Times New Roman" w:cs="Times New Roman"/>
+          <w:kern w:val="0"/>
+          <w:sz w:val="24"/>
+          <w:szCs w:val="24"/>
+          <w:lang w:val="en-US" w:eastAsia="en-GB"/>
+          <w14:ligatures w14:val="none"/>
+        </w:rPr>
+        <w:t>“ use</w:t>
+      </w:r>
+      <w:proofErr w:type="gramEnd"/>
+      <w:r>
+        <w:rPr>
+          <w:rFonts w:ascii="Times New Roman" w:eastAsia="Times New Roman" w:hAnsi="Times New Roman" w:cs="Times New Roman"/>
+          <w:kern w:val="0"/>
+          <w:sz w:val="24"/>
+          <w:szCs w:val="24"/>
+          <w:lang w:val="en-US" w:eastAsia="en-GB"/>
+          <w14:ligatures w14:val="none"/>
+        </w:rPr>
+        <w:t xml:space="preserve"> of undeclared identifier 'scanf_s'</w:t>
+      </w:r>
+      <w:r>
+        <w:rPr>
+          <w:rFonts w:ascii="Times New Roman" w:eastAsia="Times New Roman" w:hAnsi="Times New Roman" w:cs="Times New Roman"/>
+          <w:kern w:val="0"/>
+          <w:sz w:val="24"/>
+          <w:szCs w:val="24"/>
+          <w:lang w:val="en-US" w:eastAsia="en-GB"/>
+          <w14:ligatures w14:val="none"/>
+        </w:rPr>
+        <w:t xml:space="preserve"> ”</w:t>
+      </w:r>
+      <w:r>
+        <w:rPr>
+          <w:rFonts w:ascii="Times New Roman" w:eastAsia="Times New Roman" w:hAnsi="Times New Roman" w:cs="Times New Roman"/>
+          <w:kern w:val="0"/>
+          <w:sz w:val="24"/>
+          <w:szCs w:val="24"/>
+          <w:lang w:val="en-US" w:eastAsia="en-GB"/>
+          <w14:ligatures w14:val="none"/>
+        </w:rPr>
+        <w:t>:</w:t>
+      </w:r>
+    </w:p>
+    <w:p>
+      <w:pPr>
+        <w:pStyle w:val="Paragrafoelenco"/>
+        <w:spacing w:after="0" w:line="240" w:lineRule="auto"/>
+        <w:rPr>
+          <w:rFonts w:ascii="Times New Roman" w:eastAsia="Times New Roman" w:hAnsi="Times New Roman" w:cs="Times New Roman"/>
+          <w:kern w:val="0"/>
+          <w:sz w:val="24"/>
+          <w:szCs w:val="24"/>
+          <w:lang w:eastAsia="en-GB"/>
+          <w14:ligatures w14:val="none"/>
+        </w:rPr>
+      </w:pPr>
+      <w:r>
+        <w:rPr>
+          <w:rFonts w:ascii="Times New Roman" w:eastAsia="Times New Roman" w:hAnsi="Times New Roman" w:cs="Times New Roman"/>
+          <w:kern w:val="0"/>
+          <w:sz w:val="24"/>
+          <w:szCs w:val="24"/>
+          <w:lang w:eastAsia="en-GB"/>
+          <w14:ligatures w14:val="none"/>
+        </w:rPr>
+        <w:t xml:space="preserve">La funzione scanf_s non è una funzione C++ standard. È una funzione specifica di Microsoft </w:t>
+      </w:r>
+      <w:r>
+        <w:rPr>
+          <w:rFonts w:ascii="Times New Roman" w:eastAsia="Times New Roman" w:hAnsi="Times New Roman" w:cs="Times New Roman"/>
+          <w:kern w:val="0"/>
+          <w:sz w:val="24"/>
+          <w:szCs w:val="24"/>
+          <w:lang w:eastAsia="en-GB"/>
+          <w14:ligatures w14:val="none"/>
+        </w:rPr>
+        <w:t>(</w:t>
+      </w:r>
+      <w:r>
+        <w:rPr>
+          <w:rFonts w:ascii="Times New Roman" w:eastAsia="Times New Roman" w:hAnsi="Times New Roman" w:cs="Times New Roman"/>
+          <w:kern w:val="0"/>
+          <w:sz w:val="24"/>
+          <w:szCs w:val="24"/>
+          <w:lang w:eastAsia="en-GB"/>
+          <w14:ligatures w14:val="none"/>
+        </w:rPr>
+        <w:t>per un input più sicuro</w:t>
+      </w:r>
+      <w:r>
+        <w:rPr>
+          <w:rFonts w:ascii="Times New Roman" w:eastAsia="Times New Roman" w:hAnsi="Times New Roman" w:cs="Times New Roman"/>
+          <w:kern w:val="0"/>
+          <w:sz w:val="24"/>
+          <w:szCs w:val="24"/>
+          <w:lang w:eastAsia="en-GB"/>
+          <w14:ligatures w14:val="none"/>
+        </w:rPr>
+        <w:t>)</w:t>
+      </w:r>
+      <w:r>
+        <w:rPr>
+          <w:rFonts w:ascii="Times New Roman" w:eastAsia="Times New Roman" w:hAnsi="Times New Roman" w:cs="Times New Roman"/>
+          <w:kern w:val="0"/>
+          <w:sz w:val="24"/>
+          <w:szCs w:val="24"/>
+          <w:lang w:eastAsia="en-GB"/>
+          <w14:ligatures w14:val="none"/>
+        </w:rPr>
+        <w:t xml:space="preserve">. Se </w:t>
+      </w:r>
+      <w:r>
+        <w:rPr>
+          <w:rFonts w:ascii="Times New Roman" w:eastAsia="Times New Roman" w:hAnsi="Times New Roman" w:cs="Times New Roman"/>
+          <w:kern w:val="0"/>
+          <w:sz w:val="24"/>
+          <w:szCs w:val="24"/>
+          <w:lang w:eastAsia="en-GB"/>
+          <w14:ligatures w14:val="none"/>
+        </w:rPr>
+        <w:t xml:space="preserve">si </w:t>
+      </w:r>
+      <w:r>
+        <w:rPr>
+          <w:rFonts w:ascii="Times New Roman" w:eastAsia="Times New Roman" w:hAnsi="Times New Roman" w:cs="Times New Roman"/>
+          <w:kern w:val="0"/>
+          <w:sz w:val="24"/>
+          <w:szCs w:val="24"/>
+          <w:lang w:eastAsia="en-GB"/>
+          <w14:ligatures w14:val="none"/>
+        </w:rPr>
+        <w:t xml:space="preserve">compila con un compilatore non Microsoft, </w:t>
+      </w:r>
+      <w:r>
+        <w:rPr>
+          <w:rFonts w:ascii="Times New Roman" w:eastAsia="Times New Roman" w:hAnsi="Times New Roman" w:cs="Times New Roman"/>
+          <w:kern w:val="0"/>
+          <w:sz w:val="24"/>
+          <w:szCs w:val="24"/>
+          <w:lang w:eastAsia="en-GB"/>
+          <w14:ligatures w14:val="none"/>
+        </w:rPr>
+        <w:t>si può</w:t>
+      </w:r>
+      <w:r>
+        <w:rPr>
+          <w:rFonts w:ascii="Times New Roman" w:eastAsia="Times New Roman" w:hAnsi="Times New Roman" w:cs="Times New Roman"/>
+          <w:kern w:val="0"/>
+          <w:sz w:val="24"/>
+          <w:szCs w:val="24"/>
+          <w:lang w:eastAsia="en-GB"/>
+          <w14:ligatures w14:val="none"/>
+        </w:rPr>
+        <w:t xml:space="preserve"> non avere scanf_s disponibile. Un'alternativa consiste nell'usare invece scanf, che è una funzione C++ standard. </w:t>
+      </w:r>
+    </w:p>
+    <w:p>
+      <w:pPr>
+        <w:pStyle w:val="Paragrafoelenco"/>
+        <w:spacing w:after="0" w:line="240" w:lineRule="auto"/>
+        <w:rPr>
+          <w:rFonts w:ascii="Times New Roman" w:eastAsia="Times New Roman" w:hAnsi="Times New Roman" w:cs="Times New Roman"/>
+          <w:kern w:val="0"/>
+          <w:sz w:val="24"/>
+          <w:szCs w:val="24"/>
+          <w:lang w:eastAsia="en-GB"/>
+          <w14:ligatures w14:val="none"/>
+        </w:rPr>
+      </w:pPr>
+    </w:p>
+    <w:p>
+      <w:pPr>
+        <w:pStyle w:val="Paragrafoelenco"/>
+        <w:spacing w:after="0" w:line="240" w:lineRule="auto"/>
+        <w:rPr>
+          <w:rFonts w:ascii="Times New Roman" w:eastAsia="Times New Roman" w:hAnsi="Times New Roman" w:cs="Times New Roman"/>
+          <w:kern w:val="0"/>
+          <w:sz w:val="24"/>
+          <w:szCs w:val="24"/>
+          <w:lang w:eastAsia="en-GB"/>
+          <w14:ligatures w14:val="none"/>
+        </w:rPr>
+      </w:pPr>
+    </w:p>
+    <w:p>
+      <w:pPr>
+        <w:spacing w:after="0" w:line="240" w:lineRule="auto"/>
+        <w:rPr>
+          <w:rFonts w:ascii="Times New Roman" w:eastAsia="Times New Roman" w:hAnsi="Times New Roman" w:cs="Times New Roman"/>
+          <w:kern w:val="0"/>
+          <w:sz w:val="24"/>
+          <w:szCs w:val="24"/>
+          <w:lang w:eastAsia="en-GB"/>
+          <w14:ligatures w14:val="none"/>
+        </w:rPr>
+      </w:pPr>
+    </w:p>
+    <w:p>
+      <w:pPr>
+        <w:spacing w:after="0" w:line="240" w:lineRule="auto"/>
+        <w:rPr>
+          <w:rFonts w:ascii="Times New Roman" w:eastAsia="Times New Roman" w:hAnsi="Times New Roman" w:cs="Times New Roman"/>
+          <w:kern w:val="0"/>
+          <w:sz w:val="24"/>
+          <w:szCs w:val="24"/>
+          <w:lang w:eastAsia="en-GB"/>
+          <w14:ligatures w14:val="none"/>
+        </w:rPr>
+      </w:pPr>
+      <w:r>
+        <w:rPr>
+          <w:rFonts w:ascii="Times New Roman" w:eastAsia="Times New Roman" w:hAnsi="Times New Roman" w:cs="Times New Roman"/>
+          <w:kern w:val="0"/>
+          <w:sz w:val="24"/>
+          <w:szCs w:val="24"/>
+          <w:lang w:eastAsia="en-GB"/>
+          <w14:ligatures w14:val="none"/>
+        </w:rPr>
+        <w:t xml:space="preserve">Riguardo </w:t>
+      </w:r>
+      <w:r>
+        <w:rPr>
+          <w:rFonts w:ascii="Times New Roman" w:eastAsia="Times New Roman" w:hAnsi="Times New Roman" w:cs="Times New Roman"/>
+          <w:kern w:val="0"/>
+          <w:sz w:val="24"/>
+          <w:szCs w:val="24"/>
+          <w:lang w:eastAsia="en-GB"/>
+          <w14:ligatures w14:val="none"/>
+        </w:rPr>
+        <w:t xml:space="preserve">i </w:t>
+      </w:r>
+      <w:r>
+        <w:rPr>
+          <w:rFonts w:ascii="Times New Roman" w:eastAsia="Times New Roman" w:hAnsi="Times New Roman" w:cs="Times New Roman"/>
+          <w:kern w:val="0"/>
+          <w:sz w:val="24"/>
+          <w:szCs w:val="24"/>
+          <w:lang w:eastAsia="en-GB"/>
+          <w14:ligatures w14:val="none"/>
+        </w:rPr>
+        <w:t>files</w:t>
+      </w:r>
+      <w:r>
+        <w:rPr>
+          <w:rFonts w:ascii="Times New Roman" w:eastAsia="Times New Roman" w:hAnsi="Times New Roman" w:cs="Times New Roman"/>
+          <w:kern w:val="0"/>
+          <w:sz w:val="24"/>
+          <w:szCs w:val="24"/>
+          <w:lang w:eastAsia="en-GB"/>
+          <w14:ligatures w14:val="none"/>
+        </w:rPr>
+        <w:t xml:space="preserve"> ‘.cpp’ e ‘.h’</w:t>
+      </w:r>
+      <w:r>
+        <w:rPr>
+          <w:rFonts w:ascii="Times New Roman" w:eastAsia="Times New Roman" w:hAnsi="Times New Roman" w:cs="Times New Roman"/>
+          <w:kern w:val="0"/>
+          <w:sz w:val="24"/>
+          <w:szCs w:val="24"/>
+          <w:lang w:eastAsia="en-GB"/>
+          <w14:ligatures w14:val="none"/>
+        </w:rPr>
+        <w:t xml:space="preserve"> delle classi derivate (</w:t>
+      </w:r>
+      <w:r>
+        <w:rPr>
+          <w:rFonts w:ascii="Times New Roman" w:eastAsia="Times New Roman" w:hAnsi="Times New Roman" w:cs="Times New Roman"/>
+          <w:kern w:val="0"/>
+          <w:sz w:val="24"/>
+          <w:szCs w:val="24"/>
+          <w:lang w:eastAsia="en-GB"/>
+          <w14:ligatures w14:val="none"/>
+        </w:rPr>
+        <w:t>file</w:t>
+      </w:r>
+      <w:r>
+        <w:rPr>
+          <w:rFonts w:ascii="Times New Roman" w:eastAsia="Times New Roman" w:hAnsi="Times New Roman" w:cs="Times New Roman"/>
+          <w:kern w:val="0"/>
+          <w:sz w:val="24"/>
+          <w:szCs w:val="24"/>
+          <w:lang w:eastAsia="en-GB"/>
+          <w14:ligatures w14:val="none"/>
+        </w:rPr>
+        <w:t xml:space="preserve">.cpp e </w:t>
+      </w:r>
+      <w:r>
+        <w:rPr>
+          <w:rFonts w:ascii="Times New Roman" w:eastAsia="Times New Roman" w:hAnsi="Times New Roman" w:cs="Times New Roman"/>
+          <w:kern w:val="0"/>
+          <w:sz w:val="24"/>
+          <w:szCs w:val="24"/>
+          <w:lang w:eastAsia="en-GB"/>
+          <w14:ligatures w14:val="none"/>
+        </w:rPr>
+        <w:t>file</w:t>
+      </w:r>
+      <w:r>
+        <w:rPr>
+          <w:rFonts w:ascii="Times New Roman" w:eastAsia="Times New Roman" w:hAnsi="Times New Roman" w:cs="Times New Roman"/>
+          <w:kern w:val="0"/>
+          <w:sz w:val="24"/>
+          <w:szCs w:val="24"/>
+          <w:lang w:eastAsia="en-GB"/>
+          <w14:ligatures w14:val="none"/>
+        </w:rPr>
+        <w:t>.h),</w:t>
+      </w:r>
+      <w:r>
+        <w:rPr>
+          <w:rFonts w:ascii="Times New Roman" w:eastAsia="Times New Roman" w:hAnsi="Times New Roman" w:cs="Times New Roman"/>
+          <w:kern w:val="0"/>
+          <w:sz w:val="24"/>
+          <w:szCs w:val="24"/>
+          <w:lang w:eastAsia="en-GB"/>
+          <w14:ligatures w14:val="none"/>
+        </w:rPr>
+        <w:t xml:space="preserve"> </w:t>
+      </w:r>
+      <w:r>
+        <w:rPr>
+          <w:rFonts w:ascii="Times New Roman" w:eastAsia="Times New Roman" w:hAnsi="Times New Roman" w:cs="Times New Roman"/>
+          <w:kern w:val="0"/>
+          <w:sz w:val="24"/>
+          <w:szCs w:val="24"/>
+          <w:lang w:eastAsia="en-GB"/>
+          <w14:ligatures w14:val="none"/>
+        </w:rPr>
+        <w:t xml:space="preserve">sono apparsi </w:t>
+      </w:r>
+      <w:r>
+        <w:rPr>
+          <w:rFonts w:ascii="Times New Roman" w:eastAsia="Times New Roman" w:hAnsi="Times New Roman" w:cs="Times New Roman"/>
+          <w:kern w:val="0"/>
+          <w:sz w:val="24"/>
+          <w:szCs w:val="24"/>
+          <w:lang w:eastAsia="en-GB"/>
+          <w14:ligatures w14:val="none"/>
+        </w:rPr>
+        <w:t xml:space="preserve">1 </w:t>
+      </w:r>
+      <w:r>
+        <w:rPr>
+          <w:rFonts w:ascii="Times New Roman" w:eastAsia="Times New Roman" w:hAnsi="Times New Roman" w:cs="Times New Roman"/>
+          <w:kern w:val="0"/>
+          <w:sz w:val="24"/>
+          <w:szCs w:val="24"/>
+          <w:lang w:eastAsia="en-GB"/>
+          <w14:ligatures w14:val="none"/>
+        </w:rPr>
+        <w:t>error</w:t>
+      </w:r>
+      <w:r>
+        <w:rPr>
+          <w:rFonts w:ascii="Times New Roman" w:eastAsia="Times New Roman" w:hAnsi="Times New Roman" w:cs="Times New Roman"/>
+          <w:kern w:val="0"/>
+          <w:sz w:val="24"/>
+          <w:szCs w:val="24"/>
+          <w:lang w:eastAsia="en-GB"/>
+          <w14:ligatures w14:val="none"/>
+        </w:rPr>
+        <w:t>e</w:t>
+      </w:r>
+      <w:r>
+        <w:rPr>
+          <w:rFonts w:ascii="Times New Roman" w:eastAsia="Times New Roman" w:hAnsi="Times New Roman" w:cs="Times New Roman"/>
+          <w:kern w:val="0"/>
+          <w:sz w:val="24"/>
+          <w:szCs w:val="24"/>
+          <w:lang w:eastAsia="en-GB"/>
+          <w14:ligatures w14:val="none"/>
+        </w:rPr>
+        <w:t xml:space="preserve"> e</w:t>
+      </w:r>
+      <w:r>
+        <w:rPr>
+          <w:rFonts w:ascii="Times New Roman" w:eastAsia="Times New Roman" w:hAnsi="Times New Roman" w:cs="Times New Roman"/>
+          <w:kern w:val="0"/>
+          <w:sz w:val="24"/>
+          <w:szCs w:val="24"/>
+          <w:lang w:eastAsia="en-GB"/>
+          <w14:ligatures w14:val="none"/>
+        </w:rPr>
+        <w:t xml:space="preserve"> </w:t>
+      </w:r>
+      <w:r>
+        <w:rPr>
+          <w:rFonts w:ascii="Times New Roman" w:eastAsia="Times New Roman" w:hAnsi="Times New Roman" w:cs="Times New Roman"/>
+          <w:kern w:val="0"/>
+          <w:sz w:val="24"/>
+          <w:szCs w:val="24"/>
+          <w:lang w:eastAsia="en-GB"/>
+          <w14:ligatures w14:val="none"/>
+        </w:rPr>
+        <w:t xml:space="preserve">alcuni </w:t>
+      </w:r>
+      <w:r>
+        <w:rPr>
+          <w:rFonts w:ascii="Times New Roman" w:eastAsia="Times New Roman" w:hAnsi="Times New Roman" w:cs="Times New Roman"/>
+          <w:kern w:val="0"/>
+          <w:sz w:val="24"/>
+          <w:szCs w:val="24"/>
+          <w:lang w:eastAsia="en-GB"/>
+          <w14:ligatures w14:val="none"/>
+        </w:rPr>
+        <w:t>w</w:t>
+      </w:r>
+      <w:r>
+        <w:rPr>
+          <w:rFonts w:ascii="Times New Roman" w:eastAsia="Times New Roman" w:hAnsi="Times New Roman" w:cs="Times New Roman"/>
+          <w:kern w:val="0"/>
+          <w:sz w:val="24"/>
+          <w:szCs w:val="24"/>
+          <w:lang w:eastAsia="en-GB"/>
+          <w14:ligatures w14:val="none"/>
+        </w:rPr>
+        <w:t>a</w:t>
+      </w:r>
+      <w:r>
+        <w:rPr>
+          <w:rFonts w:ascii="Times New Roman" w:eastAsia="Times New Roman" w:hAnsi="Times New Roman" w:cs="Times New Roman"/>
+          <w:kern w:val="0"/>
+          <w:sz w:val="24"/>
+          <w:szCs w:val="24"/>
+          <w:lang w:eastAsia="en-GB"/>
+          <w14:ligatures w14:val="none"/>
+        </w:rPr>
+        <w:t>rning</w:t>
+      </w:r>
+      <w:r>
+        <w:rPr>
+          <w:rFonts w:ascii="Times New Roman" w:eastAsia="Times New Roman" w:hAnsi="Times New Roman" w:cs="Times New Roman"/>
+          <w:kern w:val="0"/>
+          <w:sz w:val="24"/>
+          <w:szCs w:val="24"/>
+          <w:lang w:eastAsia="en-GB"/>
+          <w14:ligatures w14:val="none"/>
+        </w:rPr>
+        <w:t>s</w:t>
+      </w:r>
+      <w:r>
+        <w:rPr>
+          <w:rFonts w:ascii="Times New Roman" w:eastAsia="Times New Roman" w:hAnsi="Times New Roman" w:cs="Times New Roman"/>
+          <w:kern w:val="0"/>
+          <w:sz w:val="24"/>
+          <w:szCs w:val="24"/>
+          <w:lang w:eastAsia="en-GB"/>
+          <w14:ligatures w14:val="none"/>
+        </w:rPr>
+        <w:t>:</w:t>
+      </w:r>
+    </w:p>
+    <w:p>
+      <w:pPr>
+        <w:spacing w:after="0" w:line="240" w:lineRule="auto"/>
+        <w:rPr>
+          <w:rFonts w:ascii="Times New Roman" w:eastAsia="Times New Roman" w:hAnsi="Times New Roman" w:cs="Times New Roman"/>
+          <w:kern w:val="0"/>
+          <w:sz w:val="24"/>
+          <w:szCs w:val="24"/>
+          <w:lang w:eastAsia="en-GB"/>
+          <w14:ligatures w14:val="none"/>
+        </w:rPr>
+      </w:pPr>
+    </w:p>
+    <w:p>
+      <w:pPr>
+        <w:pStyle w:val="Paragrafoelenco"/>
+        <w:numPr>
+          <w:ilvl w:val="0"/>
+          <w:numId w:val="3"/>
+        </w:numPr>
+        <w:spacing w:after="0" w:line="240" w:lineRule="auto"/>
+        <w:rPr>
+          <w:rFonts w:ascii="Times New Roman" w:eastAsia="Times New Roman" w:hAnsi="Times New Roman" w:cs="Times New Roman"/>
+          <w:kern w:val="0"/>
+          <w:sz w:val="24"/>
+          <w:szCs w:val="24"/>
+          <w:lang w:eastAsia="en-GB"/>
+          <w14:ligatures w14:val="none"/>
+        </w:rPr>
+      </w:pPr>
+      <w:r>
+        <w:rPr>
+          <w:rFonts w:ascii="Times New Roman" w:eastAsia="Times New Roman" w:hAnsi="Times New Roman" w:cs="Times New Roman"/>
+          <w:kern w:val="0"/>
+          <w:sz w:val="24"/>
+          <w:szCs w:val="24"/>
+          <w:lang w:eastAsia="en-GB"/>
+          <w14:ligatures w14:val="none"/>
+        </w:rPr>
+        <w:t>Classe Rhombus:</w:t>
+      </w:r>
+    </w:p>
+    <w:p>
+      <w:pPr>
+        <w:rPr>
+          <w:rFonts w:ascii="Times New Roman" w:eastAsia="Times New Roman" w:hAnsi="Times New Roman" w:cs="Times New Roman"/>
+          <w:kern w:val="0"/>
+          <w:sz w:val="24"/>
+          <w:szCs w:val="24"/>
+          <w:lang w:eastAsia="en-GB"/>
+          <w14:ligatures w14:val="none"/>
+        </w:rPr>
+      </w:pPr>
+      <w:r>
+        <w:rPr>
+          <w:rFonts w:ascii="Times New Roman" w:eastAsia="Times New Roman" w:hAnsi="Times New Roman" w:cs="Times New Roman"/>
+          <w:kern w:val="0"/>
+          <w:sz w:val="24"/>
+          <w:szCs w:val="24"/>
+          <w:lang w:eastAsia="en-GB"/>
+          <w14:ligatures w14:val="none"/>
+        </w:rPr>
+        <w:t>Nel file.cpp</w:t>
+      </w:r>
+      <w:r>
+        <w:rPr>
+          <w:rFonts w:ascii="Times New Roman" w:eastAsia="Times New Roman" w:hAnsi="Times New Roman" w:cs="Times New Roman"/>
+          <w:kern w:val="0"/>
+          <w:sz w:val="24"/>
+          <w:szCs w:val="24"/>
+          <w:lang w:eastAsia="en-GB"/>
+          <w14:ligatures w14:val="none"/>
+        </w:rPr>
+        <w:t xml:space="preserve"> e file.h</w:t>
+      </w:r>
+      <w:r>
+        <w:rPr>
+          <w:rFonts w:ascii="Times New Roman" w:eastAsia="Times New Roman" w:hAnsi="Times New Roman" w:cs="Times New Roman"/>
+          <w:kern w:val="0"/>
+          <w:sz w:val="24"/>
+          <w:szCs w:val="24"/>
+          <w:lang w:eastAsia="en-GB"/>
+          <w14:ligatures w14:val="none"/>
+        </w:rPr>
+        <w:t xml:space="preserve"> </w:t>
+      </w:r>
+      <w:r>
+        <w:rPr>
+          <w:rFonts w:ascii="Times New Roman" w:eastAsia="Times New Roman" w:hAnsi="Times New Roman" w:cs="Times New Roman"/>
+          <w:kern w:val="0"/>
+          <w:sz w:val="24"/>
+          <w:szCs w:val="24"/>
+          <w:lang w:eastAsia="en-GB"/>
+          <w14:ligatures w14:val="none"/>
+        </w:rPr>
+        <w:t>è</w:t>
+      </w:r>
+      <w:r>
+        <w:rPr>
+          <w:rFonts w:ascii="Times New Roman" w:eastAsia="Times New Roman" w:hAnsi="Times New Roman" w:cs="Times New Roman"/>
+          <w:kern w:val="0"/>
+          <w:sz w:val="24"/>
+          <w:szCs w:val="24"/>
+          <w:lang w:eastAsia="en-GB"/>
+          <w14:ligatures w14:val="none"/>
+        </w:rPr>
+        <w:t xml:space="preserve"> stato </w:t>
+      </w:r>
+      <w:r>
+        <w:rPr>
+          <w:rFonts w:ascii="Times New Roman" w:eastAsia="Times New Roman" w:hAnsi="Times New Roman" w:cs="Times New Roman"/>
+          <w:kern w:val="0"/>
+          <w:sz w:val="24"/>
+          <w:szCs w:val="24"/>
+          <w:lang w:eastAsia="en-GB"/>
+          <w14:ligatures w14:val="none"/>
+        </w:rPr>
+        <w:t>riscontrato</w:t>
+      </w:r>
+      <w:r>
+        <w:rPr>
+          <w:rFonts w:ascii="Times New Roman" w:eastAsia="Times New Roman" w:hAnsi="Times New Roman" w:cs="Times New Roman"/>
+          <w:kern w:val="0"/>
+          <w:sz w:val="24"/>
+          <w:szCs w:val="24"/>
+          <w:lang w:eastAsia="en-GB"/>
+          <w14:ligatures w14:val="none"/>
+        </w:rPr>
+        <w:t xml:space="preserve"> </w:t>
+      </w:r>
+      <w:r>
+        <w:rPr>
+          <w:rFonts w:ascii="Times New Roman" w:eastAsia="Times New Roman" w:hAnsi="Times New Roman" w:cs="Times New Roman"/>
+          <w:kern w:val="0"/>
+          <w:sz w:val="24"/>
+          <w:szCs w:val="24"/>
+          <w:lang w:eastAsia="en-GB"/>
+          <w14:ligatures w14:val="none"/>
+        </w:rPr>
+        <w:t>un</w:t>
+      </w:r>
+      <w:r>
+        <w:rPr>
+          <w:rFonts w:ascii="Times New Roman" w:eastAsia="Times New Roman" w:hAnsi="Times New Roman" w:cs="Times New Roman"/>
+          <w:kern w:val="0"/>
+          <w:sz w:val="24"/>
+          <w:szCs w:val="24"/>
+          <w:lang w:eastAsia="en-GB"/>
+          <w14:ligatures w14:val="none"/>
+        </w:rPr>
+        <w:t xml:space="preserve"> </w:t>
+      </w:r>
+      <w:r>
+        <w:rPr>
+          <w:rFonts w:ascii="Times New Roman" w:eastAsia="Times New Roman" w:hAnsi="Times New Roman" w:cs="Times New Roman"/>
+          <w:kern w:val="0"/>
+          <w:sz w:val="24"/>
+          <w:szCs w:val="24"/>
+          <w:lang w:eastAsia="en-GB"/>
+          <w14:ligatures w14:val="none"/>
+        </w:rPr>
+        <w:t>warning</w:t>
+      </w:r>
+      <w:r>
+        <w:rPr>
+          <w:rFonts w:ascii="Times New Roman" w:eastAsia="Times New Roman" w:hAnsi="Times New Roman" w:cs="Times New Roman"/>
+          <w:kern w:val="0"/>
+          <w:sz w:val="24"/>
+          <w:szCs w:val="24"/>
+          <w:lang w:eastAsia="en-GB"/>
+          <w14:ligatures w14:val="none"/>
+        </w:rPr>
+        <w:t xml:space="preserve"> </w:t>
+      </w:r>
+      <w:r>
+        <w:rPr>
+          <w:rFonts w:ascii="Times New Roman" w:eastAsia="Times New Roman" w:hAnsi="Times New Roman" w:cs="Times New Roman"/>
+          <w:kern w:val="0"/>
+          <w:sz w:val="24"/>
+          <w:szCs w:val="24"/>
+          <w:lang w:eastAsia="en-GB"/>
+          <w14:ligatures w14:val="none"/>
+        </w:rPr>
+        <w:t>del tipo</w:t>
+      </w:r>
+      <w:r>
+        <w:rPr>
+          <w:rFonts w:ascii="Times New Roman" w:eastAsia="Times New Roman" w:hAnsi="Times New Roman" w:cs="Times New Roman"/>
+          <w:kern w:val="0"/>
+          <w:sz w:val="24"/>
+          <w:szCs w:val="24"/>
+          <w:lang w:eastAsia="en-GB"/>
+          <w14:ligatures w14:val="none"/>
+        </w:rPr>
+        <w:t xml:space="preserve"> </w:t>
+      </w:r>
+      <w:r>
+        <w:rPr>
+          <w:rFonts w:ascii="Times New Roman" w:eastAsia="Times New Roman" w:hAnsi="Times New Roman" w:cs="Times New Roman"/>
+          <w:kern w:val="0"/>
+          <w:sz w:val="24"/>
+          <w:szCs w:val="24"/>
+          <w:lang w:eastAsia="en-GB"/>
+          <w14:ligatures w14:val="none"/>
+        </w:rPr>
+        <w:t>“using directive refers to implicitly-defined namespace 'std</w:t>
+      </w:r>
+      <w:proofErr w:type="gramStart"/>
+      <w:r>
+        <w:rPr>
+          <w:rFonts w:ascii="Times New Roman" w:eastAsia="Times New Roman" w:hAnsi="Times New Roman" w:cs="Times New Roman"/>
+          <w:kern w:val="0"/>
+          <w:sz w:val="24"/>
+          <w:szCs w:val="24"/>
+          <w:lang w:eastAsia="en-GB"/>
+          <w14:ligatures w14:val="none"/>
+        </w:rPr>
+        <w:t>' ”</w:t>
+      </w:r>
+      <w:proofErr w:type="gramEnd"/>
+      <w:r>
+        <w:rPr>
+          <w:rFonts w:ascii="Times New Roman" w:eastAsia="Times New Roman" w:hAnsi="Times New Roman" w:cs="Times New Roman"/>
+          <w:kern w:val="0"/>
+          <w:sz w:val="24"/>
+          <w:szCs w:val="24"/>
+          <w:lang w:eastAsia="en-GB"/>
+          <w14:ligatures w14:val="none"/>
+        </w:rPr>
+        <w:t>;</w:t>
+      </w:r>
+      <w:r>
+        <w:rPr>
+          <w:rFonts w:ascii="Times New Roman" w:eastAsia="Times New Roman" w:hAnsi="Times New Roman" w:cs="Times New Roman"/>
+          <w:kern w:val="0"/>
+          <w:sz w:val="24"/>
+          <w:szCs w:val="24"/>
+          <w:lang w:eastAsia="en-GB"/>
+          <w14:ligatures w14:val="none"/>
+        </w:rPr>
+        <w:t xml:space="preserve"> </w:t>
+      </w:r>
+    </w:p>
+    <w:p>
+      <w:pPr>
+        <w:rPr>
+          <w:rFonts w:ascii="Times New Roman" w:eastAsia="Times New Roman" w:hAnsi="Times New Roman" w:cs="Times New Roman"/>
+          <w:kern w:val="0"/>
+          <w:sz w:val="24"/>
+          <w:szCs w:val="24"/>
+          <w:lang w:eastAsia="en-GB"/>
+          <w14:ligatures w14:val="none"/>
+        </w:rPr>
+      </w:pPr>
+    </w:p>
+    <w:p>
+      <w:pPr>
+        <w:pStyle w:val="Paragrafoelenco"/>
+        <w:numPr>
+          <w:ilvl w:val="0"/>
+          <w:numId w:val="3"/>
+        </w:numPr>
+        <w:spacing w:after="0" w:line="240" w:lineRule="auto"/>
+        <w:rPr>
+          <w:rFonts w:ascii="Times New Roman" w:eastAsia="Times New Roman" w:hAnsi="Times New Roman" w:cs="Times New Roman"/>
+          <w:kern w:val="0"/>
+          <w:sz w:val="24"/>
+          <w:szCs w:val="24"/>
+          <w:lang w:eastAsia="en-GB"/>
+          <w14:ligatures w14:val="none"/>
+        </w:rPr>
+      </w:pPr>
+      <w:r>
+        <w:rPr>
+          <w:rFonts w:ascii="Times New Roman" w:eastAsia="Times New Roman" w:hAnsi="Times New Roman" w:cs="Times New Roman"/>
+          <w:kern w:val="0"/>
+          <w:sz w:val="24"/>
+          <w:szCs w:val="24"/>
+          <w:lang w:eastAsia="en-GB"/>
+          <w14:ligatures w14:val="none"/>
+        </w:rPr>
+        <w:t>nel file “right_trapezoid.cpp”</w:t>
+      </w:r>
+      <w:r>
+        <w:rPr>
+          <w:rFonts w:ascii="Times New Roman" w:eastAsia="Times New Roman" w:hAnsi="Times New Roman" w:cs="Times New Roman"/>
+          <w:kern w:val="0"/>
+          <w:sz w:val="24"/>
+          <w:szCs w:val="24"/>
+          <w:lang w:eastAsia="en-GB"/>
+          <w14:ligatures w14:val="none"/>
+        </w:rPr>
+        <w:t xml:space="preserve">: </w:t>
+      </w:r>
+    </w:p>
+    <w:p>
+      <w:pPr>
+        <w:spacing w:after="0" w:line="240" w:lineRule="auto"/>
+        <w:rPr>
+          <w:rFonts w:ascii="Times New Roman" w:eastAsia="Times New Roman" w:hAnsi="Times New Roman" w:cs="Times New Roman"/>
+          <w:kern w:val="0"/>
+          <w:sz w:val="24"/>
+          <w:szCs w:val="24"/>
+          <w:lang w:eastAsia="en-GB"/>
+          <w14:ligatures w14:val="none"/>
+        </w:rPr>
+      </w:pPr>
+      <w:r>
+        <w:rPr>
+          <w:rFonts w:ascii="Times New Roman" w:eastAsia="Times New Roman" w:hAnsi="Times New Roman" w:cs="Times New Roman"/>
+          <w:kern w:val="0"/>
+          <w:sz w:val="24"/>
+          <w:szCs w:val="24"/>
+          <w:lang w:eastAsia="en-GB"/>
+          <w14:ligatures w14:val="none"/>
+        </w:rPr>
+        <w:t xml:space="preserve">in fase di compilazione si ha un errore del tipo </w:t>
+      </w:r>
+      <w:proofErr w:type="gramStart"/>
+      <w:r>
+        <w:rPr>
+          <w:rFonts w:ascii="Times New Roman" w:eastAsia="Times New Roman" w:hAnsi="Times New Roman" w:cs="Times New Roman"/>
+          <w:kern w:val="0"/>
+          <w:sz w:val="24"/>
+          <w:szCs w:val="24"/>
+          <w:lang w:eastAsia="en-GB"/>
+          <w14:ligatures w14:val="none"/>
+        </w:rPr>
+        <w:t xml:space="preserve">“ </w:t>
+      </w:r>
+      <w:r>
+        <w:rPr>
+          <w:rFonts w:ascii="Times New Roman" w:eastAsia="Times New Roman" w:hAnsi="Times New Roman" w:cs="Times New Roman"/>
+          <w:kern w:val="0"/>
+          <w:sz w:val="24"/>
+          <w:szCs w:val="24"/>
+          <w:lang w:eastAsia="en-GB"/>
+          <w14:ligatures w14:val="none"/>
+        </w:rPr>
+        <w:t>use</w:t>
+      </w:r>
+      <w:proofErr w:type="gramEnd"/>
+      <w:r>
+        <w:rPr>
+          <w:rFonts w:ascii="Times New Roman" w:eastAsia="Times New Roman" w:hAnsi="Times New Roman" w:cs="Times New Roman"/>
+          <w:kern w:val="0"/>
+          <w:sz w:val="24"/>
+          <w:szCs w:val="24"/>
+          <w:lang w:eastAsia="en-GB"/>
+          <w14:ligatures w14:val="none"/>
+        </w:rPr>
+        <w:t xml:space="preserve"> of undeclared identifier 'sqrt'</w:t>
+      </w:r>
+      <w:r>
+        <w:rPr>
+          <w:rFonts w:ascii="Times New Roman" w:eastAsia="Times New Roman" w:hAnsi="Times New Roman" w:cs="Times New Roman"/>
+          <w:kern w:val="0"/>
+          <w:sz w:val="24"/>
+          <w:szCs w:val="24"/>
+          <w:lang w:eastAsia="en-GB"/>
+          <w14:ligatures w14:val="none"/>
+        </w:rPr>
+        <w:t xml:space="preserve"> ”.</w:t>
+      </w:r>
+      <w:r>
+        <w:rPr>
+          <w:rFonts w:ascii="Times New Roman" w:eastAsia="Times New Roman" w:hAnsi="Times New Roman" w:cs="Times New Roman"/>
+          <w:kern w:val="0"/>
+          <w:sz w:val="24"/>
+          <w:szCs w:val="24"/>
+          <w:lang w:eastAsia="en-GB"/>
+          <w14:ligatures w14:val="none"/>
+        </w:rPr>
+        <w:t xml:space="preserve"> Per ovviare a tale errore,</w:t>
+      </w:r>
+      <w:r>
+        <w:rPr>
+          <w:rFonts w:ascii="Times New Roman" w:eastAsia="Times New Roman" w:hAnsi="Times New Roman" w:cs="Times New Roman"/>
+          <w:kern w:val="0"/>
+          <w:sz w:val="24"/>
+          <w:szCs w:val="24"/>
+          <w:lang w:eastAsia="en-GB"/>
+          <w14:ligatures w14:val="none"/>
+        </w:rPr>
+        <w:t xml:space="preserve"> </w:t>
+      </w:r>
+      <w:r>
+        <w:rPr>
+          <w:rFonts w:ascii="Times New Roman" w:eastAsia="Times New Roman" w:hAnsi="Times New Roman" w:cs="Times New Roman"/>
+          <w:kern w:val="0"/>
+          <w:sz w:val="24"/>
+          <w:szCs w:val="24"/>
+          <w:lang w:eastAsia="en-GB"/>
+          <w14:ligatures w14:val="none"/>
+        </w:rPr>
+        <w:t>s</w:t>
+      </w:r>
+      <w:r>
+        <w:rPr>
+          <w:rFonts w:ascii="Times New Roman" w:eastAsia="Times New Roman" w:hAnsi="Times New Roman" w:cs="Times New Roman"/>
+          <w:kern w:val="0"/>
+          <w:sz w:val="24"/>
+          <w:szCs w:val="24"/>
+          <w:lang w:eastAsia="en-GB"/>
+          <w14:ligatures w14:val="none"/>
+        </w:rPr>
+        <w:t>arebbe stato opportuno includere la libreria “math.h”</w:t>
+      </w:r>
     </w:p>
     <w:p>
       <w:pPr>
@@ -1735,6 +2659,7 @@
           <w:lang w:eastAsia="en-GB"/>
           <w14:ligatures w14:val="none"/>
         </w:rPr>
+        <w:lastRenderedPageBreak/>
         <w:t>======================================================================</w:t>
       </w:r>
     </w:p>
@@ -1845,6 +2770,335 @@
     </w:sectPr>
   </w:body>
 </w:document>
+</file>
+
+<file path=word/numbering.xml><?xml version="1.0" encoding="utf-8"?>
+<w:numbering xmlns:wpc="http://schemas.microsoft.com/office/word/2010/wordprocessingCanvas" xmlns:cx="http://schemas.microsoft.com/office/drawing/2014/chartex" xmlns:cx1="http://schemas.microsoft.com/office/drawing/2015/9/8/chartex" xmlns:cx2="http://schemas.microsoft.com/office/drawing/2015/10/21/chartex" xmlns:cx3="http://schemas.microsoft.com/office/drawing/2016/5/9/chartex" xmlns:cx4="http://schemas.microsoft.com/office/drawing/2016/5/10/chartex" xmlns:cx5="http://schemas.microsoft.com/office/drawing/2016/5/11/chartex" xmlns:cx6="http://schemas.microsoft.com/office/drawing/2016/5/12/chartex" xmlns:cx7="http://schemas.microsoft.com/office/drawing/2016/5/13/chartex" xmlns:cx8="http://schemas.microsoft.com/office/drawing/2016/5/14/chartex" xmlns:mc="http://schemas.openxmlformats.org/markup-compatibility/2006" xmlns:aink="http://schemas.microsoft.com/office/drawing/2016/ink" xmlns:am3d="http://schemas.microsoft.com/office/drawing/2017/model3d" xmlns:o="urn:schemas-microsoft-com:office:office" xmlns:r="http://schemas.openxmlformats.org/officeDocument/2006/relationships" xmlns:m="http://schemas.openxmlformats.org/officeDocument/2006/math" xmlns:v="urn:schemas-microsoft-com:vml" xmlns:wp14="http://schemas.microsoft.com/office/word/2010/wordprocessingDrawing" xmlns:wp="http://schemas.openxmlformats.org/drawingml/2006/wordprocessingDrawing" xmlns:w10="urn:schemas-microsoft-com:office:word" xmlns:w="http://schemas.openxmlformats.org/wordprocessingml/2006/main" xmlns:w14="http://schemas.microsoft.com/office/word/2010/wordml" xmlns:w15="http://schemas.microsoft.com/office/word/2012/wordml" xmlns:w16cex="http://schemas.microsoft.com/office/word/2018/wordml/cex" xmlns:w16cid="http://schemas.microsoft.com/office/word/2016/wordml/cid" xmlns:w16="http://schemas.microsoft.com/office/word/2018/wordml" xmlns:w16sdtdh="http://schemas.microsoft.com/office/word/2020/wordml/sdtdatahash" xmlns:w16se="http://schemas.microsoft.com/office/word/2015/wordml/symex" xmlns:wpg="http://schemas.microsoft.com/office/word/2010/wordprocessingGroup" xmlns:wpi="http://schemas.microsoft.com/office/word/2010/wordprocessingInk" xmlns:wne="http://schemas.microsoft.com/office/word/2006/wordml" xmlns:wps="http://schemas.microsoft.com/office/word/2010/wordprocessingShape" mc:Ignorable="w14 w15 w16se w16cid w16 w16cex w16sdtdh wp14">
+  <w:abstractNum w:abstractNumId="0" w15:restartNumberingAfterBreak="0">
+    <w:nsid w:val="129921A2"/>
+    <w:multiLevelType w:val="hybridMultilevel"/>
+    <w:tmpl w:val="A9583E24"/>
+    <w:lvl w:ilvl="0" w:tplc="7C124D52">
+      <w:start w:val="1"/>
+      <w:numFmt w:val="bullet"/>
+      <w:lvlText w:val="-"/>
+      <w:lvlJc w:val="left"/>
+      <w:pPr>
+        <w:ind w:left="720" w:hanging="360"/>
+      </w:pPr>
+      <w:rPr>
+        <w:rFonts w:ascii="Times New Roman" w:eastAsia="Times New Roman" w:hAnsi="Times New Roman" w:cs="Times New Roman" w:hint="default"/>
+      </w:rPr>
+    </w:lvl>
+    <w:lvl w:ilvl="1" w:tplc="04100003" w:tentative="1">
+      <w:start w:val="1"/>
+      <w:numFmt w:val="bullet"/>
+      <w:lvlText w:val="o"/>
+      <w:lvlJc w:val="left"/>
+      <w:pPr>
+        <w:ind w:left="1440" w:hanging="360"/>
+      </w:pPr>
+      <w:rPr>
+        <w:rFonts w:ascii="Courier New" w:hAnsi="Courier New" w:cs="Courier New" w:hint="default"/>
+      </w:rPr>
+    </w:lvl>
+    <w:lvl w:ilvl="2" w:tplc="04100005" w:tentative="1">
+      <w:start w:val="1"/>
+      <w:numFmt w:val="bullet"/>
+      <w:lvlText w:val=""/>
+      <w:lvlJc w:val="left"/>
+      <w:pPr>
+        <w:ind w:left="2160" w:hanging="360"/>
+      </w:pPr>
+      <w:rPr>
+        <w:rFonts w:ascii="Wingdings" w:hAnsi="Wingdings" w:hint="default"/>
+      </w:rPr>
+    </w:lvl>
+    <w:lvl w:ilvl="3" w:tplc="04100001" w:tentative="1">
+      <w:start w:val="1"/>
+      <w:numFmt w:val="bullet"/>
+      <w:lvlText w:val=""/>
+      <w:lvlJc w:val="left"/>
+      <w:pPr>
+        <w:ind w:left="2880" w:hanging="360"/>
+      </w:pPr>
+      <w:rPr>
+        <w:rFonts w:ascii="Symbol" w:hAnsi="Symbol" w:hint="default"/>
+      </w:rPr>
+    </w:lvl>
+    <w:lvl w:ilvl="4" w:tplc="04100003" w:tentative="1">
+      <w:start w:val="1"/>
+      <w:numFmt w:val="bullet"/>
+      <w:lvlText w:val="o"/>
+      <w:lvlJc w:val="left"/>
+      <w:pPr>
+        <w:ind w:left="3600" w:hanging="360"/>
+      </w:pPr>
+      <w:rPr>
+        <w:rFonts w:ascii="Courier New" w:hAnsi="Courier New" w:cs="Courier New" w:hint="default"/>
+      </w:rPr>
+    </w:lvl>
+    <w:lvl w:ilvl="5" w:tplc="04100005" w:tentative="1">
+      <w:start w:val="1"/>
+      <w:numFmt w:val="bullet"/>
+      <w:lvlText w:val=""/>
+      <w:lvlJc w:val="left"/>
+      <w:pPr>
+        <w:ind w:left="4320" w:hanging="360"/>
+      </w:pPr>
+      <w:rPr>
+        <w:rFonts w:ascii="Wingdings" w:hAnsi="Wingdings" w:hint="default"/>
+      </w:rPr>
+    </w:lvl>
+    <w:lvl w:ilvl="6" w:tplc="04100001" w:tentative="1">
+      <w:start w:val="1"/>
+      <w:numFmt w:val="bullet"/>
+      <w:lvlText w:val=""/>
+      <w:lvlJc w:val="left"/>
+      <w:pPr>
+        <w:ind w:left="5040" w:hanging="360"/>
+      </w:pPr>
+      <w:rPr>
+        <w:rFonts w:ascii="Symbol" w:hAnsi="Symbol" w:hint="default"/>
+      </w:rPr>
+    </w:lvl>
+    <w:lvl w:ilvl="7" w:tplc="04100003" w:tentative="1">
+      <w:start w:val="1"/>
+      <w:numFmt w:val="bullet"/>
+      <w:lvlText w:val="o"/>
+      <w:lvlJc w:val="left"/>
+      <w:pPr>
+        <w:ind w:left="5760" w:hanging="360"/>
+      </w:pPr>
+      <w:rPr>
+        <w:rFonts w:ascii="Courier New" w:hAnsi="Courier New" w:cs="Courier New" w:hint="default"/>
+      </w:rPr>
+    </w:lvl>
+    <w:lvl w:ilvl="8" w:tplc="04100005" w:tentative="1">
+      <w:start w:val="1"/>
+      <w:numFmt w:val="bullet"/>
+      <w:lvlText w:val=""/>
+      <w:lvlJc w:val="left"/>
+      <w:pPr>
+        <w:ind w:left="6480" w:hanging="360"/>
+      </w:pPr>
+      <w:rPr>
+        <w:rFonts w:ascii="Wingdings" w:hAnsi="Wingdings" w:hint="default"/>
+      </w:rPr>
+    </w:lvl>
+  </w:abstractNum>
+  <w:abstractNum w:abstractNumId="1" w15:restartNumberingAfterBreak="0">
+    <w:nsid w:val="722B34CB"/>
+    <w:multiLevelType w:val="hybridMultilevel"/>
+    <w:tmpl w:val="A3B86F1A"/>
+    <w:lvl w:ilvl="0" w:tplc="0410000F">
+      <w:start w:val="1"/>
+      <w:numFmt w:val="decimal"/>
+      <w:lvlText w:val="%1."/>
+      <w:lvlJc w:val="left"/>
+      <w:pPr>
+        <w:ind w:left="720" w:hanging="360"/>
+      </w:pPr>
+      <w:rPr>
+        <w:rFonts w:hint="default"/>
+      </w:rPr>
+    </w:lvl>
+    <w:lvl w:ilvl="1" w:tplc="04100019" w:tentative="1">
+      <w:start w:val="1"/>
+      <w:numFmt w:val="lowerLetter"/>
+      <w:lvlText w:val="%2."/>
+      <w:lvlJc w:val="left"/>
+      <w:pPr>
+        <w:ind w:left="1440" w:hanging="360"/>
+      </w:pPr>
+    </w:lvl>
+    <w:lvl w:ilvl="2" w:tplc="0410001B" w:tentative="1">
+      <w:start w:val="1"/>
+      <w:numFmt w:val="lowerRoman"/>
+      <w:lvlText w:val="%3."/>
+      <w:lvlJc w:val="right"/>
+      <w:pPr>
+        <w:ind w:left="2160" w:hanging="180"/>
+      </w:pPr>
+    </w:lvl>
+    <w:lvl w:ilvl="3" w:tplc="0410000F" w:tentative="1">
+      <w:start w:val="1"/>
+      <w:numFmt w:val="decimal"/>
+      <w:lvlText w:val="%4."/>
+      <w:lvlJc w:val="left"/>
+      <w:pPr>
+        <w:ind w:left="2880" w:hanging="360"/>
+      </w:pPr>
+    </w:lvl>
+    <w:lvl w:ilvl="4" w:tplc="04100019" w:tentative="1">
+      <w:start w:val="1"/>
+      <w:numFmt w:val="lowerLetter"/>
+      <w:lvlText w:val="%5."/>
+      <w:lvlJc w:val="left"/>
+      <w:pPr>
+        <w:ind w:left="3600" w:hanging="360"/>
+      </w:pPr>
+    </w:lvl>
+    <w:lvl w:ilvl="5" w:tplc="0410001B" w:tentative="1">
+      <w:start w:val="1"/>
+      <w:numFmt w:val="lowerRoman"/>
+      <w:lvlText w:val="%6."/>
+      <w:lvlJc w:val="right"/>
+      <w:pPr>
+        <w:ind w:left="4320" w:hanging="180"/>
+      </w:pPr>
+    </w:lvl>
+    <w:lvl w:ilvl="6" w:tplc="0410000F" w:tentative="1">
+      <w:start w:val="1"/>
+      <w:numFmt w:val="decimal"/>
+      <w:lvlText w:val="%7."/>
+      <w:lvlJc w:val="left"/>
+      <w:pPr>
+        <w:ind w:left="5040" w:hanging="360"/>
+      </w:pPr>
+    </w:lvl>
+    <w:lvl w:ilvl="7" w:tplc="04100019" w:tentative="1">
+      <w:start w:val="1"/>
+      <w:numFmt w:val="lowerLetter"/>
+      <w:lvlText w:val="%8."/>
+      <w:lvlJc w:val="left"/>
+      <w:pPr>
+        <w:ind w:left="5760" w:hanging="360"/>
+      </w:pPr>
+    </w:lvl>
+    <w:lvl w:ilvl="8" w:tplc="0410001B" w:tentative="1">
+      <w:start w:val="1"/>
+      <w:numFmt w:val="lowerRoman"/>
+      <w:lvlText w:val="%9."/>
+      <w:lvlJc w:val="right"/>
+      <w:pPr>
+        <w:ind w:left="6480" w:hanging="180"/>
+      </w:pPr>
+    </w:lvl>
+  </w:abstractNum>
+  <w:abstractNum w:abstractNumId="2" w15:restartNumberingAfterBreak="0">
+    <w:nsid w:val="74867A61"/>
+    <w:multiLevelType w:val="hybridMultilevel"/>
+    <w:tmpl w:val="6AE2E312"/>
+    <w:lvl w:ilvl="0" w:tplc="789A2C2E">
+      <w:start w:val="2"/>
+      <w:numFmt w:val="bullet"/>
+      <w:lvlText w:val="-"/>
+      <w:lvlJc w:val="left"/>
+      <w:pPr>
+        <w:ind w:left="720" w:hanging="360"/>
+      </w:pPr>
+      <w:rPr>
+        <w:rFonts w:ascii="Times New Roman" w:eastAsia="Times New Roman" w:hAnsi="Times New Roman" w:cs="Times New Roman" w:hint="default"/>
+      </w:rPr>
+    </w:lvl>
+    <w:lvl w:ilvl="1" w:tplc="04100003" w:tentative="1">
+      <w:start w:val="1"/>
+      <w:numFmt w:val="bullet"/>
+      <w:lvlText w:val="o"/>
+      <w:lvlJc w:val="left"/>
+      <w:pPr>
+        <w:ind w:left="1440" w:hanging="360"/>
+      </w:pPr>
+      <w:rPr>
+        <w:rFonts w:ascii="Courier New" w:hAnsi="Courier New" w:cs="Courier New" w:hint="default"/>
+      </w:rPr>
+    </w:lvl>
+    <w:lvl w:ilvl="2" w:tplc="04100005" w:tentative="1">
+      <w:start w:val="1"/>
+      <w:numFmt w:val="bullet"/>
+      <w:lvlText w:val=""/>
+      <w:lvlJc w:val="left"/>
+      <w:pPr>
+        <w:ind w:left="2160" w:hanging="360"/>
+      </w:pPr>
+      <w:rPr>
+        <w:rFonts w:ascii="Wingdings" w:hAnsi="Wingdings" w:hint="default"/>
+      </w:rPr>
+    </w:lvl>
+    <w:lvl w:ilvl="3" w:tplc="04100001" w:tentative="1">
+      <w:start w:val="1"/>
+      <w:numFmt w:val="bullet"/>
+      <w:lvlText w:val=""/>
+      <w:lvlJc w:val="left"/>
+      <w:pPr>
+        <w:ind w:left="2880" w:hanging="360"/>
+      </w:pPr>
+      <w:rPr>
+        <w:rFonts w:ascii="Symbol" w:hAnsi="Symbol" w:hint="default"/>
+      </w:rPr>
+    </w:lvl>
+    <w:lvl w:ilvl="4" w:tplc="04100003" w:tentative="1">
+      <w:start w:val="1"/>
+      <w:numFmt w:val="bullet"/>
+      <w:lvlText w:val="o"/>
+      <w:lvlJc w:val="left"/>
+      <w:pPr>
+        <w:ind w:left="3600" w:hanging="360"/>
+      </w:pPr>
+      <w:rPr>
+        <w:rFonts w:ascii="Courier New" w:hAnsi="Courier New" w:cs="Courier New" w:hint="default"/>
+      </w:rPr>
+    </w:lvl>
+    <w:lvl w:ilvl="5" w:tplc="04100005" w:tentative="1">
+      <w:start w:val="1"/>
+      <w:numFmt w:val="bullet"/>
+      <w:lvlText w:val=""/>
+      <w:lvlJc w:val="left"/>
+      <w:pPr>
+        <w:ind w:left="4320" w:hanging="360"/>
+      </w:pPr>
+      <w:rPr>
+        <w:rFonts w:ascii="Wingdings" w:hAnsi="Wingdings" w:hint="default"/>
+      </w:rPr>
+    </w:lvl>
+    <w:lvl w:ilvl="6" w:tplc="04100001" w:tentative="1">
+      <w:start w:val="1"/>
+      <w:numFmt w:val="bullet"/>
+      <w:lvlText w:val=""/>
+      <w:lvlJc w:val="left"/>
+      <w:pPr>
+        <w:ind w:left="5040" w:hanging="360"/>
+      </w:pPr>
+      <w:rPr>
+        <w:rFonts w:ascii="Symbol" w:hAnsi="Symbol" w:hint="default"/>
+      </w:rPr>
+    </w:lvl>
+    <w:lvl w:ilvl="7" w:tplc="04100003" w:tentative="1">
+      <w:start w:val="1"/>
+      <w:numFmt w:val="bullet"/>
+      <w:lvlText w:val="o"/>
+      <w:lvlJc w:val="left"/>
+      <w:pPr>
+        <w:ind w:left="5760" w:hanging="360"/>
+      </w:pPr>
+      <w:rPr>
+        <w:rFonts w:ascii="Courier New" w:hAnsi="Courier New" w:cs="Courier New" w:hint="default"/>
+      </w:rPr>
+    </w:lvl>
+    <w:lvl w:ilvl="8" w:tplc="04100005" w:tentative="1">
+      <w:start w:val="1"/>
+      <w:numFmt w:val="bullet"/>
+      <w:lvlText w:val=""/>
+      <w:lvlJc w:val="left"/>
+      <w:pPr>
+        <w:ind w:left="6480" w:hanging="360"/>
+      </w:pPr>
+      <w:rPr>
+        <w:rFonts w:ascii="Wingdings" w:hAnsi="Wingdings" w:hint="default"/>
+      </w:rPr>
+    </w:lvl>
+  </w:abstractNum>
+  <w:num w:numId="1">
+    <w:abstractNumId w:val="1"/>
+  </w:num>
+  <w:num w:numId="2">
+    <w:abstractNumId w:val="0"/>
+  </w:num>
+  <w:num w:numId="3">
+    <w:abstractNumId w:val="2"/>
+  </w:num>
+</w:numbering>
 </file>
 
 <file path=word/styles.xml><?xml version="1.0" encoding="utf-8"?>
@@ -2296,6 +3550,17 @@
       <w:lang w:val="en-GB" w:eastAsia="en-GB"/>
     </w:rPr>
   </w:style>
+  <w:style w:type="paragraph" w:styleId="Paragrafoelenco">
+    <w:name w:val="List Paragraph"/>
+    <w:basedOn w:val="Normale"/>
+    <w:uiPriority w:val="34"/>
+    <w:qFormat/>
+    <w:rsid w:val="00471F96"/>
+    <w:pPr>
+      <w:ind w:left="720"/>
+      <w:contextualSpacing/>
+    </w:pPr>
+  </w:style>
 </w:styles>
 </file>
 

</xml_diff>

<commit_message>
added information about the Documentation/comments
</commit_message>
<xml_diff>
--- a/Form Esercitazione.docx
+++ b/Form Esercitazione.docx
@@ -307,7 +307,27 @@
           <w:lang w:eastAsia="en-GB"/>
           <w14:ligatures w14:val="none"/>
         </w:rPr>
-        <w:t xml:space="preserve"> all’interno delle classi</w:t>
+        <w:t xml:space="preserve"> </w:t>
+      </w:r>
+      <w:r>
+        <w:rPr>
+          <w:rFonts w:ascii="Arial" w:eastAsia="Times New Roman" w:hAnsi="Arial" w:cs="Arial"/>
+          <w:color w:val="000000"/>
+          <w:kern w:val="0"/>
+          <w:lang w:eastAsia="en-GB"/>
+          <w14:ligatures w14:val="none"/>
+        </w:rPr>
+        <w:t>tra le</w:t>
+      </w:r>
+      <w:r>
+        <w:rPr>
+          <w:rFonts w:ascii="Arial" w:eastAsia="Times New Roman" w:hAnsi="Arial" w:cs="Arial"/>
+          <w:color w:val="000000"/>
+          <w:kern w:val="0"/>
+          <w:lang w:eastAsia="en-GB"/>
+          <w14:ligatures w14:val="none"/>
+        </w:rPr>
+        <w:t xml:space="preserve"> classi</w:t>
       </w:r>
       <w:r>
         <w:rPr>
@@ -339,6 +359,214 @@
           <w:lang w:eastAsia="en-GB"/>
           <w14:ligatures w14:val="none"/>
         </w:rPr>
+        <w:t>Si fanno le seguenti segnalazioni:</w:t>
+      </w:r>
+    </w:p>
+    <w:p>
+      <w:pPr>
+        <w:spacing w:after="0" w:line="240" w:lineRule="auto"/>
+        <w:rPr>
+          <w:rFonts w:ascii="Arial" w:eastAsia="Times New Roman" w:hAnsi="Arial" w:cs="Arial"/>
+          <w:color w:val="000000"/>
+          <w:kern w:val="0"/>
+          <w:lang w:eastAsia="en-GB"/>
+          <w14:ligatures w14:val="none"/>
+        </w:rPr>
+      </w:pPr>
+    </w:p>
+    <w:p>
+      <w:pPr>
+        <w:pStyle w:val="Paragrafoelenco"/>
+        <w:numPr>
+          <w:ilvl w:val="0"/>
+          <w:numId w:val="4"/>
+        </w:numPr>
+        <w:spacing w:after="0" w:line="240" w:lineRule="auto"/>
+        <w:rPr>
+          <w:rFonts w:ascii="Arial" w:eastAsia="Times New Roman" w:hAnsi="Arial" w:cs="Arial"/>
+          <w:color w:val="000000"/>
+          <w:kern w:val="0"/>
+          <w:lang w:eastAsia="en-GB"/>
+          <w14:ligatures w14:val="none"/>
+        </w:rPr>
+      </w:pPr>
+      <w:r>
+        <w:rPr>
+          <w:rFonts w:ascii="Arial" w:eastAsia="Times New Roman" w:hAnsi="Arial" w:cs="Arial"/>
+          <w:color w:val="000000"/>
+          <w:kern w:val="0"/>
+          <w:lang w:eastAsia="en-GB"/>
+          <w14:ligatures w14:val="none"/>
+        </w:rPr>
+        <w:t xml:space="preserve">Si nota che, </w:t>
+      </w:r>
+      <w:r>
+        <w:rPr>
+          <w:rFonts w:ascii="Arial" w:eastAsia="Times New Roman" w:hAnsi="Arial" w:cs="Arial"/>
+          <w:color w:val="000000"/>
+          <w:kern w:val="0"/>
+          <w:lang w:eastAsia="en-GB"/>
+          <w14:ligatures w14:val="none"/>
+        </w:rPr>
+        <w:t>nella</w:t>
+      </w:r>
+      <w:r>
+        <w:rPr>
+          <w:rFonts w:ascii="Arial" w:eastAsia="Times New Roman" w:hAnsi="Arial" w:cs="Arial"/>
+          <w:color w:val="000000"/>
+          <w:kern w:val="0"/>
+          <w:lang w:eastAsia="en-GB"/>
+          <w14:ligatures w14:val="none"/>
+        </w:rPr>
+        <w:t xml:space="preserve"> voce</w:t>
+      </w:r>
+      <w:r>
+        <w:rPr>
+          <w:rFonts w:ascii="Arial" w:eastAsia="Times New Roman" w:hAnsi="Arial" w:cs="Arial"/>
+          <w:color w:val="000000"/>
+          <w:kern w:val="0"/>
+          <w:lang w:eastAsia="en-GB"/>
+          <w14:ligatures w14:val="none"/>
+        </w:rPr>
+        <w:t xml:space="preserve"> </w:t>
+      </w:r>
+      <w:r>
+        <w:rPr>
+          <w:rFonts w:ascii="Arial" w:eastAsia="Times New Roman" w:hAnsi="Arial" w:cs="Arial"/>
+          <w:color w:val="000000"/>
+          <w:kern w:val="0"/>
+          <w:lang w:eastAsia="en-GB"/>
+          <w14:ligatures w14:val="none"/>
+        </w:rPr>
+        <w:t>“</w:t>
+      </w:r>
+      <w:r>
+        <w:rPr>
+          <w:rFonts w:ascii="Arial" w:eastAsia="Times New Roman" w:hAnsi="Arial" w:cs="Arial"/>
+          <w:color w:val="000000"/>
+          <w:kern w:val="0"/>
+          <w:lang w:eastAsia="en-GB"/>
+          <w14:ligatures w14:val="none"/>
+        </w:rPr>
+        <w:t>class</w:t>
+      </w:r>
+      <w:r>
+        <w:rPr>
+          <w:rFonts w:ascii="Arial" w:eastAsia="Times New Roman" w:hAnsi="Arial" w:cs="Arial"/>
+          <w:color w:val="000000"/>
+          <w:kern w:val="0"/>
+          <w:lang w:eastAsia="en-GB"/>
+          <w14:ligatures w14:val="none"/>
+        </w:rPr>
+        <w:t xml:space="preserve">es” </w:t>
+      </w:r>
+      <w:r>
+        <w:rPr>
+          <w:rFonts w:ascii="Arial" w:eastAsia="Times New Roman" w:hAnsi="Arial" w:cs="Arial"/>
+          <w:color w:val="000000"/>
+          <w:kern w:val="0"/>
+          <w:lang w:eastAsia="en-GB"/>
+          <w14:ligatures w14:val="none"/>
+        </w:rPr>
+        <w:t>di Doxygen</w:t>
+      </w:r>
+      <w:r>
+        <w:rPr>
+          <w:rFonts w:ascii="Arial" w:eastAsia="Times New Roman" w:hAnsi="Arial" w:cs="Arial"/>
+          <w:color w:val="000000"/>
+          <w:kern w:val="0"/>
+          <w:lang w:eastAsia="en-GB"/>
+          <w14:ligatures w14:val="none"/>
+        </w:rPr>
+        <w:t>, la classe right_trapezoid</w:t>
+      </w:r>
+      <w:r>
+        <w:rPr>
+          <w:rFonts w:ascii="Arial" w:eastAsia="Times New Roman" w:hAnsi="Arial" w:cs="Arial"/>
+          <w:color w:val="000000"/>
+          <w:kern w:val="0"/>
+          <w:lang w:eastAsia="en-GB"/>
+          <w14:ligatures w14:val="none"/>
+        </w:rPr>
+        <w:t xml:space="preserve"> </w:t>
+      </w:r>
+      <w:r>
+        <w:rPr>
+          <w:rFonts w:ascii="Arial" w:eastAsia="Times New Roman" w:hAnsi="Arial" w:cs="Arial"/>
+          <w:color w:val="000000"/>
+          <w:kern w:val="0"/>
+          <w:lang w:eastAsia="en-GB"/>
+          <w14:ligatures w14:val="none"/>
+        </w:rPr>
+        <w:t>risulta</w:t>
+      </w:r>
+      <w:r>
+        <w:rPr>
+          <w:rFonts w:ascii="Arial" w:eastAsia="Times New Roman" w:hAnsi="Arial" w:cs="Arial"/>
+          <w:color w:val="000000"/>
+          <w:kern w:val="0"/>
+          <w:lang w:eastAsia="en-GB"/>
+          <w14:ligatures w14:val="none"/>
+        </w:rPr>
+        <w:t xml:space="preserve"> duplicata</w:t>
+      </w:r>
+      <w:r>
+        <w:rPr>
+          <w:rFonts w:ascii="Arial" w:eastAsia="Times New Roman" w:hAnsi="Arial" w:cs="Arial"/>
+          <w:color w:val="000000"/>
+          <w:kern w:val="0"/>
+          <w:lang w:eastAsia="en-GB"/>
+          <w14:ligatures w14:val="none"/>
+        </w:rPr>
+        <w:t>.  Il duplicato non rispetta la gerarchia delle classi</w:t>
+      </w:r>
+      <w:r>
+        <w:rPr>
+          <w:rFonts w:ascii="Arial" w:eastAsia="Times New Roman" w:hAnsi="Arial" w:cs="Arial"/>
+          <w:color w:val="000000"/>
+          <w:kern w:val="0"/>
+          <w:lang w:eastAsia="en-GB"/>
+          <w14:ligatures w14:val="none"/>
+        </w:rPr>
+        <w:t>;</w:t>
+      </w:r>
+    </w:p>
+    <w:p>
+      <w:pPr>
+        <w:spacing w:after="0" w:line="240" w:lineRule="auto"/>
+        <w:rPr>
+          <w:rFonts w:ascii="Arial" w:eastAsia="Times New Roman" w:hAnsi="Arial" w:cs="Arial"/>
+          <w:color w:val="000000"/>
+          <w:kern w:val="0"/>
+          <w:lang w:eastAsia="en-GB"/>
+          <w14:ligatures w14:val="none"/>
+        </w:rPr>
+      </w:pPr>
+    </w:p>
+    <w:p>
+      <w:pPr>
+        <w:pStyle w:val="Paragrafoelenco"/>
+        <w:numPr>
+          <w:ilvl w:val="0"/>
+          <w:numId w:val="4"/>
+        </w:numPr>
+        <w:spacing w:after="0" w:line="240" w:lineRule="auto"/>
+        <w:rPr>
+          <w:rFonts w:ascii="Arial" w:eastAsia="Times New Roman" w:hAnsi="Arial" w:cs="Arial"/>
+          <w:color w:val="000000"/>
+          <w:kern w:val="0"/>
+          <w:lang w:eastAsia="en-GB"/>
+          <w14:ligatures w14:val="none"/>
+        </w:rPr>
+      </w:pPr>
+      <w:r>
+        <w:rPr>
+          <w:rFonts w:ascii="Arial" w:eastAsia="Times New Roman" w:hAnsi="Arial" w:cs="Arial"/>
+          <w:color w:val="000000"/>
+          <w:kern w:val="0"/>
+          <w:lang w:eastAsia="en-GB"/>
+          <w14:ligatures w14:val="none"/>
+        </w:rPr>
         <w:t xml:space="preserve">Attraverso </w:t>
       </w:r>
       <w:r>
@@ -389,8 +617,482 @@
           <w:lang w:eastAsia="en-GB"/>
           <w14:ligatures w14:val="none"/>
         </w:rPr>
+        <w:t>;</w:t>
+      </w:r>
+    </w:p>
+    <w:p>
+      <w:pPr>
+        <w:spacing w:after="0" w:line="240" w:lineRule="auto"/>
+        <w:rPr>
+          <w:rFonts w:ascii="Arial" w:eastAsia="Times New Roman" w:hAnsi="Arial" w:cs="Arial"/>
+          <w:color w:val="000000"/>
+          <w:kern w:val="0"/>
+          <w:lang w:eastAsia="en-GB"/>
+          <w14:ligatures w14:val="none"/>
+        </w:rPr>
+      </w:pPr>
+    </w:p>
+    <w:p>
+      <w:pPr>
+        <w:pStyle w:val="Paragrafoelenco"/>
+        <w:numPr>
+          <w:ilvl w:val="0"/>
+          <w:numId w:val="4"/>
+        </w:numPr>
+        <w:spacing w:after="0" w:line="240" w:lineRule="auto"/>
+        <w:rPr>
+          <w:rFonts w:ascii="Arial" w:eastAsia="Times New Roman" w:hAnsi="Arial" w:cs="Arial"/>
+          <w:color w:val="000000"/>
+          <w:kern w:val="0"/>
+          <w:lang w:eastAsia="en-GB"/>
+          <w14:ligatures w14:val="none"/>
+        </w:rPr>
+      </w:pPr>
+      <w:r>
+        <w:rPr>
+          <w:rFonts w:ascii="Arial" w:eastAsia="Times New Roman" w:hAnsi="Arial" w:cs="Arial"/>
+          <w:color w:val="000000"/>
+          <w:kern w:val="0"/>
+          <w:lang w:eastAsia="en-GB"/>
+          <w14:ligatures w14:val="none"/>
+        </w:rPr>
+        <w:t>N</w:t>
+      </w:r>
+      <w:r>
+        <w:rPr>
+          <w:rFonts w:ascii="Arial" w:eastAsia="Times New Roman" w:hAnsi="Arial" w:cs="Arial"/>
+          <w:color w:val="000000"/>
+          <w:kern w:val="0"/>
+          <w:lang w:eastAsia="en-GB"/>
+          <w14:ligatures w14:val="none"/>
+        </w:rPr>
+        <w:t>on è pos</w:t>
+      </w:r>
+      <w:r>
+        <w:rPr>
+          <w:rFonts w:ascii="Arial" w:eastAsia="Times New Roman" w:hAnsi="Arial" w:cs="Arial"/>
+          <w:color w:val="000000"/>
+          <w:kern w:val="0"/>
+          <w:lang w:eastAsia="en-GB"/>
+          <w14:ligatures w14:val="none"/>
+        </w:rPr>
+        <w:t>sibile</w:t>
+      </w:r>
+      <w:r>
+        <w:rPr>
+          <w:rFonts w:ascii="Arial" w:eastAsia="Times New Roman" w:hAnsi="Arial" w:cs="Arial"/>
+          <w:color w:val="000000"/>
+          <w:kern w:val="0"/>
+          <w:lang w:eastAsia="en-GB"/>
+          <w14:ligatures w14:val="none"/>
+        </w:rPr>
+        <w:t xml:space="preserve"> visualizzare la documentazione del file main.cpp</w:t>
+      </w:r>
+      <w:r>
+        <w:rPr>
+          <w:rFonts w:ascii="Arial" w:eastAsia="Times New Roman" w:hAnsi="Arial" w:cs="Arial"/>
+          <w:color w:val="000000"/>
+          <w:kern w:val="0"/>
+          <w:lang w:eastAsia="en-GB"/>
+          <w14:ligatures w14:val="none"/>
+        </w:rPr>
         <w:t>.</w:t>
       </w:r>
+    </w:p>
+    <w:p>
+      <w:pPr>
+        <w:spacing w:after="0" w:line="240" w:lineRule="auto"/>
+        <w:rPr>
+          <w:rFonts w:ascii="Arial" w:eastAsia="Times New Roman" w:hAnsi="Arial" w:cs="Arial"/>
+          <w:color w:val="000000"/>
+          <w:kern w:val="0"/>
+          <w:lang w:eastAsia="en-GB"/>
+          <w14:ligatures w14:val="none"/>
+        </w:rPr>
+      </w:pPr>
+    </w:p>
+    <w:p>
+      <w:pPr>
+        <w:spacing w:after="0" w:line="240" w:lineRule="auto"/>
+        <w:rPr>
+          <w:rFonts w:ascii="Arial" w:eastAsia="Times New Roman" w:hAnsi="Arial" w:cs="Arial"/>
+          <w:color w:val="000000"/>
+          <w:kern w:val="0"/>
+          <w:lang w:eastAsia="en-GB"/>
+          <w14:ligatures w14:val="none"/>
+        </w:rPr>
+      </w:pPr>
+    </w:p>
+    <w:p>
+      <w:pPr>
+        <w:spacing w:after="0" w:line="240" w:lineRule="auto"/>
+        <w:rPr>
+          <w:rFonts w:ascii="Arial" w:eastAsia="Times New Roman" w:hAnsi="Arial" w:cs="Arial"/>
+          <w:color w:val="000000"/>
+          <w:kern w:val="0"/>
+          <w:lang w:eastAsia="en-GB"/>
+          <w14:ligatures w14:val="none"/>
+        </w:rPr>
+      </w:pPr>
+    </w:p>
+    <w:p>
+      <w:pPr>
+        <w:spacing w:after="0" w:line="240" w:lineRule="auto"/>
+        <w:rPr>
+          <w:rFonts w:ascii="Arial" w:eastAsia="Times New Roman" w:hAnsi="Arial" w:cs="Arial"/>
+          <w:color w:val="000000"/>
+          <w:kern w:val="0"/>
+          <w:lang w:eastAsia="en-GB"/>
+          <w14:ligatures w14:val="none"/>
+        </w:rPr>
+      </w:pPr>
+    </w:p>
+    <w:p>
+      <w:pPr>
+        <w:spacing w:after="0" w:line="240" w:lineRule="auto"/>
+        <w:rPr>
+          <w:rFonts w:ascii="Arial" w:eastAsia="Times New Roman" w:hAnsi="Arial" w:cs="Arial"/>
+          <w:color w:val="000000"/>
+          <w:kern w:val="0"/>
+          <w:lang w:eastAsia="en-GB"/>
+          <w14:ligatures w14:val="none"/>
+        </w:rPr>
+      </w:pPr>
+    </w:p>
+    <w:p>
+      <w:pPr>
+        <w:spacing w:after="0" w:line="240" w:lineRule="auto"/>
+        <w:rPr>
+          <w:rFonts w:ascii="Arial" w:eastAsia="Times New Roman" w:hAnsi="Arial" w:cs="Arial"/>
+          <w:color w:val="000000"/>
+          <w:kern w:val="0"/>
+          <w:lang w:eastAsia="en-GB"/>
+          <w14:ligatures w14:val="none"/>
+        </w:rPr>
+      </w:pPr>
+      <w:r>
+        <w:rPr>
+          <w:rFonts w:ascii="Arial" w:eastAsia="Times New Roman" w:hAnsi="Arial" w:cs="Arial"/>
+          <w:color w:val="000000"/>
+          <w:kern w:val="0"/>
+          <w:lang w:eastAsia="en-GB"/>
+          <w14:ligatures w14:val="none"/>
+        </w:rPr>
+        <w:t>------------------------------------------------------------</w:t>
+      </w:r>
+    </w:p>
+    <w:p>
+      <w:pPr>
+        <w:spacing w:after="0" w:line="240" w:lineRule="auto"/>
+        <w:rPr>
+          <w:rFonts w:ascii="Times New Roman" w:eastAsia="Times New Roman" w:hAnsi="Times New Roman" w:cs="Times New Roman"/>
+          <w:kern w:val="0"/>
+          <w:sz w:val="24"/>
+          <w:szCs w:val="24"/>
+          <w:lang w:eastAsia="en-GB"/>
+          <w14:ligatures w14:val="none"/>
+        </w:rPr>
+      </w:pPr>
+    </w:p>
+    <w:p>
+      <w:pPr>
+        <w:spacing w:after="0" w:line="240" w:lineRule="auto"/>
+        <w:rPr>
+          <w:rFonts w:ascii="Arial" w:eastAsia="Times New Roman" w:hAnsi="Arial" w:cs="Arial"/>
+          <w:color w:val="000000"/>
+          <w:kern w:val="0"/>
+          <w:lang w:eastAsia="en-GB"/>
+          <w14:ligatures w14:val="none"/>
+        </w:rPr>
+      </w:pPr>
+      <w:r>
+        <w:rPr>
+          <w:rFonts w:ascii="Arial" w:eastAsia="Times New Roman" w:hAnsi="Arial" w:cs="Arial"/>
+          <w:color w:val="000000"/>
+          <w:kern w:val="0"/>
+          <w:lang w:eastAsia="en-GB"/>
+          <w14:ligatures w14:val="none"/>
+        </w:rPr>
+        <w:t xml:space="preserve">1.b Utilizzando la documentazione e i commenti inseriti nei file </w:t>
+      </w:r>
+      <w:r>
+        <w:rPr>
+          <w:rFonts w:ascii="Arial" w:eastAsia="Times New Roman" w:hAnsi="Arial" w:cs="Arial"/>
+          <w:color w:val="000000"/>
+          <w:kern w:val="0"/>
+          <w:lang w:eastAsia="en-GB"/>
+          <w14:ligatures w14:val="none"/>
+        </w:rPr>
+        <w:t>‘</w:t>
+      </w:r>
+      <w:r>
+        <w:rPr>
+          <w:rFonts w:ascii="Arial" w:eastAsia="Times New Roman" w:hAnsi="Arial" w:cs="Arial"/>
+          <w:color w:val="000000"/>
+          <w:kern w:val="0"/>
+          <w:lang w:eastAsia="en-GB"/>
+          <w14:ligatures w14:val="none"/>
+        </w:rPr>
+        <w:t>.c</w:t>
+      </w:r>
+      <w:r>
+        <w:rPr>
+          <w:rFonts w:ascii="Arial" w:eastAsia="Times New Roman" w:hAnsi="Arial" w:cs="Arial"/>
+          <w:color w:val="000000"/>
+          <w:kern w:val="0"/>
+          <w:lang w:eastAsia="en-GB"/>
+          <w14:ligatures w14:val="none"/>
+        </w:rPr>
+        <w:t>p</w:t>
+      </w:r>
+      <w:r>
+        <w:rPr>
+          <w:rFonts w:ascii="Arial" w:eastAsia="Times New Roman" w:hAnsi="Arial" w:cs="Arial"/>
+          <w:color w:val="000000"/>
+          <w:kern w:val="0"/>
+          <w:lang w:eastAsia="en-GB"/>
+          <w14:ligatures w14:val="none"/>
+        </w:rPr>
+        <w:t>p</w:t>
+      </w:r>
+      <w:r>
+        <w:rPr>
+          <w:rFonts w:ascii="Arial" w:eastAsia="Times New Roman" w:hAnsi="Arial" w:cs="Arial"/>
+          <w:color w:val="000000"/>
+          <w:kern w:val="0"/>
+          <w:lang w:eastAsia="en-GB"/>
+          <w14:ligatures w14:val="none"/>
+        </w:rPr>
+        <w:t>’</w:t>
+      </w:r>
+      <w:r>
+        <w:rPr>
+          <w:rFonts w:ascii="Arial" w:eastAsia="Times New Roman" w:hAnsi="Arial" w:cs="Arial"/>
+          <w:color w:val="000000"/>
+          <w:kern w:val="0"/>
+          <w:lang w:eastAsia="en-GB"/>
+          <w14:ligatures w14:val="none"/>
+        </w:rPr>
+        <w:t xml:space="preserve"> e </w:t>
+      </w:r>
+      <w:r>
+        <w:rPr>
+          <w:rFonts w:ascii="Arial" w:eastAsia="Times New Roman" w:hAnsi="Arial" w:cs="Arial"/>
+          <w:color w:val="000000"/>
+          <w:kern w:val="0"/>
+          <w:lang w:eastAsia="en-GB"/>
+          <w14:ligatures w14:val="none"/>
+        </w:rPr>
+        <w:t>‘</w:t>
+      </w:r>
+      <w:r>
+        <w:rPr>
+          <w:rFonts w:ascii="Arial" w:eastAsia="Times New Roman" w:hAnsi="Arial" w:cs="Arial"/>
+          <w:color w:val="000000"/>
+          <w:kern w:val="0"/>
+          <w:lang w:eastAsia="en-GB"/>
+          <w14:ligatures w14:val="none"/>
+        </w:rPr>
+        <w:t>.h</w:t>
+      </w:r>
+      <w:r>
+        <w:rPr>
+          <w:rFonts w:ascii="Arial" w:eastAsia="Times New Roman" w:hAnsi="Arial" w:cs="Arial"/>
+          <w:color w:val="000000"/>
+          <w:kern w:val="0"/>
+          <w:lang w:eastAsia="en-GB"/>
+          <w14:ligatures w14:val="none"/>
+        </w:rPr>
+        <w:t>’</w:t>
+      </w:r>
+      <w:r>
+        <w:rPr>
+          <w:rFonts w:ascii="Arial" w:eastAsia="Times New Roman" w:hAnsi="Arial" w:cs="Arial"/>
+          <w:color w:val="000000"/>
+          <w:kern w:val="0"/>
+          <w:lang w:eastAsia="en-GB"/>
+          <w14:ligatures w14:val="none"/>
+        </w:rPr>
+        <w:t xml:space="preserve"> verificare se il progetto software aderisce alle specifiche assegnate durante la prima settimana. Indicare le eventuali specifiche non rispettate.</w:t>
+      </w:r>
+    </w:p>
+    <w:p>
+      <w:pPr>
+        <w:spacing w:after="0" w:line="240" w:lineRule="auto"/>
+        <w:rPr>
+          <w:rFonts w:ascii="Arial" w:eastAsia="Times New Roman" w:hAnsi="Arial" w:cs="Arial"/>
+          <w:color w:val="000000"/>
+          <w:kern w:val="0"/>
+          <w:lang w:eastAsia="en-GB"/>
+          <w14:ligatures w14:val="none"/>
+        </w:rPr>
+      </w:pPr>
+    </w:p>
+    <w:p>
+      <w:pPr>
+        <w:spacing w:after="0" w:line="240" w:lineRule="auto"/>
+        <w:rPr>
+          <w:rFonts w:ascii="Arial" w:eastAsia="Times New Roman" w:hAnsi="Arial" w:cs="Arial"/>
+          <w:color w:val="000000"/>
+          <w:kern w:val="0"/>
+          <w:lang w:eastAsia="en-GB"/>
+          <w14:ligatures w14:val="none"/>
+        </w:rPr>
+      </w:pPr>
+      <w:r>
+        <w:rPr>
+          <w:rFonts w:ascii="Arial" w:eastAsia="Times New Roman" w:hAnsi="Arial" w:cs="Arial"/>
+          <w:color w:val="000000"/>
+          <w:kern w:val="0"/>
+          <w:lang w:eastAsia="en-GB"/>
+          <w14:ligatures w14:val="none"/>
+        </w:rPr>
+        <w:t xml:space="preserve">Non è </w:t>
+      </w:r>
+    </w:p>
+    <w:p>
+      <w:pPr>
+        <w:spacing w:after="0" w:line="240" w:lineRule="auto"/>
+        <w:rPr>
+          <w:rFonts w:ascii="Arial" w:eastAsia="Times New Roman" w:hAnsi="Arial" w:cs="Arial"/>
+          <w:color w:val="000000"/>
+          <w:kern w:val="0"/>
+          <w:lang w:eastAsia="en-GB"/>
+          <w14:ligatures w14:val="none"/>
+        </w:rPr>
+      </w:pPr>
+      <w:r>
+        <w:rPr>
+          <w:rFonts w:ascii="Arial" w:eastAsia="Times New Roman" w:hAnsi="Arial" w:cs="Arial"/>
+          <w:color w:val="000000"/>
+          <w:kern w:val="0"/>
+          <w:lang w:eastAsia="en-GB"/>
+          <w14:ligatures w14:val="none"/>
+        </w:rPr>
+        <w:t xml:space="preserve">Le specifiche date </w:t>
+      </w:r>
+      <w:r>
+        <w:rPr>
+          <w:rFonts w:ascii="Arial" w:eastAsia="Times New Roman" w:hAnsi="Arial" w:cs="Arial"/>
+          <w:color w:val="000000"/>
+          <w:kern w:val="0"/>
+          <w:lang w:eastAsia="en-GB"/>
+          <w14:ligatures w14:val="none"/>
+        </w:rPr>
+        <w:t>sembrano essere state</w:t>
+      </w:r>
+      <w:r>
+        <w:rPr>
+          <w:rFonts w:ascii="Arial" w:eastAsia="Times New Roman" w:hAnsi="Arial" w:cs="Arial"/>
+          <w:color w:val="000000"/>
+          <w:kern w:val="0"/>
+          <w:lang w:eastAsia="en-GB"/>
+          <w14:ligatures w14:val="none"/>
+        </w:rPr>
+        <w:t xml:space="preserve"> rispettate</w:t>
+      </w:r>
+      <w:r>
+        <w:rPr>
+          <w:rFonts w:ascii="Arial" w:eastAsia="Times New Roman" w:hAnsi="Arial" w:cs="Arial"/>
+          <w:color w:val="000000"/>
+          <w:kern w:val="0"/>
+          <w:lang w:eastAsia="en-GB"/>
+          <w14:ligatures w14:val="none"/>
+        </w:rPr>
+        <w:t xml:space="preserve">, </w:t>
+      </w:r>
+      <w:r>
+        <w:rPr>
+          <w:rFonts w:ascii="Arial" w:eastAsia="Times New Roman" w:hAnsi="Arial" w:cs="Arial"/>
+          <w:color w:val="000000"/>
+          <w:kern w:val="0"/>
+          <w:lang w:eastAsia="en-GB"/>
+          <w14:ligatures w14:val="none"/>
+        </w:rPr>
+        <w:t xml:space="preserve">tuttavia </w:t>
+      </w:r>
+      <w:r>
+        <w:rPr>
+          <w:rFonts w:ascii="Arial" w:eastAsia="Times New Roman" w:hAnsi="Arial" w:cs="Arial"/>
+          <w:color w:val="000000"/>
+          <w:kern w:val="0"/>
+          <w:lang w:eastAsia="en-GB"/>
+          <w14:ligatures w14:val="none"/>
+        </w:rPr>
+        <w:t xml:space="preserve">il file main.cpp </w:t>
+      </w:r>
+      <w:r>
+        <w:rPr>
+          <w:rFonts w:ascii="Arial" w:eastAsia="Times New Roman" w:hAnsi="Arial" w:cs="Arial"/>
+          <w:color w:val="000000"/>
+          <w:kern w:val="0"/>
+          <w:lang w:eastAsia="en-GB"/>
+          <w14:ligatures w14:val="none"/>
+        </w:rPr>
+        <w:t xml:space="preserve">presenta </w:t>
+      </w:r>
+      <w:r>
+        <w:rPr>
+          <w:rFonts w:ascii="Arial" w:eastAsia="Times New Roman" w:hAnsi="Arial" w:cs="Arial"/>
+          <w:color w:val="000000"/>
+          <w:kern w:val="0"/>
+          <w:lang w:eastAsia="en-GB"/>
+          <w14:ligatures w14:val="none"/>
+        </w:rPr>
+        <w:t xml:space="preserve">poche informazioni circa </w:t>
+      </w:r>
+      <w:r>
+        <w:rPr>
+          <w:rFonts w:ascii="Arial" w:eastAsia="Times New Roman" w:hAnsi="Arial" w:cs="Arial"/>
+          <w:color w:val="000000"/>
+          <w:kern w:val="0"/>
+          <w:lang w:eastAsia="en-GB"/>
+          <w14:ligatures w14:val="none"/>
+        </w:rPr>
+        <w:t>l’utilizzo del programma</w:t>
+      </w:r>
+      <w:r>
+        <w:rPr>
+          <w:rFonts w:ascii="Arial" w:eastAsia="Times New Roman" w:hAnsi="Arial" w:cs="Arial"/>
+          <w:color w:val="000000"/>
+          <w:kern w:val="0"/>
+          <w:lang w:eastAsia="en-GB"/>
+          <w14:ligatures w14:val="none"/>
+        </w:rPr>
+        <w:t>:</w:t>
+      </w:r>
+    </w:p>
+    <w:p>
+      <w:pPr>
+        <w:spacing w:after="0" w:line="240" w:lineRule="auto"/>
+        <w:rPr>
+          <w:rFonts w:ascii="Arial" w:eastAsia="Times New Roman" w:hAnsi="Arial" w:cs="Arial"/>
+          <w:color w:val="000000"/>
+          <w:kern w:val="0"/>
+          <w:lang w:eastAsia="en-GB"/>
+          <w14:ligatures w14:val="none"/>
+        </w:rPr>
+      </w:pPr>
+      <w:r>
+        <w:rPr>
+          <w:rFonts w:ascii="Arial" w:eastAsia="Times New Roman" w:hAnsi="Arial" w:cs="Arial"/>
+          <w:color w:val="000000"/>
+          <w:kern w:val="0"/>
+          <w:lang w:eastAsia="en-GB"/>
+          <w14:ligatures w14:val="none"/>
+        </w:rPr>
+        <w:t xml:space="preserve">Non è stata </w:t>
+      </w:r>
+      <w:r>
+        <w:rPr>
+          <w:rFonts w:ascii="Arial" w:eastAsia="Times New Roman" w:hAnsi="Arial" w:cs="Arial"/>
+          <w:color w:val="000000"/>
+          <w:kern w:val="0"/>
+          <w:lang w:eastAsia="en-GB"/>
+          <w14:ligatures w14:val="none"/>
+        </w:rPr>
+        <w:t>prodotta documentazione</w:t>
+      </w:r>
       <w:r>
         <w:rPr>
           <w:rFonts w:ascii="Arial" w:eastAsia="Times New Roman" w:hAnsi="Arial" w:cs="Arial"/>
@@ -401,6 +1103,16 @@
         </w:rPr>
         <w:t xml:space="preserve"> </w:t>
       </w:r>
+      <w:r>
+        <w:rPr>
+          <w:rFonts w:ascii="Arial" w:eastAsia="Times New Roman" w:hAnsi="Arial" w:cs="Arial"/>
+          <w:color w:val="000000"/>
+          <w:kern w:val="0"/>
+          <w:lang w:eastAsia="en-GB"/>
+          <w14:ligatures w14:val="none"/>
+        </w:rPr>
+        <w:t xml:space="preserve">dettagliata circa l’uso dell’interfaccia del programma </w:t>
+      </w:r>
     </w:p>
     <w:p>
       <w:pPr>
@@ -516,247 +1228,6 @@
           <w:lang w:eastAsia="en-GB"/>
           <w14:ligatures w14:val="none"/>
         </w:rPr>
-        <w:t xml:space="preserve">1.b Utilizzando la documentazione e i commenti inseriti nei file </w:t>
-      </w:r>
-      <w:r>
-        <w:rPr>
-          <w:rFonts w:ascii="Arial" w:eastAsia="Times New Roman" w:hAnsi="Arial" w:cs="Arial"/>
-          <w:color w:val="000000"/>
-          <w:kern w:val="0"/>
-          <w:lang w:eastAsia="en-GB"/>
-          <w14:ligatures w14:val="none"/>
-        </w:rPr>
-        <w:t>‘</w:t>
-      </w:r>
-      <w:r>
-        <w:rPr>
-          <w:rFonts w:ascii="Arial" w:eastAsia="Times New Roman" w:hAnsi="Arial" w:cs="Arial"/>
-          <w:color w:val="000000"/>
-          <w:kern w:val="0"/>
-          <w:lang w:eastAsia="en-GB"/>
-          <w14:ligatures w14:val="none"/>
-        </w:rPr>
-        <w:t>.c</w:t>
-      </w:r>
-      <w:r>
-        <w:rPr>
-          <w:rFonts w:ascii="Arial" w:eastAsia="Times New Roman" w:hAnsi="Arial" w:cs="Arial"/>
-          <w:color w:val="000000"/>
-          <w:kern w:val="0"/>
-          <w:lang w:eastAsia="en-GB"/>
-          <w14:ligatures w14:val="none"/>
-        </w:rPr>
-        <w:t>p</w:t>
-      </w:r>
-      <w:r>
-        <w:rPr>
-          <w:rFonts w:ascii="Arial" w:eastAsia="Times New Roman" w:hAnsi="Arial" w:cs="Arial"/>
-          <w:color w:val="000000"/>
-          <w:kern w:val="0"/>
-          <w:lang w:eastAsia="en-GB"/>
-          <w14:ligatures w14:val="none"/>
-        </w:rPr>
-        <w:t>p</w:t>
-      </w:r>
-      <w:r>
-        <w:rPr>
-          <w:rFonts w:ascii="Arial" w:eastAsia="Times New Roman" w:hAnsi="Arial" w:cs="Arial"/>
-          <w:color w:val="000000"/>
-          <w:kern w:val="0"/>
-          <w:lang w:eastAsia="en-GB"/>
-          <w14:ligatures w14:val="none"/>
-        </w:rPr>
-        <w:t>’</w:t>
-      </w:r>
-      <w:r>
-        <w:rPr>
-          <w:rFonts w:ascii="Arial" w:eastAsia="Times New Roman" w:hAnsi="Arial" w:cs="Arial"/>
-          <w:color w:val="000000"/>
-          <w:kern w:val="0"/>
-          <w:lang w:eastAsia="en-GB"/>
-          <w14:ligatures w14:val="none"/>
-        </w:rPr>
-        <w:t xml:space="preserve"> e </w:t>
-      </w:r>
-      <w:r>
-        <w:rPr>
-          <w:rFonts w:ascii="Arial" w:eastAsia="Times New Roman" w:hAnsi="Arial" w:cs="Arial"/>
-          <w:color w:val="000000"/>
-          <w:kern w:val="0"/>
-          <w:lang w:eastAsia="en-GB"/>
-          <w14:ligatures w14:val="none"/>
-        </w:rPr>
-        <w:t>‘</w:t>
-      </w:r>
-      <w:r>
-        <w:rPr>
-          <w:rFonts w:ascii="Arial" w:eastAsia="Times New Roman" w:hAnsi="Arial" w:cs="Arial"/>
-          <w:color w:val="000000"/>
-          <w:kern w:val="0"/>
-          <w:lang w:eastAsia="en-GB"/>
-          <w14:ligatures w14:val="none"/>
-        </w:rPr>
-        <w:t>.h</w:t>
-      </w:r>
-      <w:r>
-        <w:rPr>
-          <w:rFonts w:ascii="Arial" w:eastAsia="Times New Roman" w:hAnsi="Arial" w:cs="Arial"/>
-          <w:color w:val="000000"/>
-          <w:kern w:val="0"/>
-          <w:lang w:eastAsia="en-GB"/>
-          <w14:ligatures w14:val="none"/>
-        </w:rPr>
-        <w:t>’</w:t>
-      </w:r>
-      <w:r>
-        <w:rPr>
-          <w:rFonts w:ascii="Arial" w:eastAsia="Times New Roman" w:hAnsi="Arial" w:cs="Arial"/>
-          <w:color w:val="000000"/>
-          <w:kern w:val="0"/>
-          <w:lang w:eastAsia="en-GB"/>
-          <w14:ligatures w14:val="none"/>
-        </w:rPr>
-        <w:t xml:space="preserve"> verificare se il progetto software aderisce alle specifiche assegnate durante la prima settimana. Indicare le eventuali specifiche non rispettate.</w:t>
-      </w:r>
-    </w:p>
-    <w:p>
-      <w:pPr>
-        <w:spacing w:after="0" w:line="240" w:lineRule="auto"/>
-        <w:rPr>
-          <w:rFonts w:ascii="Arial" w:eastAsia="Times New Roman" w:hAnsi="Arial" w:cs="Arial"/>
-          <w:color w:val="000000"/>
-          <w:kern w:val="0"/>
-          <w:lang w:eastAsia="en-GB"/>
-          <w14:ligatures w14:val="none"/>
-        </w:rPr>
-      </w:pPr>
-    </w:p>
-    <w:p>
-      <w:pPr>
-        <w:spacing w:after="0" w:line="240" w:lineRule="auto"/>
-        <w:rPr>
-          <w:rFonts w:ascii="Arial" w:eastAsia="Times New Roman" w:hAnsi="Arial" w:cs="Arial"/>
-          <w:color w:val="000000"/>
-          <w:kern w:val="0"/>
-          <w:lang w:eastAsia="en-GB"/>
-          <w14:ligatures w14:val="none"/>
-        </w:rPr>
-      </w:pPr>
-    </w:p>
-    <w:p>
-      <w:pPr>
-        <w:spacing w:after="0" w:line="240" w:lineRule="auto"/>
-        <w:rPr>
-          <w:rFonts w:ascii="Arial" w:eastAsia="Times New Roman" w:hAnsi="Arial" w:cs="Arial"/>
-          <w:color w:val="000000"/>
-          <w:kern w:val="0"/>
-          <w:lang w:eastAsia="en-GB"/>
-          <w14:ligatures w14:val="none"/>
-        </w:rPr>
-      </w:pPr>
-    </w:p>
-    <w:p>
-      <w:pPr>
-        <w:spacing w:after="0" w:line="240" w:lineRule="auto"/>
-        <w:rPr>
-          <w:rFonts w:ascii="Arial" w:eastAsia="Times New Roman" w:hAnsi="Arial" w:cs="Arial"/>
-          <w:color w:val="000000"/>
-          <w:kern w:val="0"/>
-          <w:lang w:eastAsia="en-GB"/>
-          <w14:ligatures w14:val="none"/>
-        </w:rPr>
-      </w:pPr>
-    </w:p>
-    <w:p>
-      <w:pPr>
-        <w:spacing w:after="0" w:line="240" w:lineRule="auto"/>
-        <w:rPr>
-          <w:rFonts w:ascii="Arial" w:eastAsia="Times New Roman" w:hAnsi="Arial" w:cs="Arial"/>
-          <w:color w:val="000000"/>
-          <w:kern w:val="0"/>
-          <w:lang w:eastAsia="en-GB"/>
-          <w14:ligatures w14:val="none"/>
-        </w:rPr>
-      </w:pPr>
-    </w:p>
-    <w:p>
-      <w:pPr>
-        <w:spacing w:after="0" w:line="240" w:lineRule="auto"/>
-        <w:rPr>
-          <w:rFonts w:ascii="Arial" w:eastAsia="Times New Roman" w:hAnsi="Arial" w:cs="Arial"/>
-          <w:color w:val="000000"/>
-          <w:kern w:val="0"/>
-          <w:lang w:eastAsia="en-GB"/>
-          <w14:ligatures w14:val="none"/>
-        </w:rPr>
-      </w:pPr>
-    </w:p>
-    <w:p>
-      <w:pPr>
-        <w:spacing w:after="0" w:line="240" w:lineRule="auto"/>
-        <w:rPr>
-          <w:rFonts w:ascii="Arial" w:eastAsia="Times New Roman" w:hAnsi="Arial" w:cs="Arial"/>
-          <w:color w:val="000000"/>
-          <w:kern w:val="0"/>
-          <w:lang w:eastAsia="en-GB"/>
-          <w14:ligatures w14:val="none"/>
-        </w:rPr>
-      </w:pPr>
-    </w:p>
-    <w:p>
-      <w:pPr>
-        <w:spacing w:after="0" w:line="240" w:lineRule="auto"/>
-        <w:rPr>
-          <w:rFonts w:ascii="Arial" w:eastAsia="Times New Roman" w:hAnsi="Arial" w:cs="Arial"/>
-          <w:color w:val="000000"/>
-          <w:kern w:val="0"/>
-          <w:lang w:eastAsia="en-GB"/>
-          <w14:ligatures w14:val="none"/>
-        </w:rPr>
-      </w:pPr>
-      <w:r>
-        <w:rPr>
-          <w:rFonts w:ascii="Arial" w:eastAsia="Times New Roman" w:hAnsi="Arial" w:cs="Arial"/>
-          <w:color w:val="000000"/>
-          <w:kern w:val="0"/>
-          <w:lang w:eastAsia="en-GB"/>
-          <w14:ligatures w14:val="none"/>
-        </w:rPr>
-        <w:t>------------------------------------------------------------</w:t>
-      </w:r>
-    </w:p>
-    <w:p>
-      <w:pPr>
-        <w:spacing w:after="0" w:line="240" w:lineRule="auto"/>
-        <w:rPr>
-          <w:rFonts w:ascii="Times New Roman" w:eastAsia="Times New Roman" w:hAnsi="Times New Roman" w:cs="Times New Roman"/>
-          <w:kern w:val="0"/>
-          <w:sz w:val="24"/>
-          <w:szCs w:val="24"/>
-          <w:lang w:eastAsia="en-GB"/>
-          <w14:ligatures w14:val="none"/>
-        </w:rPr>
-      </w:pPr>
-    </w:p>
-    <w:p>
-      <w:pPr>
-        <w:spacing w:after="0" w:line="240" w:lineRule="auto"/>
-        <w:rPr>
-          <w:rFonts w:ascii="Arial" w:eastAsia="Times New Roman" w:hAnsi="Arial" w:cs="Arial"/>
-          <w:color w:val="000000"/>
-          <w:kern w:val="0"/>
-          <w:lang w:eastAsia="en-GB"/>
-          <w14:ligatures w14:val="none"/>
-        </w:rPr>
-      </w:pPr>
-      <w:r>
-        <w:rPr>
-          <w:rFonts w:ascii="Arial" w:eastAsia="Times New Roman" w:hAnsi="Arial" w:cs="Arial"/>
-          <w:color w:val="000000"/>
-          <w:kern w:val="0"/>
-          <w:lang w:eastAsia="en-GB"/>
-          <w14:ligatures w14:val="none"/>
-        </w:rPr>
         <w:t>1.c Verificare che il file README introduca correttamente lo scopo del progetto software e che dia sufficienti informazioni per un corretto uso dell’interfaccia a riga di comando. Indicare eventuali mancanze e/o possibili migliorie.</w:t>
       </w:r>
     </w:p>
@@ -843,123 +1314,6 @@
           <w:rFonts w:ascii="Arial" w:eastAsia="Times New Roman" w:hAnsi="Arial" w:cs="Arial"/>
           <w:color w:val="000000"/>
           <w:kern w:val="0"/>
-          <w:lang w:eastAsia="en-GB"/>
-          <w14:ligatures w14:val="none"/>
-        </w:rPr>
-      </w:pPr>
-    </w:p>
-    <w:p>
-      <w:pPr>
-        <w:spacing w:after="0" w:line="240" w:lineRule="auto"/>
-        <w:rPr>
-          <w:rFonts w:ascii="Times New Roman" w:eastAsia="Times New Roman" w:hAnsi="Times New Roman" w:cs="Times New Roman"/>
-          <w:kern w:val="0"/>
-          <w:sz w:val="24"/>
-          <w:szCs w:val="24"/>
-          <w:lang w:eastAsia="en-GB"/>
-          <w14:ligatures w14:val="none"/>
-        </w:rPr>
-      </w:pPr>
-    </w:p>
-    <w:p>
-      <w:pPr>
-        <w:spacing w:after="0" w:line="240" w:lineRule="auto"/>
-        <w:rPr>
-          <w:rFonts w:ascii="Times New Roman" w:eastAsia="Times New Roman" w:hAnsi="Times New Roman" w:cs="Times New Roman"/>
-          <w:kern w:val="0"/>
-          <w:sz w:val="24"/>
-          <w:szCs w:val="24"/>
-          <w:lang w:eastAsia="en-GB"/>
-          <w14:ligatures w14:val="none"/>
-        </w:rPr>
-      </w:pPr>
-    </w:p>
-    <w:p>
-      <w:pPr>
-        <w:spacing w:after="0" w:line="240" w:lineRule="auto"/>
-        <w:rPr>
-          <w:rFonts w:ascii="Times New Roman" w:eastAsia="Times New Roman" w:hAnsi="Times New Roman" w:cs="Times New Roman"/>
-          <w:kern w:val="0"/>
-          <w:sz w:val="24"/>
-          <w:szCs w:val="24"/>
-          <w:lang w:eastAsia="en-GB"/>
-          <w14:ligatures w14:val="none"/>
-        </w:rPr>
-      </w:pPr>
-    </w:p>
-    <w:p>
-      <w:pPr>
-        <w:spacing w:after="0" w:line="240" w:lineRule="auto"/>
-        <w:rPr>
-          <w:rFonts w:ascii="Times New Roman" w:eastAsia="Times New Roman" w:hAnsi="Times New Roman" w:cs="Times New Roman"/>
-          <w:kern w:val="0"/>
-          <w:sz w:val="24"/>
-          <w:szCs w:val="24"/>
-          <w:lang w:eastAsia="en-GB"/>
-          <w14:ligatures w14:val="none"/>
-        </w:rPr>
-      </w:pPr>
-    </w:p>
-    <w:p>
-      <w:pPr>
-        <w:spacing w:after="0" w:line="240" w:lineRule="auto"/>
-        <w:rPr>
-          <w:rFonts w:ascii="Times New Roman" w:eastAsia="Times New Roman" w:hAnsi="Times New Roman" w:cs="Times New Roman"/>
-          <w:kern w:val="0"/>
-          <w:sz w:val="24"/>
-          <w:szCs w:val="24"/>
-          <w:lang w:eastAsia="en-GB"/>
-          <w14:ligatures w14:val="none"/>
-        </w:rPr>
-      </w:pPr>
-    </w:p>
-    <w:p>
-      <w:pPr>
-        <w:spacing w:after="0" w:line="240" w:lineRule="auto"/>
-        <w:rPr>
-          <w:rFonts w:ascii="Times New Roman" w:eastAsia="Times New Roman" w:hAnsi="Times New Roman" w:cs="Times New Roman"/>
-          <w:kern w:val="0"/>
-          <w:sz w:val="24"/>
-          <w:szCs w:val="24"/>
-          <w:lang w:eastAsia="en-GB"/>
-          <w14:ligatures w14:val="none"/>
-        </w:rPr>
-      </w:pPr>
-    </w:p>
-    <w:p>
-      <w:pPr>
-        <w:spacing w:after="0" w:line="240" w:lineRule="auto"/>
-        <w:rPr>
-          <w:rFonts w:ascii="Times New Roman" w:eastAsia="Times New Roman" w:hAnsi="Times New Roman" w:cs="Times New Roman"/>
-          <w:kern w:val="0"/>
-          <w:sz w:val="24"/>
-          <w:szCs w:val="24"/>
-          <w:lang w:eastAsia="en-GB"/>
-          <w14:ligatures w14:val="none"/>
-        </w:rPr>
-      </w:pPr>
-    </w:p>
-    <w:p>
-      <w:pPr>
-        <w:spacing w:after="0" w:line="240" w:lineRule="auto"/>
-        <w:rPr>
-          <w:rFonts w:ascii="Times New Roman" w:eastAsia="Times New Roman" w:hAnsi="Times New Roman" w:cs="Times New Roman"/>
-          <w:kern w:val="0"/>
-          <w:sz w:val="24"/>
-          <w:szCs w:val="24"/>
-          <w:lang w:eastAsia="en-GB"/>
-          <w14:ligatures w14:val="none"/>
-        </w:rPr>
-      </w:pPr>
-    </w:p>
-    <w:p>
-      <w:pPr>
-        <w:spacing w:after="0" w:line="240" w:lineRule="auto"/>
-        <w:rPr>
-          <w:rFonts w:ascii="Times New Roman" w:eastAsia="Times New Roman" w:hAnsi="Times New Roman" w:cs="Times New Roman"/>
-          <w:kern w:val="0"/>
-          <w:sz w:val="24"/>
-          <w:szCs w:val="24"/>
           <w:lang w:eastAsia="en-GB"/>
           <w14:ligatures w14:val="none"/>
         </w:rPr>
@@ -2888,6 +3242,119 @@
     </w:lvl>
   </w:abstractNum>
   <w:abstractNum w:abstractNumId="1" w15:restartNumberingAfterBreak="0">
+    <w:nsid w:val="34DC12D9"/>
+    <w:multiLevelType w:val="hybridMultilevel"/>
+    <w:tmpl w:val="E7705726"/>
+    <w:lvl w:ilvl="0" w:tplc="F128246E">
+      <w:start w:val="1"/>
+      <w:numFmt w:val="bullet"/>
+      <w:lvlText w:val="-"/>
+      <w:lvlJc w:val="left"/>
+      <w:pPr>
+        <w:ind w:left="720" w:hanging="360"/>
+      </w:pPr>
+      <w:rPr>
+        <w:rFonts w:ascii="Arial" w:eastAsia="Times New Roman" w:hAnsi="Arial" w:cs="Arial" w:hint="default"/>
+      </w:rPr>
+    </w:lvl>
+    <w:lvl w:ilvl="1" w:tplc="04100003" w:tentative="1">
+      <w:start w:val="1"/>
+      <w:numFmt w:val="bullet"/>
+      <w:lvlText w:val="o"/>
+      <w:lvlJc w:val="left"/>
+      <w:pPr>
+        <w:ind w:left="1440" w:hanging="360"/>
+      </w:pPr>
+      <w:rPr>
+        <w:rFonts w:ascii="Courier New" w:hAnsi="Courier New" w:cs="Courier New" w:hint="default"/>
+      </w:rPr>
+    </w:lvl>
+    <w:lvl w:ilvl="2" w:tplc="04100005" w:tentative="1">
+      <w:start w:val="1"/>
+      <w:numFmt w:val="bullet"/>
+      <w:lvlText w:val=""/>
+      <w:lvlJc w:val="left"/>
+      <w:pPr>
+        <w:ind w:left="2160" w:hanging="360"/>
+      </w:pPr>
+      <w:rPr>
+        <w:rFonts w:ascii="Wingdings" w:hAnsi="Wingdings" w:hint="default"/>
+      </w:rPr>
+    </w:lvl>
+    <w:lvl w:ilvl="3" w:tplc="04100001" w:tentative="1">
+      <w:start w:val="1"/>
+      <w:numFmt w:val="bullet"/>
+      <w:lvlText w:val=""/>
+      <w:lvlJc w:val="left"/>
+      <w:pPr>
+        <w:ind w:left="2880" w:hanging="360"/>
+      </w:pPr>
+      <w:rPr>
+        <w:rFonts w:ascii="Symbol" w:hAnsi="Symbol" w:hint="default"/>
+      </w:rPr>
+    </w:lvl>
+    <w:lvl w:ilvl="4" w:tplc="04100003" w:tentative="1">
+      <w:start w:val="1"/>
+      <w:numFmt w:val="bullet"/>
+      <w:lvlText w:val="o"/>
+      <w:lvlJc w:val="left"/>
+      <w:pPr>
+        <w:ind w:left="3600" w:hanging="360"/>
+      </w:pPr>
+      <w:rPr>
+        <w:rFonts w:ascii="Courier New" w:hAnsi="Courier New" w:cs="Courier New" w:hint="default"/>
+      </w:rPr>
+    </w:lvl>
+    <w:lvl w:ilvl="5" w:tplc="04100005" w:tentative="1">
+      <w:start w:val="1"/>
+      <w:numFmt w:val="bullet"/>
+      <w:lvlText w:val=""/>
+      <w:lvlJc w:val="left"/>
+      <w:pPr>
+        <w:ind w:left="4320" w:hanging="360"/>
+      </w:pPr>
+      <w:rPr>
+        <w:rFonts w:ascii="Wingdings" w:hAnsi="Wingdings" w:hint="default"/>
+      </w:rPr>
+    </w:lvl>
+    <w:lvl w:ilvl="6" w:tplc="04100001" w:tentative="1">
+      <w:start w:val="1"/>
+      <w:numFmt w:val="bullet"/>
+      <w:lvlText w:val=""/>
+      <w:lvlJc w:val="left"/>
+      <w:pPr>
+        <w:ind w:left="5040" w:hanging="360"/>
+      </w:pPr>
+      <w:rPr>
+        <w:rFonts w:ascii="Symbol" w:hAnsi="Symbol" w:hint="default"/>
+      </w:rPr>
+    </w:lvl>
+    <w:lvl w:ilvl="7" w:tplc="04100003" w:tentative="1">
+      <w:start w:val="1"/>
+      <w:numFmt w:val="bullet"/>
+      <w:lvlText w:val="o"/>
+      <w:lvlJc w:val="left"/>
+      <w:pPr>
+        <w:ind w:left="5760" w:hanging="360"/>
+      </w:pPr>
+      <w:rPr>
+        <w:rFonts w:ascii="Courier New" w:hAnsi="Courier New" w:cs="Courier New" w:hint="default"/>
+      </w:rPr>
+    </w:lvl>
+    <w:lvl w:ilvl="8" w:tplc="04100005" w:tentative="1">
+      <w:start w:val="1"/>
+      <w:numFmt w:val="bullet"/>
+      <w:lvlText w:val=""/>
+      <w:lvlJc w:val="left"/>
+      <w:pPr>
+        <w:ind w:left="6480" w:hanging="360"/>
+      </w:pPr>
+      <w:rPr>
+        <w:rFonts w:ascii="Wingdings" w:hAnsi="Wingdings" w:hint="default"/>
+      </w:rPr>
+    </w:lvl>
+  </w:abstractNum>
+  <w:abstractNum w:abstractNumId="2" w15:restartNumberingAfterBreak="0">
     <w:nsid w:val="722B34CB"/>
     <w:multiLevelType w:val="hybridMultilevel"/>
     <w:tmpl w:val="A3B86F1A"/>
@@ -2976,7 +3443,7 @@
       </w:pPr>
     </w:lvl>
   </w:abstractNum>
-  <w:abstractNum w:abstractNumId="2" w15:restartNumberingAfterBreak="0">
+  <w:abstractNum w:abstractNumId="3" w15:restartNumberingAfterBreak="0">
     <w:nsid w:val="74867A61"/>
     <w:multiLevelType w:val="hybridMultilevel"/>
     <w:tmpl w:val="6AE2E312"/>
@@ -3090,13 +3557,16 @@
     </w:lvl>
   </w:abstractNum>
   <w:num w:numId="1">
-    <w:abstractNumId w:val="1"/>
+    <w:abstractNumId w:val="2"/>
   </w:num>
   <w:num w:numId="2">
     <w:abstractNumId w:val="0"/>
   </w:num>
   <w:num w:numId="3">
-    <w:abstractNumId w:val="2"/>
+    <w:abstractNumId w:val="3"/>
+  </w:num>
+  <w:num w:numId="4">
+    <w:abstractNumId w:val="1"/>
   </w:num>
 </w:numbering>
 </file>

</xml_diff>

<commit_message>
added informations about the second test session
</commit_message>
<xml_diff>
--- a/Form Esercitazione.docx
+++ b/Form Esercitazione.docx
@@ -222,68 +222,46 @@
       <w:pPr>
         <w:spacing w:after="0" w:line="240" w:lineRule="auto"/>
         <w:rPr>
-          <w:rFonts w:ascii="Arial" w:eastAsia="Times New Roman" w:hAnsi="Arial" w:cs="Arial"/>
-          <w:color w:val="000000"/>
-          <w:kern w:val="0"/>
-          <w:lang w:eastAsia="en-GB"/>
-          <w14:ligatures w14:val="none"/>
-        </w:rPr>
-      </w:pPr>
-      <w:r>
-        <w:rPr>
-          <w:rFonts w:ascii="Arial" w:eastAsia="Times New Roman" w:hAnsi="Arial" w:cs="Arial"/>
-          <w:color w:val="000000"/>
-          <w:kern w:val="0"/>
-          <w:lang w:eastAsia="en-GB"/>
-          <w14:ligatures w14:val="none"/>
-        </w:rPr>
-        <w:t xml:space="preserve">La documentazione fornita presenta tutti </w:t>
-      </w:r>
-      <w:r>
-        <w:rPr>
-          <w:rFonts w:ascii="Arial" w:eastAsia="Times New Roman" w:hAnsi="Arial" w:cs="Arial"/>
-          <w:color w:val="000000"/>
-          <w:kern w:val="0"/>
-          <w:lang w:eastAsia="en-GB"/>
-          <w14:ligatures w14:val="none"/>
-        </w:rPr>
-        <w:t xml:space="preserve">i </w:t>
-      </w:r>
-      <w:r>
-        <w:rPr>
-          <w:rFonts w:ascii="Arial" w:eastAsia="Times New Roman" w:hAnsi="Arial" w:cs="Arial"/>
-          <w:color w:val="000000"/>
-          <w:kern w:val="0"/>
-          <w:lang w:eastAsia="en-GB"/>
-          <w14:ligatures w14:val="none"/>
-        </w:rPr>
-        <w:t>commenti</w:t>
-      </w:r>
-      <w:r>
-        <w:rPr>
-          <w:rFonts w:ascii="Arial" w:eastAsia="Times New Roman" w:hAnsi="Arial" w:cs="Arial"/>
-          <w:color w:val="000000"/>
-          <w:kern w:val="0"/>
-          <w:lang w:eastAsia="en-GB"/>
-          <w14:ligatures w14:val="none"/>
-        </w:rPr>
-        <w:t xml:space="preserve"> del caso</w:t>
-      </w:r>
-      <w:r>
-        <w:rPr>
-          <w:rFonts w:ascii="Arial" w:eastAsia="Times New Roman" w:hAnsi="Arial" w:cs="Arial"/>
-          <w:color w:val="000000"/>
-          <w:kern w:val="0"/>
-          <w:lang w:eastAsia="en-GB"/>
-          <w14:ligatures w14:val="none"/>
-        </w:rPr>
-        <w:t>, permettendo</w:t>
-      </w:r>
-      <w:r>
-        <w:rPr>
-          <w:rFonts w:ascii="Arial" w:eastAsia="Times New Roman" w:hAnsi="Arial" w:cs="Arial"/>
-          <w:color w:val="000000"/>
-          <w:kern w:val="0"/>
+          <w:rFonts w:ascii="Times" w:eastAsia="Times New Roman" w:hAnsi="Times" w:cs="Arial"/>
+          <w:color w:val="000000"/>
+          <w:kern w:val="0"/>
+          <w:sz w:val="24"/>
+          <w:szCs w:val="24"/>
+          <w:lang w:eastAsia="en-GB"/>
+          <w14:ligatures w14:val="none"/>
+        </w:rPr>
+      </w:pPr>
+      <w:r>
+        <w:rPr>
+          <w:rFonts w:ascii="Times" w:eastAsia="Times New Roman" w:hAnsi="Times" w:cs="Arial"/>
+          <w:color w:val="000000"/>
+          <w:kern w:val="0"/>
+          <w:sz w:val="24"/>
+          <w:szCs w:val="24"/>
+          <w:lang w:eastAsia="en-GB"/>
+          <w14:ligatures w14:val="none"/>
+        </w:rPr>
+        <w:t xml:space="preserve">La documentazione </w:t>
+      </w:r>
+      <w:r>
+        <w:rPr>
+          <w:rFonts w:ascii="Times" w:eastAsia="Times New Roman" w:hAnsi="Times" w:cs="Arial"/>
+          <w:color w:val="000000"/>
+          <w:kern w:val="0"/>
+          <w:sz w:val="24"/>
+          <w:szCs w:val="24"/>
+          <w:lang w:eastAsia="en-GB"/>
+          <w14:ligatures w14:val="none"/>
+        </w:rPr>
+        <w:t>permette</w:t>
+      </w:r>
+      <w:r>
+        <w:rPr>
+          <w:rFonts w:ascii="Times" w:eastAsia="Times New Roman" w:hAnsi="Times" w:cs="Arial"/>
+          <w:color w:val="000000"/>
+          <w:kern w:val="0"/>
+          <w:sz w:val="24"/>
+          <w:szCs w:val="24"/>
           <w:lang w:eastAsia="en-GB"/>
           <w14:ligatures w14:val="none"/>
         </w:rPr>
@@ -291,9 +269,11 @@
       </w:r>
       <w:r>
         <w:rPr>
-          <w:rFonts w:ascii="Arial" w:eastAsia="Times New Roman" w:hAnsi="Arial" w:cs="Arial"/>
-          <w:color w:val="000000"/>
-          <w:kern w:val="0"/>
+          <w:rFonts w:ascii="Times" w:eastAsia="Times New Roman" w:hAnsi="Times" w:cs="Arial"/>
+          <w:color w:val="000000"/>
+          <w:kern w:val="0"/>
+          <w:sz w:val="24"/>
+          <w:szCs w:val="24"/>
           <w:lang w:eastAsia="en-GB"/>
           <w14:ligatures w14:val="none"/>
         </w:rPr>
@@ -301,9 +281,11 @@
       </w:r>
       <w:r>
         <w:rPr>
-          <w:rFonts w:ascii="Arial" w:eastAsia="Times New Roman" w:hAnsi="Arial" w:cs="Arial"/>
-          <w:color w:val="000000"/>
-          <w:kern w:val="0"/>
+          <w:rFonts w:ascii="Times" w:eastAsia="Times New Roman" w:hAnsi="Times" w:cs="Arial"/>
+          <w:color w:val="000000"/>
+          <w:kern w:val="0"/>
+          <w:sz w:val="24"/>
+          <w:szCs w:val="24"/>
           <w:lang w:eastAsia="en-GB"/>
           <w14:ligatures w14:val="none"/>
         </w:rPr>
@@ -311,9 +293,11 @@
       </w:r>
       <w:r>
         <w:rPr>
-          <w:rFonts w:ascii="Arial" w:eastAsia="Times New Roman" w:hAnsi="Arial" w:cs="Arial"/>
-          <w:color w:val="000000"/>
-          <w:kern w:val="0"/>
+          <w:rFonts w:ascii="Times" w:eastAsia="Times New Roman" w:hAnsi="Times" w:cs="Arial"/>
+          <w:color w:val="000000"/>
+          <w:kern w:val="0"/>
+          <w:sz w:val="24"/>
+          <w:szCs w:val="24"/>
           <w:lang w:eastAsia="en-GB"/>
           <w14:ligatures w14:val="none"/>
         </w:rPr>
@@ -321,9 +305,11 @@
       </w:r>
       <w:r>
         <w:rPr>
-          <w:rFonts w:ascii="Arial" w:eastAsia="Times New Roman" w:hAnsi="Arial" w:cs="Arial"/>
-          <w:color w:val="000000"/>
-          <w:kern w:val="0"/>
+          <w:rFonts w:ascii="Times" w:eastAsia="Times New Roman" w:hAnsi="Times" w:cs="Arial"/>
+          <w:color w:val="000000"/>
+          <w:kern w:val="0"/>
+          <w:sz w:val="24"/>
+          <w:szCs w:val="24"/>
           <w:lang w:eastAsia="en-GB"/>
           <w14:ligatures w14:val="none"/>
         </w:rPr>
@@ -331,9 +317,11 @@
       </w:r>
       <w:r>
         <w:rPr>
-          <w:rFonts w:ascii="Arial" w:eastAsia="Times New Roman" w:hAnsi="Arial" w:cs="Arial"/>
-          <w:color w:val="000000"/>
-          <w:kern w:val="0"/>
+          <w:rFonts w:ascii="Times" w:eastAsia="Times New Roman" w:hAnsi="Times" w:cs="Arial"/>
+          <w:color w:val="000000"/>
+          <w:kern w:val="0"/>
+          <w:sz w:val="24"/>
+          <w:szCs w:val="24"/>
           <w:lang w:eastAsia="en-GB"/>
           <w14:ligatures w14:val="none"/>
         </w:rPr>
@@ -344,31 +332,85 @@
       <w:pPr>
         <w:spacing w:after="0" w:line="240" w:lineRule="auto"/>
         <w:rPr>
-          <w:rFonts w:ascii="Arial" w:eastAsia="Times New Roman" w:hAnsi="Arial" w:cs="Arial"/>
-          <w:color w:val="000000"/>
-          <w:kern w:val="0"/>
-          <w:lang w:eastAsia="en-GB"/>
-          <w14:ligatures w14:val="none"/>
-        </w:rPr>
-      </w:pPr>
-      <w:r>
-        <w:rPr>
-          <w:rFonts w:ascii="Arial" w:eastAsia="Times New Roman" w:hAnsi="Arial" w:cs="Arial"/>
-          <w:color w:val="000000"/>
-          <w:kern w:val="0"/>
-          <w:lang w:eastAsia="en-GB"/>
-          <w14:ligatures w14:val="none"/>
-        </w:rPr>
-        <w:t>Si fanno le seguenti segnalazioni:</w:t>
-      </w:r>
-    </w:p>
-    <w:p>
-      <w:pPr>
-        <w:spacing w:after="0" w:line="240" w:lineRule="auto"/>
-        <w:rPr>
-          <w:rFonts w:ascii="Arial" w:eastAsia="Times New Roman" w:hAnsi="Arial" w:cs="Arial"/>
-          <w:color w:val="000000"/>
-          <w:kern w:val="0"/>
+          <w:rFonts w:ascii="Times" w:eastAsia="Times New Roman" w:hAnsi="Times" w:cs="Arial"/>
+          <w:color w:val="000000"/>
+          <w:kern w:val="0"/>
+          <w:sz w:val="24"/>
+          <w:szCs w:val="24"/>
+          <w:lang w:eastAsia="en-GB"/>
+          <w14:ligatures w14:val="none"/>
+        </w:rPr>
+      </w:pPr>
+      <w:r>
+        <w:rPr>
+          <w:rFonts w:ascii="Times" w:eastAsia="Times New Roman" w:hAnsi="Times" w:cs="Arial"/>
+          <w:color w:val="000000"/>
+          <w:kern w:val="0"/>
+          <w:sz w:val="24"/>
+          <w:szCs w:val="24"/>
+          <w:lang w:eastAsia="en-GB"/>
+          <w14:ligatures w14:val="none"/>
+        </w:rPr>
+        <w:t xml:space="preserve">Si </w:t>
+      </w:r>
+      <w:r>
+        <w:rPr>
+          <w:rFonts w:ascii="Times" w:eastAsia="Times New Roman" w:hAnsi="Times" w:cs="Arial"/>
+          <w:color w:val="000000"/>
+          <w:kern w:val="0"/>
+          <w:sz w:val="24"/>
+          <w:szCs w:val="24"/>
+          <w:lang w:eastAsia="en-GB"/>
+          <w14:ligatures w14:val="none"/>
+        </w:rPr>
+        <w:t xml:space="preserve">segnalano i </w:t>
+      </w:r>
+      <w:r>
+        <w:rPr>
+          <w:rFonts w:ascii="Times" w:eastAsia="Times New Roman" w:hAnsi="Times" w:cs="Arial"/>
+          <w:color w:val="000000"/>
+          <w:kern w:val="0"/>
+          <w:sz w:val="24"/>
+          <w:szCs w:val="24"/>
+          <w:lang w:eastAsia="en-GB"/>
+          <w14:ligatures w14:val="none"/>
+        </w:rPr>
+        <w:t xml:space="preserve">seguenti </w:t>
+      </w:r>
+      <w:r>
+        <w:rPr>
+          <w:rFonts w:ascii="Times" w:eastAsia="Times New Roman" w:hAnsi="Times" w:cs="Arial"/>
+          <w:color w:val="000000"/>
+          <w:kern w:val="0"/>
+          <w:sz w:val="24"/>
+          <w:szCs w:val="24"/>
+          <w:lang w:eastAsia="en-GB"/>
+          <w14:ligatures w14:val="none"/>
+        </w:rPr>
+        <w:t>accorgimenti</w:t>
+      </w:r>
+      <w:r>
+        <w:rPr>
+          <w:rFonts w:ascii="Times" w:eastAsia="Times New Roman" w:hAnsi="Times" w:cs="Arial"/>
+          <w:color w:val="000000"/>
+          <w:kern w:val="0"/>
+          <w:sz w:val="24"/>
+          <w:szCs w:val="24"/>
+          <w:lang w:eastAsia="en-GB"/>
+          <w14:ligatures w14:val="none"/>
+        </w:rPr>
+        <w:t>:</w:t>
+      </w:r>
+    </w:p>
+    <w:p>
+      <w:pPr>
+        <w:spacing w:after="0" w:line="240" w:lineRule="auto"/>
+        <w:rPr>
+          <w:rFonts w:ascii="Times" w:eastAsia="Times New Roman" w:hAnsi="Times" w:cs="Arial"/>
+          <w:color w:val="000000"/>
+          <w:kern w:val="0"/>
+          <w:sz w:val="24"/>
+          <w:szCs w:val="24"/>
           <w:lang w:eastAsia="en-GB"/>
           <w14:ligatures w14:val="none"/>
         </w:rPr>
@@ -383,18 +425,22 @@
         </w:numPr>
         <w:spacing w:after="0" w:line="240" w:lineRule="auto"/>
         <w:rPr>
-          <w:rFonts w:ascii="Arial" w:eastAsia="Times New Roman" w:hAnsi="Arial" w:cs="Arial"/>
-          <w:color w:val="000000"/>
-          <w:kern w:val="0"/>
-          <w:lang w:eastAsia="en-GB"/>
-          <w14:ligatures w14:val="none"/>
-        </w:rPr>
-      </w:pPr>
-      <w:r>
-        <w:rPr>
-          <w:rFonts w:ascii="Arial" w:eastAsia="Times New Roman" w:hAnsi="Arial" w:cs="Arial"/>
-          <w:color w:val="000000"/>
-          <w:kern w:val="0"/>
+          <w:rFonts w:ascii="Times" w:eastAsia="Times New Roman" w:hAnsi="Times" w:cs="Arial"/>
+          <w:color w:val="000000"/>
+          <w:kern w:val="0"/>
+          <w:sz w:val="24"/>
+          <w:szCs w:val="24"/>
+          <w:lang w:eastAsia="en-GB"/>
+          <w14:ligatures w14:val="none"/>
+        </w:rPr>
+      </w:pPr>
+      <w:r>
+        <w:rPr>
+          <w:rFonts w:ascii="Times" w:eastAsia="Times New Roman" w:hAnsi="Times" w:cs="Arial"/>
+          <w:color w:val="000000"/>
+          <w:kern w:val="0"/>
+          <w:sz w:val="24"/>
+          <w:szCs w:val="24"/>
           <w:lang w:eastAsia="en-GB"/>
           <w14:ligatures w14:val="none"/>
         </w:rPr>
@@ -402,9 +448,11 @@
       </w:r>
       <w:r>
         <w:rPr>
-          <w:rFonts w:ascii="Arial" w:eastAsia="Times New Roman" w:hAnsi="Arial" w:cs="Arial"/>
-          <w:color w:val="000000"/>
-          <w:kern w:val="0"/>
+          <w:rFonts w:ascii="Times" w:eastAsia="Times New Roman" w:hAnsi="Times" w:cs="Arial"/>
+          <w:color w:val="000000"/>
+          <w:kern w:val="0"/>
+          <w:sz w:val="24"/>
+          <w:szCs w:val="24"/>
           <w:lang w:eastAsia="en-GB"/>
           <w14:ligatures w14:val="none"/>
         </w:rPr>
@@ -412,9 +460,11 @@
       </w:r>
       <w:r>
         <w:rPr>
-          <w:rFonts w:ascii="Arial" w:eastAsia="Times New Roman" w:hAnsi="Arial" w:cs="Arial"/>
-          <w:color w:val="000000"/>
-          <w:kern w:val="0"/>
+          <w:rFonts w:ascii="Times" w:eastAsia="Times New Roman" w:hAnsi="Times" w:cs="Arial"/>
+          <w:color w:val="000000"/>
+          <w:kern w:val="0"/>
+          <w:sz w:val="24"/>
+          <w:szCs w:val="24"/>
           <w:lang w:eastAsia="en-GB"/>
           <w14:ligatures w14:val="none"/>
         </w:rPr>
@@ -422,9 +472,11 @@
       </w:r>
       <w:r>
         <w:rPr>
-          <w:rFonts w:ascii="Arial" w:eastAsia="Times New Roman" w:hAnsi="Arial" w:cs="Arial"/>
-          <w:color w:val="000000"/>
-          <w:kern w:val="0"/>
+          <w:rFonts w:ascii="Times" w:eastAsia="Times New Roman" w:hAnsi="Times" w:cs="Arial"/>
+          <w:color w:val="000000"/>
+          <w:kern w:val="0"/>
+          <w:sz w:val="24"/>
+          <w:szCs w:val="24"/>
           <w:lang w:eastAsia="en-GB"/>
           <w14:ligatures w14:val="none"/>
         </w:rPr>
@@ -432,9 +484,11 @@
       </w:r>
       <w:r>
         <w:rPr>
-          <w:rFonts w:ascii="Arial" w:eastAsia="Times New Roman" w:hAnsi="Arial" w:cs="Arial"/>
-          <w:color w:val="000000"/>
-          <w:kern w:val="0"/>
+          <w:rFonts w:ascii="Times" w:eastAsia="Times New Roman" w:hAnsi="Times" w:cs="Arial"/>
+          <w:color w:val="000000"/>
+          <w:kern w:val="0"/>
+          <w:sz w:val="24"/>
+          <w:szCs w:val="24"/>
           <w:lang w:eastAsia="en-GB"/>
           <w14:ligatures w14:val="none"/>
         </w:rPr>
@@ -442,9 +496,11 @@
       </w:r>
       <w:r>
         <w:rPr>
-          <w:rFonts w:ascii="Arial" w:eastAsia="Times New Roman" w:hAnsi="Arial" w:cs="Arial"/>
-          <w:color w:val="000000"/>
-          <w:kern w:val="0"/>
+          <w:rFonts w:ascii="Times" w:eastAsia="Times New Roman" w:hAnsi="Times" w:cs="Arial"/>
+          <w:color w:val="000000"/>
+          <w:kern w:val="0"/>
+          <w:sz w:val="24"/>
+          <w:szCs w:val="24"/>
           <w:lang w:eastAsia="en-GB"/>
           <w14:ligatures w14:val="none"/>
         </w:rPr>
@@ -452,9 +508,11 @@
       </w:r>
       <w:r>
         <w:rPr>
-          <w:rFonts w:ascii="Arial" w:eastAsia="Times New Roman" w:hAnsi="Arial" w:cs="Arial"/>
-          <w:color w:val="000000"/>
-          <w:kern w:val="0"/>
+          <w:rFonts w:ascii="Times" w:eastAsia="Times New Roman" w:hAnsi="Times" w:cs="Arial"/>
+          <w:color w:val="000000"/>
+          <w:kern w:val="0"/>
+          <w:sz w:val="24"/>
+          <w:szCs w:val="24"/>
           <w:lang w:eastAsia="en-GB"/>
           <w14:ligatures w14:val="none"/>
         </w:rPr>
@@ -462,9 +520,11 @@
       </w:r>
       <w:r>
         <w:rPr>
-          <w:rFonts w:ascii="Arial" w:eastAsia="Times New Roman" w:hAnsi="Arial" w:cs="Arial"/>
-          <w:color w:val="000000"/>
-          <w:kern w:val="0"/>
+          <w:rFonts w:ascii="Times" w:eastAsia="Times New Roman" w:hAnsi="Times" w:cs="Arial"/>
+          <w:color w:val="000000"/>
+          <w:kern w:val="0"/>
+          <w:sz w:val="24"/>
+          <w:szCs w:val="24"/>
           <w:lang w:eastAsia="en-GB"/>
           <w14:ligatures w14:val="none"/>
         </w:rPr>
@@ -472,9 +532,11 @@
       </w:r>
       <w:r>
         <w:rPr>
-          <w:rFonts w:ascii="Arial" w:eastAsia="Times New Roman" w:hAnsi="Arial" w:cs="Arial"/>
-          <w:color w:val="000000"/>
-          <w:kern w:val="0"/>
+          <w:rFonts w:ascii="Times" w:eastAsia="Times New Roman" w:hAnsi="Times" w:cs="Arial"/>
+          <w:color w:val="000000"/>
+          <w:kern w:val="0"/>
+          <w:sz w:val="24"/>
+          <w:szCs w:val="24"/>
           <w:lang w:eastAsia="en-GB"/>
           <w14:ligatures w14:val="none"/>
         </w:rPr>
@@ -482,9 +544,11 @@
       </w:r>
       <w:r>
         <w:rPr>
-          <w:rFonts w:ascii="Arial" w:eastAsia="Times New Roman" w:hAnsi="Arial" w:cs="Arial"/>
-          <w:color w:val="000000"/>
-          <w:kern w:val="0"/>
+          <w:rFonts w:ascii="Times" w:eastAsia="Times New Roman" w:hAnsi="Times" w:cs="Arial"/>
+          <w:color w:val="000000"/>
+          <w:kern w:val="0"/>
+          <w:sz w:val="24"/>
+          <w:szCs w:val="24"/>
           <w:lang w:eastAsia="en-GB"/>
           <w14:ligatures w14:val="none"/>
         </w:rPr>
@@ -492,9 +556,11 @@
       </w:r>
       <w:r>
         <w:rPr>
-          <w:rFonts w:ascii="Arial" w:eastAsia="Times New Roman" w:hAnsi="Arial" w:cs="Arial"/>
-          <w:color w:val="000000"/>
-          <w:kern w:val="0"/>
+          <w:rFonts w:ascii="Times" w:eastAsia="Times New Roman" w:hAnsi="Times" w:cs="Arial"/>
+          <w:color w:val="000000"/>
+          <w:kern w:val="0"/>
+          <w:sz w:val="24"/>
+          <w:szCs w:val="24"/>
           <w:lang w:eastAsia="en-GB"/>
           <w14:ligatures w14:val="none"/>
         </w:rPr>
@@ -502,9 +568,11 @@
       </w:r>
       <w:r>
         <w:rPr>
-          <w:rFonts w:ascii="Arial" w:eastAsia="Times New Roman" w:hAnsi="Arial" w:cs="Arial"/>
-          <w:color w:val="000000"/>
-          <w:kern w:val="0"/>
+          <w:rFonts w:ascii="Times" w:eastAsia="Times New Roman" w:hAnsi="Times" w:cs="Arial"/>
+          <w:color w:val="000000"/>
+          <w:kern w:val="0"/>
+          <w:sz w:val="24"/>
+          <w:szCs w:val="24"/>
           <w:lang w:eastAsia="en-GB"/>
           <w14:ligatures w14:val="none"/>
         </w:rPr>
@@ -512,36 +580,236 @@
       </w:r>
       <w:r>
         <w:rPr>
-          <w:rFonts w:ascii="Arial" w:eastAsia="Times New Roman" w:hAnsi="Arial" w:cs="Arial"/>
-          <w:color w:val="000000"/>
-          <w:kern w:val="0"/>
-          <w:lang w:eastAsia="en-GB"/>
-          <w14:ligatures w14:val="none"/>
-        </w:rPr>
-        <w:t>.  Il duplicato non rispetta la gerarchia delle classi</w:t>
-      </w:r>
-      <w:r>
-        <w:rPr>
-          <w:rFonts w:ascii="Arial" w:eastAsia="Times New Roman" w:hAnsi="Arial" w:cs="Arial"/>
-          <w:color w:val="000000"/>
-          <w:kern w:val="0"/>
-          <w:lang w:eastAsia="en-GB"/>
-          <w14:ligatures w14:val="none"/>
-        </w:rPr>
-        <w:t>;</w:t>
-      </w:r>
-    </w:p>
-    <w:p>
-      <w:pPr>
-        <w:spacing w:after="0" w:line="240" w:lineRule="auto"/>
-        <w:rPr>
-          <w:rFonts w:ascii="Arial" w:eastAsia="Times New Roman" w:hAnsi="Arial" w:cs="Arial"/>
-          <w:color w:val="000000"/>
-          <w:kern w:val="0"/>
-          <w:lang w:eastAsia="en-GB"/>
-          <w14:ligatures w14:val="none"/>
-        </w:rPr>
-      </w:pPr>
+          <w:rFonts w:ascii="Times" w:eastAsia="Times New Roman" w:hAnsi="Times" w:cs="Arial"/>
+          <w:color w:val="000000"/>
+          <w:kern w:val="0"/>
+          <w:sz w:val="24"/>
+          <w:szCs w:val="24"/>
+          <w:lang w:eastAsia="en-GB"/>
+          <w14:ligatures w14:val="none"/>
+        </w:rPr>
+        <w:t xml:space="preserve"> (</w:t>
+      </w:r>
+      <w:r>
+        <w:rPr>
+          <w:rFonts w:ascii="Times" w:eastAsia="Times New Roman" w:hAnsi="Times" w:cs="Arial"/>
+          <w:color w:val="000000"/>
+          <w:kern w:val="0"/>
+          <w:sz w:val="24"/>
+          <w:szCs w:val="24"/>
+          <w:lang w:eastAsia="en-GB"/>
+          <w14:ligatures w14:val="none"/>
+        </w:rPr>
+        <w:t>Il duplicato non rispetta la gerarchia delle classi</w:t>
+      </w:r>
+      <w:r>
+        <w:rPr>
+          <w:rFonts w:ascii="Times" w:eastAsia="Times New Roman" w:hAnsi="Times" w:cs="Arial"/>
+          <w:color w:val="000000"/>
+          <w:kern w:val="0"/>
+          <w:sz w:val="24"/>
+          <w:szCs w:val="24"/>
+          <w:lang w:eastAsia="en-GB"/>
+          <w14:ligatures w14:val="none"/>
+        </w:rPr>
+        <w:t>).</w:t>
+      </w:r>
+      <w:r>
+        <w:rPr>
+          <w:rFonts w:ascii="Times" w:eastAsia="Times New Roman" w:hAnsi="Times" w:cs="Arial"/>
+          <w:color w:val="000000"/>
+          <w:kern w:val="0"/>
+          <w:sz w:val="24"/>
+          <w:szCs w:val="24"/>
+          <w:lang w:eastAsia="en-GB"/>
+          <w14:ligatures w14:val="none"/>
+        </w:rPr>
+        <w:t xml:space="preserve"> Si noti che, nel </w:t>
+      </w:r>
+      <w:r>
+        <w:rPr>
+          <w:rFonts w:ascii="Times" w:eastAsia="Times New Roman" w:hAnsi="Times" w:cs="Arial"/>
+          <w:color w:val="000000"/>
+          <w:kern w:val="0"/>
+          <w:sz w:val="24"/>
+          <w:szCs w:val="24"/>
+          <w:lang w:eastAsia="en-GB"/>
+          <w14:ligatures w14:val="none"/>
+        </w:rPr>
+        <w:t>file</w:t>
+      </w:r>
+      <w:r>
+        <w:rPr>
+          <w:rFonts w:ascii="Times" w:eastAsia="Times New Roman" w:hAnsi="Times" w:cs="Arial"/>
+          <w:color w:val="000000"/>
+          <w:kern w:val="0"/>
+          <w:sz w:val="24"/>
+          <w:szCs w:val="24"/>
+          <w:lang w:eastAsia="en-GB"/>
+          <w14:ligatures w14:val="none"/>
+        </w:rPr>
+        <w:t>.h</w:t>
+      </w:r>
+      <w:r>
+        <w:rPr>
+          <w:rFonts w:ascii="Times" w:eastAsia="Times New Roman" w:hAnsi="Times" w:cs="Arial"/>
+          <w:color w:val="000000"/>
+          <w:kern w:val="0"/>
+          <w:sz w:val="24"/>
+          <w:szCs w:val="24"/>
+          <w:lang w:eastAsia="en-GB"/>
+          <w14:ligatures w14:val="none"/>
+        </w:rPr>
+        <w:t>, la classe derivata è dichiarata come "Right_trapezoid"</w:t>
+      </w:r>
+      <w:r>
+        <w:rPr>
+          <w:rFonts w:ascii="Times" w:eastAsia="Times New Roman" w:hAnsi="Times" w:cs="Arial"/>
+          <w:color w:val="000000"/>
+          <w:kern w:val="0"/>
+          <w:sz w:val="24"/>
+          <w:szCs w:val="24"/>
+          <w:lang w:eastAsia="en-GB"/>
+          <w14:ligatures w14:val="none"/>
+        </w:rPr>
+        <w:t>,</w:t>
+      </w:r>
+      <w:r>
+        <w:rPr>
+          <w:rFonts w:ascii="Times" w:eastAsia="Times New Roman" w:hAnsi="Times" w:cs="Arial"/>
+          <w:color w:val="000000"/>
+          <w:kern w:val="0"/>
+          <w:sz w:val="24"/>
+          <w:szCs w:val="24"/>
+          <w:lang w:eastAsia="en-GB"/>
+          <w14:ligatures w14:val="none"/>
+        </w:rPr>
+        <w:t xml:space="preserve"> </w:t>
+      </w:r>
+      <w:r>
+        <w:rPr>
+          <w:rFonts w:ascii="Times" w:eastAsia="Times New Roman" w:hAnsi="Times" w:cs="Arial"/>
+          <w:color w:val="000000"/>
+          <w:kern w:val="0"/>
+          <w:sz w:val="24"/>
+          <w:szCs w:val="24"/>
+          <w:lang w:eastAsia="en-GB"/>
+          <w14:ligatures w14:val="none"/>
+        </w:rPr>
+        <w:t>t</w:t>
+      </w:r>
+      <w:r>
+        <w:rPr>
+          <w:rFonts w:ascii="Times" w:eastAsia="Times New Roman" w:hAnsi="Times" w:cs="Arial"/>
+          <w:color w:val="000000"/>
+          <w:kern w:val="0"/>
+          <w:sz w:val="24"/>
+          <w:szCs w:val="24"/>
+          <w:lang w:eastAsia="en-GB"/>
+          <w14:ligatures w14:val="none"/>
+        </w:rPr>
+        <w:t xml:space="preserve">uttavia, nel </w:t>
+      </w:r>
+      <w:r>
+        <w:rPr>
+          <w:rFonts w:ascii="Times" w:eastAsia="Times New Roman" w:hAnsi="Times" w:cs="Arial"/>
+          <w:color w:val="000000"/>
+          <w:kern w:val="0"/>
+          <w:sz w:val="24"/>
+          <w:szCs w:val="24"/>
+          <w:lang w:eastAsia="en-GB"/>
+          <w14:ligatures w14:val="none"/>
+        </w:rPr>
+        <w:t xml:space="preserve">commento </w:t>
+      </w:r>
+      <w:proofErr w:type="gramStart"/>
+      <w:r>
+        <w:rPr>
+          <w:rFonts w:ascii="Times" w:eastAsia="Times New Roman" w:hAnsi="Times" w:cs="Arial"/>
+          <w:color w:val="000000"/>
+          <w:kern w:val="0"/>
+          <w:sz w:val="24"/>
+          <w:szCs w:val="24"/>
+          <w:lang w:eastAsia="en-GB"/>
+          <w14:ligatures w14:val="none"/>
+        </w:rPr>
+        <w:t>“ /</w:t>
+      </w:r>
+      <w:proofErr w:type="gramEnd"/>
+      <w:r>
+        <w:rPr>
+          <w:rFonts w:ascii="Times" w:eastAsia="Times New Roman" w:hAnsi="Times" w:cs="Arial"/>
+          <w:color w:val="000000"/>
+          <w:kern w:val="0"/>
+          <w:sz w:val="24"/>
+          <w:szCs w:val="24"/>
+          <w:lang w:eastAsia="en-GB"/>
+          <w14:ligatures w14:val="none"/>
+        </w:rPr>
+        <w:t>// @class right_trapezoid ”</w:t>
+      </w:r>
+      <w:r>
+        <w:rPr>
+          <w:rFonts w:ascii="Times" w:eastAsia="Times New Roman" w:hAnsi="Times" w:cs="Arial"/>
+          <w:color w:val="000000"/>
+          <w:kern w:val="0"/>
+          <w:sz w:val="24"/>
+          <w:szCs w:val="24"/>
+          <w:lang w:eastAsia="en-GB"/>
+          <w14:ligatures w14:val="none"/>
+        </w:rPr>
+        <w:t>,</w:t>
+      </w:r>
+      <w:r>
+        <w:rPr>
+          <w:rFonts w:ascii="Times" w:eastAsia="Times New Roman" w:hAnsi="Times" w:cs="Arial"/>
+          <w:color w:val="000000"/>
+          <w:kern w:val="0"/>
+          <w:sz w:val="24"/>
+          <w:szCs w:val="24"/>
+          <w:lang w:eastAsia="en-GB"/>
+          <w14:ligatures w14:val="none"/>
+        </w:rPr>
+        <w:t xml:space="preserve"> </w:t>
+      </w:r>
+      <w:r>
+        <w:rPr>
+          <w:rFonts w:ascii="Times" w:eastAsia="Times New Roman" w:hAnsi="Times" w:cs="Arial"/>
+          <w:color w:val="000000"/>
+          <w:kern w:val="0"/>
+          <w:sz w:val="24"/>
+          <w:szCs w:val="24"/>
+          <w:lang w:eastAsia="en-GB"/>
+          <w14:ligatures w14:val="none"/>
+        </w:rPr>
+        <w:t xml:space="preserve"> la classe è implementata come "right_trapezoid" con una "r" minuscola come prima lettera.</w:t>
+      </w:r>
+    </w:p>
+    <w:p>
+      <w:pPr>
+        <w:spacing w:after="0" w:line="240" w:lineRule="auto"/>
+        <w:rPr>
+          <w:rFonts w:ascii="Times" w:eastAsia="Times New Roman" w:hAnsi="Times" w:cs="Arial"/>
+          <w:color w:val="000000"/>
+          <w:kern w:val="0"/>
+          <w:sz w:val="24"/>
+          <w:szCs w:val="24"/>
+          <w:lang w:eastAsia="en-GB"/>
+          <w14:ligatures w14:val="none"/>
+        </w:rPr>
+      </w:pPr>
+      <w:r>
+        <w:rPr>
+          <w:rFonts w:ascii="Times" w:eastAsia="Times New Roman" w:hAnsi="Times" w:cs="Arial"/>
+          <w:color w:val="000000"/>
+          <w:kern w:val="0"/>
+          <w:sz w:val="24"/>
+          <w:szCs w:val="24"/>
+          <w:lang w:eastAsia="en-GB"/>
+          <w14:ligatures w14:val="none"/>
+        </w:rPr>
+        <w:t xml:space="preserve"> </w:t>
+      </w:r>
     </w:p>
     <w:p>
       <w:pPr>
@@ -552,68 +820,106 @@
         </w:numPr>
         <w:spacing w:after="0" w:line="240" w:lineRule="auto"/>
         <w:rPr>
-          <w:rFonts w:ascii="Arial" w:eastAsia="Times New Roman" w:hAnsi="Arial" w:cs="Arial"/>
-          <w:color w:val="000000"/>
-          <w:kern w:val="0"/>
-          <w:lang w:eastAsia="en-GB"/>
-          <w14:ligatures w14:val="none"/>
-        </w:rPr>
-      </w:pPr>
-      <w:r>
-        <w:rPr>
-          <w:rFonts w:ascii="Arial" w:eastAsia="Times New Roman" w:hAnsi="Arial" w:cs="Arial"/>
-          <w:color w:val="000000"/>
-          <w:kern w:val="0"/>
-          <w:lang w:eastAsia="en-GB"/>
-          <w14:ligatures w14:val="none"/>
-        </w:rPr>
-        <w:t xml:space="preserve">Attraverso </w:t>
-      </w:r>
-      <w:r>
-        <w:rPr>
-          <w:rFonts w:ascii="Arial" w:eastAsia="Times New Roman" w:hAnsi="Arial" w:cs="Arial"/>
-          <w:color w:val="000000"/>
-          <w:kern w:val="0"/>
-          <w:lang w:eastAsia="en-GB"/>
-          <w14:ligatures w14:val="none"/>
-        </w:rPr>
-        <w:t>Doxygen</w:t>
-      </w:r>
-      <w:r>
-        <w:rPr>
-          <w:rFonts w:ascii="Arial" w:eastAsia="Times New Roman" w:hAnsi="Arial" w:cs="Arial"/>
-          <w:color w:val="000000"/>
-          <w:kern w:val="0"/>
-          <w:lang w:eastAsia="en-GB"/>
-          <w14:ligatures w14:val="none"/>
-        </w:rPr>
-        <w:t xml:space="preserve"> non è </w:t>
-      </w:r>
-      <w:r>
-        <w:rPr>
-          <w:rFonts w:ascii="Arial" w:eastAsia="Times New Roman" w:hAnsi="Arial" w:cs="Arial"/>
-          <w:color w:val="000000"/>
-          <w:kern w:val="0"/>
-          <w:lang w:eastAsia="en-GB"/>
-          <w14:ligatures w14:val="none"/>
-        </w:rPr>
-        <w:t xml:space="preserve">stato </w:t>
-      </w:r>
-      <w:r>
-        <w:rPr>
-          <w:rFonts w:ascii="Arial" w:eastAsia="Times New Roman" w:hAnsi="Arial" w:cs="Arial"/>
-          <w:color w:val="000000"/>
-          <w:kern w:val="0"/>
-          <w:lang w:eastAsia="en-GB"/>
-          <w14:ligatures w14:val="none"/>
-        </w:rPr>
-        <w:t>possibile accedere al file README</w:t>
-      </w:r>
-      <w:r>
-        <w:rPr>
-          <w:rFonts w:ascii="Arial" w:eastAsia="Times New Roman" w:hAnsi="Arial" w:cs="Arial"/>
-          <w:color w:val="000000"/>
-          <w:kern w:val="0"/>
+          <w:rFonts w:ascii="Times" w:eastAsia="Times New Roman" w:hAnsi="Times" w:cs="Arial"/>
+          <w:color w:val="000000"/>
+          <w:kern w:val="0"/>
+          <w:sz w:val="24"/>
+          <w:szCs w:val="24"/>
+          <w:lang w:eastAsia="en-GB"/>
+          <w14:ligatures w14:val="none"/>
+        </w:rPr>
+      </w:pPr>
+      <w:r>
+        <w:rPr>
+          <w:rFonts w:ascii="Times" w:eastAsia="Times New Roman" w:hAnsi="Times" w:cs="Arial"/>
+          <w:color w:val="000000"/>
+          <w:kern w:val="0"/>
+          <w:sz w:val="24"/>
+          <w:szCs w:val="24"/>
+          <w:lang w:eastAsia="en-GB"/>
+          <w14:ligatures w14:val="none"/>
+        </w:rPr>
+        <w:t xml:space="preserve">Nella file list non risultano i file polygon.cpp, rectangle.cpp e rhombus.cpp, in quanto non sono stati documentati </w:t>
+      </w:r>
+      <w:r>
+        <w:rPr>
+          <w:rFonts w:ascii="Times" w:eastAsia="Times New Roman" w:hAnsi="Times" w:cs="Arial"/>
+          <w:color w:val="000000"/>
+          <w:kern w:val="0"/>
+          <w:sz w:val="24"/>
+          <w:szCs w:val="24"/>
+          <w:lang w:eastAsia="en-GB"/>
+          <w14:ligatures w14:val="none"/>
+        </w:rPr>
+        <w:t>con</w:t>
+      </w:r>
+      <w:r>
+        <w:rPr>
+          <w:rFonts w:ascii="Times" w:eastAsia="Times New Roman" w:hAnsi="Times" w:cs="Arial"/>
+          <w:color w:val="000000"/>
+          <w:kern w:val="0"/>
+          <w:sz w:val="24"/>
+          <w:szCs w:val="24"/>
+          <w:lang w:eastAsia="en-GB"/>
+          <w14:ligatures w14:val="none"/>
+        </w:rPr>
+        <w:t xml:space="preserve"> </w:t>
+      </w:r>
+      <w:r>
+        <w:rPr>
+          <w:rFonts w:ascii="Times" w:eastAsia="Times New Roman" w:hAnsi="Times" w:cs="Arial"/>
+          <w:color w:val="000000"/>
+          <w:kern w:val="0"/>
+          <w:sz w:val="24"/>
+          <w:szCs w:val="24"/>
+          <w:lang w:eastAsia="en-GB"/>
+          <w14:ligatures w14:val="none"/>
+        </w:rPr>
+        <w:t xml:space="preserve">apposita </w:t>
+      </w:r>
+      <w:r>
+        <w:rPr>
+          <w:rFonts w:ascii="Times" w:eastAsia="Times New Roman" w:hAnsi="Times" w:cs="Arial"/>
+          <w:color w:val="000000"/>
+          <w:kern w:val="0"/>
+          <w:sz w:val="24"/>
+          <w:szCs w:val="24"/>
+          <w:lang w:eastAsia="en-GB"/>
+          <w14:ligatures w14:val="none"/>
+        </w:rPr>
+        <w:t>“</w:t>
+      </w:r>
+      <w:r>
+        <w:rPr>
+          <w:rFonts w:ascii="Times" w:eastAsia="Times New Roman" w:hAnsi="Times" w:cs="Arial"/>
+          <w:color w:val="000000"/>
+          <w:kern w:val="0"/>
+          <w:sz w:val="24"/>
+          <w:szCs w:val="24"/>
+          <w:lang w:eastAsia="en-GB"/>
+          <w14:ligatures w14:val="none"/>
+        </w:rPr>
+        <w:t>brief description</w:t>
+      </w:r>
+      <w:r>
+        <w:rPr>
+          <w:rFonts w:ascii="Times" w:eastAsia="Times New Roman" w:hAnsi="Times" w:cs="Arial"/>
+          <w:color w:val="000000"/>
+          <w:kern w:val="0"/>
+          <w:sz w:val="24"/>
+          <w:szCs w:val="24"/>
+          <w:lang w:eastAsia="en-GB"/>
+          <w14:ligatures w14:val="none"/>
+        </w:rPr>
+        <w:t>”</w:t>
+      </w:r>
+      <w:r>
+        <w:rPr>
+          <w:rFonts w:ascii="Times" w:eastAsia="Times New Roman" w:hAnsi="Times" w:cs="Arial"/>
+          <w:color w:val="000000"/>
+          <w:kern w:val="0"/>
+          <w:sz w:val="24"/>
+          <w:szCs w:val="24"/>
           <w:lang w:eastAsia="en-GB"/>
           <w14:ligatures w14:val="none"/>
         </w:rPr>
@@ -622,11 +928,173 @@
     </w:p>
     <w:p>
       <w:pPr>
-        <w:spacing w:after="0" w:line="240" w:lineRule="auto"/>
-        <w:rPr>
-          <w:rFonts w:ascii="Arial" w:eastAsia="Times New Roman" w:hAnsi="Arial" w:cs="Arial"/>
-          <w:color w:val="000000"/>
-          <w:kern w:val="0"/>
+        <w:pStyle w:val="Paragrafoelenco"/>
+        <w:spacing w:after="0" w:line="240" w:lineRule="auto"/>
+        <w:rPr>
+          <w:rFonts w:ascii="Times" w:eastAsia="Times New Roman" w:hAnsi="Times" w:cs="Arial"/>
+          <w:color w:val="000000"/>
+          <w:kern w:val="0"/>
+          <w:sz w:val="24"/>
+          <w:szCs w:val="24"/>
+          <w:lang w:eastAsia="en-GB"/>
+          <w14:ligatures w14:val="none"/>
+        </w:rPr>
+      </w:pPr>
+      <w:r>
+        <w:rPr>
+          <w:rFonts w:ascii="Times" w:eastAsia="Times New Roman" w:hAnsi="Times" w:cs="Arial"/>
+          <w:color w:val="000000"/>
+          <w:kern w:val="0"/>
+          <w:sz w:val="24"/>
+          <w:szCs w:val="24"/>
+          <w:lang w:eastAsia="en-GB"/>
+          <w14:ligatures w14:val="none"/>
+        </w:rPr>
+        <w:t>N</w:t>
+      </w:r>
+      <w:r>
+        <w:rPr>
+          <w:rFonts w:ascii="Times" w:eastAsia="Times New Roman" w:hAnsi="Times" w:cs="Arial"/>
+          <w:color w:val="000000"/>
+          <w:kern w:val="0"/>
+          <w:sz w:val="24"/>
+          <w:szCs w:val="24"/>
+          <w:lang w:eastAsia="en-GB"/>
+          <w14:ligatures w14:val="none"/>
+        </w:rPr>
+        <w:t>on è pos</w:t>
+      </w:r>
+      <w:r>
+        <w:rPr>
+          <w:rFonts w:ascii="Times" w:eastAsia="Times New Roman" w:hAnsi="Times" w:cs="Arial"/>
+          <w:color w:val="000000"/>
+          <w:kern w:val="0"/>
+          <w:sz w:val="24"/>
+          <w:szCs w:val="24"/>
+          <w:lang w:eastAsia="en-GB"/>
+          <w14:ligatures w14:val="none"/>
+        </w:rPr>
+        <w:t>sibile</w:t>
+      </w:r>
+      <w:r>
+        <w:rPr>
+          <w:rFonts w:ascii="Times" w:eastAsia="Times New Roman" w:hAnsi="Times" w:cs="Arial"/>
+          <w:color w:val="000000"/>
+          <w:kern w:val="0"/>
+          <w:sz w:val="24"/>
+          <w:szCs w:val="24"/>
+          <w:lang w:eastAsia="en-GB"/>
+          <w14:ligatures w14:val="none"/>
+        </w:rPr>
+        <w:t xml:space="preserve"> </w:t>
+      </w:r>
+      <w:r>
+        <w:rPr>
+          <w:rFonts w:ascii="Times" w:eastAsia="Times New Roman" w:hAnsi="Times" w:cs="Arial"/>
+          <w:color w:val="000000"/>
+          <w:kern w:val="0"/>
+          <w:sz w:val="24"/>
+          <w:szCs w:val="24"/>
+          <w:lang w:eastAsia="en-GB"/>
+          <w14:ligatures w14:val="none"/>
+        </w:rPr>
+        <w:t xml:space="preserve">risalire </w:t>
+      </w:r>
+      <w:r>
+        <w:rPr>
+          <w:rFonts w:ascii="Times" w:eastAsia="Times New Roman" w:hAnsi="Times" w:cs="Arial"/>
+          <w:color w:val="000000"/>
+          <w:kern w:val="0"/>
+          <w:sz w:val="24"/>
+          <w:szCs w:val="24"/>
+          <w:lang w:eastAsia="en-GB"/>
+          <w14:ligatures w14:val="none"/>
+        </w:rPr>
+        <w:t>al</w:t>
+      </w:r>
+      <w:r>
+        <w:rPr>
+          <w:rFonts w:ascii="Times" w:eastAsia="Times New Roman" w:hAnsi="Times" w:cs="Arial"/>
+          <w:color w:val="000000"/>
+          <w:kern w:val="0"/>
+          <w:sz w:val="24"/>
+          <w:szCs w:val="24"/>
+          <w:lang w:eastAsia="en-GB"/>
+          <w14:ligatures w14:val="none"/>
+        </w:rPr>
+        <w:t>la documentazione del file main.cpp</w:t>
+      </w:r>
+      <w:r>
+        <w:rPr>
+          <w:rFonts w:ascii="Times" w:eastAsia="Times New Roman" w:hAnsi="Times" w:cs="Arial"/>
+          <w:color w:val="000000"/>
+          <w:kern w:val="0"/>
+          <w:sz w:val="24"/>
+          <w:szCs w:val="24"/>
+          <w:lang w:eastAsia="en-GB"/>
+          <w14:ligatures w14:val="none"/>
+        </w:rPr>
+        <w:t>.</w:t>
+      </w:r>
+      <w:r>
+        <w:rPr>
+          <w:rFonts w:ascii="Times" w:eastAsia="Times New Roman" w:hAnsi="Times" w:cs="Arial"/>
+          <w:color w:val="000000"/>
+          <w:kern w:val="0"/>
+          <w:sz w:val="24"/>
+          <w:szCs w:val="24"/>
+          <w:lang w:eastAsia="en-GB"/>
+          <w14:ligatures w14:val="none"/>
+        </w:rPr>
+        <w:t xml:space="preserve"> seppure siano presenti i commenti</w:t>
+      </w:r>
+      <w:r>
+        <w:rPr>
+          <w:rFonts w:ascii="Times" w:eastAsia="Times New Roman" w:hAnsi="Times" w:cs="Arial"/>
+          <w:color w:val="000000"/>
+          <w:kern w:val="0"/>
+          <w:sz w:val="24"/>
+          <w:szCs w:val="24"/>
+          <w:lang w:eastAsia="en-GB"/>
+          <w14:ligatures w14:val="none"/>
+        </w:rPr>
+        <w:t xml:space="preserve"> delle variabili</w:t>
+      </w:r>
+      <w:r>
+        <w:rPr>
+          <w:rFonts w:ascii="Times" w:eastAsia="Times New Roman" w:hAnsi="Times" w:cs="Arial"/>
+          <w:color w:val="000000"/>
+          <w:kern w:val="0"/>
+          <w:sz w:val="24"/>
+          <w:szCs w:val="24"/>
+          <w:lang w:eastAsia="en-GB"/>
+          <w14:ligatures w14:val="none"/>
+        </w:rPr>
+        <w:t xml:space="preserve"> di inizializzazione</w:t>
+      </w:r>
+      <w:r>
+        <w:rPr>
+          <w:rFonts w:ascii="Times" w:eastAsia="Times New Roman" w:hAnsi="Times" w:cs="Arial"/>
+          <w:color w:val="000000"/>
+          <w:kern w:val="0"/>
+          <w:sz w:val="24"/>
+          <w:szCs w:val="24"/>
+          <w:lang w:eastAsia="en-GB"/>
+          <w14:ligatures w14:val="none"/>
+        </w:rPr>
+        <w:t xml:space="preserve">. </w:t>
+      </w:r>
+    </w:p>
+    <w:p>
+      <w:pPr>
+        <w:pStyle w:val="Paragrafoelenco"/>
+        <w:spacing w:after="0" w:line="240" w:lineRule="auto"/>
+        <w:rPr>
+          <w:rFonts w:ascii="Times" w:eastAsia="Times New Roman" w:hAnsi="Times" w:cs="Arial"/>
+          <w:color w:val="000000"/>
+          <w:kern w:val="0"/>
+          <w:sz w:val="24"/>
+          <w:szCs w:val="24"/>
           <w:lang w:eastAsia="en-GB"/>
           <w14:ligatures w14:val="none"/>
         </w:rPr>
@@ -641,6 +1109,104 @@
         </w:numPr>
         <w:spacing w:after="0" w:line="240" w:lineRule="auto"/>
         <w:rPr>
+          <w:rFonts w:ascii="Times" w:eastAsia="Times New Roman" w:hAnsi="Times" w:cs="Arial"/>
+          <w:color w:val="000000"/>
+          <w:kern w:val="0"/>
+          <w:sz w:val="24"/>
+          <w:szCs w:val="24"/>
+          <w:lang w:eastAsia="en-GB"/>
+          <w14:ligatures w14:val="none"/>
+        </w:rPr>
+      </w:pPr>
+      <w:r>
+        <w:rPr>
+          <w:rFonts w:ascii="Times" w:eastAsia="Times New Roman" w:hAnsi="Times" w:cs="Arial"/>
+          <w:color w:val="000000"/>
+          <w:kern w:val="0"/>
+          <w:sz w:val="24"/>
+          <w:szCs w:val="24"/>
+          <w:lang w:eastAsia="en-GB"/>
+          <w14:ligatures w14:val="none"/>
+        </w:rPr>
+        <w:t xml:space="preserve">In assenza del </w:t>
+      </w:r>
+      <w:r>
+        <w:rPr>
+          <w:rFonts w:ascii="Times" w:eastAsia="Times New Roman" w:hAnsi="Times" w:cs="Arial"/>
+          <w:color w:val="000000"/>
+          <w:kern w:val="0"/>
+          <w:sz w:val="24"/>
+          <w:szCs w:val="24"/>
+          <w:lang w:eastAsia="en-GB"/>
+          <w14:ligatures w14:val="none"/>
+        </w:rPr>
+        <w:t>file README</w:t>
+      </w:r>
+      <w:r>
+        <w:rPr>
+          <w:rFonts w:ascii="Times" w:eastAsia="Times New Roman" w:hAnsi="Times" w:cs="Arial"/>
+          <w:color w:val="000000"/>
+          <w:kern w:val="0"/>
+          <w:sz w:val="24"/>
+          <w:szCs w:val="24"/>
+          <w:lang w:eastAsia="en-GB"/>
+          <w14:ligatures w14:val="none"/>
+        </w:rPr>
+        <w:t>, n</w:t>
+      </w:r>
+      <w:r>
+        <w:rPr>
+          <w:rFonts w:ascii="Times" w:eastAsia="Times New Roman" w:hAnsi="Times" w:cs="Arial"/>
+          <w:color w:val="000000"/>
+          <w:kern w:val="0"/>
+          <w:sz w:val="24"/>
+          <w:szCs w:val="24"/>
+          <w:lang w:eastAsia="en-GB"/>
+          <w14:ligatures w14:val="none"/>
+        </w:rPr>
+        <w:t>on è possibile</w:t>
+      </w:r>
+      <w:r>
+        <w:rPr>
+          <w:rFonts w:ascii="Times" w:eastAsia="Times New Roman" w:hAnsi="Times" w:cs="Arial"/>
+          <w:color w:val="000000"/>
+          <w:kern w:val="0"/>
+          <w:sz w:val="24"/>
+          <w:szCs w:val="24"/>
+          <w:lang w:eastAsia="en-GB"/>
+          <w14:ligatures w14:val="none"/>
+        </w:rPr>
+        <w:t xml:space="preserve"> disporre di una descrizione preliminare del progetto</w:t>
+      </w:r>
+      <w:r>
+        <w:rPr>
+          <w:rFonts w:ascii="Times" w:eastAsia="Times New Roman" w:hAnsi="Times" w:cs="Arial"/>
+          <w:color w:val="000000"/>
+          <w:kern w:val="0"/>
+          <w:sz w:val="24"/>
+          <w:szCs w:val="24"/>
+          <w:lang w:eastAsia="en-GB"/>
+          <w14:ligatures w14:val="none"/>
+        </w:rPr>
+        <w:t>.</w:t>
+      </w:r>
+      <w:r>
+        <w:rPr>
+          <w:rFonts w:ascii="Times" w:eastAsia="Times New Roman" w:hAnsi="Times" w:cs="Arial"/>
+          <w:color w:val="000000"/>
+          <w:kern w:val="0"/>
+          <w:sz w:val="24"/>
+          <w:szCs w:val="24"/>
+          <w:lang w:eastAsia="en-GB"/>
+          <w14:ligatures w14:val="none"/>
+        </w:rPr>
+        <w:t xml:space="preserve"> </w:t>
+      </w:r>
+    </w:p>
+    <w:p>
+      <w:pPr>
+        <w:spacing w:after="0" w:line="240" w:lineRule="auto"/>
+        <w:rPr>
           <w:rFonts w:ascii="Arial" w:eastAsia="Times New Roman" w:hAnsi="Arial" w:cs="Arial"/>
           <w:color w:val="000000"/>
           <w:kern w:val="0"/>
@@ -648,7 +1214,10 @@
           <w14:ligatures w14:val="none"/>
         </w:rPr>
       </w:pPr>
-      <w:r>
+    </w:p>
+    <w:p>
+      <w:pPr>
+        <w:spacing w:after="0" w:line="240" w:lineRule="auto"/>
         <w:rPr>
           <w:rFonts w:ascii="Arial" w:eastAsia="Times New Roman" w:hAnsi="Arial" w:cs="Arial"/>
           <w:color w:val="000000"/>
@@ -656,9 +1225,11 @@
           <w:lang w:eastAsia="en-GB"/>
           <w14:ligatures w14:val="none"/>
         </w:rPr>
-        <w:t>N</w:t>
-      </w:r>
-      <w:r>
+      </w:pPr>
+    </w:p>
+    <w:p>
+      <w:pPr>
+        <w:spacing w:after="0" w:line="240" w:lineRule="auto"/>
         <w:rPr>
           <w:rFonts w:ascii="Arial" w:eastAsia="Times New Roman" w:hAnsi="Arial" w:cs="Arial"/>
           <w:color w:val="000000"/>
@@ -666,9 +1237,11 @@
           <w:lang w:eastAsia="en-GB"/>
           <w14:ligatures w14:val="none"/>
         </w:rPr>
-        <w:t>on è pos</w:t>
-      </w:r>
-      <w:r>
+      </w:pPr>
+    </w:p>
+    <w:p>
+      <w:pPr>
+        <w:spacing w:after="0" w:line="240" w:lineRule="auto"/>
         <w:rPr>
           <w:rFonts w:ascii="Arial" w:eastAsia="Times New Roman" w:hAnsi="Arial" w:cs="Arial"/>
           <w:color w:val="000000"/>
@@ -676,8 +1249,7 @@
           <w:lang w:eastAsia="en-GB"/>
           <w14:ligatures w14:val="none"/>
         </w:rPr>
-        <w:t>sibile</w:t>
-      </w:r>
+      </w:pPr>
       <w:r>
         <w:rPr>
           <w:rFonts w:ascii="Arial" w:eastAsia="Times New Roman" w:hAnsi="Arial" w:cs="Arial"/>
@@ -686,9 +1258,25 @@
           <w:lang w:eastAsia="en-GB"/>
           <w14:ligatures w14:val="none"/>
         </w:rPr>
-        <w:t xml:space="preserve"> visualizzare la documentazione del file main.cpp</w:t>
-      </w:r>
-      <w:r>
+        <w:t>------------------------------------------------------------</w:t>
+      </w:r>
+    </w:p>
+    <w:p>
+      <w:pPr>
+        <w:spacing w:after="0" w:line="240" w:lineRule="auto"/>
+        <w:rPr>
+          <w:rFonts w:ascii="Times New Roman" w:eastAsia="Times New Roman" w:hAnsi="Times New Roman" w:cs="Times New Roman"/>
+          <w:kern w:val="0"/>
+          <w:sz w:val="24"/>
+          <w:szCs w:val="24"/>
+          <w:lang w:eastAsia="en-GB"/>
+          <w14:ligatures w14:val="none"/>
+        </w:rPr>
+      </w:pPr>
+    </w:p>
+    <w:p>
+      <w:pPr>
+        <w:spacing w:after="0" w:line="240" w:lineRule="auto"/>
         <w:rPr>
           <w:rFonts w:ascii="Arial" w:eastAsia="Times New Roman" w:hAnsi="Arial" w:cs="Arial"/>
           <w:color w:val="000000"/>
@@ -696,616 +1284,442 @@
           <w:lang w:eastAsia="en-GB"/>
           <w14:ligatures w14:val="none"/>
         </w:rPr>
+      </w:pPr>
+      <w:r>
+        <w:rPr>
+          <w:rFonts w:ascii="Arial" w:eastAsia="Times New Roman" w:hAnsi="Arial" w:cs="Arial"/>
+          <w:color w:val="000000"/>
+          <w:kern w:val="0"/>
+          <w:lang w:eastAsia="en-GB"/>
+          <w14:ligatures w14:val="none"/>
+        </w:rPr>
+        <w:t xml:space="preserve">1.b Utilizzando la documentazione e i commenti inseriti nei file </w:t>
+      </w:r>
+      <w:r>
+        <w:rPr>
+          <w:rFonts w:ascii="Arial" w:eastAsia="Times New Roman" w:hAnsi="Arial" w:cs="Arial"/>
+          <w:color w:val="000000"/>
+          <w:kern w:val="0"/>
+          <w:lang w:eastAsia="en-GB"/>
+          <w14:ligatures w14:val="none"/>
+        </w:rPr>
+        <w:t>‘</w:t>
+      </w:r>
+      <w:r>
+        <w:rPr>
+          <w:rFonts w:ascii="Arial" w:eastAsia="Times New Roman" w:hAnsi="Arial" w:cs="Arial"/>
+          <w:color w:val="000000"/>
+          <w:kern w:val="0"/>
+          <w:lang w:eastAsia="en-GB"/>
+          <w14:ligatures w14:val="none"/>
+        </w:rPr>
+        <w:t>.c</w:t>
+      </w:r>
+      <w:r>
+        <w:rPr>
+          <w:rFonts w:ascii="Arial" w:eastAsia="Times New Roman" w:hAnsi="Arial" w:cs="Arial"/>
+          <w:color w:val="000000"/>
+          <w:kern w:val="0"/>
+          <w:lang w:eastAsia="en-GB"/>
+          <w14:ligatures w14:val="none"/>
+        </w:rPr>
+        <w:t>p</w:t>
+      </w:r>
+      <w:r>
+        <w:rPr>
+          <w:rFonts w:ascii="Arial" w:eastAsia="Times New Roman" w:hAnsi="Arial" w:cs="Arial"/>
+          <w:color w:val="000000"/>
+          <w:kern w:val="0"/>
+          <w:lang w:eastAsia="en-GB"/>
+          <w14:ligatures w14:val="none"/>
+        </w:rPr>
+        <w:t>p</w:t>
+      </w:r>
+      <w:r>
+        <w:rPr>
+          <w:rFonts w:ascii="Arial" w:eastAsia="Times New Roman" w:hAnsi="Arial" w:cs="Arial"/>
+          <w:color w:val="000000"/>
+          <w:kern w:val="0"/>
+          <w:lang w:eastAsia="en-GB"/>
+          <w14:ligatures w14:val="none"/>
+        </w:rPr>
+        <w:t>’</w:t>
+      </w:r>
+      <w:r>
+        <w:rPr>
+          <w:rFonts w:ascii="Arial" w:eastAsia="Times New Roman" w:hAnsi="Arial" w:cs="Arial"/>
+          <w:color w:val="000000"/>
+          <w:kern w:val="0"/>
+          <w:lang w:eastAsia="en-GB"/>
+          <w14:ligatures w14:val="none"/>
+        </w:rPr>
+        <w:t xml:space="preserve"> e </w:t>
+      </w:r>
+      <w:r>
+        <w:rPr>
+          <w:rFonts w:ascii="Arial" w:eastAsia="Times New Roman" w:hAnsi="Arial" w:cs="Arial"/>
+          <w:color w:val="000000"/>
+          <w:kern w:val="0"/>
+          <w:lang w:eastAsia="en-GB"/>
+          <w14:ligatures w14:val="none"/>
+        </w:rPr>
+        <w:t>‘</w:t>
+      </w:r>
+      <w:r>
+        <w:rPr>
+          <w:rFonts w:ascii="Arial" w:eastAsia="Times New Roman" w:hAnsi="Arial" w:cs="Arial"/>
+          <w:color w:val="000000"/>
+          <w:kern w:val="0"/>
+          <w:lang w:eastAsia="en-GB"/>
+          <w14:ligatures w14:val="none"/>
+        </w:rPr>
+        <w:t>.h</w:t>
+      </w:r>
+      <w:r>
+        <w:rPr>
+          <w:rFonts w:ascii="Arial" w:eastAsia="Times New Roman" w:hAnsi="Arial" w:cs="Arial"/>
+          <w:color w:val="000000"/>
+          <w:kern w:val="0"/>
+          <w:lang w:eastAsia="en-GB"/>
+          <w14:ligatures w14:val="none"/>
+        </w:rPr>
+        <w:t>’</w:t>
+      </w:r>
+      <w:r>
+        <w:rPr>
+          <w:rFonts w:ascii="Arial" w:eastAsia="Times New Roman" w:hAnsi="Arial" w:cs="Arial"/>
+          <w:color w:val="000000"/>
+          <w:kern w:val="0"/>
+          <w:lang w:eastAsia="en-GB"/>
+          <w14:ligatures w14:val="none"/>
+        </w:rPr>
+        <w:t xml:space="preserve"> verificare se il progetto software aderisce alle specifiche assegnate durante la prima settimana. Indicare le eventuali specifiche non rispettate.</w:t>
+      </w:r>
+    </w:p>
+    <w:p>
+      <w:pPr>
+        <w:spacing w:after="0" w:line="240" w:lineRule="auto"/>
+        <w:rPr>
+          <w:rFonts w:ascii="Arial" w:eastAsia="Times New Roman" w:hAnsi="Arial" w:cs="Arial"/>
+          <w:color w:val="000000"/>
+          <w:kern w:val="0"/>
+          <w:lang w:eastAsia="en-GB"/>
+          <w14:ligatures w14:val="none"/>
+        </w:rPr>
+      </w:pPr>
+    </w:p>
+    <w:p>
+      <w:pPr>
+        <w:spacing w:after="0" w:line="240" w:lineRule="auto"/>
+        <w:rPr>
+          <w:rFonts w:ascii="Times" w:eastAsia="Times New Roman" w:hAnsi="Times" w:cs="Arial"/>
+          <w:color w:val="000000"/>
+          <w:kern w:val="0"/>
+          <w:sz w:val="24"/>
+          <w:szCs w:val="24"/>
+          <w:lang w:eastAsia="en-GB"/>
+          <w14:ligatures w14:val="none"/>
+        </w:rPr>
+      </w:pPr>
+      <w:r>
+        <w:rPr>
+          <w:rFonts w:ascii="Times" w:eastAsia="Times New Roman" w:hAnsi="Times" w:cs="Arial"/>
+          <w:color w:val="000000"/>
+          <w:kern w:val="0"/>
+          <w:sz w:val="24"/>
+          <w:szCs w:val="24"/>
+          <w:lang w:eastAsia="en-GB"/>
+          <w14:ligatures w14:val="none"/>
+        </w:rPr>
+        <w:t xml:space="preserve">Le specifiche date </w:t>
+      </w:r>
+      <w:r>
+        <w:rPr>
+          <w:rFonts w:ascii="Times" w:eastAsia="Times New Roman" w:hAnsi="Times" w:cs="Arial"/>
+          <w:color w:val="000000"/>
+          <w:kern w:val="0"/>
+          <w:sz w:val="24"/>
+          <w:szCs w:val="24"/>
+          <w:lang w:eastAsia="en-GB"/>
+          <w14:ligatures w14:val="none"/>
+        </w:rPr>
+        <w:t xml:space="preserve">sembrano essere </w:t>
+      </w:r>
+      <w:r>
+        <w:rPr>
+          <w:rFonts w:ascii="Times" w:eastAsia="Times New Roman" w:hAnsi="Times" w:cs="Arial"/>
+          <w:color w:val="000000"/>
+          <w:kern w:val="0"/>
+          <w:sz w:val="24"/>
+          <w:szCs w:val="24"/>
+          <w:lang w:eastAsia="en-GB"/>
+          <w14:ligatures w14:val="none"/>
+        </w:rPr>
+        <w:t>rispettate</w:t>
+      </w:r>
+      <w:r>
+        <w:rPr>
+          <w:rFonts w:ascii="Times" w:eastAsia="Times New Roman" w:hAnsi="Times" w:cs="Arial"/>
+          <w:color w:val="000000"/>
+          <w:kern w:val="0"/>
+          <w:sz w:val="24"/>
+          <w:szCs w:val="24"/>
+          <w:lang w:eastAsia="en-GB"/>
+          <w14:ligatures w14:val="none"/>
+        </w:rPr>
+        <w:t xml:space="preserve">. </w:t>
+      </w:r>
+      <w:r>
+        <w:rPr>
+          <w:rFonts w:ascii="Times" w:eastAsia="Times New Roman" w:hAnsi="Times" w:cs="Arial"/>
+          <w:color w:val="000000"/>
+          <w:kern w:val="0"/>
+          <w:sz w:val="24"/>
+          <w:szCs w:val="24"/>
+          <w:lang w:eastAsia="en-GB"/>
+          <w14:ligatures w14:val="none"/>
+        </w:rPr>
+        <w:t>Si ritiene</w:t>
+      </w:r>
+      <w:r>
+        <w:rPr>
+          <w:rFonts w:ascii="Times" w:eastAsia="Times New Roman" w:hAnsi="Times" w:cs="Arial"/>
+          <w:color w:val="000000"/>
+          <w:kern w:val="0"/>
+          <w:sz w:val="24"/>
+          <w:szCs w:val="24"/>
+          <w:lang w:eastAsia="en-GB"/>
+          <w14:ligatures w14:val="none"/>
+        </w:rPr>
+        <w:t xml:space="preserve"> </w:t>
+      </w:r>
+      <w:r>
+        <w:rPr>
+          <w:rFonts w:ascii="Times" w:eastAsia="Times New Roman" w:hAnsi="Times" w:cs="Arial"/>
+          <w:color w:val="000000"/>
+          <w:kern w:val="0"/>
+          <w:sz w:val="24"/>
+          <w:szCs w:val="24"/>
+          <w:lang w:eastAsia="en-GB"/>
+          <w14:ligatures w14:val="none"/>
+        </w:rPr>
+        <w:t>utile</w:t>
+      </w:r>
+      <w:r>
+        <w:rPr>
+          <w:rFonts w:ascii="Times" w:eastAsia="Times New Roman" w:hAnsi="Times" w:cs="Arial"/>
+          <w:color w:val="000000"/>
+          <w:kern w:val="0"/>
+          <w:sz w:val="24"/>
+          <w:szCs w:val="24"/>
+          <w:lang w:eastAsia="en-GB"/>
+          <w14:ligatures w14:val="none"/>
+        </w:rPr>
+        <w:t xml:space="preserve"> procedere con la compilazione del programma.</w:t>
+      </w:r>
+    </w:p>
+    <w:p>
+      <w:pPr>
+        <w:spacing w:after="0" w:line="240" w:lineRule="auto"/>
+        <w:rPr>
+          <w:rFonts w:ascii="Times" w:eastAsia="Times New Roman" w:hAnsi="Times" w:cs="Arial"/>
+          <w:color w:val="000000"/>
+          <w:kern w:val="0"/>
+          <w:lang w:eastAsia="en-GB"/>
+          <w14:ligatures w14:val="none"/>
+        </w:rPr>
+      </w:pPr>
+    </w:p>
+    <w:p>
+      <w:pPr>
+        <w:spacing w:after="0" w:line="240" w:lineRule="auto"/>
+        <w:rPr>
+          <w:rFonts w:ascii="Times" w:eastAsia="Times New Roman" w:hAnsi="Times" w:cs="Arial"/>
+          <w:color w:val="000000"/>
+          <w:kern w:val="0"/>
+          <w:lang w:eastAsia="en-GB"/>
+          <w14:ligatures w14:val="none"/>
+        </w:rPr>
+      </w:pPr>
+    </w:p>
+    <w:p>
+      <w:pPr>
+        <w:spacing w:after="0" w:line="240" w:lineRule="auto"/>
+        <w:rPr>
+          <w:rFonts w:ascii="Arial" w:eastAsia="Times New Roman" w:hAnsi="Arial" w:cs="Arial"/>
+          <w:color w:val="000000"/>
+          <w:kern w:val="0"/>
+          <w:lang w:eastAsia="en-GB"/>
+          <w14:ligatures w14:val="none"/>
+        </w:rPr>
+      </w:pPr>
+    </w:p>
+    <w:p>
+      <w:pPr>
+        <w:spacing w:after="0" w:line="240" w:lineRule="auto"/>
+        <w:rPr>
+          <w:rFonts w:ascii="Arial" w:eastAsia="Times New Roman" w:hAnsi="Arial" w:cs="Arial"/>
+          <w:color w:val="000000"/>
+          <w:kern w:val="0"/>
+          <w:lang w:eastAsia="en-GB"/>
+          <w14:ligatures w14:val="none"/>
+        </w:rPr>
+      </w:pPr>
+      <w:r>
+        <w:rPr>
+          <w:rFonts w:ascii="Arial" w:eastAsia="Times New Roman" w:hAnsi="Arial" w:cs="Arial"/>
+          <w:color w:val="000000"/>
+          <w:kern w:val="0"/>
+          <w:lang w:eastAsia="en-GB"/>
+          <w14:ligatures w14:val="none"/>
+        </w:rPr>
+        <w:t>------------------------------------------------------------</w:t>
+      </w:r>
+    </w:p>
+    <w:p>
+      <w:pPr>
+        <w:spacing w:after="0" w:line="240" w:lineRule="auto"/>
+        <w:rPr>
+          <w:rFonts w:ascii="Times New Roman" w:eastAsia="Times New Roman" w:hAnsi="Times New Roman" w:cs="Times New Roman"/>
+          <w:kern w:val="0"/>
+          <w:sz w:val="24"/>
+          <w:szCs w:val="24"/>
+          <w:lang w:eastAsia="en-GB"/>
+          <w14:ligatures w14:val="none"/>
+        </w:rPr>
+      </w:pPr>
+    </w:p>
+    <w:p>
+      <w:pPr>
+        <w:spacing w:after="0" w:line="240" w:lineRule="auto"/>
+        <w:rPr>
+          <w:rFonts w:ascii="Arial" w:eastAsia="Times New Roman" w:hAnsi="Arial" w:cs="Arial"/>
+          <w:color w:val="000000"/>
+          <w:kern w:val="0"/>
+          <w:lang w:eastAsia="en-GB"/>
+          <w14:ligatures w14:val="none"/>
+        </w:rPr>
+      </w:pPr>
+      <w:r>
+        <w:rPr>
+          <w:rFonts w:ascii="Arial" w:eastAsia="Times New Roman" w:hAnsi="Arial" w:cs="Arial"/>
+          <w:color w:val="000000"/>
+          <w:kern w:val="0"/>
+          <w:lang w:eastAsia="en-GB"/>
+          <w14:ligatures w14:val="none"/>
+        </w:rPr>
+        <w:t>1.c Verificare che il file README introduca correttamente lo scopo del progetto software e che dia sufficienti informazioni per un corretto uso dell’interfaccia a riga di comando. Indicare eventuali mancanze e/o possibili migliorie.</w:t>
+      </w:r>
+    </w:p>
+    <w:p>
+      <w:pPr>
+        <w:spacing w:after="0" w:line="240" w:lineRule="auto"/>
+        <w:rPr>
+          <w:rFonts w:ascii="Arial" w:eastAsia="Times New Roman" w:hAnsi="Arial" w:cs="Arial"/>
+          <w:color w:val="000000"/>
+          <w:kern w:val="0"/>
+          <w:lang w:eastAsia="en-GB"/>
+          <w14:ligatures w14:val="none"/>
+        </w:rPr>
+      </w:pPr>
+    </w:p>
+    <w:p>
+      <w:pPr>
+        <w:spacing w:after="0" w:line="240" w:lineRule="auto"/>
+        <w:rPr>
+          <w:rFonts w:ascii="Times" w:eastAsia="Times New Roman" w:hAnsi="Times" w:cs="Arial"/>
+          <w:color w:val="000000"/>
+          <w:kern w:val="0"/>
+          <w:sz w:val="24"/>
+          <w:szCs w:val="24"/>
+          <w:lang w:eastAsia="en-GB"/>
+          <w14:ligatures w14:val="none"/>
+        </w:rPr>
+      </w:pPr>
+      <w:r>
+        <w:rPr>
+          <w:rFonts w:ascii="Times" w:eastAsia="Times New Roman" w:hAnsi="Times" w:cs="Arial"/>
+          <w:color w:val="000000"/>
+          <w:kern w:val="0"/>
+          <w:sz w:val="24"/>
+          <w:szCs w:val="24"/>
+          <w:lang w:eastAsia="en-GB"/>
+          <w14:ligatures w14:val="none"/>
+        </w:rPr>
+        <w:t>Al momento del clone non</w:t>
+      </w:r>
+      <w:r>
+        <w:rPr>
+          <w:rFonts w:ascii="Times" w:eastAsia="Times New Roman" w:hAnsi="Times" w:cs="Arial"/>
+          <w:color w:val="000000"/>
+          <w:kern w:val="0"/>
+          <w:sz w:val="24"/>
+          <w:szCs w:val="24"/>
+          <w:lang w:eastAsia="en-GB"/>
+          <w14:ligatures w14:val="none"/>
+        </w:rPr>
+        <w:t xml:space="preserve"> è </w:t>
+      </w:r>
+      <w:r>
+        <w:rPr>
+          <w:rFonts w:ascii="Times" w:eastAsia="Times New Roman" w:hAnsi="Times" w:cs="Arial"/>
+          <w:color w:val="000000"/>
+          <w:kern w:val="0"/>
+          <w:sz w:val="24"/>
+          <w:szCs w:val="24"/>
+          <w:lang w:eastAsia="en-GB"/>
+          <w14:ligatures w14:val="none"/>
+        </w:rPr>
+        <w:t>stato pervenuto il file</w:t>
+      </w:r>
+      <w:r>
+        <w:rPr>
+          <w:rFonts w:ascii="Times" w:eastAsia="Times New Roman" w:hAnsi="Times" w:cs="Arial"/>
+          <w:color w:val="000000"/>
+          <w:kern w:val="0"/>
+          <w:sz w:val="24"/>
+          <w:szCs w:val="24"/>
+          <w:lang w:eastAsia="en-GB"/>
+          <w14:ligatures w14:val="none"/>
+        </w:rPr>
+        <w:t xml:space="preserve"> </w:t>
+      </w:r>
+      <w:r>
+        <w:rPr>
+          <w:rFonts w:ascii="Times" w:eastAsia="Times New Roman" w:hAnsi="Times" w:cs="Arial"/>
+          <w:color w:val="000000"/>
+          <w:kern w:val="0"/>
+          <w:sz w:val="24"/>
+          <w:szCs w:val="24"/>
+          <w:lang w:eastAsia="en-GB"/>
+          <w14:ligatures w14:val="none"/>
+        </w:rPr>
+        <w:t>README</w:t>
+      </w:r>
+      <w:r>
+        <w:rPr>
+          <w:rFonts w:ascii="Times" w:eastAsia="Times New Roman" w:hAnsi="Times" w:cs="Arial"/>
+          <w:color w:val="000000"/>
+          <w:kern w:val="0"/>
+          <w:sz w:val="24"/>
+          <w:szCs w:val="24"/>
+          <w:lang w:eastAsia="en-GB"/>
+          <w14:ligatures w14:val="none"/>
+        </w:rPr>
         <w:t>.</w:t>
       </w:r>
-    </w:p>
-    <w:p>
-      <w:pPr>
-        <w:spacing w:after="0" w:line="240" w:lineRule="auto"/>
-        <w:rPr>
-          <w:rFonts w:ascii="Arial" w:eastAsia="Times New Roman" w:hAnsi="Arial" w:cs="Arial"/>
-          <w:color w:val="000000"/>
-          <w:kern w:val="0"/>
-          <w:lang w:eastAsia="en-GB"/>
-          <w14:ligatures w14:val="none"/>
-        </w:rPr>
-      </w:pPr>
-    </w:p>
-    <w:p>
-      <w:pPr>
-        <w:spacing w:after="0" w:line="240" w:lineRule="auto"/>
-        <w:rPr>
-          <w:rFonts w:ascii="Arial" w:eastAsia="Times New Roman" w:hAnsi="Arial" w:cs="Arial"/>
-          <w:color w:val="000000"/>
-          <w:kern w:val="0"/>
-          <w:lang w:eastAsia="en-GB"/>
-          <w14:ligatures w14:val="none"/>
-        </w:rPr>
-      </w:pPr>
-    </w:p>
-    <w:p>
-      <w:pPr>
-        <w:spacing w:after="0" w:line="240" w:lineRule="auto"/>
-        <w:rPr>
-          <w:rFonts w:ascii="Arial" w:eastAsia="Times New Roman" w:hAnsi="Arial" w:cs="Arial"/>
-          <w:color w:val="000000"/>
-          <w:kern w:val="0"/>
-          <w:lang w:eastAsia="en-GB"/>
-          <w14:ligatures w14:val="none"/>
-        </w:rPr>
-      </w:pPr>
-    </w:p>
-    <w:p>
-      <w:pPr>
-        <w:spacing w:after="0" w:line="240" w:lineRule="auto"/>
-        <w:rPr>
-          <w:rFonts w:ascii="Arial" w:eastAsia="Times New Roman" w:hAnsi="Arial" w:cs="Arial"/>
-          <w:color w:val="000000"/>
-          <w:kern w:val="0"/>
-          <w:lang w:eastAsia="en-GB"/>
-          <w14:ligatures w14:val="none"/>
-        </w:rPr>
-      </w:pPr>
-    </w:p>
-    <w:p>
-      <w:pPr>
-        <w:spacing w:after="0" w:line="240" w:lineRule="auto"/>
-        <w:rPr>
-          <w:rFonts w:ascii="Arial" w:eastAsia="Times New Roman" w:hAnsi="Arial" w:cs="Arial"/>
-          <w:color w:val="000000"/>
-          <w:kern w:val="0"/>
-          <w:lang w:eastAsia="en-GB"/>
-          <w14:ligatures w14:val="none"/>
-        </w:rPr>
-      </w:pPr>
-    </w:p>
-    <w:p>
-      <w:pPr>
-        <w:spacing w:after="0" w:line="240" w:lineRule="auto"/>
-        <w:rPr>
-          <w:rFonts w:ascii="Arial" w:eastAsia="Times New Roman" w:hAnsi="Arial" w:cs="Arial"/>
-          <w:color w:val="000000"/>
-          <w:kern w:val="0"/>
-          <w:lang w:eastAsia="en-GB"/>
-          <w14:ligatures w14:val="none"/>
-        </w:rPr>
-      </w:pPr>
-      <w:r>
-        <w:rPr>
-          <w:rFonts w:ascii="Arial" w:eastAsia="Times New Roman" w:hAnsi="Arial" w:cs="Arial"/>
-          <w:color w:val="000000"/>
-          <w:kern w:val="0"/>
-          <w:lang w:eastAsia="en-GB"/>
-          <w14:ligatures w14:val="none"/>
-        </w:rPr>
-        <w:t>------------------------------------------------------------</w:t>
-      </w:r>
-    </w:p>
-    <w:p>
-      <w:pPr>
-        <w:spacing w:after="0" w:line="240" w:lineRule="auto"/>
-        <w:rPr>
-          <w:rFonts w:ascii="Times New Roman" w:eastAsia="Times New Roman" w:hAnsi="Times New Roman" w:cs="Times New Roman"/>
-          <w:kern w:val="0"/>
-          <w:sz w:val="24"/>
-          <w:szCs w:val="24"/>
-          <w:lang w:eastAsia="en-GB"/>
-          <w14:ligatures w14:val="none"/>
-        </w:rPr>
-      </w:pPr>
-    </w:p>
-    <w:p>
-      <w:pPr>
-        <w:spacing w:after="0" w:line="240" w:lineRule="auto"/>
-        <w:rPr>
-          <w:rFonts w:ascii="Arial" w:eastAsia="Times New Roman" w:hAnsi="Arial" w:cs="Arial"/>
-          <w:color w:val="000000"/>
-          <w:kern w:val="0"/>
-          <w:lang w:eastAsia="en-GB"/>
-          <w14:ligatures w14:val="none"/>
-        </w:rPr>
-      </w:pPr>
-      <w:r>
-        <w:rPr>
-          <w:rFonts w:ascii="Arial" w:eastAsia="Times New Roman" w:hAnsi="Arial" w:cs="Arial"/>
-          <w:color w:val="000000"/>
-          <w:kern w:val="0"/>
-          <w:lang w:eastAsia="en-GB"/>
-          <w14:ligatures w14:val="none"/>
-        </w:rPr>
-        <w:t xml:space="preserve">1.b Utilizzando la documentazione e i commenti inseriti nei file </w:t>
-      </w:r>
-      <w:r>
-        <w:rPr>
-          <w:rFonts w:ascii="Arial" w:eastAsia="Times New Roman" w:hAnsi="Arial" w:cs="Arial"/>
-          <w:color w:val="000000"/>
-          <w:kern w:val="0"/>
-          <w:lang w:eastAsia="en-GB"/>
-          <w14:ligatures w14:val="none"/>
-        </w:rPr>
-        <w:t>‘</w:t>
-      </w:r>
-      <w:r>
-        <w:rPr>
-          <w:rFonts w:ascii="Arial" w:eastAsia="Times New Roman" w:hAnsi="Arial" w:cs="Arial"/>
-          <w:color w:val="000000"/>
-          <w:kern w:val="0"/>
-          <w:lang w:eastAsia="en-GB"/>
-          <w14:ligatures w14:val="none"/>
-        </w:rPr>
-        <w:t>.c</w:t>
-      </w:r>
-      <w:r>
-        <w:rPr>
-          <w:rFonts w:ascii="Arial" w:eastAsia="Times New Roman" w:hAnsi="Arial" w:cs="Arial"/>
-          <w:color w:val="000000"/>
-          <w:kern w:val="0"/>
-          <w:lang w:eastAsia="en-GB"/>
-          <w14:ligatures w14:val="none"/>
-        </w:rPr>
-        <w:t>p</w:t>
-      </w:r>
-      <w:r>
-        <w:rPr>
-          <w:rFonts w:ascii="Arial" w:eastAsia="Times New Roman" w:hAnsi="Arial" w:cs="Arial"/>
-          <w:color w:val="000000"/>
-          <w:kern w:val="0"/>
-          <w:lang w:eastAsia="en-GB"/>
-          <w14:ligatures w14:val="none"/>
-        </w:rPr>
-        <w:t>p</w:t>
-      </w:r>
-      <w:r>
-        <w:rPr>
-          <w:rFonts w:ascii="Arial" w:eastAsia="Times New Roman" w:hAnsi="Arial" w:cs="Arial"/>
-          <w:color w:val="000000"/>
-          <w:kern w:val="0"/>
-          <w:lang w:eastAsia="en-GB"/>
-          <w14:ligatures w14:val="none"/>
-        </w:rPr>
-        <w:t>’</w:t>
-      </w:r>
-      <w:r>
-        <w:rPr>
-          <w:rFonts w:ascii="Arial" w:eastAsia="Times New Roman" w:hAnsi="Arial" w:cs="Arial"/>
-          <w:color w:val="000000"/>
-          <w:kern w:val="0"/>
-          <w:lang w:eastAsia="en-GB"/>
-          <w14:ligatures w14:val="none"/>
-        </w:rPr>
-        <w:t xml:space="preserve"> e </w:t>
-      </w:r>
-      <w:r>
-        <w:rPr>
-          <w:rFonts w:ascii="Arial" w:eastAsia="Times New Roman" w:hAnsi="Arial" w:cs="Arial"/>
-          <w:color w:val="000000"/>
-          <w:kern w:val="0"/>
-          <w:lang w:eastAsia="en-GB"/>
-          <w14:ligatures w14:val="none"/>
-        </w:rPr>
-        <w:t>‘</w:t>
-      </w:r>
-      <w:r>
-        <w:rPr>
-          <w:rFonts w:ascii="Arial" w:eastAsia="Times New Roman" w:hAnsi="Arial" w:cs="Arial"/>
-          <w:color w:val="000000"/>
-          <w:kern w:val="0"/>
-          <w:lang w:eastAsia="en-GB"/>
-          <w14:ligatures w14:val="none"/>
-        </w:rPr>
-        <w:t>.h</w:t>
-      </w:r>
-      <w:r>
-        <w:rPr>
-          <w:rFonts w:ascii="Arial" w:eastAsia="Times New Roman" w:hAnsi="Arial" w:cs="Arial"/>
-          <w:color w:val="000000"/>
-          <w:kern w:val="0"/>
-          <w:lang w:eastAsia="en-GB"/>
-          <w14:ligatures w14:val="none"/>
-        </w:rPr>
-        <w:t>’</w:t>
-      </w:r>
-      <w:r>
-        <w:rPr>
-          <w:rFonts w:ascii="Arial" w:eastAsia="Times New Roman" w:hAnsi="Arial" w:cs="Arial"/>
-          <w:color w:val="000000"/>
-          <w:kern w:val="0"/>
-          <w:lang w:eastAsia="en-GB"/>
-          <w14:ligatures w14:val="none"/>
-        </w:rPr>
-        <w:t xml:space="preserve"> verificare se il progetto software aderisce alle specifiche assegnate durante la prima settimana. Indicare le eventuali specifiche non rispettate.</w:t>
-      </w:r>
-    </w:p>
-    <w:p>
-      <w:pPr>
-        <w:spacing w:after="0" w:line="240" w:lineRule="auto"/>
-        <w:rPr>
-          <w:rFonts w:ascii="Arial" w:eastAsia="Times New Roman" w:hAnsi="Arial" w:cs="Arial"/>
-          <w:color w:val="000000"/>
-          <w:kern w:val="0"/>
-          <w:lang w:eastAsia="en-GB"/>
-          <w14:ligatures w14:val="none"/>
-        </w:rPr>
-      </w:pPr>
-    </w:p>
-    <w:p>
-      <w:pPr>
-        <w:spacing w:after="0" w:line="240" w:lineRule="auto"/>
-        <w:rPr>
-          <w:rFonts w:ascii="Arial" w:eastAsia="Times New Roman" w:hAnsi="Arial" w:cs="Arial"/>
-          <w:color w:val="000000"/>
-          <w:kern w:val="0"/>
-          <w:lang w:eastAsia="en-GB"/>
-          <w14:ligatures w14:val="none"/>
-        </w:rPr>
-      </w:pPr>
-      <w:r>
-        <w:rPr>
-          <w:rFonts w:ascii="Arial" w:eastAsia="Times New Roman" w:hAnsi="Arial" w:cs="Arial"/>
-          <w:color w:val="000000"/>
-          <w:kern w:val="0"/>
-          <w:lang w:eastAsia="en-GB"/>
-          <w14:ligatures w14:val="none"/>
-        </w:rPr>
-        <w:t xml:space="preserve">Non è </w:t>
-      </w:r>
-    </w:p>
-    <w:p>
-      <w:pPr>
-        <w:spacing w:after="0" w:line="240" w:lineRule="auto"/>
-        <w:rPr>
-          <w:rFonts w:ascii="Arial" w:eastAsia="Times New Roman" w:hAnsi="Arial" w:cs="Arial"/>
-          <w:color w:val="000000"/>
-          <w:kern w:val="0"/>
-          <w:lang w:eastAsia="en-GB"/>
-          <w14:ligatures w14:val="none"/>
-        </w:rPr>
-      </w:pPr>
-      <w:r>
-        <w:rPr>
-          <w:rFonts w:ascii="Arial" w:eastAsia="Times New Roman" w:hAnsi="Arial" w:cs="Arial"/>
-          <w:color w:val="000000"/>
-          <w:kern w:val="0"/>
-          <w:lang w:eastAsia="en-GB"/>
-          <w14:ligatures w14:val="none"/>
-        </w:rPr>
-        <w:t xml:space="preserve">Le specifiche date </w:t>
-      </w:r>
-      <w:r>
-        <w:rPr>
-          <w:rFonts w:ascii="Arial" w:eastAsia="Times New Roman" w:hAnsi="Arial" w:cs="Arial"/>
-          <w:color w:val="000000"/>
-          <w:kern w:val="0"/>
-          <w:lang w:eastAsia="en-GB"/>
-          <w14:ligatures w14:val="none"/>
-        </w:rPr>
-        <w:t>sembrano essere state</w:t>
-      </w:r>
-      <w:r>
-        <w:rPr>
-          <w:rFonts w:ascii="Arial" w:eastAsia="Times New Roman" w:hAnsi="Arial" w:cs="Arial"/>
-          <w:color w:val="000000"/>
-          <w:kern w:val="0"/>
-          <w:lang w:eastAsia="en-GB"/>
-          <w14:ligatures w14:val="none"/>
-        </w:rPr>
-        <w:t xml:space="preserve"> rispettate</w:t>
-      </w:r>
-      <w:r>
-        <w:rPr>
-          <w:rFonts w:ascii="Arial" w:eastAsia="Times New Roman" w:hAnsi="Arial" w:cs="Arial"/>
-          <w:color w:val="000000"/>
-          <w:kern w:val="0"/>
-          <w:lang w:eastAsia="en-GB"/>
-          <w14:ligatures w14:val="none"/>
-        </w:rPr>
-        <w:t xml:space="preserve">, </w:t>
-      </w:r>
-      <w:r>
-        <w:rPr>
-          <w:rFonts w:ascii="Arial" w:eastAsia="Times New Roman" w:hAnsi="Arial" w:cs="Arial"/>
-          <w:color w:val="000000"/>
-          <w:kern w:val="0"/>
-          <w:lang w:eastAsia="en-GB"/>
-          <w14:ligatures w14:val="none"/>
-        </w:rPr>
-        <w:t xml:space="preserve">tuttavia </w:t>
-      </w:r>
-      <w:r>
-        <w:rPr>
-          <w:rFonts w:ascii="Arial" w:eastAsia="Times New Roman" w:hAnsi="Arial" w:cs="Arial"/>
-          <w:color w:val="000000"/>
-          <w:kern w:val="0"/>
-          <w:lang w:eastAsia="en-GB"/>
-          <w14:ligatures w14:val="none"/>
-        </w:rPr>
-        <w:t xml:space="preserve">il file main.cpp </w:t>
-      </w:r>
-      <w:r>
-        <w:rPr>
-          <w:rFonts w:ascii="Arial" w:eastAsia="Times New Roman" w:hAnsi="Arial" w:cs="Arial"/>
-          <w:color w:val="000000"/>
-          <w:kern w:val="0"/>
-          <w:lang w:eastAsia="en-GB"/>
-          <w14:ligatures w14:val="none"/>
-        </w:rPr>
-        <w:t xml:space="preserve">presenta </w:t>
-      </w:r>
-      <w:r>
-        <w:rPr>
-          <w:rFonts w:ascii="Arial" w:eastAsia="Times New Roman" w:hAnsi="Arial" w:cs="Arial"/>
-          <w:color w:val="000000"/>
-          <w:kern w:val="0"/>
-          <w:lang w:eastAsia="en-GB"/>
-          <w14:ligatures w14:val="none"/>
-        </w:rPr>
-        <w:t xml:space="preserve">poche informazioni circa </w:t>
-      </w:r>
-      <w:r>
-        <w:rPr>
-          <w:rFonts w:ascii="Arial" w:eastAsia="Times New Roman" w:hAnsi="Arial" w:cs="Arial"/>
-          <w:color w:val="000000"/>
-          <w:kern w:val="0"/>
-          <w:lang w:eastAsia="en-GB"/>
-          <w14:ligatures w14:val="none"/>
-        </w:rPr>
-        <w:t>l’utilizzo del programma</w:t>
-      </w:r>
-      <w:r>
-        <w:rPr>
-          <w:rFonts w:ascii="Arial" w:eastAsia="Times New Roman" w:hAnsi="Arial" w:cs="Arial"/>
-          <w:color w:val="000000"/>
-          <w:kern w:val="0"/>
-          <w:lang w:eastAsia="en-GB"/>
-          <w14:ligatures w14:val="none"/>
-        </w:rPr>
-        <w:t>:</w:t>
-      </w:r>
-    </w:p>
-    <w:p>
-      <w:pPr>
-        <w:spacing w:after="0" w:line="240" w:lineRule="auto"/>
-        <w:rPr>
-          <w:rFonts w:ascii="Arial" w:eastAsia="Times New Roman" w:hAnsi="Arial" w:cs="Arial"/>
-          <w:color w:val="000000"/>
-          <w:kern w:val="0"/>
-          <w:lang w:eastAsia="en-GB"/>
-          <w14:ligatures w14:val="none"/>
-        </w:rPr>
-      </w:pPr>
-      <w:r>
-        <w:rPr>
-          <w:rFonts w:ascii="Arial" w:eastAsia="Times New Roman" w:hAnsi="Arial" w:cs="Arial"/>
-          <w:color w:val="000000"/>
-          <w:kern w:val="0"/>
-          <w:lang w:eastAsia="en-GB"/>
-          <w14:ligatures w14:val="none"/>
-        </w:rPr>
-        <w:t xml:space="preserve">Non è stata </w:t>
-      </w:r>
-      <w:r>
-        <w:rPr>
-          <w:rFonts w:ascii="Arial" w:eastAsia="Times New Roman" w:hAnsi="Arial" w:cs="Arial"/>
-          <w:color w:val="000000"/>
-          <w:kern w:val="0"/>
-          <w:lang w:eastAsia="en-GB"/>
-          <w14:ligatures w14:val="none"/>
-        </w:rPr>
-        <w:t>prodotta documentazione</w:t>
-      </w:r>
-      <w:r>
-        <w:rPr>
-          <w:rFonts w:ascii="Arial" w:eastAsia="Times New Roman" w:hAnsi="Arial" w:cs="Arial"/>
-          <w:color w:val="000000"/>
-          <w:kern w:val="0"/>
+      <w:r>
+        <w:rPr>
+          <w:rFonts w:ascii="Times" w:eastAsia="Times New Roman" w:hAnsi="Times" w:cs="Arial"/>
+          <w:color w:val="000000"/>
+          <w:kern w:val="0"/>
+          <w:sz w:val="24"/>
+          <w:szCs w:val="24"/>
           <w:lang w:eastAsia="en-GB"/>
           <w14:ligatures w14:val="none"/>
         </w:rPr>
         <w:t xml:space="preserve"> </w:t>
       </w:r>
-      <w:r>
-        <w:rPr>
-          <w:rFonts w:ascii="Arial" w:eastAsia="Times New Roman" w:hAnsi="Arial" w:cs="Arial"/>
-          <w:color w:val="000000"/>
-          <w:kern w:val="0"/>
-          <w:lang w:eastAsia="en-GB"/>
-          <w14:ligatures w14:val="none"/>
-        </w:rPr>
-        <w:t xml:space="preserve">dettagliata circa l’uso dell’interfaccia del programma </w:t>
-      </w:r>
-    </w:p>
-    <w:p>
-      <w:pPr>
-        <w:spacing w:after="0" w:line="240" w:lineRule="auto"/>
-        <w:rPr>
-          <w:rFonts w:ascii="Arial" w:eastAsia="Times New Roman" w:hAnsi="Arial" w:cs="Arial"/>
-          <w:color w:val="000000"/>
-          <w:kern w:val="0"/>
-          <w:lang w:eastAsia="en-GB"/>
-          <w14:ligatures w14:val="none"/>
-        </w:rPr>
-      </w:pPr>
-    </w:p>
-    <w:p>
-      <w:pPr>
-        <w:spacing w:after="0" w:line="240" w:lineRule="auto"/>
-        <w:rPr>
-          <w:rFonts w:ascii="Arial" w:eastAsia="Times New Roman" w:hAnsi="Arial" w:cs="Arial"/>
-          <w:color w:val="000000"/>
-          <w:kern w:val="0"/>
-          <w:lang w:eastAsia="en-GB"/>
-          <w14:ligatures w14:val="none"/>
-        </w:rPr>
-      </w:pPr>
-    </w:p>
-    <w:p>
-      <w:pPr>
-        <w:spacing w:after="0" w:line="240" w:lineRule="auto"/>
-        <w:rPr>
-          <w:rFonts w:ascii="Arial" w:eastAsia="Times New Roman" w:hAnsi="Arial" w:cs="Arial"/>
-          <w:color w:val="000000"/>
-          <w:kern w:val="0"/>
-          <w:lang w:eastAsia="en-GB"/>
-          <w14:ligatures w14:val="none"/>
-        </w:rPr>
-      </w:pPr>
-    </w:p>
-    <w:p>
-      <w:pPr>
-        <w:spacing w:after="0" w:line="240" w:lineRule="auto"/>
-        <w:rPr>
-          <w:rFonts w:ascii="Arial" w:eastAsia="Times New Roman" w:hAnsi="Arial" w:cs="Arial"/>
-          <w:color w:val="000000"/>
-          <w:kern w:val="0"/>
-          <w:lang w:eastAsia="en-GB"/>
-          <w14:ligatures w14:val="none"/>
-        </w:rPr>
-      </w:pPr>
-    </w:p>
-    <w:p>
-      <w:pPr>
-        <w:spacing w:after="0" w:line="240" w:lineRule="auto"/>
-        <w:rPr>
-          <w:rFonts w:ascii="Arial" w:eastAsia="Times New Roman" w:hAnsi="Arial" w:cs="Arial"/>
-          <w:color w:val="000000"/>
-          <w:kern w:val="0"/>
-          <w:lang w:eastAsia="en-GB"/>
-          <w14:ligatures w14:val="none"/>
-        </w:rPr>
-      </w:pPr>
-    </w:p>
-    <w:p>
-      <w:pPr>
-        <w:spacing w:after="0" w:line="240" w:lineRule="auto"/>
-        <w:rPr>
-          <w:rFonts w:ascii="Arial" w:eastAsia="Times New Roman" w:hAnsi="Arial" w:cs="Arial"/>
-          <w:color w:val="000000"/>
-          <w:kern w:val="0"/>
-          <w:lang w:eastAsia="en-GB"/>
-          <w14:ligatures w14:val="none"/>
-        </w:rPr>
-      </w:pPr>
-      <w:r>
-        <w:rPr>
-          <w:rFonts w:ascii="Arial" w:eastAsia="Times New Roman" w:hAnsi="Arial" w:cs="Arial"/>
-          <w:color w:val="000000"/>
-          <w:kern w:val="0"/>
-          <w:lang w:eastAsia="en-GB"/>
-          <w14:ligatures w14:val="none"/>
-        </w:rPr>
-        <w:t>------------------------------------------------------------</w:t>
-      </w:r>
-    </w:p>
-    <w:p>
-      <w:pPr>
-        <w:spacing w:after="0" w:line="240" w:lineRule="auto"/>
-        <w:rPr>
-          <w:rFonts w:ascii="Times New Roman" w:eastAsia="Times New Roman" w:hAnsi="Times New Roman" w:cs="Times New Roman"/>
-          <w:kern w:val="0"/>
-          <w:sz w:val="24"/>
-          <w:szCs w:val="24"/>
-          <w:lang w:eastAsia="en-GB"/>
-          <w14:ligatures w14:val="none"/>
-        </w:rPr>
-      </w:pPr>
-    </w:p>
-    <w:p>
-      <w:pPr>
-        <w:spacing w:after="0" w:line="240" w:lineRule="auto"/>
-        <w:rPr>
-          <w:rFonts w:ascii="Arial" w:eastAsia="Times New Roman" w:hAnsi="Arial" w:cs="Arial"/>
-          <w:color w:val="000000"/>
-          <w:kern w:val="0"/>
-          <w:lang w:eastAsia="en-GB"/>
-          <w14:ligatures w14:val="none"/>
-        </w:rPr>
-      </w:pPr>
-      <w:r>
-        <w:rPr>
-          <w:rFonts w:ascii="Arial" w:eastAsia="Times New Roman" w:hAnsi="Arial" w:cs="Arial"/>
-          <w:color w:val="000000"/>
-          <w:kern w:val="0"/>
-          <w:lang w:eastAsia="en-GB"/>
-          <w14:ligatures w14:val="none"/>
-        </w:rPr>
-        <w:t>1.c Verificare che il file README introduca correttamente lo scopo del progetto software e che dia sufficienti informazioni per un corretto uso dell’interfaccia a riga di comando. Indicare eventuali mancanze e/o possibili migliorie.</w:t>
-      </w:r>
-    </w:p>
-    <w:p>
-      <w:pPr>
-        <w:spacing w:after="0" w:line="240" w:lineRule="auto"/>
-        <w:rPr>
-          <w:rFonts w:ascii="Arial" w:eastAsia="Times New Roman" w:hAnsi="Arial" w:cs="Arial"/>
-          <w:color w:val="000000"/>
-          <w:kern w:val="0"/>
-          <w:lang w:eastAsia="en-GB"/>
-          <w14:ligatures w14:val="none"/>
-        </w:rPr>
-      </w:pPr>
-    </w:p>
-    <w:p>
-      <w:pPr>
-        <w:spacing w:after="0" w:line="240" w:lineRule="auto"/>
-        <w:rPr>
-          <w:rFonts w:ascii="Arial" w:eastAsia="Times New Roman" w:hAnsi="Arial" w:cs="Arial"/>
-          <w:color w:val="000000"/>
-          <w:kern w:val="0"/>
-          <w:lang w:eastAsia="en-GB"/>
-          <w14:ligatures w14:val="none"/>
-        </w:rPr>
-      </w:pPr>
-      <w:r>
-        <w:rPr>
-          <w:rFonts w:ascii="Arial" w:eastAsia="Times New Roman" w:hAnsi="Arial" w:cs="Arial"/>
-          <w:color w:val="000000"/>
-          <w:kern w:val="0"/>
-          <w:lang w:eastAsia="en-GB"/>
-          <w14:ligatures w14:val="none"/>
-        </w:rPr>
-        <w:t xml:space="preserve">Non è possibile </w:t>
-      </w:r>
-      <w:r>
-        <w:rPr>
-          <w:rFonts w:ascii="Arial" w:eastAsia="Times New Roman" w:hAnsi="Arial" w:cs="Arial"/>
-          <w:color w:val="000000"/>
-          <w:kern w:val="0"/>
-          <w:lang w:eastAsia="en-GB"/>
-          <w14:ligatures w14:val="none"/>
-        </w:rPr>
-        <w:t xml:space="preserve">avere traccia dello scopo del progetto in quanto, al momento del “clone”, non è stato pervenuto il </w:t>
-      </w:r>
-      <w:r>
-        <w:rPr>
-          <w:rFonts w:ascii="Arial" w:eastAsia="Times New Roman" w:hAnsi="Arial" w:cs="Arial"/>
-          <w:color w:val="000000"/>
-          <w:kern w:val="0"/>
-          <w:lang w:eastAsia="en-GB"/>
-          <w14:ligatures w14:val="none"/>
-        </w:rPr>
-        <w:t>file README</w:t>
-      </w:r>
-      <w:r>
-        <w:rPr>
-          <w:rFonts w:ascii="Arial" w:eastAsia="Times New Roman" w:hAnsi="Arial" w:cs="Arial"/>
-          <w:color w:val="000000"/>
-          <w:kern w:val="0"/>
-          <w:lang w:eastAsia="en-GB"/>
-          <w14:ligatures w14:val="none"/>
-        </w:rPr>
-        <w:t xml:space="preserve">. </w:t>
-      </w:r>
-    </w:p>
-    <w:p>
-      <w:pPr>
-        <w:spacing w:after="0" w:line="240" w:lineRule="auto"/>
-        <w:rPr>
-          <w:rFonts w:ascii="Arial" w:eastAsia="Times New Roman" w:hAnsi="Arial" w:cs="Arial"/>
-          <w:color w:val="000000"/>
-          <w:kern w:val="0"/>
-          <w:lang w:eastAsia="en-GB"/>
-          <w14:ligatures w14:val="none"/>
-        </w:rPr>
-      </w:pPr>
     </w:p>
     <w:p>
       <w:pPr>
@@ -1504,6 +1918,61 @@
           <w:lang w:eastAsia="en-GB"/>
           <w14:ligatures w14:val="none"/>
         </w:rPr>
+        <w:t>S</w:t>
+      </w:r>
+      <w:r>
+        <w:rPr>
+          <w:rFonts w:ascii="Times New Roman" w:eastAsia="Times New Roman" w:hAnsi="Times New Roman" w:cs="Times New Roman"/>
+          <w:kern w:val="0"/>
+          <w:sz w:val="24"/>
+          <w:szCs w:val="24"/>
+          <w:lang w:eastAsia="en-GB"/>
+          <w14:ligatures w14:val="none"/>
+        </w:rPr>
+        <w:t xml:space="preserve">ono </w:t>
+      </w:r>
+      <w:r>
+        <w:rPr>
+          <w:rFonts w:ascii="Times New Roman" w:eastAsia="Times New Roman" w:hAnsi="Times New Roman" w:cs="Times New Roman"/>
+          <w:kern w:val="0"/>
+          <w:sz w:val="24"/>
+          <w:szCs w:val="24"/>
+          <w:lang w:eastAsia="en-GB"/>
+          <w14:ligatures w14:val="none"/>
+        </w:rPr>
+        <w:t>emersi</w:t>
+      </w:r>
+      <w:r>
+        <w:rPr>
+          <w:rFonts w:ascii="Times New Roman" w:eastAsia="Times New Roman" w:hAnsi="Times New Roman" w:cs="Times New Roman"/>
+          <w:kern w:val="0"/>
+          <w:sz w:val="24"/>
+          <w:szCs w:val="24"/>
+          <w:lang w:eastAsia="en-GB"/>
+          <w14:ligatures w14:val="none"/>
+        </w:rPr>
+        <w:t xml:space="preserve"> alcuni problemi in fase di compilazione</w:t>
+      </w:r>
+      <w:r>
+        <w:rPr>
+          <w:rFonts w:ascii="Times New Roman" w:eastAsia="Times New Roman" w:hAnsi="Times New Roman" w:cs="Times New Roman"/>
+          <w:kern w:val="0"/>
+          <w:sz w:val="24"/>
+          <w:szCs w:val="24"/>
+          <w:lang w:eastAsia="en-GB"/>
+          <w14:ligatures w14:val="none"/>
+        </w:rPr>
+        <w:t xml:space="preserve"> </w:t>
+      </w:r>
+      <w:r>
+        <w:rPr>
+          <w:rFonts w:ascii="Times New Roman" w:eastAsia="Times New Roman" w:hAnsi="Times New Roman" w:cs="Times New Roman"/>
+          <w:kern w:val="0"/>
+          <w:sz w:val="24"/>
+          <w:szCs w:val="24"/>
+          <w:lang w:eastAsia="en-GB"/>
+          <w14:ligatures w14:val="none"/>
+        </w:rPr>
         <w:t>(</w:t>
       </w:r>
       <w:r>
@@ -1515,62 +1984,40 @@
           <w:lang w:eastAsia="en-GB"/>
           <w14:ligatures w14:val="none"/>
         </w:rPr>
-        <w:t>Mediante compilatore g</w:t>
-      </w:r>
-      <w:r>
-        <w:rPr>
-          <w:rFonts w:ascii="Times New Roman" w:eastAsia="Times New Roman" w:hAnsi="Times New Roman" w:cs="Times New Roman"/>
-          <w:kern w:val="0"/>
-          <w:sz w:val="24"/>
-          <w:szCs w:val="24"/>
-          <w:lang w:eastAsia="en-GB"/>
-          <w14:ligatures w14:val="none"/>
-        </w:rPr>
-        <w:t>++</w:t>
-      </w:r>
-      <w:r>
-        <w:rPr>
-          <w:rFonts w:ascii="Times New Roman" w:eastAsia="Times New Roman" w:hAnsi="Times New Roman" w:cs="Times New Roman"/>
-          <w:kern w:val="0"/>
-          <w:sz w:val="24"/>
-          <w:szCs w:val="24"/>
-          <w:lang w:eastAsia="en-GB"/>
-          <w14:ligatures w14:val="none"/>
-        </w:rPr>
-        <w:t>, non è stato possibile effettuare la compilazione</w:t>
-      </w:r>
-      <w:r>
-        <w:rPr>
-          <w:rFonts w:ascii="Times New Roman" w:eastAsia="Times New Roman" w:hAnsi="Times New Roman" w:cs="Times New Roman"/>
-          <w:kern w:val="0"/>
-          <w:sz w:val="24"/>
-          <w:szCs w:val="24"/>
-          <w:lang w:eastAsia="en-GB"/>
-          <w14:ligatures w14:val="none"/>
-        </w:rPr>
-        <w:t xml:space="preserve"> dei vari file</w:t>
-      </w:r>
-      <w:r>
-        <w:rPr>
-          <w:rFonts w:ascii="Times New Roman" w:eastAsia="Times New Roman" w:hAnsi="Times New Roman" w:cs="Times New Roman"/>
-          <w:kern w:val="0"/>
-          <w:sz w:val="24"/>
-          <w:szCs w:val="24"/>
-          <w:lang w:eastAsia="en-GB"/>
-          <w14:ligatures w14:val="none"/>
-        </w:rPr>
-        <w:t>)</w:t>
-      </w:r>
-      <w:r>
-        <w:rPr>
-          <w:rFonts w:ascii="Times New Roman" w:eastAsia="Times New Roman" w:hAnsi="Times New Roman" w:cs="Times New Roman"/>
-          <w:kern w:val="0"/>
-          <w:sz w:val="24"/>
-          <w:szCs w:val="24"/>
-          <w:lang w:eastAsia="en-GB"/>
-          <w14:ligatures w14:val="none"/>
-        </w:rPr>
-        <w:t xml:space="preserve">. </w:t>
+        <w:t xml:space="preserve">in parte dovuti </w:t>
+      </w:r>
+      <w:r>
+        <w:rPr>
+          <w:rFonts w:ascii="Times New Roman" w:eastAsia="Times New Roman" w:hAnsi="Times New Roman" w:cs="Times New Roman"/>
+          <w:kern w:val="0"/>
+          <w:sz w:val="24"/>
+          <w:szCs w:val="24"/>
+          <w:lang w:eastAsia="en-GB"/>
+          <w14:ligatures w14:val="none"/>
+        </w:rPr>
+        <w:t xml:space="preserve">ad alcune </w:t>
+      </w:r>
+      <w:r>
+        <w:rPr>
+          <w:rFonts w:ascii="Times New Roman" w:eastAsia="Times New Roman" w:hAnsi="Times New Roman" w:cs="Times New Roman"/>
+          <w:kern w:val="0"/>
+          <w:sz w:val="24"/>
+          <w:szCs w:val="24"/>
+          <w:lang w:eastAsia="en-GB"/>
+          <w14:ligatures w14:val="none"/>
+        </w:rPr>
+        <w:t>ambiguità</w:t>
+      </w:r>
+      <w:r>
+        <w:rPr>
+          <w:rFonts w:ascii="Times New Roman" w:eastAsia="Times New Roman" w:hAnsi="Times New Roman" w:cs="Times New Roman"/>
+          <w:kern w:val="0"/>
+          <w:sz w:val="24"/>
+          <w:szCs w:val="24"/>
+          <w:lang w:eastAsia="en-GB"/>
+          <w14:ligatures w14:val="none"/>
+        </w:rPr>
+        <w:t xml:space="preserve"> emerse con il</w:t>
       </w:r>
       <w:r>
         <w:rPr>
@@ -1583,19 +2030,105 @@
         </w:rPr>
         <w:t xml:space="preserve"> </w:t>
       </w:r>
-    </w:p>
-    <w:p>
-      <w:pPr>
-        <w:spacing w:after="0" w:line="240" w:lineRule="auto"/>
-        <w:rPr>
-          <w:rFonts w:ascii="Times New Roman" w:eastAsia="Times New Roman" w:hAnsi="Times New Roman" w:cs="Times New Roman"/>
-          <w:kern w:val="0"/>
-          <w:sz w:val="24"/>
-          <w:szCs w:val="24"/>
-          <w:lang w:eastAsia="en-GB"/>
-          <w14:ligatures w14:val="none"/>
-        </w:rPr>
-      </w:pPr>
+      <w:r>
+        <w:rPr>
+          <w:rFonts w:ascii="Times New Roman" w:eastAsia="Times New Roman" w:hAnsi="Times New Roman" w:cs="Times New Roman"/>
+          <w:kern w:val="0"/>
+          <w:sz w:val="24"/>
+          <w:szCs w:val="24"/>
+          <w:lang w:eastAsia="en-GB"/>
+          <w14:ligatures w14:val="none"/>
+        </w:rPr>
+        <w:t>compilatore</w:t>
+      </w:r>
+      <w:r>
+        <w:rPr>
+          <w:rFonts w:ascii="Times New Roman" w:eastAsia="Times New Roman" w:hAnsi="Times New Roman" w:cs="Times New Roman"/>
+          <w:kern w:val="0"/>
+          <w:sz w:val="24"/>
+          <w:szCs w:val="24"/>
+          <w:lang w:eastAsia="en-GB"/>
+          <w14:ligatures w14:val="none"/>
+        </w:rPr>
+        <w:t xml:space="preserve"> g++)</w:t>
+      </w:r>
+      <w:r>
+        <w:rPr>
+          <w:rFonts w:ascii="Times New Roman" w:eastAsia="Times New Roman" w:hAnsi="Times New Roman" w:cs="Times New Roman"/>
+          <w:kern w:val="0"/>
+          <w:sz w:val="24"/>
+          <w:szCs w:val="24"/>
+          <w:lang w:eastAsia="en-GB"/>
+          <w14:ligatures w14:val="none"/>
+        </w:rPr>
+        <w:t xml:space="preserve">. Di seguito si riportano tutti gli errori </w:t>
+      </w:r>
+      <w:r>
+        <w:rPr>
+          <w:rFonts w:ascii="Times New Roman" w:eastAsia="Times New Roman" w:hAnsi="Times New Roman" w:cs="Times New Roman"/>
+          <w:kern w:val="0"/>
+          <w:sz w:val="24"/>
+          <w:szCs w:val="24"/>
+          <w:lang w:eastAsia="en-GB"/>
+          <w14:ligatures w14:val="none"/>
+        </w:rPr>
+        <w:t>di</w:t>
+      </w:r>
+      <w:r>
+        <w:rPr>
+          <w:rFonts w:ascii="Times New Roman" w:eastAsia="Times New Roman" w:hAnsi="Times New Roman" w:cs="Times New Roman"/>
+          <w:kern w:val="0"/>
+          <w:sz w:val="24"/>
+          <w:szCs w:val="24"/>
+          <w:lang w:eastAsia="en-GB"/>
+          <w14:ligatures w14:val="none"/>
+        </w:rPr>
+        <w:t xml:space="preserve"> codice</w:t>
+      </w:r>
+      <w:r>
+        <w:rPr>
+          <w:rFonts w:ascii="Times New Roman" w:eastAsia="Times New Roman" w:hAnsi="Times New Roman" w:cs="Times New Roman"/>
+          <w:kern w:val="0"/>
+          <w:sz w:val="24"/>
+          <w:szCs w:val="24"/>
+          <w:lang w:eastAsia="en-GB"/>
+          <w14:ligatures w14:val="none"/>
+        </w:rPr>
+        <w:t xml:space="preserve"> riscontrati</w:t>
+      </w:r>
+      <w:r>
+        <w:rPr>
+          <w:rFonts w:ascii="Times New Roman" w:eastAsia="Times New Roman" w:hAnsi="Times New Roman" w:cs="Times New Roman"/>
+          <w:kern w:val="0"/>
+          <w:sz w:val="24"/>
+          <w:szCs w:val="24"/>
+          <w:lang w:eastAsia="en-GB"/>
+          <w14:ligatures w14:val="none"/>
+        </w:rPr>
+        <w:t xml:space="preserve"> ed eventuali </w:t>
+      </w:r>
+      <w:r>
+        <w:rPr>
+          <w:rFonts w:ascii="Times New Roman" w:eastAsia="Times New Roman" w:hAnsi="Times New Roman" w:cs="Times New Roman"/>
+          <w:kern w:val="0"/>
+          <w:sz w:val="24"/>
+          <w:szCs w:val="24"/>
+          <w:lang w:eastAsia="en-GB"/>
+          <w14:ligatures w14:val="none"/>
+        </w:rPr>
+        <w:t>cause</w:t>
+      </w:r>
+      <w:r>
+        <w:rPr>
+          <w:rFonts w:ascii="Times New Roman" w:eastAsia="Times New Roman" w:hAnsi="Times New Roman" w:cs="Times New Roman"/>
+          <w:kern w:val="0"/>
+          <w:sz w:val="24"/>
+          <w:szCs w:val="24"/>
+          <w:lang w:eastAsia="en-GB"/>
+          <w14:ligatures w14:val="none"/>
+        </w:rPr>
+        <w:t>.</w:t>
+      </w:r>
     </w:p>
     <w:p>
       <w:pPr>
@@ -1642,73 +2175,18 @@
           <w:lang w:eastAsia="en-GB"/>
           <w14:ligatures w14:val="none"/>
         </w:rPr>
-        <w:t>.cpp</w:t>
-      </w:r>
-      <w:r>
-        <w:rPr>
-          <w:rFonts w:ascii="Times New Roman" w:eastAsia="Times New Roman" w:hAnsi="Times New Roman" w:cs="Times New Roman"/>
-          <w:kern w:val="0"/>
-          <w:sz w:val="24"/>
-          <w:szCs w:val="24"/>
-          <w:lang w:eastAsia="en-GB"/>
-          <w14:ligatures w14:val="none"/>
-        </w:rPr>
-        <w:t xml:space="preserve"> -</w:t>
-      </w:r>
-      <w:r>
-        <w:rPr>
-          <w:rFonts w:ascii="Times New Roman" w:eastAsia="Times New Roman" w:hAnsi="Times New Roman" w:cs="Times New Roman"/>
-          <w:kern w:val="0"/>
-          <w:sz w:val="24"/>
-          <w:szCs w:val="24"/>
-          <w:lang w:eastAsia="en-GB"/>
-          <w14:ligatures w14:val="none"/>
-        </w:rPr>
-        <w:t xml:space="preserve"> </w:t>
-      </w:r>
-      <w:r>
-        <w:rPr>
-          <w:rFonts w:ascii="Times New Roman" w:eastAsia="Times New Roman" w:hAnsi="Times New Roman" w:cs="Times New Roman"/>
-          <w:kern w:val="0"/>
-          <w:sz w:val="24"/>
-          <w:szCs w:val="24"/>
-          <w:lang w:eastAsia="en-GB"/>
-          <w14:ligatures w14:val="none"/>
-        </w:rPr>
-        <w:t>s</w:t>
-      </w:r>
-      <w:r>
-        <w:rPr>
-          <w:rFonts w:ascii="Times New Roman" w:eastAsia="Times New Roman" w:hAnsi="Times New Roman" w:cs="Times New Roman"/>
-          <w:kern w:val="0"/>
-          <w:sz w:val="24"/>
-          <w:szCs w:val="24"/>
-          <w:lang w:eastAsia="en-GB"/>
-          <w14:ligatures w14:val="none"/>
-        </w:rPr>
-        <w:t xml:space="preserve">ono </w:t>
-      </w:r>
-      <w:r>
-        <w:rPr>
-          <w:rFonts w:ascii="Times New Roman" w:eastAsia="Times New Roman" w:hAnsi="Times New Roman" w:cs="Times New Roman"/>
-          <w:kern w:val="0"/>
-          <w:sz w:val="24"/>
-          <w:szCs w:val="24"/>
-          <w:lang w:eastAsia="en-GB"/>
-          <w14:ligatures w14:val="none"/>
-        </w:rPr>
-        <w:t>risultati</w:t>
-      </w:r>
-      <w:r>
-        <w:rPr>
-          <w:rFonts w:ascii="Times New Roman" w:eastAsia="Times New Roman" w:hAnsi="Times New Roman" w:cs="Times New Roman"/>
-          <w:kern w:val="0"/>
-          <w:sz w:val="24"/>
-          <w:szCs w:val="24"/>
-          <w:lang w:eastAsia="en-GB"/>
-          <w14:ligatures w14:val="none"/>
-        </w:rPr>
-        <w:t xml:space="preserve"> alcuni problemi in fase di compilazione</w:t>
+        <w:t>.cp</w:t>
+      </w:r>
+      <w:r>
+        <w:rPr>
+          <w:rFonts w:ascii="Times New Roman" w:eastAsia="Times New Roman" w:hAnsi="Times New Roman" w:cs="Times New Roman"/>
+          <w:kern w:val="0"/>
+          <w:sz w:val="24"/>
+          <w:szCs w:val="24"/>
+          <w:lang w:eastAsia="en-GB"/>
+          <w14:ligatures w14:val="none"/>
+        </w:rPr>
+        <w:t>p</w:t>
       </w:r>
       <w:r>
         <w:rPr>
@@ -1822,29 +2300,128 @@
           <w:lang w:eastAsia="en-GB"/>
           <w14:ligatures w14:val="none"/>
         </w:rPr>
-        <w:t xml:space="preserve"> è definita con un tipo restituito void. In C++, la funzione </w:t>
-      </w:r>
-      <w:r>
-        <w:rPr>
-          <w:rFonts w:ascii="Times New Roman" w:eastAsia="Times New Roman" w:hAnsi="Times New Roman" w:cs="Times New Roman"/>
-          <w:kern w:val="0"/>
-          <w:sz w:val="24"/>
-          <w:szCs w:val="24"/>
-          <w:lang w:eastAsia="en-GB"/>
-          <w14:ligatures w14:val="none"/>
-        </w:rPr>
-        <w:t>main</w:t>
-      </w:r>
-      <w:r>
-        <w:rPr>
-          <w:rFonts w:ascii="Times New Roman" w:eastAsia="Times New Roman" w:hAnsi="Times New Roman" w:cs="Times New Roman"/>
-          <w:kern w:val="0"/>
-          <w:sz w:val="24"/>
-          <w:szCs w:val="24"/>
-          <w:lang w:eastAsia="en-GB"/>
-          <w14:ligatures w14:val="none"/>
-        </w:rPr>
-        <w:t xml:space="preserve"> deve avere un </w:t>
+        <w:t xml:space="preserve"> è definita con un </w:t>
+      </w:r>
+      <w:r>
+        <w:rPr>
+          <w:rFonts w:ascii="Times New Roman" w:eastAsia="Times New Roman" w:hAnsi="Times New Roman" w:cs="Times New Roman"/>
+          <w:kern w:val="0"/>
+          <w:sz w:val="24"/>
+          <w:szCs w:val="24"/>
+          <w:lang w:eastAsia="en-GB"/>
+          <w14:ligatures w14:val="none"/>
+        </w:rPr>
+        <w:t>return type</w:t>
+      </w:r>
+      <w:r>
+        <w:rPr>
+          <w:rFonts w:ascii="Times New Roman" w:eastAsia="Times New Roman" w:hAnsi="Times New Roman" w:cs="Times New Roman"/>
+          <w:kern w:val="0"/>
+          <w:sz w:val="24"/>
+          <w:szCs w:val="24"/>
+          <w:lang w:eastAsia="en-GB"/>
+          <w14:ligatures w14:val="none"/>
+        </w:rPr>
+        <w:t xml:space="preserve"> </w:t>
+      </w:r>
+      <w:r>
+        <w:rPr>
+          <w:rFonts w:ascii="Times New Roman" w:eastAsia="Times New Roman" w:hAnsi="Times New Roman" w:cs="Times New Roman"/>
+          <w:kern w:val="0"/>
+          <w:sz w:val="24"/>
+          <w:szCs w:val="24"/>
+          <w:lang w:eastAsia="en-GB"/>
+          <w14:ligatures w14:val="none"/>
+        </w:rPr>
+        <w:t>‘</w:t>
+      </w:r>
+      <w:r>
+        <w:rPr>
+          <w:rFonts w:ascii="Times New Roman" w:eastAsia="Times New Roman" w:hAnsi="Times New Roman" w:cs="Times New Roman"/>
+          <w:kern w:val="0"/>
+          <w:sz w:val="24"/>
+          <w:szCs w:val="24"/>
+          <w:lang w:eastAsia="en-GB"/>
+          <w14:ligatures w14:val="none"/>
+        </w:rPr>
+        <w:t>void</w:t>
+      </w:r>
+      <w:r>
+        <w:rPr>
+          <w:rFonts w:ascii="Times New Roman" w:eastAsia="Times New Roman" w:hAnsi="Times New Roman" w:cs="Times New Roman"/>
+          <w:kern w:val="0"/>
+          <w:sz w:val="24"/>
+          <w:szCs w:val="24"/>
+          <w:lang w:eastAsia="en-GB"/>
+          <w14:ligatures w14:val="none"/>
+        </w:rPr>
+        <w:t>’</w:t>
+      </w:r>
+      <w:r>
+        <w:rPr>
+          <w:rFonts w:ascii="Times New Roman" w:eastAsia="Times New Roman" w:hAnsi="Times New Roman" w:cs="Times New Roman"/>
+          <w:kern w:val="0"/>
+          <w:sz w:val="24"/>
+          <w:szCs w:val="24"/>
+          <w:lang w:eastAsia="en-GB"/>
+          <w14:ligatures w14:val="none"/>
+        </w:rPr>
+        <w:t xml:space="preserve">. In C++, </w:t>
+      </w:r>
+      <w:r>
+        <w:rPr>
+          <w:rFonts w:ascii="Times New Roman" w:eastAsia="Times New Roman" w:hAnsi="Times New Roman" w:cs="Times New Roman"/>
+          <w:kern w:val="0"/>
+          <w:sz w:val="24"/>
+          <w:szCs w:val="24"/>
+          <w:lang w:eastAsia="en-GB"/>
+          <w14:ligatures w14:val="none"/>
+        </w:rPr>
+        <w:t>potrebbe essere opportuno</w:t>
+      </w:r>
+      <w:r>
+        <w:rPr>
+          <w:rFonts w:ascii="Times New Roman" w:eastAsia="Times New Roman" w:hAnsi="Times New Roman" w:cs="Times New Roman"/>
+          <w:kern w:val="0"/>
+          <w:sz w:val="24"/>
+          <w:szCs w:val="24"/>
+          <w:lang w:eastAsia="en-GB"/>
+          <w14:ligatures w14:val="none"/>
+        </w:rPr>
+        <w:t xml:space="preserve"> </w:t>
+      </w:r>
+      <w:r>
+        <w:rPr>
+          <w:rFonts w:ascii="Times New Roman" w:eastAsia="Times New Roman" w:hAnsi="Times New Roman" w:cs="Times New Roman"/>
+          <w:kern w:val="0"/>
+          <w:sz w:val="24"/>
+          <w:szCs w:val="24"/>
+          <w:lang w:eastAsia="en-GB"/>
+          <w14:ligatures w14:val="none"/>
+        </w:rPr>
+        <w:t>ricorrere ad</w:t>
+      </w:r>
+      <w:r>
+        <w:rPr>
+          <w:rFonts w:ascii="Times New Roman" w:eastAsia="Times New Roman" w:hAnsi="Times New Roman" w:cs="Times New Roman"/>
+          <w:kern w:val="0"/>
+          <w:sz w:val="24"/>
+          <w:szCs w:val="24"/>
+          <w:lang w:eastAsia="en-GB"/>
+          <w14:ligatures w14:val="none"/>
+        </w:rPr>
+        <w:t xml:space="preserve"> </w:t>
+      </w:r>
+      <w:r>
+        <w:rPr>
+          <w:rFonts w:ascii="Times New Roman" w:eastAsia="Times New Roman" w:hAnsi="Times New Roman" w:cs="Times New Roman"/>
+          <w:kern w:val="0"/>
+          <w:sz w:val="24"/>
+          <w:szCs w:val="24"/>
+          <w:lang w:eastAsia="en-GB"/>
+          <w14:ligatures w14:val="none"/>
+        </w:rPr>
+        <w:t xml:space="preserve">un </w:t>
       </w:r>
       <w:r>
         <w:rPr>
@@ -1866,67 +2443,51 @@
           <w:lang w:eastAsia="en-GB"/>
           <w14:ligatures w14:val="none"/>
         </w:rPr>
-        <w:t xml:space="preserve"> int. </w:t>
-      </w:r>
-    </w:p>
-    <w:p>
-      <w:pPr>
-        <w:pStyle w:val="Paragrafoelenco"/>
-        <w:spacing w:after="0" w:line="240" w:lineRule="auto"/>
-        <w:rPr>
-          <w:rFonts w:ascii="Times New Roman" w:eastAsia="Times New Roman" w:hAnsi="Times New Roman" w:cs="Times New Roman"/>
-          <w:kern w:val="0"/>
-          <w:sz w:val="24"/>
-          <w:szCs w:val="24"/>
-          <w:lang w:eastAsia="en-GB"/>
-          <w14:ligatures w14:val="none"/>
-        </w:rPr>
-      </w:pPr>
-      <w:r>
-        <w:rPr>
-          <w:rFonts w:ascii="Times New Roman" w:eastAsia="Times New Roman" w:hAnsi="Times New Roman" w:cs="Times New Roman"/>
-          <w:kern w:val="0"/>
-          <w:sz w:val="24"/>
-          <w:szCs w:val="24"/>
-          <w:lang w:eastAsia="en-GB"/>
-          <w14:ligatures w14:val="none"/>
-        </w:rPr>
-        <w:t xml:space="preserve">La dichiarazione della funzione main è stata cambiata in </w:t>
-      </w:r>
-      <w:proofErr w:type="gramStart"/>
-      <w:r>
-        <w:rPr>
-          <w:rFonts w:ascii="Times New Roman" w:eastAsia="Times New Roman" w:hAnsi="Times New Roman" w:cs="Times New Roman"/>
-          <w:kern w:val="0"/>
-          <w:sz w:val="24"/>
-          <w:szCs w:val="24"/>
-          <w:lang w:eastAsia="en-GB"/>
-          <w14:ligatures w14:val="none"/>
-        </w:rPr>
-        <w:t>“ int</w:t>
-      </w:r>
-      <w:proofErr w:type="gramEnd"/>
-      <w:r>
-        <w:rPr>
-          <w:rFonts w:ascii="Times New Roman" w:eastAsia="Times New Roman" w:hAnsi="Times New Roman" w:cs="Times New Roman"/>
-          <w:kern w:val="0"/>
-          <w:sz w:val="24"/>
-          <w:szCs w:val="24"/>
-          <w:lang w:eastAsia="en-GB"/>
-          <w14:ligatures w14:val="none"/>
-        </w:rPr>
-        <w:t xml:space="preserve"> main ()”; di conseguenza la funzione dovrà restituire un valore intero</w:t>
-      </w:r>
-      <w:r>
-        <w:rPr>
-          <w:rFonts w:ascii="Times New Roman" w:eastAsia="Times New Roman" w:hAnsi="Times New Roman" w:cs="Times New Roman"/>
-          <w:kern w:val="0"/>
-          <w:sz w:val="24"/>
-          <w:szCs w:val="24"/>
-          <w:lang w:eastAsia="en-GB"/>
-          <w14:ligatures w14:val="none"/>
-        </w:rPr>
-        <w:t xml:space="preserve"> (dunque bisognerà definire una variabile di tipo intero da restituire).</w:t>
+        <w:t xml:space="preserve"> </w:t>
+      </w:r>
+      <w:r>
+        <w:rPr>
+          <w:rFonts w:ascii="Times New Roman" w:eastAsia="Times New Roman" w:hAnsi="Times New Roman" w:cs="Times New Roman"/>
+          <w:kern w:val="0"/>
+          <w:sz w:val="24"/>
+          <w:szCs w:val="24"/>
+          <w:lang w:eastAsia="en-GB"/>
+          <w14:ligatures w14:val="none"/>
+        </w:rPr>
+        <w:t>‘</w:t>
+      </w:r>
+      <w:r>
+        <w:rPr>
+          <w:rFonts w:ascii="Times New Roman" w:eastAsia="Times New Roman" w:hAnsi="Times New Roman" w:cs="Times New Roman"/>
+          <w:kern w:val="0"/>
+          <w:sz w:val="24"/>
+          <w:szCs w:val="24"/>
+          <w:lang w:eastAsia="en-GB"/>
+          <w14:ligatures w14:val="none"/>
+        </w:rPr>
+        <w:t>int</w:t>
+      </w:r>
+      <w:r>
+        <w:rPr>
+          <w:rFonts w:ascii="Times New Roman" w:eastAsia="Times New Roman" w:hAnsi="Times New Roman" w:cs="Times New Roman"/>
+          <w:kern w:val="0"/>
+          <w:sz w:val="24"/>
+          <w:szCs w:val="24"/>
+          <w:lang w:eastAsia="en-GB"/>
+          <w14:ligatures w14:val="none"/>
+        </w:rPr>
+        <w:t>’</w:t>
+      </w:r>
+      <w:r>
+        <w:rPr>
+          <w:rFonts w:ascii="Times New Roman" w:eastAsia="Times New Roman" w:hAnsi="Times New Roman" w:cs="Times New Roman"/>
+          <w:kern w:val="0"/>
+          <w:sz w:val="24"/>
+          <w:szCs w:val="24"/>
+          <w:lang w:eastAsia="en-GB"/>
+          <w14:ligatures w14:val="none"/>
+        </w:rPr>
+        <w:t xml:space="preserve">. </w:t>
       </w:r>
     </w:p>
     <w:p>
@@ -2051,7 +2612,40 @@
           <w:lang w:eastAsia="en-GB"/>
           <w14:ligatures w14:val="none"/>
         </w:rPr>
-        <w:t xml:space="preserve">La funzione scanf_s non è una funzione C++ standard. È una funzione specifica di Microsoft </w:t>
+        <w:t>La funzione scanf_s non è una funzione C++ standard</w:t>
+      </w:r>
+      <w:r>
+        <w:rPr>
+          <w:rFonts w:ascii="Times New Roman" w:eastAsia="Times New Roman" w:hAnsi="Times New Roman" w:cs="Times New Roman"/>
+          <w:kern w:val="0"/>
+          <w:sz w:val="24"/>
+          <w:szCs w:val="24"/>
+          <w:lang w:eastAsia="en-GB"/>
+          <w14:ligatures w14:val="none"/>
+        </w:rPr>
+        <w:t xml:space="preserve"> bensì è</w:t>
+      </w:r>
+      <w:r>
+        <w:rPr>
+          <w:rFonts w:ascii="Times New Roman" w:eastAsia="Times New Roman" w:hAnsi="Times New Roman" w:cs="Times New Roman"/>
+          <w:kern w:val="0"/>
+          <w:sz w:val="24"/>
+          <w:szCs w:val="24"/>
+          <w:lang w:eastAsia="en-GB"/>
+          <w14:ligatures w14:val="none"/>
+        </w:rPr>
+        <w:t xml:space="preserve"> una funzione specifica </w:t>
+      </w:r>
+      <w:r>
+        <w:rPr>
+          <w:rFonts w:ascii="Times New Roman" w:eastAsia="Times New Roman" w:hAnsi="Times New Roman" w:cs="Times New Roman"/>
+          <w:kern w:val="0"/>
+          <w:sz w:val="24"/>
+          <w:szCs w:val="24"/>
+          <w:lang w:eastAsia="en-GB"/>
+          <w14:ligatures w14:val="none"/>
+        </w:rPr>
+        <w:t xml:space="preserve">di Microsoft </w:t>
       </w:r>
       <w:r>
         <w:rPr>
@@ -2117,7 +2711,29 @@
           <w:lang w:eastAsia="en-GB"/>
           <w14:ligatures w14:val="none"/>
         </w:rPr>
-        <w:t xml:space="preserve">compila con un compilatore non Microsoft, </w:t>
+        <w:t xml:space="preserve">utilizza </w:t>
+      </w:r>
+      <w:r>
+        <w:rPr>
+          <w:rFonts w:ascii="Times New Roman" w:eastAsia="Times New Roman" w:hAnsi="Times New Roman" w:cs="Times New Roman"/>
+          <w:kern w:val="0"/>
+          <w:sz w:val="24"/>
+          <w:szCs w:val="24"/>
+          <w:lang w:eastAsia="en-GB"/>
+          <w14:ligatures w14:val="none"/>
+        </w:rPr>
+        <w:t>un compilatore non</w:t>
+      </w:r>
+      <w:r>
+        <w:rPr>
+          <w:rFonts w:ascii="Times New Roman" w:eastAsia="Times New Roman" w:hAnsi="Times New Roman" w:cs="Times New Roman"/>
+          <w:kern w:val="0"/>
+          <w:sz w:val="24"/>
+          <w:szCs w:val="24"/>
+          <w:lang w:eastAsia="en-GB"/>
+          <w14:ligatures w14:val="none"/>
+        </w:rPr>
+        <w:t xml:space="preserve"> Microsoft, </w:t>
       </w:r>
       <w:r>
         <w:rPr>
@@ -2139,22 +2755,173 @@
           <w:lang w:eastAsia="en-GB"/>
           <w14:ligatures w14:val="none"/>
         </w:rPr>
-        <w:t xml:space="preserve"> non avere scanf_s disponibile. Un'alternativa consiste nell'usare invece scanf, che è una funzione C++ standard. </w:t>
-      </w:r>
-    </w:p>
-    <w:p>
-      <w:pPr>
-        <w:pStyle w:val="Paragrafoelenco"/>
-        <w:spacing w:after="0" w:line="240" w:lineRule="auto"/>
-        <w:rPr>
-          <w:rFonts w:ascii="Times New Roman" w:eastAsia="Times New Roman" w:hAnsi="Times New Roman" w:cs="Times New Roman"/>
-          <w:kern w:val="0"/>
-          <w:sz w:val="24"/>
-          <w:szCs w:val="24"/>
-          <w:lang w:eastAsia="en-GB"/>
-          <w14:ligatures w14:val="none"/>
-        </w:rPr>
-      </w:pPr>
+        <w:t xml:space="preserve"> non avere </w:t>
+      </w:r>
+      <w:r>
+        <w:rPr>
+          <w:rFonts w:ascii="Times New Roman" w:eastAsia="Times New Roman" w:hAnsi="Times New Roman" w:cs="Times New Roman"/>
+          <w:kern w:val="0"/>
+          <w:sz w:val="24"/>
+          <w:szCs w:val="24"/>
+          <w:lang w:eastAsia="en-GB"/>
+          <w14:ligatures w14:val="none"/>
+        </w:rPr>
+        <w:t>‘</w:t>
+      </w:r>
+      <w:r>
+        <w:rPr>
+          <w:rFonts w:ascii="Times New Roman" w:eastAsia="Times New Roman" w:hAnsi="Times New Roman" w:cs="Times New Roman"/>
+          <w:kern w:val="0"/>
+          <w:sz w:val="24"/>
+          <w:szCs w:val="24"/>
+          <w:lang w:eastAsia="en-GB"/>
+          <w14:ligatures w14:val="none"/>
+        </w:rPr>
+        <w:t>scanf_s</w:t>
+      </w:r>
+      <w:r>
+        <w:rPr>
+          <w:rFonts w:ascii="Times New Roman" w:eastAsia="Times New Roman" w:hAnsi="Times New Roman" w:cs="Times New Roman"/>
+          <w:kern w:val="0"/>
+          <w:sz w:val="24"/>
+          <w:szCs w:val="24"/>
+          <w:lang w:eastAsia="en-GB"/>
+          <w14:ligatures w14:val="none"/>
+        </w:rPr>
+        <w:t>’</w:t>
+      </w:r>
+      <w:r>
+        <w:rPr>
+          <w:rFonts w:ascii="Times New Roman" w:eastAsia="Times New Roman" w:hAnsi="Times New Roman" w:cs="Times New Roman"/>
+          <w:kern w:val="0"/>
+          <w:sz w:val="24"/>
+          <w:szCs w:val="24"/>
+          <w:lang w:eastAsia="en-GB"/>
+          <w14:ligatures w14:val="none"/>
+        </w:rPr>
+        <w:t xml:space="preserve"> disponibile. </w:t>
+      </w:r>
+      <w:r>
+        <w:rPr>
+          <w:rFonts w:ascii="Times New Roman" w:eastAsia="Times New Roman" w:hAnsi="Times New Roman" w:cs="Times New Roman"/>
+          <w:kern w:val="0"/>
+          <w:sz w:val="24"/>
+          <w:szCs w:val="24"/>
+          <w:lang w:eastAsia="en-GB"/>
+          <w14:ligatures w14:val="none"/>
+        </w:rPr>
+        <w:t xml:space="preserve">In </w:t>
+      </w:r>
+      <w:r>
+        <w:rPr>
+          <w:rFonts w:ascii="Times New Roman" w:eastAsia="Times New Roman" w:hAnsi="Times New Roman" w:cs="Times New Roman"/>
+          <w:kern w:val="0"/>
+          <w:sz w:val="24"/>
+          <w:szCs w:val="24"/>
+          <w:lang w:eastAsia="en-GB"/>
+          <w14:ligatures w14:val="none"/>
+        </w:rPr>
+        <w:t xml:space="preserve">alternativa </w:t>
+      </w:r>
+      <w:r>
+        <w:rPr>
+          <w:rFonts w:ascii="Times New Roman" w:eastAsia="Times New Roman" w:hAnsi="Times New Roman" w:cs="Times New Roman"/>
+          <w:kern w:val="0"/>
+          <w:sz w:val="24"/>
+          <w:szCs w:val="24"/>
+          <w:lang w:eastAsia="en-GB"/>
+          <w14:ligatures w14:val="none"/>
+        </w:rPr>
+        <w:t>si potrebbe</w:t>
+      </w:r>
+      <w:r>
+        <w:rPr>
+          <w:rFonts w:ascii="Times New Roman" w:eastAsia="Times New Roman" w:hAnsi="Times New Roman" w:cs="Times New Roman"/>
+          <w:kern w:val="0"/>
+          <w:sz w:val="24"/>
+          <w:szCs w:val="24"/>
+          <w:lang w:eastAsia="en-GB"/>
+          <w14:ligatures w14:val="none"/>
+        </w:rPr>
+        <w:t xml:space="preserve"> usare scanf, che è una funzione C++ standard</w:t>
+      </w:r>
+      <w:r>
+        <w:rPr>
+          <w:rFonts w:ascii="Times New Roman" w:eastAsia="Times New Roman" w:hAnsi="Times New Roman" w:cs="Times New Roman"/>
+          <w:kern w:val="0"/>
+          <w:sz w:val="24"/>
+          <w:szCs w:val="24"/>
+          <w:lang w:eastAsia="en-GB"/>
+          <w14:ligatures w14:val="none"/>
+        </w:rPr>
+        <w:t>, oppur</w:t>
+      </w:r>
+      <w:r>
+        <w:rPr>
+          <w:rFonts w:ascii="Times New Roman" w:eastAsia="Times New Roman" w:hAnsi="Times New Roman" w:cs="Times New Roman"/>
+          <w:kern w:val="0"/>
+          <w:sz w:val="24"/>
+          <w:szCs w:val="24"/>
+          <w:lang w:eastAsia="en-GB"/>
+          <w14:ligatures w14:val="none"/>
+        </w:rPr>
+        <w:t>e</w:t>
+      </w:r>
+      <w:r>
+        <w:rPr>
+          <w:rFonts w:ascii="Times New Roman" w:eastAsia="Times New Roman" w:hAnsi="Times New Roman" w:cs="Times New Roman"/>
+          <w:kern w:val="0"/>
+          <w:sz w:val="24"/>
+          <w:szCs w:val="24"/>
+          <w:lang w:eastAsia="en-GB"/>
+          <w14:ligatures w14:val="none"/>
+        </w:rPr>
+        <w:t xml:space="preserve"> </w:t>
+      </w:r>
+      <w:r>
+        <w:rPr>
+          <w:rFonts w:ascii="Times New Roman" w:eastAsia="Times New Roman" w:hAnsi="Times New Roman" w:cs="Times New Roman"/>
+          <w:kern w:val="0"/>
+          <w:sz w:val="24"/>
+          <w:szCs w:val="24"/>
+          <w:lang w:eastAsia="en-GB"/>
+          <w14:ligatures w14:val="none"/>
+        </w:rPr>
+        <w:t>‘</w:t>
+      </w:r>
+      <w:r>
+        <w:rPr>
+          <w:rFonts w:ascii="Times New Roman" w:eastAsia="Times New Roman" w:hAnsi="Times New Roman" w:cs="Times New Roman"/>
+          <w:kern w:val="0"/>
+          <w:sz w:val="24"/>
+          <w:szCs w:val="24"/>
+          <w:lang w:eastAsia="en-GB"/>
+          <w14:ligatures w14:val="none"/>
+        </w:rPr>
+        <w:t>cin</w:t>
+      </w:r>
+      <w:r>
+        <w:rPr>
+          <w:rFonts w:ascii="Times New Roman" w:eastAsia="Times New Roman" w:hAnsi="Times New Roman" w:cs="Times New Roman"/>
+          <w:kern w:val="0"/>
+          <w:sz w:val="24"/>
+          <w:szCs w:val="24"/>
+          <w:lang w:eastAsia="en-GB"/>
+          <w14:ligatures w14:val="none"/>
+        </w:rPr>
+        <w:t>’.</w:t>
+      </w:r>
+      <w:r>
+        <w:rPr>
+          <w:rFonts w:ascii="Times New Roman" w:eastAsia="Times New Roman" w:hAnsi="Times New Roman" w:cs="Times New Roman"/>
+          <w:kern w:val="0"/>
+          <w:sz w:val="24"/>
+          <w:szCs w:val="24"/>
+          <w:lang w:eastAsia="en-GB"/>
+          <w14:ligatures w14:val="none"/>
+        </w:rPr>
+        <w:t xml:space="preserve"> </w:t>
+      </w:r>
     </w:p>
     <w:p>
       <w:pPr>
@@ -2683,18 +3450,6 @@
     </w:p>
     <w:p>
       <w:pPr>
-        <w:rPr>
-          <w:rFonts w:ascii="Times New Roman" w:eastAsia="Times New Roman" w:hAnsi="Times New Roman" w:cs="Times New Roman"/>
-          <w:kern w:val="0"/>
-          <w:sz w:val="24"/>
-          <w:szCs w:val="24"/>
-          <w:lang w:eastAsia="en-GB"/>
-          <w14:ligatures w14:val="none"/>
-        </w:rPr>
-      </w:pPr>
-    </w:p>
-    <w:p>
-      <w:pPr>
         <w:pStyle w:val="Paragrafoelenco"/>
         <w:numPr>
           <w:ilvl w:val="0"/>
@@ -2833,103 +3588,321 @@
           <w:lang w:eastAsia="en-GB"/>
           <w14:ligatures w14:val="none"/>
         </w:rPr>
-        <w:t>s</w:t>
-      </w:r>
-      <w:r>
-        <w:rPr>
-          <w:rFonts w:ascii="Times New Roman" w:eastAsia="Times New Roman" w:hAnsi="Times New Roman" w:cs="Times New Roman"/>
-          <w:kern w:val="0"/>
-          <w:sz w:val="24"/>
-          <w:szCs w:val="24"/>
-          <w:lang w:eastAsia="en-GB"/>
-          <w14:ligatures w14:val="none"/>
-        </w:rPr>
-        <w:t>arebbe stato opportuno includere la libreria “math.h”</w:t>
-      </w:r>
-    </w:p>
-    <w:p>
-      <w:pPr>
-        <w:spacing w:after="0" w:line="240" w:lineRule="auto"/>
-        <w:rPr>
-          <w:rFonts w:ascii="Times New Roman" w:eastAsia="Times New Roman" w:hAnsi="Times New Roman" w:cs="Times New Roman"/>
-          <w:kern w:val="0"/>
-          <w:sz w:val="24"/>
-          <w:szCs w:val="24"/>
-          <w:lang w:eastAsia="en-GB"/>
-          <w14:ligatures w14:val="none"/>
-        </w:rPr>
-      </w:pPr>
-    </w:p>
-    <w:p>
-      <w:pPr>
-        <w:spacing w:after="0" w:line="240" w:lineRule="auto"/>
-        <w:rPr>
-          <w:rFonts w:ascii="Times New Roman" w:eastAsia="Times New Roman" w:hAnsi="Times New Roman" w:cs="Times New Roman"/>
-          <w:kern w:val="0"/>
-          <w:sz w:val="24"/>
-          <w:szCs w:val="24"/>
-          <w:lang w:eastAsia="en-GB"/>
-          <w14:ligatures w14:val="none"/>
-        </w:rPr>
-      </w:pPr>
-    </w:p>
-    <w:p>
-      <w:pPr>
-        <w:spacing w:after="0" w:line="240" w:lineRule="auto"/>
-        <w:rPr>
-          <w:rFonts w:ascii="Times New Roman" w:eastAsia="Times New Roman" w:hAnsi="Times New Roman" w:cs="Times New Roman"/>
-          <w:kern w:val="0"/>
-          <w:sz w:val="24"/>
-          <w:szCs w:val="24"/>
-          <w:lang w:eastAsia="en-GB"/>
-          <w14:ligatures w14:val="none"/>
-        </w:rPr>
-      </w:pPr>
-    </w:p>
-    <w:p>
-      <w:pPr>
-        <w:spacing w:after="0" w:line="240" w:lineRule="auto"/>
-        <w:rPr>
-          <w:rFonts w:ascii="Times New Roman" w:eastAsia="Times New Roman" w:hAnsi="Times New Roman" w:cs="Times New Roman"/>
-          <w:kern w:val="0"/>
-          <w:sz w:val="24"/>
-          <w:szCs w:val="24"/>
-          <w:lang w:eastAsia="en-GB"/>
-          <w14:ligatures w14:val="none"/>
-        </w:rPr>
-      </w:pPr>
-    </w:p>
-    <w:p>
-      <w:pPr>
-        <w:spacing w:after="0" w:line="240" w:lineRule="auto"/>
-        <w:rPr>
-          <w:rFonts w:ascii="Times New Roman" w:eastAsia="Times New Roman" w:hAnsi="Times New Roman" w:cs="Times New Roman"/>
-          <w:kern w:val="0"/>
-          <w:sz w:val="24"/>
-          <w:szCs w:val="24"/>
-          <w:lang w:eastAsia="en-GB"/>
-          <w14:ligatures w14:val="none"/>
-        </w:rPr>
-      </w:pPr>
-    </w:p>
-    <w:p>
-      <w:pPr>
-        <w:spacing w:after="0" w:line="240" w:lineRule="auto"/>
-        <w:rPr>
-          <w:rFonts w:ascii="Times New Roman" w:eastAsia="Times New Roman" w:hAnsi="Times New Roman" w:cs="Times New Roman"/>
-          <w:kern w:val="0"/>
-          <w:sz w:val="24"/>
-          <w:szCs w:val="24"/>
-          <w:lang w:eastAsia="en-GB"/>
-          <w14:ligatures w14:val="none"/>
-        </w:rPr>
-      </w:pPr>
-    </w:p>
-    <w:p>
-      <w:pPr>
-        <w:spacing w:after="0" w:line="240" w:lineRule="auto"/>
-        <w:rPr>
-          <w:rFonts w:ascii="Times New Roman" w:eastAsia="Times New Roman" w:hAnsi="Times New Roman" w:cs="Times New Roman"/>
+        <w:t>potrebbe risultare</w:t>
+      </w:r>
+      <w:r>
+        <w:rPr>
+          <w:rFonts w:ascii="Times New Roman" w:eastAsia="Times New Roman" w:hAnsi="Times New Roman" w:cs="Times New Roman"/>
+          <w:kern w:val="0"/>
+          <w:sz w:val="24"/>
+          <w:szCs w:val="24"/>
+          <w:lang w:eastAsia="en-GB"/>
+          <w14:ligatures w14:val="none"/>
+        </w:rPr>
+        <w:t xml:space="preserve"> opportuno includere la libreria “math.h”</w:t>
+      </w:r>
+      <w:r>
+        <w:rPr>
+          <w:rFonts w:ascii="Times New Roman" w:eastAsia="Times New Roman" w:hAnsi="Times New Roman" w:cs="Times New Roman"/>
+          <w:kern w:val="0"/>
+          <w:sz w:val="24"/>
+          <w:szCs w:val="24"/>
+          <w:lang w:eastAsia="en-GB"/>
+          <w14:ligatures w14:val="none"/>
+        </w:rPr>
+        <w:t>.</w:t>
+      </w:r>
+    </w:p>
+    <w:p>
+      <w:pPr>
+        <w:spacing w:after="0" w:line="240" w:lineRule="auto"/>
+        <w:rPr>
+          <w:rFonts w:ascii="Times New Roman" w:eastAsia="Times New Roman" w:hAnsi="Times New Roman" w:cs="Times New Roman"/>
+          <w:kern w:val="0"/>
+          <w:sz w:val="24"/>
+          <w:szCs w:val="24"/>
+          <w:lang w:eastAsia="en-GB"/>
+          <w14:ligatures w14:val="none"/>
+        </w:rPr>
+      </w:pPr>
+    </w:p>
+    <w:p>
+      <w:pPr>
+        <w:spacing w:after="0" w:line="240" w:lineRule="auto"/>
+        <w:rPr>
+          <w:rFonts w:ascii="Times New Roman" w:eastAsia="Times New Roman" w:hAnsi="Times New Roman" w:cs="Times New Roman"/>
+          <w:kern w:val="0"/>
+          <w:sz w:val="24"/>
+          <w:szCs w:val="24"/>
+          <w:lang w:eastAsia="en-GB"/>
+          <w14:ligatures w14:val="none"/>
+        </w:rPr>
+      </w:pPr>
+    </w:p>
+    <w:p>
+      <w:pPr>
+        <w:rPr>
+          <w:rFonts w:ascii="Times" w:hAnsi="Times"/>
+        </w:rPr>
+      </w:pPr>
+      <w:r>
+        <w:rPr>
+          <w:rFonts w:ascii="Times" w:hAnsi="Times"/>
+        </w:rPr>
+        <w:t xml:space="preserve">A seguito </w:t>
+      </w:r>
+      <w:r>
+        <w:rPr>
+          <w:rFonts w:ascii="Times" w:hAnsi="Times"/>
+        </w:rPr>
+        <w:t>dei</w:t>
+      </w:r>
+      <w:r>
+        <w:rPr>
+          <w:rFonts w:ascii="Times" w:hAnsi="Times"/>
+        </w:rPr>
+        <w:t xml:space="preserve"> problemi</w:t>
+      </w:r>
+      <w:r>
+        <w:rPr>
+          <w:rFonts w:ascii="Times" w:hAnsi="Times"/>
+        </w:rPr>
+        <w:t xml:space="preserve"> di compilazione</w:t>
+      </w:r>
+      <w:r>
+        <w:rPr>
+          <w:rFonts w:ascii="Times" w:hAnsi="Times"/>
+        </w:rPr>
+        <w:t xml:space="preserve"> </w:t>
+      </w:r>
+      <w:r>
+        <w:rPr>
+          <w:rFonts w:ascii="Times" w:hAnsi="Times"/>
+        </w:rPr>
+        <w:t>sopra citati</w:t>
+      </w:r>
+      <w:r>
+        <w:rPr>
+          <w:rFonts w:ascii="Times" w:hAnsi="Times"/>
+        </w:rPr>
+        <w:t xml:space="preserve">, </w:t>
+      </w:r>
+      <w:r>
+        <w:rPr>
+          <w:rFonts w:ascii="Times" w:hAnsi="Times"/>
+        </w:rPr>
+        <w:t>sono state attuate apposite correzioni al fin di riuscire a compilare il programma.</w:t>
+      </w:r>
+      <w:r>
+        <w:rPr>
+          <w:rFonts w:ascii="Times" w:hAnsi="Times"/>
+        </w:rPr>
+        <w:t xml:space="preserve"> Risolti gli errori, </w:t>
+      </w:r>
+      <w:r>
+        <w:rPr>
+          <w:rFonts w:ascii="Times" w:hAnsi="Times"/>
+        </w:rPr>
+        <w:t>il programma compilava correttamente.</w:t>
+      </w:r>
+    </w:p>
+    <w:p>
+      <w:pPr>
+        <w:spacing w:after="0" w:line="240" w:lineRule="auto"/>
+        <w:rPr>
+          <w:rFonts w:ascii="Times" w:hAnsi="Times"/>
+        </w:rPr>
+      </w:pPr>
+      <w:r>
+        <w:rPr>
+          <w:rFonts w:ascii="Times" w:hAnsi="Times"/>
+        </w:rPr>
+        <w:t>A questo punto,</w:t>
+      </w:r>
+      <w:r>
+        <w:rPr>
+          <w:rFonts w:ascii="Times" w:hAnsi="Times"/>
+        </w:rPr>
+        <w:t xml:space="preserve"> </w:t>
+      </w:r>
+      <w:r>
+        <w:rPr>
+          <w:rFonts w:ascii="Times" w:hAnsi="Times"/>
+        </w:rPr>
+        <w:t>per il testing</w:t>
+      </w:r>
+      <w:r>
+        <w:rPr>
+          <w:rFonts w:ascii="Times" w:hAnsi="Times"/>
+        </w:rPr>
+        <w:t xml:space="preserve"> dell’interfaccia</w:t>
+      </w:r>
+      <w:r>
+        <w:rPr>
+          <w:rFonts w:ascii="Times" w:hAnsi="Times"/>
+        </w:rPr>
+        <w:t xml:space="preserve">, </w:t>
+      </w:r>
+      <w:r>
+        <w:rPr>
+          <w:rFonts w:ascii="Times" w:hAnsi="Times"/>
+        </w:rPr>
+        <w:t>è</w:t>
+      </w:r>
+      <w:r>
+        <w:rPr>
+          <w:rFonts w:ascii="Times" w:hAnsi="Times"/>
+        </w:rPr>
+        <w:t xml:space="preserve"> stata </w:t>
+      </w:r>
+      <w:r>
+        <w:rPr>
+          <w:rFonts w:ascii="Times" w:hAnsi="Times"/>
+        </w:rPr>
+        <w:t>adottata una procedura base</w:t>
+      </w:r>
+      <w:r>
+        <w:rPr>
+          <w:rFonts w:ascii="Times" w:hAnsi="Times"/>
+        </w:rPr>
+        <w:t xml:space="preserve">: </w:t>
+      </w:r>
+      <w:r>
+        <w:rPr>
+          <w:rFonts w:ascii="Times" w:hAnsi="Times"/>
+        </w:rPr>
+        <w:t xml:space="preserve">sono state </w:t>
+      </w:r>
+      <w:r>
+        <w:rPr>
+          <w:rFonts w:ascii="Times" w:hAnsi="Times"/>
+        </w:rPr>
+        <w:t>crea</w:t>
+      </w:r>
+      <w:r>
+        <w:rPr>
+          <w:rFonts w:ascii="Times" w:hAnsi="Times"/>
+        </w:rPr>
+        <w:t>t</w:t>
+      </w:r>
+      <w:r>
+        <w:rPr>
+          <w:rFonts w:ascii="Times" w:hAnsi="Times"/>
+        </w:rPr>
+        <w:t>e diverse figure geometriche</w:t>
+      </w:r>
+      <w:r>
+        <w:rPr>
+          <w:rFonts w:ascii="Times" w:hAnsi="Times"/>
+        </w:rPr>
+        <w:t xml:space="preserve"> (1 o più per ciascuna figura)</w:t>
+      </w:r>
+      <w:r>
+        <w:rPr>
+          <w:rFonts w:ascii="Times" w:hAnsi="Times"/>
+        </w:rPr>
+        <w:t>, inserendo le</w:t>
+      </w:r>
+      <w:r>
+        <w:rPr>
+          <w:rFonts w:ascii="Times" w:hAnsi="Times"/>
+        </w:rPr>
+        <w:t xml:space="preserve"> rispettive dimensioni di lati/diagonali</w:t>
+      </w:r>
+      <w:r>
+        <w:rPr>
+          <w:rFonts w:ascii="Times" w:hAnsi="Times"/>
+        </w:rPr>
+        <w:t xml:space="preserve">. </w:t>
+      </w:r>
+      <w:r>
+        <w:rPr>
+          <w:rFonts w:ascii="Times" w:hAnsi="Times"/>
+        </w:rPr>
+        <w:t xml:space="preserve">Il programma </w:t>
+      </w:r>
+      <w:r>
+        <w:rPr>
+          <w:rFonts w:ascii="Times" w:hAnsi="Times"/>
+        </w:rPr>
+        <w:t>non ha presentato problemi, rispondendo correttamente alle richieste</w:t>
+      </w:r>
+      <w:r>
+        <w:rPr>
+          <w:rFonts w:ascii="Times" w:hAnsi="Times"/>
+        </w:rPr>
+        <w:t xml:space="preserve">, con </w:t>
+      </w:r>
+      <w:r>
+        <w:rPr>
+          <w:rFonts w:ascii="Times" w:hAnsi="Times"/>
+        </w:rPr>
+        <w:t>ulteriore</w:t>
+      </w:r>
+      <w:r>
+        <w:rPr>
+          <w:rFonts w:ascii="Times" w:hAnsi="Times"/>
+        </w:rPr>
+        <w:t xml:space="preserve"> possibilità di visualizzare graficamente le figure</w:t>
+      </w:r>
+      <w:r>
+        <w:rPr>
+          <w:rFonts w:ascii="Times" w:hAnsi="Times"/>
+        </w:rPr>
+        <w:t xml:space="preserve"> (non richiesto nelle specifiche)</w:t>
+      </w:r>
+      <w:r>
+        <w:rPr>
+          <w:rFonts w:ascii="Times" w:hAnsi="Times"/>
+        </w:rPr>
+        <w:t xml:space="preserve">. </w:t>
+      </w:r>
+    </w:p>
+    <w:p>
+      <w:pPr>
+        <w:spacing w:after="0" w:line="240" w:lineRule="auto"/>
+        <w:rPr>
+          <w:rFonts w:ascii="Times" w:hAnsi="Times"/>
+        </w:rPr>
+      </w:pPr>
+      <w:r>
+        <w:rPr>
+          <w:rFonts w:ascii="Times" w:hAnsi="Times"/>
+        </w:rPr>
+        <w:t>All’uso, l’interfaccia risulta essere intuitiva e ordinata.</w:t>
+      </w:r>
+    </w:p>
+    <w:p>
+      <w:pPr>
+        <w:spacing w:after="0" w:line="240" w:lineRule="auto"/>
+        <w:rPr>
+          <w:rFonts w:ascii="Times" w:eastAsia="Times New Roman" w:hAnsi="Times" w:cs="Times New Roman"/>
+          <w:kern w:val="0"/>
+          <w:sz w:val="24"/>
+          <w:szCs w:val="24"/>
+          <w:lang w:eastAsia="en-GB"/>
+          <w14:ligatures w14:val="none"/>
+        </w:rPr>
+      </w:pPr>
+    </w:p>
+    <w:p>
+      <w:pPr>
+        <w:spacing w:after="0" w:line="240" w:lineRule="auto"/>
+        <w:rPr>
+          <w:rFonts w:ascii="Times" w:eastAsia="Times New Roman" w:hAnsi="Times" w:cs="Times New Roman"/>
+          <w:kern w:val="0"/>
+          <w:sz w:val="24"/>
+          <w:szCs w:val="24"/>
+          <w:lang w:eastAsia="en-GB"/>
+          <w14:ligatures w14:val="none"/>
+        </w:rPr>
+      </w:pPr>
+    </w:p>
+    <w:p>
+      <w:pPr>
+        <w:spacing w:after="0" w:line="240" w:lineRule="auto"/>
+        <w:rPr>
+          <w:rFonts w:ascii="Times" w:eastAsia="Times New Roman" w:hAnsi="Times" w:cs="Times New Roman"/>
           <w:kern w:val="0"/>
           <w:sz w:val="24"/>
           <w:szCs w:val="24"/>
@@ -3115,7 +4088,964 @@
         <w:t>3.b Riportare i risultati del test</w:t>
       </w:r>
     </w:p>
-    <w:p/>
+    <w:p>
+      <w:pPr>
+        <w:rPr>
+          <w:rFonts w:ascii="Times" w:hAnsi="Times"/>
+        </w:rPr>
+      </w:pPr>
+    </w:p>
+    <w:p>
+      <w:pPr>
+        <w:rPr>
+          <w:rFonts w:ascii="Times" w:hAnsi="Times"/>
+          <w:sz w:val="24"/>
+          <w:szCs w:val="24"/>
+        </w:rPr>
+      </w:pPr>
+      <w:r>
+        <w:rPr>
+          <w:rFonts w:ascii="Times" w:hAnsi="Times"/>
+          <w:sz w:val="24"/>
+          <w:szCs w:val="24"/>
+        </w:rPr>
+        <w:t>S</w:t>
+      </w:r>
+      <w:r>
+        <w:rPr>
+          <w:rFonts w:ascii="Times" w:hAnsi="Times"/>
+          <w:sz w:val="24"/>
+          <w:szCs w:val="24"/>
+        </w:rPr>
+        <w:t xml:space="preserve">i vogliono elencare </w:t>
+      </w:r>
+      <w:r>
+        <w:rPr>
+          <w:rFonts w:ascii="Times" w:hAnsi="Times"/>
+          <w:sz w:val="24"/>
+          <w:szCs w:val="24"/>
+        </w:rPr>
+        <w:t>le</w:t>
+      </w:r>
+      <w:r>
+        <w:rPr>
+          <w:rFonts w:ascii="Times" w:hAnsi="Times"/>
+          <w:sz w:val="24"/>
+          <w:szCs w:val="24"/>
+        </w:rPr>
+        <w:t xml:space="preserve"> procedure</w:t>
+      </w:r>
+      <w:r>
+        <w:rPr>
+          <w:rFonts w:ascii="Times" w:hAnsi="Times"/>
+          <w:sz w:val="24"/>
+          <w:szCs w:val="24"/>
+        </w:rPr>
+        <w:t xml:space="preserve"> </w:t>
+      </w:r>
+      <w:r>
+        <w:rPr>
+          <w:rFonts w:ascii="Times" w:hAnsi="Times"/>
+          <w:sz w:val="24"/>
+          <w:szCs w:val="24"/>
+        </w:rPr>
+        <w:t>attuate</w:t>
+      </w:r>
+      <w:r>
+        <w:rPr>
+          <w:rFonts w:ascii="Times" w:hAnsi="Times"/>
+          <w:sz w:val="24"/>
+          <w:szCs w:val="24"/>
+        </w:rPr>
+        <w:t>:</w:t>
+      </w:r>
+    </w:p>
+    <w:p>
+      <w:pPr>
+        <w:spacing w:after="0" w:line="240" w:lineRule="auto"/>
+        <w:rPr>
+          <w:rFonts w:ascii="Times" w:hAnsi="Times"/>
+          <w:sz w:val="24"/>
+          <w:szCs w:val="24"/>
+        </w:rPr>
+      </w:pPr>
+      <w:r>
+        <w:rPr>
+          <w:rFonts w:ascii="Times" w:hAnsi="Times"/>
+          <w:sz w:val="24"/>
+          <w:szCs w:val="24"/>
+        </w:rPr>
+        <w:t>Il primo approccio prevede il testing del menu utente</w:t>
+      </w:r>
+      <w:r>
+        <w:rPr>
+          <w:rFonts w:ascii="Times" w:hAnsi="Times"/>
+          <w:sz w:val="24"/>
+          <w:szCs w:val="24"/>
+        </w:rPr>
+        <w:t xml:space="preserve"> - </w:t>
+      </w:r>
+      <w:r>
+        <w:rPr>
+          <w:rFonts w:ascii="Times" w:hAnsi="Times"/>
+          <w:sz w:val="24"/>
+          <w:szCs w:val="24"/>
+        </w:rPr>
+        <w:t xml:space="preserve">Sono stati dati in </w:t>
+      </w:r>
+      <w:r>
+        <w:rPr>
+          <w:rFonts w:ascii="Times" w:hAnsi="Times"/>
+          <w:sz w:val="24"/>
+          <w:szCs w:val="24"/>
+        </w:rPr>
+        <w:t>pasto valori negativi e/o caratteri al programma, al fin di testare la sua risposta dinnanzi ad una scelta non prevista.</w:t>
+      </w:r>
+    </w:p>
+    <w:p>
+      <w:pPr>
+        <w:spacing w:after="0" w:line="240" w:lineRule="auto"/>
+        <w:rPr>
+          <w:rFonts w:ascii="Times" w:hAnsi="Times"/>
+          <w:sz w:val="24"/>
+          <w:szCs w:val="24"/>
+        </w:rPr>
+      </w:pPr>
+      <w:r>
+        <w:rPr>
+          <w:rFonts w:ascii="Times" w:hAnsi="Times"/>
+          <w:sz w:val="24"/>
+          <w:szCs w:val="24"/>
+        </w:rPr>
+        <w:t>In particolare, si voleva testare il valore di scelta</w:t>
+      </w:r>
+      <w:r>
+        <w:rPr>
+          <w:rFonts w:ascii="Times" w:hAnsi="Times"/>
+          <w:sz w:val="24"/>
+          <w:szCs w:val="24"/>
+        </w:rPr>
+        <w:t xml:space="preserve">, </w:t>
+      </w:r>
+      <w:r>
+        <w:rPr>
+          <w:rFonts w:ascii="Times" w:hAnsi="Times"/>
+          <w:sz w:val="24"/>
+          <w:szCs w:val="24"/>
+        </w:rPr>
+        <w:t>per muoversi all’interno del menu</w:t>
+      </w:r>
+      <w:r>
+        <w:rPr>
+          <w:rFonts w:ascii="Times" w:hAnsi="Times"/>
+          <w:sz w:val="24"/>
+          <w:szCs w:val="24"/>
+        </w:rPr>
+        <w:t>,</w:t>
+      </w:r>
+      <w:r>
+        <w:rPr>
+          <w:rFonts w:ascii="Times" w:hAnsi="Times"/>
+          <w:sz w:val="24"/>
+          <w:szCs w:val="24"/>
+        </w:rPr>
+        <w:t xml:space="preserve"> e i valori associati alle dimensioni delle figure.</w:t>
+      </w:r>
+    </w:p>
+    <w:p>
+      <w:pPr>
+        <w:rPr>
+          <w:rFonts w:ascii="Times" w:hAnsi="Times"/>
+          <w:sz w:val="24"/>
+          <w:szCs w:val="24"/>
+        </w:rPr>
+      </w:pPr>
+    </w:p>
+    <w:p>
+      <w:pPr>
+        <w:rPr>
+          <w:rFonts w:ascii="Times" w:hAnsi="Times"/>
+          <w:sz w:val="24"/>
+          <w:szCs w:val="24"/>
+        </w:rPr>
+      </w:pPr>
+      <w:r>
+        <w:rPr>
+          <w:rFonts w:ascii="Times" w:hAnsi="Times"/>
+          <w:sz w:val="24"/>
+          <w:szCs w:val="24"/>
+        </w:rPr>
+        <w:t>Nella selezione delle opzioni del menu</w:t>
+      </w:r>
+      <w:r>
+        <w:rPr>
+          <w:rFonts w:ascii="Times" w:hAnsi="Times"/>
+          <w:sz w:val="24"/>
+          <w:szCs w:val="24"/>
+        </w:rPr>
+        <w:t>,</w:t>
+      </w:r>
+      <w:r>
+        <w:rPr>
+          <w:rFonts w:ascii="Times" w:hAnsi="Times"/>
+          <w:sz w:val="24"/>
+          <w:szCs w:val="24"/>
+        </w:rPr>
+        <w:t xml:space="preserve"> </w:t>
+      </w:r>
+      <w:r>
+        <w:rPr>
+          <w:rFonts w:ascii="Times" w:hAnsi="Times"/>
+          <w:sz w:val="24"/>
+          <w:szCs w:val="24"/>
+        </w:rPr>
+        <w:t>sono stati</w:t>
+      </w:r>
+      <w:r>
+        <w:rPr>
+          <w:rFonts w:ascii="Times" w:hAnsi="Times"/>
+          <w:sz w:val="24"/>
+          <w:szCs w:val="24"/>
+        </w:rPr>
+        <w:t xml:space="preserve"> inserit</w:t>
+      </w:r>
+      <w:r>
+        <w:rPr>
+          <w:rFonts w:ascii="Times" w:hAnsi="Times"/>
+          <w:sz w:val="24"/>
+          <w:szCs w:val="24"/>
+        </w:rPr>
+        <w:t>i</w:t>
+      </w:r>
+      <w:r>
+        <w:rPr>
+          <w:rFonts w:ascii="Times" w:hAnsi="Times"/>
+          <w:sz w:val="24"/>
+          <w:szCs w:val="24"/>
+        </w:rPr>
+        <w:t xml:space="preserve"> </w:t>
+      </w:r>
+      <w:r>
+        <w:rPr>
+          <w:rFonts w:ascii="Times" w:hAnsi="Times"/>
+          <w:sz w:val="24"/>
+          <w:szCs w:val="24"/>
+        </w:rPr>
+        <w:t>valor</w:t>
+      </w:r>
+      <w:r>
+        <w:rPr>
+          <w:rFonts w:ascii="Times" w:hAnsi="Times"/>
+          <w:sz w:val="24"/>
+          <w:szCs w:val="24"/>
+        </w:rPr>
+        <w:t>i</w:t>
+      </w:r>
+      <w:r>
+        <w:rPr>
+          <w:rFonts w:ascii="Times" w:hAnsi="Times"/>
+          <w:sz w:val="24"/>
+          <w:szCs w:val="24"/>
+        </w:rPr>
+        <w:t xml:space="preserve"> &gt; 4</w:t>
+      </w:r>
+      <w:r>
+        <w:rPr>
+          <w:rFonts w:ascii="Times" w:hAnsi="Times"/>
+          <w:sz w:val="24"/>
+          <w:szCs w:val="24"/>
+        </w:rPr>
+        <w:t xml:space="preserve"> e negativi; </w:t>
+      </w:r>
+      <w:r>
+        <w:rPr>
+          <w:rFonts w:ascii="Times" w:hAnsi="Times"/>
+          <w:sz w:val="24"/>
+          <w:szCs w:val="24"/>
+        </w:rPr>
+        <w:t>il programma riporta</w:t>
+      </w:r>
+      <w:r>
+        <w:rPr>
+          <w:rFonts w:ascii="Times" w:hAnsi="Times"/>
+          <w:sz w:val="24"/>
+          <w:szCs w:val="24"/>
+        </w:rPr>
+        <w:t xml:space="preserve"> (correttamente)</w:t>
+      </w:r>
+      <w:r>
+        <w:rPr>
+          <w:rFonts w:ascii="Times" w:hAnsi="Times"/>
+          <w:sz w:val="24"/>
+          <w:szCs w:val="24"/>
+        </w:rPr>
+        <w:t xml:space="preserve"> che la scelta non è idonea</w:t>
+      </w:r>
+      <w:r>
+        <w:rPr>
+          <w:rFonts w:ascii="Times" w:hAnsi="Times"/>
+          <w:sz w:val="24"/>
+          <w:szCs w:val="24"/>
+        </w:rPr>
+        <w:t>.</w:t>
+      </w:r>
+      <w:r>
+        <w:rPr>
+          <w:rFonts w:ascii="Times" w:hAnsi="Times"/>
+          <w:sz w:val="24"/>
+          <w:szCs w:val="24"/>
+        </w:rPr>
+        <w:t xml:space="preserve"> Inserendo invece dei caratteri, il programma non risponde correttamente.   </w:t>
+      </w:r>
+    </w:p>
+    <w:p>
+      <w:pPr>
+        <w:rPr>
+          <w:rFonts w:ascii="Times" w:hAnsi="Times"/>
+          <w:sz w:val="24"/>
+          <w:szCs w:val="24"/>
+        </w:rPr>
+      </w:pPr>
+      <w:r>
+        <w:rPr>
+          <w:rFonts w:ascii="Times" w:hAnsi="Times"/>
+          <w:sz w:val="24"/>
+          <w:szCs w:val="24"/>
+        </w:rPr>
+        <w:t>Per quanto riguarda la scelta delle dimensioni dei poligoni</w:t>
+      </w:r>
+      <w:r>
+        <w:rPr>
+          <w:rFonts w:ascii="Times" w:hAnsi="Times"/>
+          <w:sz w:val="24"/>
+          <w:szCs w:val="24"/>
+        </w:rPr>
+        <w:t xml:space="preserve">: </w:t>
+      </w:r>
+    </w:p>
+    <w:p>
+      <w:pPr>
+        <w:pStyle w:val="Paragrafoelenco"/>
+        <w:numPr>
+          <w:ilvl w:val="0"/>
+          <w:numId w:val="3"/>
+        </w:numPr>
+        <w:rPr>
+          <w:rFonts w:ascii="Times" w:hAnsi="Times"/>
+          <w:sz w:val="24"/>
+          <w:szCs w:val="24"/>
+        </w:rPr>
+      </w:pPr>
+      <w:r>
+        <w:rPr>
+          <w:rFonts w:ascii="Times" w:hAnsi="Times"/>
+          <w:sz w:val="24"/>
+          <w:szCs w:val="24"/>
+        </w:rPr>
+        <w:t>creazione del rettangolo:</w:t>
+      </w:r>
+      <w:r>
+        <w:rPr>
+          <w:rFonts w:ascii="Times" w:hAnsi="Times"/>
+          <w:sz w:val="24"/>
+          <w:szCs w:val="24"/>
+        </w:rPr>
+        <w:t xml:space="preserve"> </w:t>
+      </w:r>
+    </w:p>
+    <w:p>
+      <w:pPr>
+        <w:pStyle w:val="Paragrafoelenco"/>
+        <w:rPr>
+          <w:rFonts w:ascii="Times" w:hAnsi="Times"/>
+          <w:sz w:val="24"/>
+          <w:szCs w:val="24"/>
+        </w:rPr>
+      </w:pPr>
+      <w:r>
+        <w:rPr>
+          <w:rFonts w:ascii="Times" w:hAnsi="Times"/>
+          <w:sz w:val="24"/>
+          <w:szCs w:val="24"/>
+        </w:rPr>
+        <w:t xml:space="preserve">per valori </w:t>
+      </w:r>
+      <w:proofErr w:type="gramStart"/>
+      <w:r>
+        <w:rPr>
+          <w:rFonts w:ascii="Times" w:hAnsi="Times"/>
+          <w:sz w:val="24"/>
+          <w:szCs w:val="24"/>
+        </w:rPr>
+        <w:t xml:space="preserve">negativi </w:t>
+      </w:r>
+      <w:r>
+        <w:rPr>
+          <w:rFonts w:ascii="Times" w:hAnsi="Times"/>
+          <w:sz w:val="24"/>
+          <w:szCs w:val="24"/>
+        </w:rPr>
+        <w:t xml:space="preserve"> e</w:t>
+      </w:r>
+      <w:proofErr w:type="gramEnd"/>
+      <w:r>
+        <w:rPr>
+          <w:rFonts w:ascii="Times" w:hAnsi="Times"/>
+          <w:sz w:val="24"/>
+          <w:szCs w:val="24"/>
+        </w:rPr>
+        <w:t>/o</w:t>
+      </w:r>
+      <w:r>
+        <w:rPr>
+          <w:rFonts w:ascii="Times" w:hAnsi="Times"/>
+          <w:sz w:val="24"/>
+          <w:szCs w:val="24"/>
+        </w:rPr>
+        <w:t xml:space="preserve"> per caratteri </w:t>
+      </w:r>
+      <w:r>
+        <w:rPr>
+          <w:rFonts w:ascii="Times" w:hAnsi="Times"/>
+          <w:sz w:val="24"/>
+          <w:szCs w:val="24"/>
+        </w:rPr>
+        <w:t>- warning da parte del costruttore</w:t>
+      </w:r>
+      <w:r>
+        <w:rPr>
+          <w:rFonts w:ascii="Times" w:hAnsi="Times"/>
+          <w:sz w:val="24"/>
+          <w:szCs w:val="24"/>
+        </w:rPr>
+        <w:t>.</w:t>
+      </w:r>
+    </w:p>
+    <w:p>
+      <w:pPr>
+        <w:pStyle w:val="Paragrafoelenco"/>
+        <w:rPr>
+          <w:rFonts w:ascii="Times" w:hAnsi="Times"/>
+          <w:sz w:val="24"/>
+          <w:szCs w:val="24"/>
+        </w:rPr>
+      </w:pPr>
+    </w:p>
+    <w:p>
+      <w:pPr>
+        <w:pStyle w:val="Paragrafoelenco"/>
+        <w:numPr>
+          <w:ilvl w:val="0"/>
+          <w:numId w:val="3"/>
+        </w:numPr>
+        <w:rPr>
+          <w:rFonts w:ascii="Times" w:hAnsi="Times"/>
+          <w:sz w:val="24"/>
+          <w:szCs w:val="24"/>
+        </w:rPr>
+      </w:pPr>
+      <w:r>
+        <w:rPr>
+          <w:rFonts w:ascii="Times" w:hAnsi="Times"/>
+          <w:sz w:val="24"/>
+          <w:szCs w:val="24"/>
+        </w:rPr>
+        <w:t>creazione del rombo:</w:t>
+      </w:r>
+    </w:p>
+    <w:p>
+      <w:pPr>
+        <w:pStyle w:val="Paragrafoelenco"/>
+        <w:rPr>
+          <w:rFonts w:ascii="Times" w:hAnsi="Times"/>
+          <w:sz w:val="24"/>
+          <w:szCs w:val="24"/>
+        </w:rPr>
+      </w:pPr>
+      <w:r>
+        <w:rPr>
+          <w:rFonts w:ascii="Times" w:hAnsi="Times"/>
+          <w:sz w:val="24"/>
+          <w:szCs w:val="24"/>
+        </w:rPr>
+        <w:t>per valori negativi</w:t>
+      </w:r>
+      <w:r>
+        <w:rPr>
+          <w:rFonts w:ascii="Times" w:hAnsi="Times"/>
+          <w:sz w:val="24"/>
+          <w:szCs w:val="24"/>
+        </w:rPr>
+        <w:t xml:space="preserve"> e/o caratteri</w:t>
+      </w:r>
+      <w:r>
+        <w:rPr>
+          <w:rFonts w:ascii="Times" w:hAnsi="Times"/>
+          <w:sz w:val="24"/>
+          <w:szCs w:val="24"/>
+        </w:rPr>
+        <w:t xml:space="preserve"> –</w:t>
+      </w:r>
+      <w:r>
+        <w:rPr>
+          <w:rFonts w:ascii="Times" w:hAnsi="Times"/>
+          <w:sz w:val="24"/>
+          <w:szCs w:val="24"/>
+        </w:rPr>
+        <w:t xml:space="preserve"> </w:t>
+      </w:r>
+      <w:r>
+        <w:rPr>
+          <w:rFonts w:ascii="Times" w:hAnsi="Times"/>
+          <w:sz w:val="24"/>
+          <w:szCs w:val="24"/>
+        </w:rPr>
+        <w:t>genera</w:t>
+      </w:r>
+      <w:r>
+        <w:rPr>
+          <w:rFonts w:ascii="Times" w:hAnsi="Times"/>
+          <w:sz w:val="24"/>
+          <w:szCs w:val="24"/>
+        </w:rPr>
+        <w:t xml:space="preserve"> errore</w:t>
+      </w:r>
+      <w:r>
+        <w:rPr>
+          <w:rFonts w:ascii="Times" w:hAnsi="Times"/>
+          <w:sz w:val="24"/>
+          <w:szCs w:val="24"/>
+        </w:rPr>
+        <w:t>;</w:t>
+      </w:r>
+    </w:p>
+    <w:p>
+      <w:pPr>
+        <w:pStyle w:val="Paragrafoelenco"/>
+        <w:rPr>
+          <w:rFonts w:ascii="Times" w:hAnsi="Times"/>
+          <w:sz w:val="24"/>
+          <w:szCs w:val="24"/>
+        </w:rPr>
+      </w:pPr>
+    </w:p>
+    <w:p>
+      <w:pPr>
+        <w:pStyle w:val="Paragrafoelenco"/>
+        <w:numPr>
+          <w:ilvl w:val="0"/>
+          <w:numId w:val="3"/>
+        </w:numPr>
+        <w:rPr>
+          <w:rFonts w:ascii="Times" w:hAnsi="Times"/>
+          <w:sz w:val="24"/>
+          <w:szCs w:val="24"/>
+        </w:rPr>
+      </w:pPr>
+      <w:r>
+        <w:rPr>
+          <w:rFonts w:ascii="Times" w:hAnsi="Times"/>
+          <w:sz w:val="24"/>
+          <w:szCs w:val="24"/>
+        </w:rPr>
+        <w:t>creazione del trapezio rettangolo</w:t>
+      </w:r>
+    </w:p>
+    <w:p>
+      <w:pPr>
+        <w:pStyle w:val="Paragrafoelenco"/>
+        <w:rPr>
+          <w:rFonts w:ascii="Times" w:hAnsi="Times"/>
+          <w:sz w:val="24"/>
+          <w:szCs w:val="24"/>
+        </w:rPr>
+      </w:pPr>
+      <w:r>
+        <w:rPr>
+          <w:rFonts w:ascii="Times" w:hAnsi="Times"/>
+          <w:sz w:val="24"/>
+          <w:szCs w:val="24"/>
+        </w:rPr>
+        <w:t>per valori negativi</w:t>
+      </w:r>
+      <w:r>
+        <w:rPr>
+          <w:rFonts w:ascii="Times" w:hAnsi="Times"/>
+          <w:sz w:val="24"/>
+          <w:szCs w:val="24"/>
+        </w:rPr>
+        <w:t xml:space="preserve"> e/o caratteri – genera error</w:t>
+      </w:r>
+      <w:r>
+        <w:rPr>
+          <w:rFonts w:ascii="Times" w:hAnsi="Times"/>
+          <w:sz w:val="24"/>
+          <w:szCs w:val="24"/>
+        </w:rPr>
+        <w:t>e</w:t>
+      </w:r>
+      <w:r>
+        <w:rPr>
+          <w:rFonts w:ascii="Times" w:hAnsi="Times"/>
+          <w:sz w:val="24"/>
+          <w:szCs w:val="24"/>
+        </w:rPr>
+        <w:t>;</w:t>
+      </w:r>
+    </w:p>
+    <w:p>
+      <w:pPr>
+        <w:pStyle w:val="Paragrafoelenco"/>
+        <w:rPr>
+          <w:rFonts w:ascii="Times" w:hAnsi="Times"/>
+          <w:sz w:val="24"/>
+          <w:szCs w:val="24"/>
+        </w:rPr>
+      </w:pPr>
+    </w:p>
+    <w:p>
+      <w:pPr>
+        <w:pStyle w:val="Paragrafoelenco"/>
+        <w:rPr>
+          <w:rFonts w:ascii="Times" w:hAnsi="Times"/>
+          <w:sz w:val="24"/>
+          <w:szCs w:val="24"/>
+        </w:rPr>
+      </w:pPr>
+      <w:r>
+        <w:rPr>
+          <w:rFonts w:ascii="Times" w:hAnsi="Times"/>
+          <w:sz w:val="24"/>
+          <w:szCs w:val="24"/>
+        </w:rPr>
+        <w:t xml:space="preserve">  </w:t>
+      </w:r>
+    </w:p>
+    <w:p>
+      <w:pPr>
+        <w:rPr>
+          <w:rFonts w:ascii="Times" w:hAnsi="Times"/>
+          <w:sz w:val="24"/>
+          <w:szCs w:val="24"/>
+        </w:rPr>
+      </w:pPr>
+      <w:r>
+        <w:rPr>
+          <w:rFonts w:ascii="Times" w:hAnsi="Times"/>
+          <w:sz w:val="24"/>
+          <w:szCs w:val="24"/>
+        </w:rPr>
+        <w:t>Alcuni accorgimenti:</w:t>
+      </w:r>
+    </w:p>
+    <w:p>
+      <w:pPr>
+        <w:rPr>
+          <w:rFonts w:ascii="Times" w:hAnsi="Times"/>
+          <w:sz w:val="24"/>
+          <w:szCs w:val="24"/>
+        </w:rPr>
+      </w:pPr>
+      <w:r>
+        <w:rPr>
+          <w:rFonts w:ascii="Times" w:hAnsi="Times"/>
+          <w:sz w:val="24"/>
+          <w:szCs w:val="24"/>
+        </w:rPr>
+        <w:t xml:space="preserve">Stando a quanto </w:t>
+      </w:r>
+      <w:r>
+        <w:rPr>
+          <w:rFonts w:ascii="Times" w:hAnsi="Times"/>
+          <w:sz w:val="24"/>
+          <w:szCs w:val="24"/>
+        </w:rPr>
+        <w:t>riportato</w:t>
+      </w:r>
+      <w:r>
+        <w:rPr>
+          <w:rFonts w:ascii="Times" w:hAnsi="Times"/>
+          <w:sz w:val="24"/>
+          <w:szCs w:val="24"/>
+        </w:rPr>
+        <w:t xml:space="preserve"> nel main.cpp, risulta un problema logico nel ciclo </w:t>
+      </w:r>
+      <w:r>
+        <w:rPr>
+          <w:rFonts w:ascii="Times" w:hAnsi="Times"/>
+          <w:sz w:val="24"/>
+          <w:szCs w:val="24"/>
+        </w:rPr>
+        <w:t>‘</w:t>
+      </w:r>
+      <w:r>
+        <w:rPr>
+          <w:rFonts w:ascii="Times" w:hAnsi="Times"/>
+          <w:sz w:val="24"/>
+          <w:szCs w:val="24"/>
+        </w:rPr>
+        <w:t>while</w:t>
+      </w:r>
+      <w:r>
+        <w:rPr>
+          <w:rFonts w:ascii="Times" w:hAnsi="Times"/>
+          <w:sz w:val="24"/>
+          <w:szCs w:val="24"/>
+        </w:rPr>
+        <w:t>’</w:t>
+      </w:r>
+      <w:r>
+        <w:rPr>
+          <w:rFonts w:ascii="Times" w:hAnsi="Times"/>
+          <w:sz w:val="24"/>
+          <w:szCs w:val="24"/>
+        </w:rPr>
+        <w:t xml:space="preserve"> - i</w:t>
+      </w:r>
+      <w:r>
+        <w:rPr>
+          <w:rFonts w:ascii="Times" w:hAnsi="Times"/>
+          <w:sz w:val="24"/>
+          <w:szCs w:val="24"/>
+        </w:rPr>
+        <w:t xml:space="preserve">l programma non sarà in grado di stampare </w:t>
+      </w:r>
+      <w:proofErr w:type="gramStart"/>
+      <w:r>
+        <w:rPr>
+          <w:rFonts w:ascii="Times" w:hAnsi="Times"/>
+          <w:sz w:val="24"/>
+          <w:szCs w:val="24"/>
+        </w:rPr>
+        <w:t>100</w:t>
+      </w:r>
+      <w:proofErr w:type="gramEnd"/>
+      <w:r>
+        <w:rPr>
+          <w:rFonts w:ascii="Times" w:hAnsi="Times"/>
+          <w:sz w:val="24"/>
+          <w:szCs w:val="24"/>
+        </w:rPr>
+        <w:t xml:space="preserve"> </w:t>
+      </w:r>
+      <w:r>
+        <w:rPr>
+          <w:rFonts w:ascii="Times" w:hAnsi="Times"/>
+          <w:sz w:val="24"/>
+          <w:szCs w:val="24"/>
+        </w:rPr>
+        <w:t>figure</w:t>
+      </w:r>
+      <w:r>
+        <w:rPr>
+          <w:rFonts w:ascii="Times" w:hAnsi="Times"/>
+          <w:sz w:val="24"/>
+          <w:szCs w:val="24"/>
+        </w:rPr>
+        <w:t xml:space="preserve"> </w:t>
+      </w:r>
+      <w:r>
+        <w:rPr>
+          <w:rFonts w:ascii="Times" w:hAnsi="Times"/>
+          <w:sz w:val="24"/>
+          <w:szCs w:val="24"/>
+        </w:rPr>
+        <w:t>poiché</w:t>
+      </w:r>
+      <w:r>
+        <w:rPr>
+          <w:rFonts w:ascii="Times" w:hAnsi="Times"/>
+          <w:sz w:val="24"/>
+          <w:szCs w:val="24"/>
+        </w:rPr>
+        <w:t xml:space="preserve"> </w:t>
+      </w:r>
+      <w:r>
+        <w:rPr>
+          <w:rFonts w:ascii="Times" w:hAnsi="Times"/>
+          <w:sz w:val="24"/>
+          <w:szCs w:val="24"/>
+        </w:rPr>
+        <w:t>sussiste</w:t>
+      </w:r>
+      <w:r>
+        <w:rPr>
+          <w:rFonts w:ascii="Times" w:hAnsi="Times"/>
+          <w:sz w:val="24"/>
+          <w:szCs w:val="24"/>
+        </w:rPr>
+        <w:t xml:space="preserve"> un problema logico nel ciclo while (</w:t>
+      </w:r>
+      <w:r>
+        <w:rPr>
+          <w:rFonts w:ascii="Times" w:hAnsi="Times"/>
+          <w:sz w:val="24"/>
+          <w:szCs w:val="24"/>
+        </w:rPr>
+        <w:t>true</w:t>
+      </w:r>
+      <w:r>
+        <w:rPr>
+          <w:rFonts w:ascii="Times" w:hAnsi="Times"/>
+          <w:sz w:val="24"/>
+          <w:szCs w:val="24"/>
+        </w:rPr>
+        <w:t>).</w:t>
+      </w:r>
+      <w:r>
+        <w:rPr>
+          <w:rFonts w:ascii="Times" w:hAnsi="Times"/>
+          <w:sz w:val="24"/>
+          <w:szCs w:val="24"/>
+        </w:rPr>
+        <w:t xml:space="preserve"> </w:t>
+      </w:r>
+      <w:r>
+        <w:rPr>
+          <w:rFonts w:ascii="Times" w:hAnsi="Times"/>
+          <w:sz w:val="24"/>
+          <w:szCs w:val="24"/>
+        </w:rPr>
+        <w:t xml:space="preserve">Il ciclo continuerà a essere eseguito indefinitamente fino a quando non verrà rilevata un'istruzione return. Tuttavia, non esiste alcuna condizione o meccanismo per uscire dal </w:t>
+      </w:r>
+      <w:r>
+        <w:rPr>
+          <w:rFonts w:ascii="Times" w:hAnsi="Times"/>
+          <w:sz w:val="24"/>
+          <w:szCs w:val="24"/>
+        </w:rPr>
+        <w:t>ciclo</w:t>
+      </w:r>
+      <w:r>
+        <w:rPr>
+          <w:rFonts w:ascii="Times" w:hAnsi="Times"/>
+          <w:sz w:val="24"/>
+          <w:szCs w:val="24"/>
+        </w:rPr>
+        <w:t>. Di conseguenza,</w:t>
+      </w:r>
+      <w:r>
+        <w:rPr>
+          <w:rFonts w:ascii="Times" w:hAnsi="Times"/>
+          <w:sz w:val="24"/>
+          <w:szCs w:val="24"/>
+        </w:rPr>
+        <w:t xml:space="preserve"> si genererà un’eccezione e il programma</w:t>
+      </w:r>
+      <w:r>
+        <w:rPr>
+          <w:rFonts w:ascii="Times" w:hAnsi="Times"/>
+          <w:sz w:val="24"/>
+          <w:szCs w:val="24"/>
+        </w:rPr>
+        <w:t xml:space="preserve"> continuerà a </w:t>
+      </w:r>
+      <w:r>
+        <w:rPr>
+          <w:rFonts w:ascii="Times" w:hAnsi="Times"/>
+          <w:sz w:val="24"/>
+          <w:szCs w:val="24"/>
+        </w:rPr>
+        <w:t xml:space="preserve">stampare, superando le 100 figure. </w:t>
+      </w:r>
+    </w:p>
+    <w:p>
+      <w:pPr>
+        <w:rPr>
+          <w:rFonts w:ascii="Times" w:hAnsi="Times"/>
+          <w:sz w:val="24"/>
+          <w:szCs w:val="24"/>
+        </w:rPr>
+      </w:pPr>
+      <w:r>
+        <w:rPr>
+          <w:rFonts w:ascii="Times" w:hAnsi="Times"/>
+          <w:sz w:val="24"/>
+          <w:szCs w:val="24"/>
+        </w:rPr>
+        <w:t xml:space="preserve">Eventuale soluzione: </w:t>
+      </w:r>
+      <w:r>
+        <w:rPr>
+          <w:rFonts w:ascii="Times" w:hAnsi="Times"/>
+          <w:sz w:val="24"/>
+          <w:szCs w:val="24"/>
+        </w:rPr>
+        <w:t>si pensa alla creazione di</w:t>
+      </w:r>
+      <w:r>
+        <w:rPr>
+          <w:rFonts w:ascii="Times" w:hAnsi="Times"/>
+          <w:sz w:val="24"/>
+          <w:szCs w:val="24"/>
+        </w:rPr>
+        <w:t xml:space="preserve"> </w:t>
+      </w:r>
+      <w:r>
+        <w:rPr>
+          <w:rFonts w:ascii="Times" w:hAnsi="Times"/>
+          <w:sz w:val="24"/>
+          <w:szCs w:val="24"/>
+        </w:rPr>
+        <w:t>una</w:t>
+      </w:r>
+      <w:r>
+        <w:rPr>
+          <w:rFonts w:ascii="Times" w:hAnsi="Times"/>
+          <w:sz w:val="24"/>
+          <w:szCs w:val="24"/>
+        </w:rPr>
+        <w:t xml:space="preserve"> variabile</w:t>
+      </w:r>
+      <w:r>
+        <w:rPr>
+          <w:rFonts w:ascii="Times" w:hAnsi="Times"/>
+          <w:sz w:val="24"/>
+          <w:szCs w:val="24"/>
+        </w:rPr>
+        <w:t xml:space="preserve"> </w:t>
+      </w:r>
+      <w:r>
+        <w:rPr>
+          <w:rFonts w:ascii="Times" w:hAnsi="Times"/>
+          <w:sz w:val="24"/>
+          <w:szCs w:val="24"/>
+        </w:rPr>
+        <w:t>che</w:t>
+      </w:r>
+      <w:r>
+        <w:rPr>
+          <w:rFonts w:ascii="Times" w:hAnsi="Times"/>
+          <w:sz w:val="24"/>
+          <w:szCs w:val="24"/>
+        </w:rPr>
+        <w:t>, come un contatore,</w:t>
+      </w:r>
+      <w:r>
+        <w:rPr>
+          <w:rFonts w:ascii="Times" w:hAnsi="Times"/>
+          <w:sz w:val="24"/>
+          <w:szCs w:val="24"/>
+        </w:rPr>
+        <w:t xml:space="preserve"> si</w:t>
+      </w:r>
+      <w:r>
+        <w:rPr>
+          <w:rFonts w:ascii="Times" w:hAnsi="Times"/>
+          <w:sz w:val="24"/>
+          <w:szCs w:val="24"/>
+        </w:rPr>
+        <w:t xml:space="preserve"> aggiorna ogni volta che viene stampata una </w:t>
+      </w:r>
+      <w:r>
+        <w:rPr>
+          <w:rFonts w:ascii="Times" w:hAnsi="Times"/>
+          <w:sz w:val="24"/>
+          <w:szCs w:val="24"/>
+        </w:rPr>
+        <w:t xml:space="preserve">figura, in modo tale da arrestare il ciclo. </w:t>
+      </w:r>
+    </w:p>
     <w:sectPr>
       <w:pgSz w:w="11906" w:h="16838"/>
       <w:pgMar w:top="1440" w:right="1440" w:bottom="1440" w:left="1440" w:header="708" w:footer="708" w:gutter="0"/>

</xml_diff>

<commit_message>
added more informations about the test session
</commit_message>
<xml_diff>
--- a/Form Esercitazione.docx
+++ b/Form Esercitazione.docx
@@ -143,22 +143,6 @@
         </w:rPr>
         <w:t>1 Documentazione / Commenti</w:t>
       </w:r>
-    </w:p>
-    <w:p>
-      <w:pPr>
-        <w:pBdr>
-          <w:bottom w:val="single" w:sz="6" w:space="1" w:color="auto"/>
-        </w:pBdr>
-        <w:spacing w:after="0" w:line="240" w:lineRule="auto"/>
-        <w:rPr>
-          <w:rFonts w:ascii="Times New Roman" w:eastAsia="Times New Roman" w:hAnsi="Times New Roman" w:cs="Times New Roman"/>
-          <w:kern w:val="0"/>
-          <w:sz w:val="24"/>
-          <w:szCs w:val="24"/>
-          <w:lang w:eastAsia="en-GB"/>
-          <w14:ligatures w14:val="none"/>
-        </w:rPr>
-      </w:pPr>
     </w:p>
     <w:p>
       <w:pPr>
@@ -624,43 +608,7 @@
           <w:lang w:eastAsia="en-GB"/>
           <w14:ligatures w14:val="none"/>
         </w:rPr>
-        <w:t xml:space="preserve"> Si noti che, nel </w:t>
-      </w:r>
-      <w:r>
-        <w:rPr>
-          <w:rFonts w:ascii="Times" w:eastAsia="Times New Roman" w:hAnsi="Times" w:cs="Arial"/>
-          <w:color w:val="000000"/>
-          <w:kern w:val="0"/>
-          <w:sz w:val="24"/>
-          <w:szCs w:val="24"/>
-          <w:lang w:eastAsia="en-GB"/>
-          <w14:ligatures w14:val="none"/>
-        </w:rPr>
-        <w:t>file</w:t>
-      </w:r>
-      <w:r>
-        <w:rPr>
-          <w:rFonts w:ascii="Times" w:eastAsia="Times New Roman" w:hAnsi="Times" w:cs="Arial"/>
-          <w:color w:val="000000"/>
-          <w:kern w:val="0"/>
-          <w:sz w:val="24"/>
-          <w:szCs w:val="24"/>
-          <w:lang w:eastAsia="en-GB"/>
-          <w14:ligatures w14:val="none"/>
-        </w:rPr>
-        <w:t>.h</w:t>
-      </w:r>
-      <w:r>
-        <w:rPr>
-          <w:rFonts w:ascii="Times" w:eastAsia="Times New Roman" w:hAnsi="Times" w:cs="Arial"/>
-          <w:color w:val="000000"/>
-          <w:kern w:val="0"/>
-          <w:sz w:val="24"/>
-          <w:szCs w:val="24"/>
-          <w:lang w:eastAsia="en-GB"/>
-          <w14:ligatures w14:val="none"/>
-        </w:rPr>
-        <w:t>, la classe derivata è dichiarata come "Right_trapezoid"</w:t>
+        <w:t xml:space="preserve"> Si noti che, nel file.h, la classe derivata è dichiarata come "Right_trapezoid"</w:t>
       </w:r>
       <w:r>
         <w:rPr>
@@ -708,19 +656,7 @@
           <w:lang w:eastAsia="en-GB"/>
           <w14:ligatures w14:val="none"/>
         </w:rPr>
-        <w:t xml:space="preserve">uttavia, nel </w:t>
-      </w:r>
-      <w:r>
-        <w:rPr>
-          <w:rFonts w:ascii="Times" w:eastAsia="Times New Roman" w:hAnsi="Times" w:cs="Arial"/>
-          <w:color w:val="000000"/>
-          <w:kern w:val="0"/>
-          <w:sz w:val="24"/>
-          <w:szCs w:val="24"/>
-          <w:lang w:eastAsia="en-GB"/>
-          <w14:ligatures w14:val="none"/>
-        </w:rPr>
-        <w:t xml:space="preserve">commento </w:t>
+        <w:t xml:space="preserve">uttavia, nel commento </w:t>
       </w:r>
       <w:proofErr w:type="gramStart"/>
       <w:r>
@@ -770,19 +706,7 @@
           <w:lang w:eastAsia="en-GB"/>
           <w14:ligatures w14:val="none"/>
         </w:rPr>
-        <w:t xml:space="preserve"> </w:t>
-      </w:r>
-      <w:r>
-        <w:rPr>
-          <w:rFonts w:ascii="Times" w:eastAsia="Times New Roman" w:hAnsi="Times" w:cs="Arial"/>
-          <w:color w:val="000000"/>
-          <w:kern w:val="0"/>
-          <w:sz w:val="24"/>
-          <w:szCs w:val="24"/>
-          <w:lang w:eastAsia="en-GB"/>
-          <w14:ligatures w14:val="none"/>
-        </w:rPr>
-        <w:t xml:space="preserve"> la classe è implementata come "right_trapezoid" con una "r" minuscola come prima lettera.</w:t>
+        <w:t xml:space="preserve">  la classe è implementata come "right_trapezoid" con una "r" minuscola come prima lettera.</w:t>
       </w:r>
     </w:p>
     <w:p>
@@ -839,7 +763,55 @@
           <w:lang w:eastAsia="en-GB"/>
           <w14:ligatures w14:val="none"/>
         </w:rPr>
-        <w:t xml:space="preserve">Nella file list non risultano i file polygon.cpp, rectangle.cpp e rhombus.cpp, in quanto non sono stati documentati </w:t>
+        <w:t xml:space="preserve">Nella </w:t>
+      </w:r>
+      <w:r>
+        <w:rPr>
+          <w:rFonts w:ascii="Times" w:eastAsia="Times New Roman" w:hAnsi="Times" w:cs="Arial"/>
+          <w:color w:val="000000"/>
+          <w:kern w:val="0"/>
+          <w:sz w:val="24"/>
+          <w:szCs w:val="24"/>
+          <w:lang w:eastAsia="en-GB"/>
+          <w14:ligatures w14:val="none"/>
+        </w:rPr>
+        <w:t>“</w:t>
+      </w:r>
+      <w:r>
+        <w:rPr>
+          <w:rFonts w:ascii="Times" w:eastAsia="Times New Roman" w:hAnsi="Times" w:cs="Arial"/>
+          <w:color w:val="000000"/>
+          <w:kern w:val="0"/>
+          <w:sz w:val="24"/>
+          <w:szCs w:val="24"/>
+          <w:lang w:eastAsia="en-GB"/>
+          <w14:ligatures w14:val="none"/>
+        </w:rPr>
+        <w:t>file list</w:t>
+      </w:r>
+      <w:r>
+        <w:rPr>
+          <w:rFonts w:ascii="Times" w:eastAsia="Times New Roman" w:hAnsi="Times" w:cs="Arial"/>
+          <w:color w:val="000000"/>
+          <w:kern w:val="0"/>
+          <w:sz w:val="24"/>
+          <w:szCs w:val="24"/>
+          <w:lang w:eastAsia="en-GB"/>
+          <w14:ligatures w14:val="none"/>
+        </w:rPr>
+        <w:t>”</w:t>
+      </w:r>
+      <w:r>
+        <w:rPr>
+          <w:rFonts w:ascii="Times" w:eastAsia="Times New Roman" w:hAnsi="Times" w:cs="Arial"/>
+          <w:color w:val="000000"/>
+          <w:kern w:val="0"/>
+          <w:sz w:val="24"/>
+          <w:szCs w:val="24"/>
+          <w:lang w:eastAsia="en-GB"/>
+          <w14:ligatures w14:val="none"/>
+        </w:rPr>
+        <w:t xml:space="preserve"> non risultano i file polygon.cpp, rectangle.cpp e rhombus.cpp, in quanto non sono stati documentati </w:t>
       </w:r>
       <w:r>
         <w:rPr>
@@ -1128,31 +1100,7 @@
           <w:lang w:eastAsia="en-GB"/>
           <w14:ligatures w14:val="none"/>
         </w:rPr>
-        <w:t xml:space="preserve">In assenza del </w:t>
-      </w:r>
-      <w:r>
-        <w:rPr>
-          <w:rFonts w:ascii="Times" w:eastAsia="Times New Roman" w:hAnsi="Times" w:cs="Arial"/>
-          <w:color w:val="000000"/>
-          <w:kern w:val="0"/>
-          <w:sz w:val="24"/>
-          <w:szCs w:val="24"/>
-          <w:lang w:eastAsia="en-GB"/>
-          <w14:ligatures w14:val="none"/>
-        </w:rPr>
-        <w:t>file README</w:t>
-      </w:r>
-      <w:r>
-        <w:rPr>
-          <w:rFonts w:ascii="Times" w:eastAsia="Times New Roman" w:hAnsi="Times" w:cs="Arial"/>
-          <w:color w:val="000000"/>
-          <w:kern w:val="0"/>
-          <w:sz w:val="24"/>
-          <w:szCs w:val="24"/>
-          <w:lang w:eastAsia="en-GB"/>
-          <w14:ligatures w14:val="none"/>
-        </w:rPr>
-        <w:t>, n</w:t>
+        <w:t>In assenza del file README, n</w:t>
       </w:r>
       <w:r>
         <w:rPr>
@@ -1443,7 +1391,19 @@
           <w:lang w:eastAsia="en-GB"/>
           <w14:ligatures w14:val="none"/>
         </w:rPr>
-        <w:t xml:space="preserve">sembrano essere </w:t>
+        <w:t>vengono</w:t>
+      </w:r>
+      <w:r>
+        <w:rPr>
+          <w:rFonts w:ascii="Times" w:eastAsia="Times New Roman" w:hAnsi="Times" w:cs="Arial"/>
+          <w:color w:val="000000"/>
+          <w:kern w:val="0"/>
+          <w:sz w:val="24"/>
+          <w:szCs w:val="24"/>
+          <w:lang w:eastAsia="en-GB"/>
+          <w14:ligatures w14:val="none"/>
+        </w:rPr>
+        <w:t xml:space="preserve"> </w:t>
       </w:r>
       <w:r>
         <w:rPr>
@@ -1515,7 +1475,31 @@
           <w:lang w:eastAsia="en-GB"/>
           <w14:ligatures w14:val="none"/>
         </w:rPr>
-        <w:t xml:space="preserve"> procedere con la compilazione del programma.</w:t>
+        <w:t xml:space="preserve"> procedere con la compilazione del programma</w:t>
+      </w:r>
+      <w:r>
+        <w:rPr>
+          <w:rFonts w:ascii="Times" w:eastAsia="Times New Roman" w:hAnsi="Times" w:cs="Arial"/>
+          <w:color w:val="000000"/>
+          <w:kern w:val="0"/>
+          <w:sz w:val="24"/>
+          <w:szCs w:val="24"/>
+          <w:lang w:eastAsia="en-GB"/>
+          <w14:ligatures w14:val="none"/>
+        </w:rPr>
+        <w:t>, per un’analisi più dettagliata</w:t>
+      </w:r>
+      <w:r>
+        <w:rPr>
+          <w:rFonts w:ascii="Times" w:eastAsia="Times New Roman" w:hAnsi="Times" w:cs="Arial"/>
+          <w:color w:val="000000"/>
+          <w:kern w:val="0"/>
+          <w:sz w:val="24"/>
+          <w:szCs w:val="24"/>
+          <w:lang w:eastAsia="en-GB"/>
+          <w14:ligatures w14:val="none"/>
+        </w:rPr>
+        <w:t>.</w:t>
       </w:r>
     </w:p>
     <w:p>
@@ -1728,6 +1712,19 @@
           <w:rFonts w:ascii="Arial" w:eastAsia="Times New Roman" w:hAnsi="Arial" w:cs="Arial"/>
           <w:color w:val="000000"/>
           <w:kern w:val="0"/>
+          <w:lang w:eastAsia="en-GB"/>
+          <w14:ligatures w14:val="none"/>
+        </w:rPr>
+      </w:pPr>
+    </w:p>
+    <w:p>
+      <w:pPr>
+        <w:spacing w:after="0" w:line="240" w:lineRule="auto"/>
+        <w:rPr>
+          <w:rFonts w:ascii="Times New Roman" w:eastAsia="Times New Roman" w:hAnsi="Times New Roman" w:cs="Times New Roman"/>
+          <w:kern w:val="0"/>
+          <w:sz w:val="24"/>
+          <w:szCs w:val="24"/>
           <w:lang w:eastAsia="en-GB"/>
           <w14:ligatures w14:val="none"/>
         </w:rPr>
@@ -2017,7 +2014,7 @@
           <w:lang w:eastAsia="en-GB"/>
           <w14:ligatures w14:val="none"/>
         </w:rPr>
-        <w:t xml:space="preserve"> emerse con il</w:t>
+        <w:t xml:space="preserve"> con il</w:t>
       </w:r>
       <w:r>
         <w:rPr>
@@ -2366,18 +2363,29 @@
           <w:lang w:eastAsia="en-GB"/>
           <w14:ligatures w14:val="none"/>
         </w:rPr>
-        <w:t xml:space="preserve">. In C++, </w:t>
-      </w:r>
-      <w:r>
-        <w:rPr>
-          <w:rFonts w:ascii="Times New Roman" w:eastAsia="Times New Roman" w:hAnsi="Times New Roman" w:cs="Times New Roman"/>
-          <w:kern w:val="0"/>
-          <w:sz w:val="24"/>
-          <w:szCs w:val="24"/>
-          <w:lang w:eastAsia="en-GB"/>
-          <w14:ligatures w14:val="none"/>
-        </w:rPr>
-        <w:t>potrebbe essere opportuno</w:t>
+        <w:t>. In C++</w:t>
+      </w:r>
+      <w:r>
+        <w:rPr>
+          <w:rFonts w:ascii="Times New Roman" w:eastAsia="Times New Roman" w:hAnsi="Times New Roman" w:cs="Times New Roman"/>
+          <w:kern w:val="0"/>
+          <w:sz w:val="24"/>
+          <w:szCs w:val="24"/>
+          <w:lang w:eastAsia="en-GB"/>
+          <w14:ligatures w14:val="none"/>
+        </w:rPr>
+        <w:t xml:space="preserve"> sarebbe</w:t>
+      </w:r>
+      <w:r>
+        <w:rPr>
+          <w:rFonts w:ascii="Times New Roman" w:eastAsia="Times New Roman" w:hAnsi="Times New Roman" w:cs="Times New Roman"/>
+          <w:kern w:val="0"/>
+          <w:sz w:val="24"/>
+          <w:szCs w:val="24"/>
+          <w:lang w:eastAsia="en-GB"/>
+          <w14:ligatures w14:val="none"/>
+        </w:rPr>
+        <w:t xml:space="preserve"> opportuno</w:t>
       </w:r>
       <w:r>
         <w:rPr>
@@ -2487,7 +2495,51 @@
           <w:lang w:eastAsia="en-GB"/>
           <w14:ligatures w14:val="none"/>
         </w:rPr>
-        <w:t xml:space="preserve">. </w:t>
+        <w:t xml:space="preserve"> (inserendo il valore di ritorno</w:t>
+      </w:r>
+      <w:r>
+        <w:rPr>
+          <w:rFonts w:ascii="Times New Roman" w:eastAsia="Times New Roman" w:hAnsi="Times New Roman" w:cs="Times New Roman"/>
+          <w:kern w:val="0"/>
+          <w:sz w:val="24"/>
+          <w:szCs w:val="24"/>
+          <w:lang w:eastAsia="en-GB"/>
+          <w14:ligatures w14:val="none"/>
+        </w:rPr>
+        <w:t>, ‘</w:t>
+      </w:r>
+      <w:r>
+        <w:rPr>
+          <w:rFonts w:ascii="Times New Roman" w:eastAsia="Times New Roman" w:hAnsi="Times New Roman" w:cs="Times New Roman"/>
+          <w:kern w:val="0"/>
+          <w:sz w:val="24"/>
+          <w:szCs w:val="24"/>
+          <w:lang w:eastAsia="en-GB"/>
+          <w14:ligatures w14:val="none"/>
+        </w:rPr>
+        <w:t>return 0</w:t>
+      </w:r>
+      <w:r>
+        <w:rPr>
+          <w:rFonts w:ascii="Times New Roman" w:eastAsia="Times New Roman" w:hAnsi="Times New Roman" w:cs="Times New Roman"/>
+          <w:kern w:val="0"/>
+          <w:sz w:val="24"/>
+          <w:szCs w:val="24"/>
+          <w:lang w:eastAsia="en-GB"/>
+          <w14:ligatures w14:val="none"/>
+        </w:rPr>
+        <w:t>’</w:t>
+      </w:r>
+      <w:r>
+        <w:rPr>
+          <w:rFonts w:ascii="Times New Roman" w:eastAsia="Times New Roman" w:hAnsi="Times New Roman" w:cs="Times New Roman"/>
+          <w:kern w:val="0"/>
+          <w:sz w:val="24"/>
+          <w:szCs w:val="24"/>
+          <w:lang w:eastAsia="en-GB"/>
+          <w14:ligatures w14:val="none"/>
+        </w:rPr>
+        <w:t>).</w:t>
       </w:r>
     </w:p>
     <w:p>
@@ -2854,62 +2906,7 @@
           <w:lang w:eastAsia="en-GB"/>
           <w14:ligatures w14:val="none"/>
         </w:rPr>
-        <w:t>, oppur</w:t>
-      </w:r>
-      <w:r>
-        <w:rPr>
-          <w:rFonts w:ascii="Times New Roman" w:eastAsia="Times New Roman" w:hAnsi="Times New Roman" w:cs="Times New Roman"/>
-          <w:kern w:val="0"/>
-          <w:sz w:val="24"/>
-          <w:szCs w:val="24"/>
-          <w:lang w:eastAsia="en-GB"/>
-          <w14:ligatures w14:val="none"/>
-        </w:rPr>
-        <w:t>e</w:t>
-      </w:r>
-      <w:r>
-        <w:rPr>
-          <w:rFonts w:ascii="Times New Roman" w:eastAsia="Times New Roman" w:hAnsi="Times New Roman" w:cs="Times New Roman"/>
-          <w:kern w:val="0"/>
-          <w:sz w:val="24"/>
-          <w:szCs w:val="24"/>
-          <w:lang w:eastAsia="en-GB"/>
-          <w14:ligatures w14:val="none"/>
-        </w:rPr>
-        <w:t xml:space="preserve"> </w:t>
-      </w:r>
-      <w:r>
-        <w:rPr>
-          <w:rFonts w:ascii="Times New Roman" w:eastAsia="Times New Roman" w:hAnsi="Times New Roman" w:cs="Times New Roman"/>
-          <w:kern w:val="0"/>
-          <w:sz w:val="24"/>
-          <w:szCs w:val="24"/>
-          <w:lang w:eastAsia="en-GB"/>
-          <w14:ligatures w14:val="none"/>
-        </w:rPr>
-        <w:t>‘</w:t>
-      </w:r>
-      <w:r>
-        <w:rPr>
-          <w:rFonts w:ascii="Times New Roman" w:eastAsia="Times New Roman" w:hAnsi="Times New Roman" w:cs="Times New Roman"/>
-          <w:kern w:val="0"/>
-          <w:sz w:val="24"/>
-          <w:szCs w:val="24"/>
-          <w:lang w:eastAsia="en-GB"/>
-          <w14:ligatures w14:val="none"/>
-        </w:rPr>
-        <w:t>cin</w:t>
-      </w:r>
-      <w:r>
-        <w:rPr>
-          <w:rFonts w:ascii="Times New Roman" w:eastAsia="Times New Roman" w:hAnsi="Times New Roman" w:cs="Times New Roman"/>
-          <w:kern w:val="0"/>
-          <w:sz w:val="24"/>
-          <w:szCs w:val="24"/>
-          <w:lang w:eastAsia="en-GB"/>
-          <w14:ligatures w14:val="none"/>
-        </w:rPr>
-        <w:t>’.</w:t>
+        <w:t>.</w:t>
       </w:r>
       <w:r>
         <w:rPr>
@@ -3649,25 +3646,39 @@
         <w:rPr>
           <w:rFonts w:ascii="Times" w:hAnsi="Times"/>
         </w:rPr>
-        <w:t xml:space="preserve">A seguito </w:t>
-      </w:r>
-      <w:r>
-        <w:rPr>
-          <w:rFonts w:ascii="Times" w:hAnsi="Times"/>
-        </w:rPr>
-        <w:t>dei</w:t>
-      </w:r>
-      <w:r>
-        <w:rPr>
-          <w:rFonts w:ascii="Times" w:hAnsi="Times"/>
-        </w:rPr>
-        <w:t xml:space="preserve"> problemi</w:t>
-      </w:r>
-      <w:r>
-        <w:rPr>
-          <w:rFonts w:ascii="Times" w:hAnsi="Times"/>
-        </w:rPr>
-        <w:t xml:space="preserve"> di compilazione</w:t>
+        <w:t xml:space="preserve">A seguito dei problemi di compilazione sopra citati, </w:t>
+      </w:r>
+      <w:r>
+        <w:rPr>
+          <w:rFonts w:ascii="Times" w:hAnsi="Times"/>
+        </w:rPr>
+        <w:t>sono state attuate apposite correzioni al fin di riuscire a compilare il programma.</w:t>
+      </w:r>
+      <w:r>
+        <w:rPr>
+          <w:rFonts w:ascii="Times" w:hAnsi="Times"/>
+        </w:rPr>
+        <w:t xml:space="preserve"> Risolti gli errori, </w:t>
+      </w:r>
+      <w:r>
+        <w:rPr>
+          <w:rFonts w:ascii="Times" w:hAnsi="Times"/>
+        </w:rPr>
+        <w:t>il programma compilava correttamente.</w:t>
+      </w:r>
+    </w:p>
+    <w:p>
+      <w:pPr>
+        <w:spacing w:after="0" w:line="240" w:lineRule="auto"/>
+        <w:rPr>
+          <w:rFonts w:ascii="Times" w:hAnsi="Times"/>
+        </w:rPr>
+      </w:pPr>
+      <w:r>
+        <w:rPr>
+          <w:rFonts w:ascii="Times" w:hAnsi="Times"/>
+        </w:rPr>
+        <w:t>A questo punto,</w:t>
       </w:r>
       <w:r>
         <w:rPr>
@@ -3679,7 +3690,13 @@
         <w:rPr>
           <w:rFonts w:ascii="Times" w:hAnsi="Times"/>
         </w:rPr>
-        <w:t>sopra citati</w:t>
+        <w:t>per il testing</w:t>
+      </w:r>
+      <w:r>
+        <w:rPr>
+          <w:rFonts w:ascii="Times" w:hAnsi="Times"/>
+        </w:rPr>
+        <w:t xml:space="preserve"> dell’interfaccia</w:t>
       </w:r>
       <w:r>
         <w:rPr>
@@ -3691,51 +3708,117 @@
         <w:rPr>
           <w:rFonts w:ascii="Times" w:hAnsi="Times"/>
         </w:rPr>
-        <w:t>sono state attuate apposite correzioni al fin di riuscire a compilare il programma.</w:t>
-      </w:r>
-      <w:r>
-        <w:rPr>
-          <w:rFonts w:ascii="Times" w:hAnsi="Times"/>
-        </w:rPr>
-        <w:t xml:space="preserve"> Risolti gli errori, </w:t>
-      </w:r>
-      <w:r>
-        <w:rPr>
-          <w:rFonts w:ascii="Times" w:hAnsi="Times"/>
-        </w:rPr>
-        <w:t>il programma compilava correttamente.</w:t>
-      </w:r>
-    </w:p>
-    <w:p>
-      <w:pPr>
-        <w:spacing w:after="0" w:line="240" w:lineRule="auto"/>
-        <w:rPr>
-          <w:rFonts w:ascii="Times" w:hAnsi="Times"/>
-        </w:rPr>
-      </w:pPr>
-      <w:r>
-        <w:rPr>
-          <w:rFonts w:ascii="Times" w:hAnsi="Times"/>
-        </w:rPr>
-        <w:t>A questo punto,</w:t>
-      </w:r>
-      <w:r>
-        <w:rPr>
-          <w:rFonts w:ascii="Times" w:hAnsi="Times"/>
-        </w:rPr>
-        <w:t xml:space="preserve"> </w:t>
-      </w:r>
-      <w:r>
-        <w:rPr>
-          <w:rFonts w:ascii="Times" w:hAnsi="Times"/>
-        </w:rPr>
-        <w:t>per il testing</w:t>
-      </w:r>
-      <w:r>
-        <w:rPr>
-          <w:rFonts w:ascii="Times" w:hAnsi="Times"/>
-        </w:rPr>
-        <w:t xml:space="preserve"> dell’interfaccia</w:t>
+        <w:t>è</w:t>
+      </w:r>
+      <w:r>
+        <w:rPr>
+          <w:rFonts w:ascii="Times" w:hAnsi="Times"/>
+        </w:rPr>
+        <w:t xml:space="preserve"> stata </w:t>
+      </w:r>
+      <w:r>
+        <w:rPr>
+          <w:rFonts w:ascii="Times" w:hAnsi="Times"/>
+        </w:rPr>
+        <w:t>adottata una procedura base</w:t>
+      </w:r>
+      <w:r>
+        <w:rPr>
+          <w:rFonts w:ascii="Times" w:hAnsi="Times"/>
+        </w:rPr>
+        <w:t xml:space="preserve">: </w:t>
+      </w:r>
+      <w:r>
+        <w:rPr>
+          <w:rFonts w:ascii="Times" w:hAnsi="Times"/>
+        </w:rPr>
+        <w:t xml:space="preserve">sono state </w:t>
+      </w:r>
+      <w:r>
+        <w:rPr>
+          <w:rFonts w:ascii="Times" w:hAnsi="Times"/>
+        </w:rPr>
+        <w:t>crea</w:t>
+      </w:r>
+      <w:r>
+        <w:rPr>
+          <w:rFonts w:ascii="Times" w:hAnsi="Times"/>
+        </w:rPr>
+        <w:t>t</w:t>
+      </w:r>
+      <w:r>
+        <w:rPr>
+          <w:rFonts w:ascii="Times" w:hAnsi="Times"/>
+        </w:rPr>
+        <w:t>e diverse figure geometriche</w:t>
+      </w:r>
+      <w:r>
+        <w:rPr>
+          <w:rFonts w:ascii="Times" w:hAnsi="Times"/>
+        </w:rPr>
+        <w:t xml:space="preserve"> (1 o più per ciascuna figura)</w:t>
+      </w:r>
+      <w:r>
+        <w:rPr>
+          <w:rFonts w:ascii="Times" w:hAnsi="Times"/>
+        </w:rPr>
+        <w:t>, inserendo le</w:t>
+      </w:r>
+      <w:r>
+        <w:rPr>
+          <w:rFonts w:ascii="Times" w:hAnsi="Times"/>
+        </w:rPr>
+        <w:t xml:space="preserve"> rispettive dimensioni di lati/diagonali</w:t>
+      </w:r>
+      <w:r>
+        <w:rPr>
+          <w:rFonts w:ascii="Times" w:hAnsi="Times"/>
+        </w:rPr>
+        <w:t xml:space="preserve">. </w:t>
+      </w:r>
+      <w:r>
+        <w:rPr>
+          <w:rFonts w:ascii="Times" w:hAnsi="Times"/>
+        </w:rPr>
+        <w:t xml:space="preserve">Il programma </w:t>
+      </w:r>
+      <w:r>
+        <w:rPr>
+          <w:rFonts w:ascii="Times" w:hAnsi="Times"/>
+        </w:rPr>
+        <w:t>non ha presentato problemi, rispondendo correttamente alle richieste</w:t>
+      </w:r>
+      <w:r>
+        <w:rPr>
+          <w:rFonts w:ascii="Times" w:hAnsi="Times"/>
+        </w:rPr>
+        <w:t>, con ulteriore possibilità di visualizzare graficamente le figure</w:t>
+      </w:r>
+      <w:r>
+        <w:rPr>
+          <w:rFonts w:ascii="Times" w:hAnsi="Times"/>
+        </w:rPr>
+        <w:t xml:space="preserve"> (non richiesto nelle specifiche)</w:t>
+      </w:r>
+      <w:r>
+        <w:rPr>
+          <w:rFonts w:ascii="Times" w:hAnsi="Times"/>
+        </w:rPr>
+        <w:t xml:space="preserve">. </w:t>
+      </w:r>
+    </w:p>
+    <w:p>
+      <w:pPr>
+        <w:spacing w:after="0" w:line="240" w:lineRule="auto"/>
+        <w:rPr>
+          <w:rFonts w:ascii="Times" w:hAnsi="Times"/>
+        </w:rPr>
+      </w:pPr>
+      <w:r>
+        <w:rPr>
+          <w:rFonts w:ascii="Times" w:hAnsi="Times"/>
+        </w:rPr>
+        <w:t>All’uso, l’interfaccia risulta essere intuitiva</w:t>
       </w:r>
       <w:r>
         <w:rPr>
@@ -3747,129 +3830,19 @@
         <w:rPr>
           <w:rFonts w:ascii="Times" w:hAnsi="Times"/>
         </w:rPr>
-        <w:t>è</w:t>
-      </w:r>
-      <w:r>
-        <w:rPr>
-          <w:rFonts w:ascii="Times" w:hAnsi="Times"/>
-        </w:rPr>
-        <w:t xml:space="preserve"> stata </w:t>
-      </w:r>
-      <w:r>
-        <w:rPr>
-          <w:rFonts w:ascii="Times" w:hAnsi="Times"/>
-        </w:rPr>
-        <w:t>adottata una procedura base</w:t>
-      </w:r>
-      <w:r>
-        <w:rPr>
-          <w:rFonts w:ascii="Times" w:hAnsi="Times"/>
-        </w:rPr>
-        <w:t xml:space="preserve">: </w:t>
-      </w:r>
-      <w:r>
-        <w:rPr>
-          <w:rFonts w:ascii="Times" w:hAnsi="Times"/>
-        </w:rPr>
-        <w:t xml:space="preserve">sono state </w:t>
-      </w:r>
-      <w:r>
-        <w:rPr>
-          <w:rFonts w:ascii="Times" w:hAnsi="Times"/>
-        </w:rPr>
-        <w:t>crea</w:t>
-      </w:r>
-      <w:r>
-        <w:rPr>
-          <w:rFonts w:ascii="Times" w:hAnsi="Times"/>
-        </w:rPr>
-        <w:t>t</w:t>
-      </w:r>
-      <w:r>
-        <w:rPr>
-          <w:rFonts w:ascii="Times" w:hAnsi="Times"/>
-        </w:rPr>
-        <w:t>e diverse figure geometriche</w:t>
-      </w:r>
-      <w:r>
-        <w:rPr>
-          <w:rFonts w:ascii="Times" w:hAnsi="Times"/>
-        </w:rPr>
-        <w:t xml:space="preserve"> (1 o più per ciascuna figura)</w:t>
-      </w:r>
-      <w:r>
-        <w:rPr>
-          <w:rFonts w:ascii="Times" w:hAnsi="Times"/>
-        </w:rPr>
-        <w:t>, inserendo le</w:t>
-      </w:r>
-      <w:r>
-        <w:rPr>
-          <w:rFonts w:ascii="Times" w:hAnsi="Times"/>
-        </w:rPr>
-        <w:t xml:space="preserve"> rispettive dimensioni di lati/diagonali</w:t>
-      </w:r>
-      <w:r>
-        <w:rPr>
-          <w:rFonts w:ascii="Times" w:hAnsi="Times"/>
-        </w:rPr>
-        <w:t xml:space="preserve">. </w:t>
-      </w:r>
-      <w:r>
-        <w:rPr>
-          <w:rFonts w:ascii="Times" w:hAnsi="Times"/>
-        </w:rPr>
-        <w:t xml:space="preserve">Il programma </w:t>
-      </w:r>
-      <w:r>
-        <w:rPr>
-          <w:rFonts w:ascii="Times" w:hAnsi="Times"/>
-        </w:rPr>
-        <w:t>non ha presentato problemi, rispondendo correttamente alle richieste</w:t>
-      </w:r>
-      <w:r>
-        <w:rPr>
-          <w:rFonts w:ascii="Times" w:hAnsi="Times"/>
-        </w:rPr>
-        <w:t xml:space="preserve">, con </w:t>
-      </w:r>
-      <w:r>
-        <w:rPr>
-          <w:rFonts w:ascii="Times" w:hAnsi="Times"/>
-        </w:rPr>
-        <w:t>ulteriore</w:t>
-      </w:r>
-      <w:r>
-        <w:rPr>
-          <w:rFonts w:ascii="Times" w:hAnsi="Times"/>
-        </w:rPr>
-        <w:t xml:space="preserve"> possibilità di visualizzare graficamente le figure</w:t>
-      </w:r>
-      <w:r>
-        <w:rPr>
-          <w:rFonts w:ascii="Times" w:hAnsi="Times"/>
-        </w:rPr>
-        <w:t xml:space="preserve"> (non richiesto nelle specifiche)</w:t>
-      </w:r>
-      <w:r>
-        <w:rPr>
-          <w:rFonts w:ascii="Times" w:hAnsi="Times"/>
-        </w:rPr>
-        <w:t xml:space="preserve">. </w:t>
-      </w:r>
-    </w:p>
-    <w:p>
-      <w:pPr>
-        <w:spacing w:after="0" w:line="240" w:lineRule="auto"/>
-        <w:rPr>
-          <w:rFonts w:ascii="Times" w:hAnsi="Times"/>
-        </w:rPr>
-      </w:pPr>
-      <w:r>
-        <w:rPr>
-          <w:rFonts w:ascii="Times" w:hAnsi="Times"/>
-        </w:rPr>
-        <w:t>All’uso, l’interfaccia risulta essere intuitiva e ordinata.</w:t>
+        <w:t>ordinata</w:t>
+      </w:r>
+      <w:r>
+        <w:rPr>
+          <w:rFonts w:ascii="Times" w:hAnsi="Times"/>
+        </w:rPr>
+        <w:t xml:space="preserve"> e facile all’uso</w:t>
+      </w:r>
+      <w:r>
+        <w:rPr>
+          <w:rFonts w:ascii="Times" w:hAnsi="Times"/>
+        </w:rPr>
+        <w:t>.</w:t>
       </w:r>
     </w:p>
     <w:p>
@@ -4183,15 +4156,7 @@
           <w:sz w:val="24"/>
           <w:szCs w:val="24"/>
         </w:rPr>
-        <w:t xml:space="preserve"> - </w:t>
-      </w:r>
-      <w:r>
-        <w:rPr>
-          <w:rFonts w:ascii="Times" w:hAnsi="Times"/>
-          <w:sz w:val="24"/>
-          <w:szCs w:val="24"/>
-        </w:rPr>
-        <w:t xml:space="preserve">Sono stati dati in </w:t>
+        <w:t xml:space="preserve"> - Sono stati dati in </w:t>
       </w:r>
       <w:r>
         <w:rPr>
@@ -4275,7 +4240,31 @@
           <w:sz w:val="24"/>
           <w:szCs w:val="24"/>
         </w:rPr>
-        <w:t>Nella selezione delle opzioni del menu</w:t>
+        <w:t xml:space="preserve">Nella </w:t>
+      </w:r>
+      <w:r>
+        <w:rPr>
+          <w:rFonts w:ascii="Times" w:hAnsi="Times"/>
+          <w:sz w:val="24"/>
+          <w:szCs w:val="24"/>
+        </w:rPr>
+        <w:t>scelta</w:t>
+      </w:r>
+      <w:r>
+        <w:rPr>
+          <w:rFonts w:ascii="Times" w:hAnsi="Times"/>
+          <w:sz w:val="24"/>
+          <w:szCs w:val="24"/>
+        </w:rPr>
+        <w:t xml:space="preserve"> delle opzioni del menu</w:t>
+      </w:r>
+      <w:r>
+        <w:rPr>
+          <w:rFonts w:ascii="Times" w:hAnsi="Times"/>
+          <w:sz w:val="24"/>
+          <w:szCs w:val="24"/>
+        </w:rPr>
+        <w:t xml:space="preserve"> utente</w:t>
       </w:r>
       <w:r>
         <w:rPr>
@@ -4355,7 +4344,23 @@
           <w:sz w:val="24"/>
           <w:szCs w:val="24"/>
         </w:rPr>
-        <w:t xml:space="preserve"> e negativi; </w:t>
+        <w:t xml:space="preserve"> e </w:t>
+      </w:r>
+      <w:r>
+        <w:rPr>
+          <w:rFonts w:ascii="Times" w:hAnsi="Times"/>
+          <w:sz w:val="24"/>
+          <w:szCs w:val="24"/>
+        </w:rPr>
+        <w:t xml:space="preserve">valori </w:t>
+      </w:r>
+      <w:r>
+        <w:rPr>
+          <w:rFonts w:ascii="Times" w:hAnsi="Times"/>
+          <w:sz w:val="24"/>
+          <w:szCs w:val="24"/>
+        </w:rPr>
+        <w:t xml:space="preserve">negativi; </w:t>
       </w:r>
       <w:r>
         <w:rPr>
@@ -4395,7 +4400,55 @@
           <w:sz w:val="24"/>
           <w:szCs w:val="24"/>
         </w:rPr>
-        <w:t xml:space="preserve"> Inserendo invece dei caratteri, il programma non risponde correttamente.   </w:t>
+        <w:t xml:space="preserve"> </w:t>
+      </w:r>
+      <w:r>
+        <w:rPr>
+          <w:rFonts w:ascii="Times" w:hAnsi="Times"/>
+          <w:sz w:val="24"/>
+          <w:szCs w:val="24"/>
+        </w:rPr>
+        <w:t>Se</w:t>
+      </w:r>
+      <w:r>
+        <w:rPr>
+          <w:rFonts w:ascii="Times" w:hAnsi="Times"/>
+          <w:sz w:val="24"/>
+          <w:szCs w:val="24"/>
+        </w:rPr>
+        <w:t xml:space="preserve"> invece </w:t>
+      </w:r>
+      <w:r>
+        <w:rPr>
+          <w:rFonts w:ascii="Times" w:hAnsi="Times"/>
+          <w:sz w:val="24"/>
+          <w:szCs w:val="24"/>
+        </w:rPr>
+        <w:t xml:space="preserve">si digitano </w:t>
+      </w:r>
+      <w:r>
+        <w:rPr>
+          <w:rFonts w:ascii="Times" w:hAnsi="Times"/>
+          <w:sz w:val="24"/>
+          <w:szCs w:val="24"/>
+        </w:rPr>
+        <w:t xml:space="preserve">dei caratteri, il programma </w:t>
+      </w:r>
+      <w:r>
+        <w:rPr>
+          <w:rFonts w:ascii="Times" w:hAnsi="Times"/>
+          <w:sz w:val="24"/>
+          <w:szCs w:val="24"/>
+        </w:rPr>
+        <w:t>si comporta come se si avesse digitato l’exit code ‘0’</w:t>
+      </w:r>
+      <w:r>
+        <w:rPr>
+          <w:rFonts w:ascii="Times" w:hAnsi="Times"/>
+          <w:sz w:val="24"/>
+          <w:szCs w:val="24"/>
+        </w:rPr>
+        <w:t xml:space="preserve">.   </w:t>
       </w:r>
     </w:p>
     <w:p>
@@ -4468,26 +4521,16 @@
           <w:sz w:val="24"/>
           <w:szCs w:val="24"/>
         </w:rPr>
-        <w:t xml:space="preserve">per valori </w:t>
-      </w:r>
-      <w:proofErr w:type="gramStart"/>
-      <w:r>
-        <w:rPr>
-          <w:rFonts w:ascii="Times" w:hAnsi="Times"/>
-          <w:sz w:val="24"/>
-          <w:szCs w:val="24"/>
-        </w:rPr>
-        <w:t xml:space="preserve">negativi </w:t>
-      </w:r>
-      <w:r>
-        <w:rPr>
-          <w:rFonts w:ascii="Times" w:hAnsi="Times"/>
-          <w:sz w:val="24"/>
-          <w:szCs w:val="24"/>
-        </w:rPr>
-        <w:t xml:space="preserve"> e</w:t>
-      </w:r>
-      <w:proofErr w:type="gramEnd"/>
+        <w:t xml:space="preserve">per valori negativi </w:t>
+      </w:r>
+      <w:r>
+        <w:rPr>
+          <w:rFonts w:ascii="Times" w:hAnsi="Times"/>
+          <w:sz w:val="24"/>
+          <w:szCs w:val="24"/>
+        </w:rPr>
+        <w:t>e</w:t>
+      </w:r>
       <w:r>
         <w:rPr>
           <w:rFonts w:ascii="Times" w:hAnsi="Times"/>
@@ -4692,6 +4735,14 @@
         </w:rPr>
         <w:t>;</w:t>
       </w:r>
+      <w:r>
+        <w:rPr>
+          <w:rFonts w:ascii="Times" w:hAnsi="Times"/>
+          <w:sz w:val="24"/>
+          <w:szCs w:val="24"/>
+        </w:rPr>
+        <w:t xml:space="preserve">  </w:t>
+      </w:r>
     </w:p>
     <w:p>
       <w:pPr>
@@ -4705,24 +4756,6 @@
     </w:p>
     <w:p>
       <w:pPr>
-        <w:pStyle w:val="Paragrafoelenco"/>
-        <w:rPr>
-          <w:rFonts w:ascii="Times" w:hAnsi="Times"/>
-          <w:sz w:val="24"/>
-          <w:szCs w:val="24"/>
-        </w:rPr>
-      </w:pPr>
-      <w:r>
-        <w:rPr>
-          <w:rFonts w:ascii="Times" w:hAnsi="Times"/>
-          <w:sz w:val="24"/>
-          <w:szCs w:val="24"/>
-        </w:rPr>
-        <w:t xml:space="preserve">  </w:t>
-      </w:r>
-    </w:p>
-    <w:p>
-      <w:pPr>
         <w:rPr>
           <w:rFonts w:ascii="Times" w:hAnsi="Times"/>
           <w:sz w:val="24"/>
@@ -4784,7 +4817,7 @@
           <w:sz w:val="24"/>
           <w:szCs w:val="24"/>
         </w:rPr>
-        <w:t>while</w:t>
+        <w:t>while (true)</w:t>
       </w:r>
       <w:r>
         <w:rPr>
@@ -4800,15 +4833,7 @@
           <w:sz w:val="24"/>
           <w:szCs w:val="24"/>
         </w:rPr>
-        <w:t xml:space="preserve"> - i</w:t>
-      </w:r>
-      <w:r>
-        <w:rPr>
-          <w:rFonts w:ascii="Times" w:hAnsi="Times"/>
-          <w:sz w:val="24"/>
-          <w:szCs w:val="24"/>
-        </w:rPr>
-        <w:t xml:space="preserve">l programma non sarà in grado di stampare </w:t>
+        <w:t xml:space="preserve"> - il programma non sarà in grado di stampare </w:t>
       </w:r>
       <w:proofErr w:type="gramStart"/>
       <w:r>
@@ -4826,87 +4851,55 @@
           <w:sz w:val="24"/>
           <w:szCs w:val="24"/>
         </w:rPr>
-        <w:t xml:space="preserve"> </w:t>
-      </w:r>
-      <w:r>
-        <w:rPr>
-          <w:rFonts w:ascii="Times" w:hAnsi="Times"/>
-          <w:sz w:val="24"/>
-          <w:szCs w:val="24"/>
-        </w:rPr>
-        <w:t>figure</w:t>
-      </w:r>
-      <w:r>
-        <w:rPr>
-          <w:rFonts w:ascii="Times" w:hAnsi="Times"/>
-          <w:sz w:val="24"/>
-          <w:szCs w:val="24"/>
-        </w:rPr>
-        <w:t xml:space="preserve"> </w:t>
-      </w:r>
-      <w:r>
-        <w:rPr>
-          <w:rFonts w:ascii="Times" w:hAnsi="Times"/>
-          <w:sz w:val="24"/>
-          <w:szCs w:val="24"/>
-        </w:rPr>
-        <w:t>poiché</w:t>
-      </w:r>
-      <w:r>
-        <w:rPr>
-          <w:rFonts w:ascii="Times" w:hAnsi="Times"/>
-          <w:sz w:val="24"/>
-          <w:szCs w:val="24"/>
-        </w:rPr>
-        <w:t xml:space="preserve"> </w:t>
-      </w:r>
-      <w:r>
-        <w:rPr>
-          <w:rFonts w:ascii="Times" w:hAnsi="Times"/>
-          <w:sz w:val="24"/>
-          <w:szCs w:val="24"/>
-        </w:rPr>
-        <w:t>sussiste</w:t>
-      </w:r>
-      <w:r>
-        <w:rPr>
-          <w:rFonts w:ascii="Times" w:hAnsi="Times"/>
-          <w:sz w:val="24"/>
-          <w:szCs w:val="24"/>
-        </w:rPr>
-        <w:t xml:space="preserve"> un problema logico nel ciclo while (</w:t>
-      </w:r>
-      <w:r>
-        <w:rPr>
-          <w:rFonts w:ascii="Times" w:hAnsi="Times"/>
-          <w:sz w:val="24"/>
-          <w:szCs w:val="24"/>
-        </w:rPr>
-        <w:t>true</w:t>
-      </w:r>
-      <w:r>
-        <w:rPr>
-          <w:rFonts w:ascii="Times" w:hAnsi="Times"/>
-          <w:sz w:val="24"/>
-          <w:szCs w:val="24"/>
-        </w:rPr>
-        <w:t>).</w:t>
-      </w:r>
-      <w:r>
-        <w:rPr>
-          <w:rFonts w:ascii="Times" w:hAnsi="Times"/>
-          <w:sz w:val="24"/>
-          <w:szCs w:val="24"/>
-        </w:rPr>
-        <w:t xml:space="preserve"> </w:t>
-      </w:r>
-      <w:r>
-        <w:rPr>
-          <w:rFonts w:ascii="Times" w:hAnsi="Times"/>
-          <w:sz w:val="24"/>
-          <w:szCs w:val="24"/>
-        </w:rPr>
-        <w:t xml:space="preserve">Il ciclo continuerà a essere eseguito indefinitamente fino a quando non verrà rilevata un'istruzione return. Tuttavia, non esiste alcuna condizione o meccanismo per uscire dal </w:t>
+        <w:t xml:space="preserve"> figure</w:t>
+      </w:r>
+      <w:r>
+        <w:rPr>
+          <w:rFonts w:ascii="Times" w:hAnsi="Times"/>
+          <w:sz w:val="24"/>
+          <w:szCs w:val="24"/>
+        </w:rPr>
+        <w:t xml:space="preserve"> - </w:t>
+      </w:r>
+      <w:r>
+        <w:rPr>
+          <w:rFonts w:ascii="Times" w:hAnsi="Times"/>
+          <w:sz w:val="24"/>
+          <w:szCs w:val="24"/>
+        </w:rPr>
+        <w:t xml:space="preserve">Il ciclo continuerà a essere eseguito indefinitamente fino a quando non verrà rilevata un'istruzione </w:t>
+      </w:r>
+      <w:r>
+        <w:rPr>
+          <w:rFonts w:ascii="Times" w:hAnsi="Times"/>
+          <w:sz w:val="24"/>
+          <w:szCs w:val="24"/>
+        </w:rPr>
+        <w:t>‘</w:t>
+      </w:r>
+      <w:r>
+        <w:rPr>
+          <w:rFonts w:ascii="Times" w:hAnsi="Times"/>
+          <w:sz w:val="24"/>
+          <w:szCs w:val="24"/>
+        </w:rPr>
+        <w:t>return</w:t>
+      </w:r>
+      <w:r>
+        <w:rPr>
+          <w:rFonts w:ascii="Times" w:hAnsi="Times"/>
+          <w:sz w:val="24"/>
+          <w:szCs w:val="24"/>
+        </w:rPr>
+        <w:t>’</w:t>
+      </w:r>
+      <w:r>
+        <w:rPr>
+          <w:rFonts w:ascii="Times" w:hAnsi="Times"/>
+          <w:sz w:val="24"/>
+          <w:szCs w:val="24"/>
+        </w:rPr>
+        <w:t xml:space="preserve">. Tuttavia, non esiste alcuna condizione o meccanismo per uscire dal </w:t>
       </w:r>
       <w:r>
         <w:rPr>
@@ -4946,7 +4939,23 @@
           <w:sz w:val="24"/>
           <w:szCs w:val="24"/>
         </w:rPr>
-        <w:t xml:space="preserve">stampare, superando le 100 figure. </w:t>
+        <w:t>stampare</w:t>
+      </w:r>
+      <w:r>
+        <w:rPr>
+          <w:rFonts w:ascii="Times" w:hAnsi="Times"/>
+          <w:sz w:val="24"/>
+          <w:szCs w:val="24"/>
+        </w:rPr>
+        <w:t xml:space="preserve"> oltre </w:t>
+      </w:r>
+      <w:r>
+        <w:rPr>
+          <w:rFonts w:ascii="Times" w:hAnsi="Times"/>
+          <w:sz w:val="24"/>
+          <w:szCs w:val="24"/>
+        </w:rPr>
+        <w:t xml:space="preserve">le 100 figure. </w:t>
       </w:r>
     </w:p>
     <w:p>
@@ -4971,39 +4980,31 @@
           <w:sz w:val="24"/>
           <w:szCs w:val="24"/>
         </w:rPr>
-        <w:t>si pensa alla creazione di</w:t>
-      </w:r>
-      <w:r>
-        <w:rPr>
-          <w:rFonts w:ascii="Times" w:hAnsi="Times"/>
-          <w:sz w:val="24"/>
-          <w:szCs w:val="24"/>
-        </w:rPr>
-        <w:t xml:space="preserve"> </w:t>
-      </w:r>
-      <w:r>
-        <w:rPr>
-          <w:rFonts w:ascii="Times" w:hAnsi="Times"/>
-          <w:sz w:val="24"/>
-          <w:szCs w:val="24"/>
-        </w:rPr>
-        <w:t>una</w:t>
-      </w:r>
-      <w:r>
-        <w:rPr>
-          <w:rFonts w:ascii="Times" w:hAnsi="Times"/>
-          <w:sz w:val="24"/>
-          <w:szCs w:val="24"/>
-        </w:rPr>
-        <w:t xml:space="preserve"> variabile</w:t>
-      </w:r>
-      <w:r>
-        <w:rPr>
-          <w:rFonts w:ascii="Times" w:hAnsi="Times"/>
-          <w:sz w:val="24"/>
-          <w:szCs w:val="24"/>
-        </w:rPr>
-        <w:t xml:space="preserve"> </w:t>
+        <w:t>si pensa</w:t>
+      </w:r>
+      <w:r>
+        <w:rPr>
+          <w:rFonts w:ascii="Times" w:hAnsi="Times"/>
+          <w:sz w:val="24"/>
+          <w:szCs w:val="24"/>
+        </w:rPr>
+        <w:t>va</w:t>
+      </w:r>
+      <w:r>
+        <w:rPr>
+          <w:rFonts w:ascii="Times" w:hAnsi="Times"/>
+          <w:sz w:val="24"/>
+          <w:szCs w:val="24"/>
+        </w:rPr>
+        <w:t xml:space="preserve"> alla creazione di</w:t>
+      </w:r>
+      <w:r>
+        <w:rPr>
+          <w:rFonts w:ascii="Times" w:hAnsi="Times"/>
+          <w:sz w:val="24"/>
+          <w:szCs w:val="24"/>
+        </w:rPr>
+        <w:t xml:space="preserve"> una variabile </w:t>
       </w:r>
       <w:r>
         <w:rPr>
@@ -5035,15 +5036,168 @@
           <w:sz w:val="24"/>
           <w:szCs w:val="24"/>
         </w:rPr>
-        <w:t xml:space="preserve"> aggiorna ogni volta che viene stampata una </w:t>
-      </w:r>
-      <w:r>
-        <w:rPr>
-          <w:rFonts w:ascii="Times" w:hAnsi="Times"/>
-          <w:sz w:val="24"/>
-          <w:szCs w:val="24"/>
-        </w:rPr>
-        <w:t xml:space="preserve">figura, in modo tale da arrestare il ciclo. </w:t>
+        <w:t xml:space="preserve"> aggiorna ogni volta che viene stampata una figura, in modo tale da arrestare il ciclo. </w:t>
+      </w:r>
+    </w:p>
+    <w:p>
+      <w:pPr>
+        <w:rPr>
+          <w:rFonts w:ascii="Times" w:hAnsi="Times"/>
+          <w:sz w:val="24"/>
+          <w:szCs w:val="24"/>
+        </w:rPr>
+      </w:pPr>
+      <w:r>
+        <w:rPr>
+          <w:rFonts w:ascii="Times" w:hAnsi="Times"/>
+          <w:sz w:val="24"/>
+          <w:szCs w:val="24"/>
+        </w:rPr>
+        <w:t>Inoltre, un trapezio</w:t>
+      </w:r>
+      <w:r>
+        <w:rPr>
+          <w:rFonts w:ascii="Times" w:hAnsi="Times"/>
+          <w:sz w:val="24"/>
+          <w:szCs w:val="24"/>
+        </w:rPr>
+        <w:t xml:space="preserve"> rettangolo</w:t>
+      </w:r>
+      <w:r>
+        <w:rPr>
+          <w:rFonts w:ascii="Times" w:hAnsi="Times"/>
+          <w:sz w:val="24"/>
+          <w:szCs w:val="24"/>
+        </w:rPr>
+        <w:t xml:space="preserve"> non </w:t>
+      </w:r>
+      <w:r>
+        <w:rPr>
+          <w:rFonts w:ascii="Times" w:hAnsi="Times"/>
+          <w:sz w:val="24"/>
+          <w:szCs w:val="24"/>
+        </w:rPr>
+        <w:t>può essere</w:t>
+      </w:r>
+      <w:r>
+        <w:rPr>
+          <w:rFonts w:ascii="Times" w:hAnsi="Times"/>
+          <w:sz w:val="24"/>
+          <w:szCs w:val="24"/>
+        </w:rPr>
+        <w:t xml:space="preserve"> tale</w:t>
+      </w:r>
+      <w:r>
+        <w:rPr>
+          <w:rFonts w:ascii="Times" w:hAnsi="Times"/>
+          <w:sz w:val="24"/>
+          <w:szCs w:val="24"/>
+        </w:rPr>
+        <w:t xml:space="preserve">, </w:t>
+      </w:r>
+      <w:r>
+        <w:rPr>
+          <w:rFonts w:ascii="Times" w:hAnsi="Times"/>
+          <w:sz w:val="24"/>
+          <w:szCs w:val="24"/>
+        </w:rPr>
+        <w:t>se una base non è maggiore dell’altra; poteva essere utile includere anche questo controllo</w:t>
+      </w:r>
+      <w:r>
+        <w:rPr>
+          <w:rFonts w:ascii="Times" w:hAnsi="Times"/>
+          <w:sz w:val="24"/>
+          <w:szCs w:val="24"/>
+        </w:rPr>
+        <w:t xml:space="preserve">. </w:t>
+      </w:r>
+      <w:r>
+        <w:rPr>
+          <w:rFonts w:ascii="Times" w:hAnsi="Times"/>
+          <w:sz w:val="24"/>
+          <w:szCs w:val="24"/>
+        </w:rPr>
+        <w:t>Dall’interfaccia</w:t>
+      </w:r>
+      <w:r>
+        <w:rPr>
+          <w:rFonts w:ascii="Times" w:hAnsi="Times"/>
+          <w:sz w:val="24"/>
+          <w:szCs w:val="24"/>
+        </w:rPr>
+        <w:t>,</w:t>
+      </w:r>
+      <w:r>
+        <w:rPr>
+          <w:rFonts w:ascii="Times" w:hAnsi="Times"/>
+          <w:sz w:val="24"/>
+          <w:szCs w:val="24"/>
+        </w:rPr>
+        <w:t xml:space="preserve"> risulta che</w:t>
+      </w:r>
+      <w:r>
+        <w:rPr>
+          <w:rFonts w:ascii="Times" w:hAnsi="Times"/>
+          <w:sz w:val="24"/>
+          <w:szCs w:val="24"/>
+        </w:rPr>
+        <w:t xml:space="preserve"> si </w:t>
+      </w:r>
+      <w:r>
+        <w:rPr>
+          <w:rFonts w:ascii="Times" w:hAnsi="Times"/>
+          <w:sz w:val="24"/>
+          <w:szCs w:val="24"/>
+        </w:rPr>
+        <w:t>può</w:t>
+      </w:r>
+      <w:r>
+        <w:rPr>
+          <w:rFonts w:ascii="Times" w:hAnsi="Times"/>
+          <w:sz w:val="24"/>
+          <w:szCs w:val="24"/>
+        </w:rPr>
+        <w:t xml:space="preserve"> inserire </w:t>
+      </w:r>
+      <w:r>
+        <w:rPr>
+          <w:rFonts w:ascii="Times" w:hAnsi="Times"/>
+          <w:sz w:val="24"/>
+          <w:szCs w:val="24"/>
+        </w:rPr>
+        <w:t>stesso</w:t>
+      </w:r>
+      <w:r>
+        <w:rPr>
+          <w:rFonts w:ascii="Times" w:hAnsi="Times"/>
+          <w:sz w:val="24"/>
+          <w:szCs w:val="24"/>
+        </w:rPr>
+        <w:t xml:space="preserve"> valor</w:t>
+      </w:r>
+      <w:r>
+        <w:rPr>
+          <w:rFonts w:ascii="Times" w:hAnsi="Times"/>
+          <w:sz w:val="24"/>
+          <w:szCs w:val="24"/>
+        </w:rPr>
+        <w:t>e</w:t>
+      </w:r>
+      <w:r>
+        <w:rPr>
+          <w:rFonts w:ascii="Times" w:hAnsi="Times"/>
+          <w:sz w:val="24"/>
+          <w:szCs w:val="24"/>
+        </w:rPr>
+        <w:t xml:space="preserve"> per le </w:t>
+      </w:r>
+      <w:r>
+        <w:rPr>
+          <w:rFonts w:ascii="Times" w:hAnsi="Times"/>
+          <w:sz w:val="24"/>
+          <w:szCs w:val="24"/>
+        </w:rPr>
+        <w:t xml:space="preserve">2 basi. </w:t>
       </w:r>
     </w:p>
     <w:sectPr>

</xml_diff>

<commit_message>
some text formatting adjustments.
</commit_message>
<xml_diff>
--- a/Form Esercitazione.docx
+++ b/Form Esercitazione.docx
@@ -77,32 +77,6 @@
           <w14:ligatures w14:val="none"/>
         </w:rPr>
       </w:pPr>
-    </w:p>
-    <w:p>
-      <w:pPr>
-        <w:spacing w:after="0" w:line="240" w:lineRule="auto"/>
-        <w:rPr>
-          <w:rFonts w:ascii="Arial" w:eastAsia="Times New Roman" w:hAnsi="Arial" w:cs="Arial"/>
-          <w:b/>
-          <w:bCs/>
-          <w:color w:val="000000"/>
-          <w:kern w:val="0"/>
-          <w:lang w:eastAsia="en-GB"/>
-          <w14:ligatures w14:val="none"/>
-        </w:rPr>
-      </w:pPr>
-      <w:r>
-        <w:rPr>
-          <w:rFonts w:ascii="Arial" w:eastAsia="Times New Roman" w:hAnsi="Arial" w:cs="Arial"/>
-          <w:b/>
-          <w:bCs/>
-          <w:color w:val="000000"/>
-          <w:kern w:val="0"/>
-          <w:lang w:eastAsia="en-GB"/>
-          <w14:ligatures w14:val="none"/>
-        </w:rPr>
-        <w:t>======================================================================</w:t>
-      </w:r>
     </w:p>
     <w:p>
       <w:pPr>
@@ -1179,6 +1153,19 @@
       <w:pPr>
         <w:spacing w:after="0" w:line="240" w:lineRule="auto"/>
         <w:rPr>
+          <w:rFonts w:ascii="Times New Roman" w:eastAsia="Times New Roman" w:hAnsi="Times New Roman" w:cs="Times New Roman"/>
+          <w:kern w:val="0"/>
+          <w:sz w:val="24"/>
+          <w:szCs w:val="24"/>
+          <w:lang w:eastAsia="en-GB"/>
+          <w14:ligatures w14:val="none"/>
+        </w:rPr>
+      </w:pPr>
+    </w:p>
+    <w:p>
+      <w:pPr>
+        <w:spacing w:after="0" w:line="240" w:lineRule="auto"/>
+        <w:rPr>
           <w:rFonts w:ascii="Arial" w:eastAsia="Times New Roman" w:hAnsi="Arial" w:cs="Arial"/>
           <w:color w:val="000000"/>
           <w:kern w:val="0"/>
@@ -1186,10 +1173,7 @@
           <w14:ligatures w14:val="none"/>
         </w:rPr>
       </w:pPr>
-    </w:p>
-    <w:p>
-      <w:pPr>
-        <w:spacing w:after="0" w:line="240" w:lineRule="auto"/>
+      <w:r>
         <w:rPr>
           <w:rFonts w:ascii="Arial" w:eastAsia="Times New Roman" w:hAnsi="Arial" w:cs="Arial"/>
           <w:color w:val="000000"/>
@@ -1197,7 +1181,8 @@
           <w:lang w:eastAsia="en-GB"/>
           <w14:ligatures w14:val="none"/>
         </w:rPr>
-      </w:pPr>
+        <w:t xml:space="preserve">1.b Utilizzando la documentazione e i commenti inseriti nei file </w:t>
+      </w:r>
       <w:r>
         <w:rPr>
           <w:rFonts w:ascii="Arial" w:eastAsia="Times New Roman" w:hAnsi="Arial" w:cs="Arial"/>
@@ -1206,25 +1191,9 @@
           <w:lang w:eastAsia="en-GB"/>
           <w14:ligatures w14:val="none"/>
         </w:rPr>
-        <w:t>------------------------------------------------------------</w:t>
-      </w:r>
-    </w:p>
-    <w:p>
-      <w:pPr>
-        <w:spacing w:after="0" w:line="240" w:lineRule="auto"/>
-        <w:rPr>
-          <w:rFonts w:ascii="Times New Roman" w:eastAsia="Times New Roman" w:hAnsi="Times New Roman" w:cs="Times New Roman"/>
-          <w:kern w:val="0"/>
-          <w:sz w:val="24"/>
-          <w:szCs w:val="24"/>
-          <w:lang w:eastAsia="en-GB"/>
-          <w14:ligatures w14:val="none"/>
-        </w:rPr>
-      </w:pPr>
-    </w:p>
-    <w:p>
-      <w:pPr>
-        <w:spacing w:after="0" w:line="240" w:lineRule="auto"/>
+        <w:t>‘</w:t>
+      </w:r>
+      <w:r>
         <w:rPr>
           <w:rFonts w:ascii="Arial" w:eastAsia="Times New Roman" w:hAnsi="Arial" w:cs="Arial"/>
           <w:color w:val="000000"/>
@@ -1232,7 +1201,8 @@
           <w:lang w:eastAsia="en-GB"/>
           <w14:ligatures w14:val="none"/>
         </w:rPr>
-      </w:pPr>
+        <w:t>.c</w:t>
+      </w:r>
       <w:r>
         <w:rPr>
           <w:rFonts w:ascii="Arial" w:eastAsia="Times New Roman" w:hAnsi="Arial" w:cs="Arial"/>
@@ -1241,7 +1211,7 @@
           <w:lang w:eastAsia="en-GB"/>
           <w14:ligatures w14:val="none"/>
         </w:rPr>
-        <w:t xml:space="preserve">1.b Utilizzando la documentazione e i commenti inseriti nei file </w:t>
+        <w:t>p</w:t>
       </w:r>
       <w:r>
         <w:rPr>
@@ -1251,6 +1221,36 @@
           <w:lang w:eastAsia="en-GB"/>
           <w14:ligatures w14:val="none"/>
         </w:rPr>
+        <w:t>p</w:t>
+      </w:r>
+      <w:r>
+        <w:rPr>
+          <w:rFonts w:ascii="Arial" w:eastAsia="Times New Roman" w:hAnsi="Arial" w:cs="Arial"/>
+          <w:color w:val="000000"/>
+          <w:kern w:val="0"/>
+          <w:lang w:eastAsia="en-GB"/>
+          <w14:ligatures w14:val="none"/>
+        </w:rPr>
+        <w:t>’</w:t>
+      </w:r>
+      <w:r>
+        <w:rPr>
+          <w:rFonts w:ascii="Arial" w:eastAsia="Times New Roman" w:hAnsi="Arial" w:cs="Arial"/>
+          <w:color w:val="000000"/>
+          <w:kern w:val="0"/>
+          <w:lang w:eastAsia="en-GB"/>
+          <w14:ligatures w14:val="none"/>
+        </w:rPr>
+        <w:t xml:space="preserve"> e </w:t>
+      </w:r>
+      <w:r>
+        <w:rPr>
+          <w:rFonts w:ascii="Arial" w:eastAsia="Times New Roman" w:hAnsi="Arial" w:cs="Arial"/>
+          <w:color w:val="000000"/>
+          <w:kern w:val="0"/>
+          <w:lang w:eastAsia="en-GB"/>
+          <w14:ligatures w14:val="none"/>
+        </w:rPr>
         <w:t>‘</w:t>
       </w:r>
       <w:r>
@@ -1261,7 +1261,7 @@
           <w:lang w:eastAsia="en-GB"/>
           <w14:ligatures w14:val="none"/>
         </w:rPr>
-        <w:t>.c</w:t>
+        <w:t>.h</w:t>
       </w:r>
       <w:r>
         <w:rPr>
@@ -1271,7 +1271,7 @@
           <w:lang w:eastAsia="en-GB"/>
           <w14:ligatures w14:val="none"/>
         </w:rPr>
-        <w:t>p</w:t>
+        <w:t>’</w:t>
       </w:r>
       <w:r>
         <w:rPr>
@@ -1281,9 +1281,12 @@
           <w:lang w:eastAsia="en-GB"/>
           <w14:ligatures w14:val="none"/>
         </w:rPr>
-        <w:t>p</w:t>
-      </w:r>
-      <w:r>
+        <w:t xml:space="preserve"> verificare se il progetto software aderisce alle specifiche assegnate durante la prima settimana. Indicare le eventuali specifiche non rispettate.</w:t>
+      </w:r>
+    </w:p>
+    <w:p>
+      <w:pPr>
+        <w:spacing w:after="0" w:line="240" w:lineRule="auto"/>
         <w:rPr>
           <w:rFonts w:ascii="Arial" w:eastAsia="Times New Roman" w:hAnsi="Arial" w:cs="Arial"/>
           <w:color w:val="000000"/>
@@ -1291,9 +1294,181 @@
           <w:lang w:eastAsia="en-GB"/>
           <w14:ligatures w14:val="none"/>
         </w:rPr>
-        <w:t>’</w:t>
-      </w:r>
-      <w:r>
+      </w:pPr>
+    </w:p>
+    <w:p>
+      <w:pPr>
+        <w:spacing w:after="0" w:line="240" w:lineRule="auto"/>
+        <w:rPr>
+          <w:rFonts w:ascii="Times" w:eastAsia="Times New Roman" w:hAnsi="Times" w:cs="Arial"/>
+          <w:color w:val="000000"/>
+          <w:kern w:val="0"/>
+          <w:sz w:val="24"/>
+          <w:szCs w:val="24"/>
+          <w:lang w:eastAsia="en-GB"/>
+          <w14:ligatures w14:val="none"/>
+        </w:rPr>
+      </w:pPr>
+      <w:r>
+        <w:rPr>
+          <w:rFonts w:ascii="Times" w:eastAsia="Times New Roman" w:hAnsi="Times" w:cs="Arial"/>
+          <w:color w:val="000000"/>
+          <w:kern w:val="0"/>
+          <w:sz w:val="24"/>
+          <w:szCs w:val="24"/>
+          <w:lang w:eastAsia="en-GB"/>
+          <w14:ligatures w14:val="none"/>
+        </w:rPr>
+        <w:t xml:space="preserve">Le specifiche date </w:t>
+      </w:r>
+      <w:r>
+        <w:rPr>
+          <w:rFonts w:ascii="Times" w:eastAsia="Times New Roman" w:hAnsi="Times" w:cs="Arial"/>
+          <w:color w:val="000000"/>
+          <w:kern w:val="0"/>
+          <w:sz w:val="24"/>
+          <w:szCs w:val="24"/>
+          <w:lang w:eastAsia="en-GB"/>
+          <w14:ligatures w14:val="none"/>
+        </w:rPr>
+        <w:t>vengono</w:t>
+      </w:r>
+      <w:r>
+        <w:rPr>
+          <w:rFonts w:ascii="Times" w:eastAsia="Times New Roman" w:hAnsi="Times" w:cs="Arial"/>
+          <w:color w:val="000000"/>
+          <w:kern w:val="0"/>
+          <w:sz w:val="24"/>
+          <w:szCs w:val="24"/>
+          <w:lang w:eastAsia="en-GB"/>
+          <w14:ligatures w14:val="none"/>
+        </w:rPr>
+        <w:t xml:space="preserve"> </w:t>
+      </w:r>
+      <w:r>
+        <w:rPr>
+          <w:rFonts w:ascii="Times" w:eastAsia="Times New Roman" w:hAnsi="Times" w:cs="Arial"/>
+          <w:color w:val="000000"/>
+          <w:kern w:val="0"/>
+          <w:sz w:val="24"/>
+          <w:szCs w:val="24"/>
+          <w:lang w:eastAsia="en-GB"/>
+          <w14:ligatures w14:val="none"/>
+        </w:rPr>
+        <w:t>rispettate</w:t>
+      </w:r>
+      <w:r>
+        <w:rPr>
+          <w:rFonts w:ascii="Times" w:eastAsia="Times New Roman" w:hAnsi="Times" w:cs="Arial"/>
+          <w:color w:val="000000"/>
+          <w:kern w:val="0"/>
+          <w:sz w:val="24"/>
+          <w:szCs w:val="24"/>
+          <w:lang w:eastAsia="en-GB"/>
+          <w14:ligatures w14:val="none"/>
+        </w:rPr>
+        <w:t xml:space="preserve">. </w:t>
+      </w:r>
+      <w:r>
+        <w:rPr>
+          <w:rFonts w:ascii="Times" w:eastAsia="Times New Roman" w:hAnsi="Times" w:cs="Arial"/>
+          <w:color w:val="000000"/>
+          <w:kern w:val="0"/>
+          <w:sz w:val="24"/>
+          <w:szCs w:val="24"/>
+          <w:lang w:eastAsia="en-GB"/>
+          <w14:ligatures w14:val="none"/>
+        </w:rPr>
+        <w:t>Si ritiene</w:t>
+      </w:r>
+      <w:r>
+        <w:rPr>
+          <w:rFonts w:ascii="Times" w:eastAsia="Times New Roman" w:hAnsi="Times" w:cs="Arial"/>
+          <w:color w:val="000000"/>
+          <w:kern w:val="0"/>
+          <w:sz w:val="24"/>
+          <w:szCs w:val="24"/>
+          <w:lang w:eastAsia="en-GB"/>
+          <w14:ligatures w14:val="none"/>
+        </w:rPr>
+        <w:t xml:space="preserve"> </w:t>
+      </w:r>
+      <w:r>
+        <w:rPr>
+          <w:rFonts w:ascii="Times" w:eastAsia="Times New Roman" w:hAnsi="Times" w:cs="Arial"/>
+          <w:color w:val="000000"/>
+          <w:kern w:val="0"/>
+          <w:sz w:val="24"/>
+          <w:szCs w:val="24"/>
+          <w:lang w:eastAsia="en-GB"/>
+          <w14:ligatures w14:val="none"/>
+        </w:rPr>
+        <w:t>utile</w:t>
+      </w:r>
+      <w:r>
+        <w:rPr>
+          <w:rFonts w:ascii="Times" w:eastAsia="Times New Roman" w:hAnsi="Times" w:cs="Arial"/>
+          <w:color w:val="000000"/>
+          <w:kern w:val="0"/>
+          <w:sz w:val="24"/>
+          <w:szCs w:val="24"/>
+          <w:lang w:eastAsia="en-GB"/>
+          <w14:ligatures w14:val="none"/>
+        </w:rPr>
+        <w:t xml:space="preserve"> procedere con la compilazione del programma</w:t>
+      </w:r>
+      <w:r>
+        <w:rPr>
+          <w:rFonts w:ascii="Times" w:eastAsia="Times New Roman" w:hAnsi="Times" w:cs="Arial"/>
+          <w:color w:val="000000"/>
+          <w:kern w:val="0"/>
+          <w:sz w:val="24"/>
+          <w:szCs w:val="24"/>
+          <w:lang w:eastAsia="en-GB"/>
+          <w14:ligatures w14:val="none"/>
+        </w:rPr>
+        <w:t>, per un’analisi più dettagliata</w:t>
+      </w:r>
+      <w:r>
+        <w:rPr>
+          <w:rFonts w:ascii="Times" w:eastAsia="Times New Roman" w:hAnsi="Times" w:cs="Arial"/>
+          <w:color w:val="000000"/>
+          <w:kern w:val="0"/>
+          <w:sz w:val="24"/>
+          <w:szCs w:val="24"/>
+          <w:lang w:eastAsia="en-GB"/>
+          <w14:ligatures w14:val="none"/>
+        </w:rPr>
+        <w:t>.</w:t>
+      </w:r>
+    </w:p>
+    <w:p>
+      <w:pPr>
+        <w:spacing w:after="0" w:line="240" w:lineRule="auto"/>
+        <w:rPr>
+          <w:rFonts w:ascii="Times" w:eastAsia="Times New Roman" w:hAnsi="Times" w:cs="Arial"/>
+          <w:color w:val="000000"/>
+          <w:kern w:val="0"/>
+          <w:lang w:eastAsia="en-GB"/>
+          <w14:ligatures w14:val="none"/>
+        </w:rPr>
+      </w:pPr>
+    </w:p>
+    <w:p>
+      <w:pPr>
+        <w:spacing w:after="0" w:line="240" w:lineRule="auto"/>
+        <w:rPr>
+          <w:rFonts w:ascii="Times" w:eastAsia="Times New Roman" w:hAnsi="Times" w:cs="Arial"/>
+          <w:color w:val="000000"/>
+          <w:kern w:val="0"/>
+          <w:lang w:eastAsia="en-GB"/>
+          <w14:ligatures w14:val="none"/>
+        </w:rPr>
+      </w:pPr>
+    </w:p>
+    <w:p>
+      <w:pPr>
+        <w:spacing w:after="0" w:line="240" w:lineRule="auto"/>
         <w:rPr>
           <w:rFonts w:ascii="Arial" w:eastAsia="Times New Roman" w:hAnsi="Arial" w:cs="Arial"/>
           <w:color w:val="000000"/>
@@ -1301,9 +1476,24 @@
           <w:lang w:eastAsia="en-GB"/>
           <w14:ligatures w14:val="none"/>
         </w:rPr>
-        <w:t xml:space="preserve"> e </w:t>
-      </w:r>
-      <w:r>
+      </w:pPr>
+    </w:p>
+    <w:p>
+      <w:pPr>
+        <w:spacing w:after="0" w:line="240" w:lineRule="auto"/>
+        <w:rPr>
+          <w:rFonts w:ascii="Times New Roman" w:eastAsia="Times New Roman" w:hAnsi="Times New Roman" w:cs="Times New Roman"/>
+          <w:kern w:val="0"/>
+          <w:sz w:val="24"/>
+          <w:szCs w:val="24"/>
+          <w:lang w:eastAsia="en-GB"/>
+          <w14:ligatures w14:val="none"/>
+        </w:rPr>
+      </w:pPr>
+    </w:p>
+    <w:p>
+      <w:pPr>
+        <w:spacing w:after="0" w:line="240" w:lineRule="auto"/>
         <w:rPr>
           <w:rFonts w:ascii="Arial" w:eastAsia="Times New Roman" w:hAnsi="Arial" w:cs="Arial"/>
           <w:color w:val="000000"/>
@@ -1311,8 +1501,7 @@
           <w:lang w:eastAsia="en-GB"/>
           <w14:ligatures w14:val="none"/>
         </w:rPr>
-        <w:t>‘</w:t>
-      </w:r>
+      </w:pPr>
       <w:r>
         <w:rPr>
           <w:rFonts w:ascii="Arial" w:eastAsia="Times New Roman" w:hAnsi="Arial" w:cs="Arial"/>
@@ -1321,9 +1510,12 @@
           <w:lang w:eastAsia="en-GB"/>
           <w14:ligatures w14:val="none"/>
         </w:rPr>
-        <w:t>.h</w:t>
-      </w:r>
-      <w:r>
+        <w:t>1.c Verificare che il file README introduca correttamente lo scopo del progetto software e che dia sufficienti informazioni per un corretto uso dell’interfaccia a riga di comando. Indicare eventuali mancanze e/o possibili migliorie.</w:t>
+      </w:r>
+    </w:p>
+    <w:p>
+      <w:pPr>
+        <w:spacing w:after="0" w:line="240" w:lineRule="auto"/>
         <w:rPr>
           <w:rFonts w:ascii="Arial" w:eastAsia="Times New Roman" w:hAnsi="Arial" w:cs="Arial"/>
           <w:color w:val="000000"/>
@@ -1331,9 +1523,109 @@
           <w:lang w:eastAsia="en-GB"/>
           <w14:ligatures w14:val="none"/>
         </w:rPr>
-        <w:t>’</w:t>
-      </w:r>
-      <w:r>
+      </w:pPr>
+    </w:p>
+    <w:p>
+      <w:pPr>
+        <w:spacing w:after="0" w:line="240" w:lineRule="auto"/>
+        <w:rPr>
+          <w:rFonts w:ascii="Times" w:eastAsia="Times New Roman" w:hAnsi="Times" w:cs="Arial"/>
+          <w:color w:val="000000"/>
+          <w:kern w:val="0"/>
+          <w:sz w:val="24"/>
+          <w:szCs w:val="24"/>
+          <w:lang w:eastAsia="en-GB"/>
+          <w14:ligatures w14:val="none"/>
+        </w:rPr>
+      </w:pPr>
+      <w:r>
+        <w:rPr>
+          <w:rFonts w:ascii="Times" w:eastAsia="Times New Roman" w:hAnsi="Times" w:cs="Arial"/>
+          <w:color w:val="000000"/>
+          <w:kern w:val="0"/>
+          <w:sz w:val="24"/>
+          <w:szCs w:val="24"/>
+          <w:lang w:eastAsia="en-GB"/>
+          <w14:ligatures w14:val="none"/>
+        </w:rPr>
+        <w:t>Al momento del clone non</w:t>
+      </w:r>
+      <w:r>
+        <w:rPr>
+          <w:rFonts w:ascii="Times" w:eastAsia="Times New Roman" w:hAnsi="Times" w:cs="Arial"/>
+          <w:color w:val="000000"/>
+          <w:kern w:val="0"/>
+          <w:sz w:val="24"/>
+          <w:szCs w:val="24"/>
+          <w:lang w:eastAsia="en-GB"/>
+          <w14:ligatures w14:val="none"/>
+        </w:rPr>
+        <w:t xml:space="preserve"> è </w:t>
+      </w:r>
+      <w:r>
+        <w:rPr>
+          <w:rFonts w:ascii="Times" w:eastAsia="Times New Roman" w:hAnsi="Times" w:cs="Arial"/>
+          <w:color w:val="000000"/>
+          <w:kern w:val="0"/>
+          <w:sz w:val="24"/>
+          <w:szCs w:val="24"/>
+          <w:lang w:eastAsia="en-GB"/>
+          <w14:ligatures w14:val="none"/>
+        </w:rPr>
+        <w:t>stato pervenuto il file</w:t>
+      </w:r>
+      <w:r>
+        <w:rPr>
+          <w:rFonts w:ascii="Times" w:eastAsia="Times New Roman" w:hAnsi="Times" w:cs="Arial"/>
+          <w:color w:val="000000"/>
+          <w:kern w:val="0"/>
+          <w:sz w:val="24"/>
+          <w:szCs w:val="24"/>
+          <w:lang w:eastAsia="en-GB"/>
+          <w14:ligatures w14:val="none"/>
+        </w:rPr>
+        <w:t xml:space="preserve"> </w:t>
+      </w:r>
+      <w:r>
+        <w:rPr>
+          <w:rFonts w:ascii="Times" w:eastAsia="Times New Roman" w:hAnsi="Times" w:cs="Arial"/>
+          <w:color w:val="000000"/>
+          <w:kern w:val="0"/>
+          <w:sz w:val="24"/>
+          <w:szCs w:val="24"/>
+          <w:lang w:eastAsia="en-GB"/>
+          <w14:ligatures w14:val="none"/>
+        </w:rPr>
+        <w:t>README</w:t>
+      </w:r>
+      <w:r>
+        <w:rPr>
+          <w:rFonts w:ascii="Times" w:eastAsia="Times New Roman" w:hAnsi="Times" w:cs="Arial"/>
+          <w:color w:val="000000"/>
+          <w:kern w:val="0"/>
+          <w:sz w:val="24"/>
+          <w:szCs w:val="24"/>
+          <w:lang w:eastAsia="en-GB"/>
+          <w14:ligatures w14:val="none"/>
+        </w:rPr>
+        <w:t>.</w:t>
+      </w:r>
+      <w:r>
+        <w:rPr>
+          <w:rFonts w:ascii="Times" w:eastAsia="Times New Roman" w:hAnsi="Times" w:cs="Arial"/>
+          <w:color w:val="000000"/>
+          <w:kern w:val="0"/>
+          <w:sz w:val="24"/>
+          <w:szCs w:val="24"/>
+          <w:lang w:eastAsia="en-GB"/>
+          <w14:ligatures w14:val="none"/>
+        </w:rPr>
+        <w:t xml:space="preserve"> </w:t>
+      </w:r>
+    </w:p>
+    <w:p>
+      <w:pPr>
+        <w:spacing w:after="0" w:line="240" w:lineRule="auto"/>
         <w:rPr>
           <w:rFonts w:ascii="Arial" w:eastAsia="Times New Roman" w:hAnsi="Arial" w:cs="Arial"/>
           <w:color w:val="000000"/>
@@ -1341,377 +1633,55 @@
           <w:lang w:eastAsia="en-GB"/>
           <w14:ligatures w14:val="none"/>
         </w:rPr>
-        <w:t xml:space="preserve"> verificare se il progetto software aderisce alle specifiche assegnate durante la prima settimana. Indicare le eventuali specifiche non rispettate.</w:t>
-      </w:r>
-    </w:p>
-    <w:p>
-      <w:pPr>
-        <w:spacing w:after="0" w:line="240" w:lineRule="auto"/>
-        <w:rPr>
-          <w:rFonts w:ascii="Arial" w:eastAsia="Times New Roman" w:hAnsi="Arial" w:cs="Arial"/>
-          <w:color w:val="000000"/>
-          <w:kern w:val="0"/>
-          <w:lang w:eastAsia="en-GB"/>
-          <w14:ligatures w14:val="none"/>
-        </w:rPr>
-      </w:pPr>
-    </w:p>
-    <w:p>
-      <w:pPr>
-        <w:spacing w:after="0" w:line="240" w:lineRule="auto"/>
-        <w:rPr>
-          <w:rFonts w:ascii="Times" w:eastAsia="Times New Roman" w:hAnsi="Times" w:cs="Arial"/>
-          <w:color w:val="000000"/>
-          <w:kern w:val="0"/>
-          <w:sz w:val="24"/>
-          <w:szCs w:val="24"/>
-          <w:lang w:eastAsia="en-GB"/>
-          <w14:ligatures w14:val="none"/>
-        </w:rPr>
-      </w:pPr>
-      <w:r>
-        <w:rPr>
-          <w:rFonts w:ascii="Times" w:eastAsia="Times New Roman" w:hAnsi="Times" w:cs="Arial"/>
-          <w:color w:val="000000"/>
-          <w:kern w:val="0"/>
-          <w:sz w:val="24"/>
-          <w:szCs w:val="24"/>
-          <w:lang w:eastAsia="en-GB"/>
-          <w14:ligatures w14:val="none"/>
-        </w:rPr>
-        <w:t xml:space="preserve">Le specifiche date </w:t>
-      </w:r>
-      <w:r>
-        <w:rPr>
-          <w:rFonts w:ascii="Times" w:eastAsia="Times New Roman" w:hAnsi="Times" w:cs="Arial"/>
-          <w:color w:val="000000"/>
-          <w:kern w:val="0"/>
-          <w:sz w:val="24"/>
-          <w:szCs w:val="24"/>
-          <w:lang w:eastAsia="en-GB"/>
-          <w14:ligatures w14:val="none"/>
-        </w:rPr>
-        <w:t>vengono</w:t>
-      </w:r>
-      <w:r>
-        <w:rPr>
-          <w:rFonts w:ascii="Times" w:eastAsia="Times New Roman" w:hAnsi="Times" w:cs="Arial"/>
-          <w:color w:val="000000"/>
-          <w:kern w:val="0"/>
-          <w:sz w:val="24"/>
-          <w:szCs w:val="24"/>
-          <w:lang w:eastAsia="en-GB"/>
-          <w14:ligatures w14:val="none"/>
-        </w:rPr>
-        <w:t xml:space="preserve"> </w:t>
-      </w:r>
-      <w:r>
-        <w:rPr>
-          <w:rFonts w:ascii="Times" w:eastAsia="Times New Roman" w:hAnsi="Times" w:cs="Arial"/>
-          <w:color w:val="000000"/>
-          <w:kern w:val="0"/>
-          <w:sz w:val="24"/>
-          <w:szCs w:val="24"/>
-          <w:lang w:eastAsia="en-GB"/>
-          <w14:ligatures w14:val="none"/>
-        </w:rPr>
-        <w:t>rispettate</w:t>
-      </w:r>
-      <w:r>
-        <w:rPr>
-          <w:rFonts w:ascii="Times" w:eastAsia="Times New Roman" w:hAnsi="Times" w:cs="Arial"/>
-          <w:color w:val="000000"/>
-          <w:kern w:val="0"/>
-          <w:sz w:val="24"/>
-          <w:szCs w:val="24"/>
-          <w:lang w:eastAsia="en-GB"/>
-          <w14:ligatures w14:val="none"/>
-        </w:rPr>
-        <w:t xml:space="preserve">. </w:t>
-      </w:r>
-      <w:r>
-        <w:rPr>
-          <w:rFonts w:ascii="Times" w:eastAsia="Times New Roman" w:hAnsi="Times" w:cs="Arial"/>
-          <w:color w:val="000000"/>
-          <w:kern w:val="0"/>
-          <w:sz w:val="24"/>
-          <w:szCs w:val="24"/>
-          <w:lang w:eastAsia="en-GB"/>
-          <w14:ligatures w14:val="none"/>
-        </w:rPr>
-        <w:t>Si ritiene</w:t>
-      </w:r>
-      <w:r>
-        <w:rPr>
-          <w:rFonts w:ascii="Times" w:eastAsia="Times New Roman" w:hAnsi="Times" w:cs="Arial"/>
-          <w:color w:val="000000"/>
-          <w:kern w:val="0"/>
-          <w:sz w:val="24"/>
-          <w:szCs w:val="24"/>
-          <w:lang w:eastAsia="en-GB"/>
-          <w14:ligatures w14:val="none"/>
-        </w:rPr>
-        <w:t xml:space="preserve"> </w:t>
-      </w:r>
-      <w:r>
-        <w:rPr>
-          <w:rFonts w:ascii="Times" w:eastAsia="Times New Roman" w:hAnsi="Times" w:cs="Arial"/>
-          <w:color w:val="000000"/>
-          <w:kern w:val="0"/>
-          <w:sz w:val="24"/>
-          <w:szCs w:val="24"/>
-          <w:lang w:eastAsia="en-GB"/>
-          <w14:ligatures w14:val="none"/>
-        </w:rPr>
-        <w:t>utile</w:t>
-      </w:r>
-      <w:r>
-        <w:rPr>
-          <w:rFonts w:ascii="Times" w:eastAsia="Times New Roman" w:hAnsi="Times" w:cs="Arial"/>
-          <w:color w:val="000000"/>
-          <w:kern w:val="0"/>
-          <w:sz w:val="24"/>
-          <w:szCs w:val="24"/>
-          <w:lang w:eastAsia="en-GB"/>
-          <w14:ligatures w14:val="none"/>
-        </w:rPr>
-        <w:t xml:space="preserve"> procedere con la compilazione del programma</w:t>
-      </w:r>
-      <w:r>
-        <w:rPr>
-          <w:rFonts w:ascii="Times" w:eastAsia="Times New Roman" w:hAnsi="Times" w:cs="Arial"/>
-          <w:color w:val="000000"/>
-          <w:kern w:val="0"/>
-          <w:sz w:val="24"/>
-          <w:szCs w:val="24"/>
-          <w:lang w:eastAsia="en-GB"/>
-          <w14:ligatures w14:val="none"/>
-        </w:rPr>
-        <w:t>, per un’analisi più dettagliata</w:t>
-      </w:r>
-      <w:r>
-        <w:rPr>
-          <w:rFonts w:ascii="Times" w:eastAsia="Times New Roman" w:hAnsi="Times" w:cs="Arial"/>
-          <w:color w:val="000000"/>
-          <w:kern w:val="0"/>
-          <w:sz w:val="24"/>
-          <w:szCs w:val="24"/>
-          <w:lang w:eastAsia="en-GB"/>
-          <w14:ligatures w14:val="none"/>
-        </w:rPr>
-        <w:t>.</w:t>
-      </w:r>
-    </w:p>
-    <w:p>
-      <w:pPr>
-        <w:spacing w:after="0" w:line="240" w:lineRule="auto"/>
-        <w:rPr>
-          <w:rFonts w:ascii="Times" w:eastAsia="Times New Roman" w:hAnsi="Times" w:cs="Arial"/>
-          <w:color w:val="000000"/>
-          <w:kern w:val="0"/>
-          <w:lang w:eastAsia="en-GB"/>
-          <w14:ligatures w14:val="none"/>
-        </w:rPr>
-      </w:pPr>
-    </w:p>
-    <w:p>
-      <w:pPr>
-        <w:spacing w:after="0" w:line="240" w:lineRule="auto"/>
-        <w:rPr>
-          <w:rFonts w:ascii="Times" w:eastAsia="Times New Roman" w:hAnsi="Times" w:cs="Arial"/>
-          <w:color w:val="000000"/>
-          <w:kern w:val="0"/>
-          <w:lang w:eastAsia="en-GB"/>
-          <w14:ligatures w14:val="none"/>
-        </w:rPr>
-      </w:pPr>
-    </w:p>
-    <w:p>
-      <w:pPr>
-        <w:spacing w:after="0" w:line="240" w:lineRule="auto"/>
-        <w:rPr>
-          <w:rFonts w:ascii="Arial" w:eastAsia="Times New Roman" w:hAnsi="Arial" w:cs="Arial"/>
-          <w:color w:val="000000"/>
-          <w:kern w:val="0"/>
-          <w:lang w:eastAsia="en-GB"/>
-          <w14:ligatures w14:val="none"/>
-        </w:rPr>
-      </w:pPr>
-    </w:p>
-    <w:p>
-      <w:pPr>
-        <w:spacing w:after="0" w:line="240" w:lineRule="auto"/>
-        <w:rPr>
-          <w:rFonts w:ascii="Arial" w:eastAsia="Times New Roman" w:hAnsi="Arial" w:cs="Arial"/>
-          <w:color w:val="000000"/>
-          <w:kern w:val="0"/>
-          <w:lang w:eastAsia="en-GB"/>
-          <w14:ligatures w14:val="none"/>
-        </w:rPr>
-      </w:pPr>
-      <w:r>
-        <w:rPr>
-          <w:rFonts w:ascii="Arial" w:eastAsia="Times New Roman" w:hAnsi="Arial" w:cs="Arial"/>
-          <w:color w:val="000000"/>
-          <w:kern w:val="0"/>
-          <w:lang w:eastAsia="en-GB"/>
-          <w14:ligatures w14:val="none"/>
-        </w:rPr>
-        <w:t>------------------------------------------------------------</w:t>
-      </w:r>
-    </w:p>
-    <w:p>
-      <w:pPr>
-        <w:spacing w:after="0" w:line="240" w:lineRule="auto"/>
-        <w:rPr>
-          <w:rFonts w:ascii="Times New Roman" w:eastAsia="Times New Roman" w:hAnsi="Times New Roman" w:cs="Times New Roman"/>
-          <w:kern w:val="0"/>
-          <w:sz w:val="24"/>
-          <w:szCs w:val="24"/>
-          <w:lang w:eastAsia="en-GB"/>
-          <w14:ligatures w14:val="none"/>
-        </w:rPr>
-      </w:pPr>
-    </w:p>
-    <w:p>
-      <w:pPr>
-        <w:spacing w:after="0" w:line="240" w:lineRule="auto"/>
-        <w:rPr>
-          <w:rFonts w:ascii="Arial" w:eastAsia="Times New Roman" w:hAnsi="Arial" w:cs="Arial"/>
-          <w:color w:val="000000"/>
-          <w:kern w:val="0"/>
-          <w:lang w:eastAsia="en-GB"/>
-          <w14:ligatures w14:val="none"/>
-        </w:rPr>
-      </w:pPr>
-      <w:r>
-        <w:rPr>
-          <w:rFonts w:ascii="Arial" w:eastAsia="Times New Roman" w:hAnsi="Arial" w:cs="Arial"/>
-          <w:color w:val="000000"/>
-          <w:kern w:val="0"/>
-          <w:lang w:eastAsia="en-GB"/>
-          <w14:ligatures w14:val="none"/>
-        </w:rPr>
-        <w:t>1.c Verificare che il file README introduca correttamente lo scopo del progetto software e che dia sufficienti informazioni per un corretto uso dell’interfaccia a riga di comando. Indicare eventuali mancanze e/o possibili migliorie.</w:t>
-      </w:r>
-    </w:p>
-    <w:p>
-      <w:pPr>
-        <w:spacing w:after="0" w:line="240" w:lineRule="auto"/>
-        <w:rPr>
-          <w:rFonts w:ascii="Arial" w:eastAsia="Times New Roman" w:hAnsi="Arial" w:cs="Arial"/>
-          <w:color w:val="000000"/>
-          <w:kern w:val="0"/>
-          <w:lang w:eastAsia="en-GB"/>
-          <w14:ligatures w14:val="none"/>
-        </w:rPr>
-      </w:pPr>
-    </w:p>
-    <w:p>
-      <w:pPr>
-        <w:spacing w:after="0" w:line="240" w:lineRule="auto"/>
-        <w:rPr>
-          <w:rFonts w:ascii="Times" w:eastAsia="Times New Roman" w:hAnsi="Times" w:cs="Arial"/>
-          <w:color w:val="000000"/>
-          <w:kern w:val="0"/>
-          <w:sz w:val="24"/>
-          <w:szCs w:val="24"/>
-          <w:lang w:eastAsia="en-GB"/>
-          <w14:ligatures w14:val="none"/>
-        </w:rPr>
-      </w:pPr>
-      <w:r>
-        <w:rPr>
-          <w:rFonts w:ascii="Times" w:eastAsia="Times New Roman" w:hAnsi="Times" w:cs="Arial"/>
-          <w:color w:val="000000"/>
-          <w:kern w:val="0"/>
-          <w:sz w:val="24"/>
-          <w:szCs w:val="24"/>
-          <w:lang w:eastAsia="en-GB"/>
-          <w14:ligatures w14:val="none"/>
-        </w:rPr>
-        <w:t>Al momento del clone non</w:t>
-      </w:r>
-      <w:r>
-        <w:rPr>
-          <w:rFonts w:ascii="Times" w:eastAsia="Times New Roman" w:hAnsi="Times" w:cs="Arial"/>
-          <w:color w:val="000000"/>
-          <w:kern w:val="0"/>
-          <w:sz w:val="24"/>
-          <w:szCs w:val="24"/>
-          <w:lang w:eastAsia="en-GB"/>
-          <w14:ligatures w14:val="none"/>
-        </w:rPr>
-        <w:t xml:space="preserve"> è </w:t>
-      </w:r>
-      <w:r>
-        <w:rPr>
-          <w:rFonts w:ascii="Times" w:eastAsia="Times New Roman" w:hAnsi="Times" w:cs="Arial"/>
-          <w:color w:val="000000"/>
-          <w:kern w:val="0"/>
-          <w:sz w:val="24"/>
-          <w:szCs w:val="24"/>
-          <w:lang w:eastAsia="en-GB"/>
-          <w14:ligatures w14:val="none"/>
-        </w:rPr>
-        <w:t>stato pervenuto il file</w:t>
-      </w:r>
-      <w:r>
-        <w:rPr>
-          <w:rFonts w:ascii="Times" w:eastAsia="Times New Roman" w:hAnsi="Times" w:cs="Arial"/>
-          <w:color w:val="000000"/>
-          <w:kern w:val="0"/>
-          <w:sz w:val="24"/>
-          <w:szCs w:val="24"/>
-          <w:lang w:eastAsia="en-GB"/>
-          <w14:ligatures w14:val="none"/>
-        </w:rPr>
-        <w:t xml:space="preserve"> </w:t>
-      </w:r>
-      <w:r>
-        <w:rPr>
-          <w:rFonts w:ascii="Times" w:eastAsia="Times New Roman" w:hAnsi="Times" w:cs="Arial"/>
-          <w:color w:val="000000"/>
-          <w:kern w:val="0"/>
-          <w:sz w:val="24"/>
-          <w:szCs w:val="24"/>
-          <w:lang w:eastAsia="en-GB"/>
-          <w14:ligatures w14:val="none"/>
-        </w:rPr>
-        <w:t>README</w:t>
-      </w:r>
-      <w:r>
-        <w:rPr>
-          <w:rFonts w:ascii="Times" w:eastAsia="Times New Roman" w:hAnsi="Times" w:cs="Arial"/>
-          <w:color w:val="000000"/>
-          <w:kern w:val="0"/>
-          <w:sz w:val="24"/>
-          <w:szCs w:val="24"/>
-          <w:lang w:eastAsia="en-GB"/>
-          <w14:ligatures w14:val="none"/>
-        </w:rPr>
-        <w:t>.</w:t>
-      </w:r>
-      <w:r>
-        <w:rPr>
-          <w:rFonts w:ascii="Times" w:eastAsia="Times New Roman" w:hAnsi="Times" w:cs="Arial"/>
-          <w:color w:val="000000"/>
-          <w:kern w:val="0"/>
-          <w:sz w:val="24"/>
-          <w:szCs w:val="24"/>
-          <w:lang w:eastAsia="en-GB"/>
-          <w14:ligatures w14:val="none"/>
-        </w:rPr>
-        <w:t xml:space="preserve"> </w:t>
-      </w:r>
-    </w:p>
-    <w:p>
-      <w:pPr>
-        <w:spacing w:after="0" w:line="240" w:lineRule="auto"/>
-        <w:rPr>
-          <w:rFonts w:ascii="Arial" w:eastAsia="Times New Roman" w:hAnsi="Arial" w:cs="Arial"/>
-          <w:color w:val="000000"/>
-          <w:kern w:val="0"/>
+      </w:pPr>
+    </w:p>
+    <w:p>
+      <w:pPr>
+        <w:spacing w:after="0" w:line="240" w:lineRule="auto"/>
+        <w:rPr>
+          <w:rFonts w:ascii="Times New Roman" w:eastAsia="Times New Roman" w:hAnsi="Times New Roman" w:cs="Times New Roman"/>
+          <w:kern w:val="0"/>
+          <w:sz w:val="24"/>
+          <w:szCs w:val="24"/>
+          <w:lang w:eastAsia="en-GB"/>
+          <w14:ligatures w14:val="none"/>
+        </w:rPr>
+      </w:pPr>
+    </w:p>
+    <w:p>
+      <w:pPr>
+        <w:spacing w:after="0" w:line="240" w:lineRule="auto"/>
+        <w:rPr>
+          <w:rFonts w:ascii="Times New Roman" w:eastAsia="Times New Roman" w:hAnsi="Times New Roman" w:cs="Times New Roman"/>
+          <w:kern w:val="0"/>
+          <w:sz w:val="24"/>
+          <w:szCs w:val="24"/>
+          <w:lang w:eastAsia="en-GB"/>
+          <w14:ligatures w14:val="none"/>
+        </w:rPr>
+      </w:pPr>
+    </w:p>
+    <w:p>
+      <w:pPr>
+        <w:spacing w:after="0" w:line="240" w:lineRule="auto"/>
+        <w:rPr>
+          <w:rFonts w:ascii="Times New Roman" w:eastAsia="Times New Roman" w:hAnsi="Times New Roman" w:cs="Times New Roman"/>
+          <w:kern w:val="0"/>
+          <w:sz w:val="24"/>
+          <w:szCs w:val="24"/>
+          <w:lang w:eastAsia="en-GB"/>
+          <w14:ligatures w14:val="none"/>
+        </w:rPr>
+      </w:pPr>
+    </w:p>
+    <w:p>
+      <w:pPr>
+        <w:spacing w:after="0" w:line="240" w:lineRule="auto"/>
+        <w:rPr>
+          <w:rFonts w:ascii="Times New Roman" w:eastAsia="Times New Roman" w:hAnsi="Times New Roman" w:cs="Times New Roman"/>
+          <w:kern w:val="0"/>
+          <w:sz w:val="24"/>
+          <w:szCs w:val="24"/>
           <w:lang w:eastAsia="en-GB"/>
           <w14:ligatures w14:val="none"/>
         </w:rPr>
@@ -1780,45 +1750,6 @@
           <w14:ligatures w14:val="none"/>
         </w:rPr>
         <w:lastRenderedPageBreak/>
-        <w:t>======================================================================</w:t>
-      </w:r>
-    </w:p>
-    <w:p>
-      <w:pPr>
-        <w:spacing w:after="0" w:line="240" w:lineRule="auto"/>
-        <w:rPr>
-          <w:rFonts w:ascii="Times New Roman" w:eastAsia="Times New Roman" w:hAnsi="Times New Roman" w:cs="Times New Roman"/>
-          <w:kern w:val="0"/>
-          <w:sz w:val="24"/>
-          <w:szCs w:val="24"/>
-          <w:lang w:eastAsia="en-GB"/>
-          <w14:ligatures w14:val="none"/>
-        </w:rPr>
-      </w:pPr>
-    </w:p>
-    <w:p>
-      <w:pPr>
-        <w:spacing w:after="0" w:line="240" w:lineRule="auto"/>
-        <w:rPr>
-          <w:rFonts w:ascii="Arial" w:eastAsia="Times New Roman" w:hAnsi="Arial" w:cs="Arial"/>
-          <w:b/>
-          <w:bCs/>
-          <w:color w:val="000000"/>
-          <w:kern w:val="0"/>
-          <w:lang w:eastAsia="en-GB"/>
-          <w14:ligatures w14:val="none"/>
-        </w:rPr>
-      </w:pPr>
-      <w:r>
-        <w:rPr>
-          <w:rFonts w:ascii="Arial" w:eastAsia="Times New Roman" w:hAnsi="Arial" w:cs="Arial"/>
-          <w:b/>
-          <w:bCs/>
-          <w:color w:val="000000"/>
-          <w:kern w:val="0"/>
-          <w:lang w:eastAsia="en-GB"/>
-          <w14:ligatures w14:val="none"/>
-        </w:rPr>
         <w:t>2 Compilazione e prima sessione di test</w:t>
       </w:r>
     </w:p>
@@ -3652,7 +3583,19 @@
         <w:rPr>
           <w:rFonts w:ascii="Times" w:hAnsi="Times"/>
         </w:rPr>
-        <w:t>sono state attuate apposite correzioni al fin di riuscire a compilare il programma.</w:t>
+        <w:t>sono state attuate apposite correzioni al fin</w:t>
+      </w:r>
+      <w:r>
+        <w:rPr>
+          <w:rFonts w:ascii="Times" w:hAnsi="Times"/>
+        </w:rPr>
+        <w:t>e</w:t>
+      </w:r>
+      <w:r>
+        <w:rPr>
+          <w:rFonts w:ascii="Times" w:hAnsi="Times"/>
+        </w:rPr>
+        <w:t xml:space="preserve"> di riuscire a compilare il programma.</w:t>
       </w:r>
       <w:r>
         <w:rPr>
@@ -3940,28 +3883,14 @@
       <w:pPr>
         <w:spacing w:after="0" w:line="240" w:lineRule="auto"/>
         <w:rPr>
-          <w:rFonts w:ascii="Arial" w:eastAsia="Times New Roman" w:hAnsi="Arial" w:cs="Arial"/>
-          <w:b/>
-          <w:bCs/>
-          <w:color w:val="000000"/>
-          <w:kern w:val="0"/>
-          <w:lang w:eastAsia="en-GB"/>
-          <w14:ligatures w14:val="none"/>
-        </w:rPr>
-      </w:pPr>
-      <w:r>
-        <w:rPr>
-          <w:rFonts w:ascii="Arial" w:eastAsia="Times New Roman" w:hAnsi="Arial" w:cs="Arial"/>
-          <w:b/>
-          <w:bCs/>
-          <w:color w:val="000000"/>
-          <w:kern w:val="0"/>
-          <w:lang w:eastAsia="en-GB"/>
-          <w14:ligatures w14:val="none"/>
-        </w:rPr>
-        <w:lastRenderedPageBreak/>
-        <w:t>======================================================================</w:t>
-      </w:r>
+          <w:rFonts w:ascii="Times New Roman" w:eastAsia="Times New Roman" w:hAnsi="Times New Roman" w:cs="Times New Roman"/>
+          <w:kern w:val="0"/>
+          <w:sz w:val="24"/>
+          <w:szCs w:val="24"/>
+          <w:lang w:eastAsia="en-GB"/>
+          <w14:ligatures w14:val="none"/>
+        </w:rPr>
+      </w:pPr>
     </w:p>
     <w:p>
       <w:pPr>

</xml_diff>